<commit_message>
-added TD techniques in machine learning
-added diagrams for game tree and minimax algorithm
-added page numbers to documents
-wrote more on Genetic Algorithms
</commit_message>
<xml_diff>
--- a/FYPResearch.docx
+++ b/FYPResearch.docx
@@ -5,17 +5,30 @@
     <w:p>
       <w:pPr>
         <w:pStyle w:val="Heading1"/>
-      </w:pPr>
-      <w:r>
+        <w:spacing w:line="360" w:lineRule="auto"/>
+        <w:rPr>
+          <w:b/>
+        </w:rPr>
+      </w:pPr>
+      <w:r>
+        <w:rPr>
+          <w:b/>
+        </w:rPr>
         <w:t>Abstract</w:t>
       </w:r>
     </w:p>
-    <w:p/>
     <w:p>
       <w:pPr>
         <w:pStyle w:val="Heading1"/>
-      </w:pPr>
-      <w:r>
+        <w:spacing w:line="360" w:lineRule="auto"/>
+        <w:rPr>
+          <w:b/>
+        </w:rPr>
+      </w:pPr>
+      <w:r>
+        <w:rPr>
+          <w:b/>
+        </w:rPr>
         <w:t>Chapter 2: Machine Learning</w:t>
       </w:r>
     </w:p>
@@ -580,7 +593,21 @@
           <w:sz w:val="24"/>
           <w:szCs w:val="24"/>
         </w:rPr>
-        <w:t>st widely used in machine learning</w:t>
+        <w:t>st widely used</w:t>
+      </w:r>
+      <w:r>
+        <w:rPr>
+          <w:sz w:val="24"/>
+          <w:szCs w:val="24"/>
+        </w:rPr>
+        <w:t xml:space="preserve"> technique</w:t>
+      </w:r>
+      <w:r>
+        <w:rPr>
+          <w:sz w:val="24"/>
+          <w:szCs w:val="24"/>
+        </w:rPr>
+        <w:t xml:space="preserve"> in machine learning</w:t>
       </w:r>
       <w:r>
         <w:rPr>
@@ -608,7 +635,21 @@
           <w:sz w:val="24"/>
           <w:szCs w:val="24"/>
         </w:rPr>
-        <w:t xml:space="preserve">iven training data consisting of example inputs and the corresponding outputs and comes up with a model to explain those data </w:t>
+        <w:t xml:space="preserve">iven training data </w:t>
+      </w:r>
+      <w:r>
+        <w:rPr>
+          <w:sz w:val="24"/>
+          <w:szCs w:val="24"/>
+        </w:rPr>
+        <w:t>which consists</w:t>
+      </w:r>
+      <w:r>
+        <w:rPr>
+          <w:sz w:val="24"/>
+          <w:szCs w:val="24"/>
+        </w:rPr>
+        <w:t xml:space="preserve"> of example inputs and the corresponding outputs and comes up with a model to explain those data </w:t>
       </w:r>
       <w:sdt>
         <w:sdtPr>
@@ -816,7 +857,21 @@
           <w:sz w:val="24"/>
           <w:szCs w:val="24"/>
         </w:rPr>
-        <w:t xml:space="preserve">Reinforcement learning is another type of machine learning. The training information provided to the learning system by the environment is in the form </w:t>
+        <w:t>Reinforcement learning is another type of machine learning</w:t>
+      </w:r>
+      <w:r>
+        <w:rPr>
+          <w:sz w:val="24"/>
+          <w:szCs w:val="24"/>
+        </w:rPr>
+        <w:t xml:space="preserve"> technique</w:t>
+      </w:r>
+      <w:r>
+        <w:rPr>
+          <w:sz w:val="24"/>
+          <w:szCs w:val="24"/>
+        </w:rPr>
+        <w:t xml:space="preserve">. The training information provided to the learning system by the environment is in the form </w:t>
       </w:r>
       <w:r>
         <w:rPr>
@@ -830,7 +885,21 @@
           <w:sz w:val="24"/>
           <w:szCs w:val="24"/>
         </w:rPr>
-        <w:t xml:space="preserve">scalar reinforcement signal that measure how well the system operates. </w:t>
+        <w:t>scalar reinforcement signal</w:t>
+      </w:r>
+      <w:r>
+        <w:rPr>
+          <w:sz w:val="24"/>
+          <w:szCs w:val="24"/>
+        </w:rPr>
+        <w:t>s</w:t>
+      </w:r>
+      <w:r>
+        <w:rPr>
+          <w:sz w:val="24"/>
+          <w:szCs w:val="24"/>
+        </w:rPr>
+        <w:t xml:space="preserve"> that measure how well the system operates. </w:t>
       </w:r>
       <w:r>
         <w:rPr>
@@ -1224,7 +1293,15 @@
           <w:sz w:val="24"/>
           <w:szCs w:val="24"/>
         </w:rPr>
-        <w:t xml:space="preserve">. The basic unit of ANN is neuron. An artificial neuron corresponds to a nonlinear threshold apparatus with multiples inputs and a single output.  </w:t>
+        <w:t>. The basic unit of ANN is neuron. An artificial neuron corresponds to a nonlinear threshold apparatus with multi</w:t>
+      </w:r>
+      <w:r>
+        <w:rPr>
+          <w:rFonts w:cstheme="minorHAnsi"/>
+          <w:sz w:val="24"/>
+          <w:szCs w:val="24"/>
+        </w:rPr>
+        <w:t xml:space="preserve">ples inputs and a single output </w:t>
       </w:r>
       <w:sdt>
         <w:sdtPr>
@@ -1281,20 +1358,29 @@
           </w:r>
         </w:sdtContent>
       </w:sdt>
-    </w:p>
-    <w:p>
-      <w:pPr>
-        <w:spacing w:line="360" w:lineRule="auto"/>
-        <w:rPr>
-          <w:rFonts w:cstheme="minorHAnsi"/>
-          <w:sz w:val="24"/>
-          <w:szCs w:val="24"/>
-        </w:rPr>
-      </w:pPr>
-    </w:p>
-    <w:p>
-      <w:pPr>
-        <w:spacing w:line="360" w:lineRule="auto"/>
+      <w:r>
+        <w:rPr>
+          <w:rFonts w:cstheme="minorHAnsi"/>
+          <w:sz w:val="24"/>
+          <w:szCs w:val="24"/>
+        </w:rPr>
+        <w:t>.</w:t>
+      </w:r>
+    </w:p>
+    <w:p>
+      <w:pPr>
+        <w:spacing w:line="360" w:lineRule="auto"/>
+        <w:rPr>
+          <w:rFonts w:cstheme="minorHAnsi"/>
+          <w:sz w:val="24"/>
+          <w:szCs w:val="24"/>
+        </w:rPr>
+      </w:pPr>
+    </w:p>
+    <w:p>
+      <w:pPr>
+        <w:spacing w:line="360" w:lineRule="auto"/>
+        <w:jc w:val="center"/>
         <w:rPr>
           <w:rFonts w:cstheme="minorHAnsi"/>
           <w:sz w:val="24"/>
@@ -1327,7 +1413,7 @@
                     </pic:cNvPicPr>
                   </pic:nvPicPr>
                   <pic:blipFill>
-                    <a:blip r:embed="rId6">
+                    <a:blip r:embed="rId8">
                       <a:extLst>
                         <a:ext uri="{28A0092B-C50C-407E-A947-70E740481C1C}">
                           <a14:useLocalDpi xmlns:a14="http://schemas.microsoft.com/office/drawing/2010/main" val="0"/>
@@ -1383,15 +1469,15 @@
           <w:szCs w:val="24"/>
         </w:rPr>
         <w:tab/>
-        <w:t>Fig 2.3</w:t>
-      </w:r>
-      <w:r>
-        <w:rPr>
-          <w:rFonts w:cstheme="minorHAnsi"/>
-          <w:sz w:val="24"/>
-          <w:szCs w:val="24"/>
-        </w:rPr>
-        <w:t>.2</w:t>
+        <w:t>Fig 2.</w:t>
+      </w:r>
+      <w:r>
+        <w:rPr>
+          <w:rFonts w:cstheme="minorHAnsi"/>
+          <w:sz w:val="24"/>
+          <w:szCs w:val="24"/>
+        </w:rPr>
+        <w:t>1</w:t>
       </w:r>
       <w:r>
         <w:rPr>
@@ -1624,7 +1710,15 @@
           <w:sz w:val="24"/>
           <w:szCs w:val="24"/>
         </w:rPr>
-        <w:t xml:space="preserve">process of natural selection </w:t>
+        <w:t>process of natur</w:t>
+      </w:r>
+      <w:r>
+        <w:rPr>
+          <w:rFonts w:cstheme="minorHAnsi"/>
+          <w:sz w:val="24"/>
+          <w:szCs w:val="24"/>
+        </w:rPr>
+        <w:t xml:space="preserve">al selection </w:t>
       </w:r>
       <w:sdt>
         <w:sdtPr>
@@ -1689,6 +1783,203 @@
         </w:rPr>
         <w:t xml:space="preserve">. </w:t>
       </w:r>
+      <w:r>
+        <w:rPr>
+          <w:rFonts w:cstheme="minorHAnsi"/>
+          <w:sz w:val="24"/>
+          <w:szCs w:val="24"/>
+        </w:rPr>
+        <w:t xml:space="preserve">The aim of Genetic algorithm is to obtain the approximate optimal solution from all feasible solutions under genetic operators </w:t>
+      </w:r>
+      <w:sdt>
+        <w:sdtPr>
+          <w:rPr>
+            <w:rFonts w:cstheme="minorHAnsi"/>
+            <w:sz w:val="24"/>
+            <w:szCs w:val="24"/>
+          </w:rPr>
+          <w:id w:val="-1328748521"/>
+          <w:citation/>
+        </w:sdtPr>
+        <w:sdtEndPr/>
+        <w:sdtContent>
+          <w:r>
+            <w:rPr>
+              <w:rFonts w:cstheme="minorHAnsi"/>
+              <w:sz w:val="24"/>
+              <w:szCs w:val="24"/>
+            </w:rPr>
+            <w:fldChar w:fldCharType="begin"/>
+          </w:r>
+          <w:r>
+            <w:rPr>
+              <w:rFonts w:cstheme="minorHAnsi"/>
+              <w:sz w:val="24"/>
+              <w:szCs w:val="24"/>
+            </w:rPr>
+            <w:instrText xml:space="preserve"> CITATION LiY16 \l 6153 </w:instrText>
+          </w:r>
+          <w:r>
+            <w:rPr>
+              <w:rFonts w:cstheme="minorHAnsi"/>
+              <w:sz w:val="24"/>
+              <w:szCs w:val="24"/>
+            </w:rPr>
+            <w:fldChar w:fldCharType="separate"/>
+          </w:r>
+          <w:r>
+            <w:rPr>
+              <w:rFonts w:cstheme="minorHAnsi"/>
+              <w:noProof/>
+              <w:sz w:val="24"/>
+              <w:szCs w:val="24"/>
+            </w:rPr>
+            <w:t>(Li , et al., 2016)</w:t>
+          </w:r>
+          <w:r>
+            <w:rPr>
+              <w:rFonts w:cstheme="minorHAnsi"/>
+              <w:sz w:val="24"/>
+              <w:szCs w:val="24"/>
+            </w:rPr>
+            <w:fldChar w:fldCharType="end"/>
+          </w:r>
+        </w:sdtContent>
+      </w:sdt>
+      <w:r>
+        <w:rPr>
+          <w:rFonts w:cstheme="minorHAnsi"/>
+          <w:sz w:val="24"/>
+          <w:szCs w:val="24"/>
+        </w:rPr>
+        <w:t xml:space="preserve">.  </w:t>
+      </w:r>
+    </w:p>
+    <w:p>
+      <w:pPr>
+        <w:pStyle w:val="Heading3"/>
+        <w:spacing w:line="360" w:lineRule="auto"/>
+        <w:rPr>
+          <w:b/>
+        </w:rPr>
+      </w:pPr>
+      <w:r>
+        <w:rPr>
+          <w:b/>
+        </w:rPr>
+        <w:t>2.3.5 T</w:t>
+      </w:r>
+      <w:r>
+        <w:rPr>
+          <w:b/>
+        </w:rPr>
+        <w:t>emporal Difference (TD)</w:t>
+      </w:r>
+    </w:p>
+    <w:p>
+      <w:pPr>
+        <w:spacing w:line="360" w:lineRule="auto"/>
+        <w:rPr>
+          <w:rFonts w:cstheme="minorHAnsi"/>
+          <w:sz w:val="24"/>
+          <w:szCs w:val="24"/>
+        </w:rPr>
+      </w:pPr>
+      <w:r>
+        <w:rPr>
+          <w:rFonts w:cstheme="minorHAnsi"/>
+          <w:sz w:val="24"/>
+          <w:szCs w:val="24"/>
+        </w:rPr>
+        <w:t>T</w:t>
+      </w:r>
+      <w:r>
+        <w:rPr>
+          <w:rFonts w:cstheme="minorHAnsi"/>
+          <w:sz w:val="24"/>
+          <w:szCs w:val="24"/>
+        </w:rPr>
+        <w:t>emporal difference method</w:t>
+      </w:r>
+      <w:r>
+        <w:rPr>
+          <w:rFonts w:cstheme="minorHAnsi"/>
+          <w:sz w:val="24"/>
+          <w:szCs w:val="24"/>
+        </w:rPr>
+        <w:t xml:space="preserve"> introduces the idea that </w:t>
+      </w:r>
+      <w:r>
+        <w:rPr>
+          <w:rFonts w:cstheme="minorHAnsi"/>
+          <w:sz w:val="24"/>
+          <w:szCs w:val="24"/>
+        </w:rPr>
+        <w:t xml:space="preserve">learning is based on difference between temporally successive predictions. The goal of learning in temporal difference method is to make the learner’s current prediction for the current input pattern more closely match the next prediction at the next time step </w:t>
+      </w:r>
+      <w:sdt>
+        <w:sdtPr>
+          <w:rPr>
+            <w:rFonts w:cstheme="minorHAnsi"/>
+            <w:sz w:val="24"/>
+            <w:szCs w:val="24"/>
+          </w:rPr>
+          <w:id w:val="571556381"/>
+          <w:citation/>
+        </w:sdtPr>
+        <w:sdtEndPr/>
+        <w:sdtContent>
+          <w:r>
+            <w:rPr>
+              <w:rFonts w:cstheme="minorHAnsi"/>
+              <w:sz w:val="24"/>
+              <w:szCs w:val="24"/>
+            </w:rPr>
+            <w:fldChar w:fldCharType="begin"/>
+          </w:r>
+          <w:r>
+            <w:rPr>
+              <w:rFonts w:cstheme="minorHAnsi"/>
+              <w:sz w:val="24"/>
+              <w:szCs w:val="24"/>
+            </w:rPr>
+            <w:instrText xml:space="preserve"> CITATION Tes95 \l 6153 </w:instrText>
+          </w:r>
+          <w:r>
+            <w:rPr>
+              <w:rFonts w:cstheme="minorHAnsi"/>
+              <w:sz w:val="24"/>
+              <w:szCs w:val="24"/>
+            </w:rPr>
+            <w:fldChar w:fldCharType="separate"/>
+          </w:r>
+          <w:r>
+            <w:rPr>
+              <w:rFonts w:cstheme="minorHAnsi"/>
+              <w:noProof/>
+              <w:sz w:val="24"/>
+              <w:szCs w:val="24"/>
+            </w:rPr>
+            <w:t>(Tesauro, 1995)</w:t>
+          </w:r>
+          <w:r>
+            <w:rPr>
+              <w:rFonts w:cstheme="minorHAnsi"/>
+              <w:sz w:val="24"/>
+              <w:szCs w:val="24"/>
+            </w:rPr>
+            <w:fldChar w:fldCharType="end"/>
+          </w:r>
+        </w:sdtContent>
+      </w:sdt>
+      <w:r>
+        <w:rPr>
+          <w:rFonts w:cstheme="minorHAnsi"/>
+          <w:sz w:val="24"/>
+          <w:szCs w:val="24"/>
+        </w:rPr>
+        <w:t xml:space="preserve">.  </w:t>
+      </w:r>
     </w:p>
     <w:p>
       <w:pPr>
@@ -1801,12 +2092,33 @@
     </w:p>
     <w:p>
       <w:pPr>
+        <w:spacing w:line="360" w:lineRule="auto"/>
+        <w:rPr>
+          <w:rFonts w:cstheme="minorHAnsi"/>
+          <w:sz w:val="24"/>
+          <w:szCs w:val="24"/>
+        </w:rPr>
+      </w:pPr>
+    </w:p>
+    <w:p>
+      <w:pPr>
         <w:pStyle w:val="Heading1"/>
-      </w:pPr>
-      <w:r>
+        <w:spacing w:line="360" w:lineRule="auto"/>
+        <w:rPr>
+          <w:b/>
+        </w:rPr>
+      </w:pPr>
+      <w:r>
+        <w:rPr>
+          <w:b/>
+        </w:rPr>
+        <w:lastRenderedPageBreak/>
         <w:t xml:space="preserve">Chapter 3: </w:t>
       </w:r>
       <w:r>
+        <w:rPr>
+          <w:b/>
+        </w:rPr>
         <w:t>Artificial Intelligence</w:t>
       </w:r>
     </w:p>
@@ -1844,23 +2156,23 @@
           <w:sz w:val="24"/>
           <w:szCs w:val="24"/>
         </w:rPr>
-        <w:t xml:space="preserve">Artificial Intelligence (AI) </w:t>
-      </w:r>
-      <w:r>
-        <w:rPr>
-          <w:rFonts w:cstheme="minorHAnsi"/>
-          <w:sz w:val="24"/>
-          <w:szCs w:val="24"/>
-        </w:rPr>
-        <w:t>has been known in</w:t>
-      </w:r>
-      <w:r>
-        <w:rPr>
-          <w:rFonts w:cstheme="minorHAnsi"/>
-          <w:sz w:val="24"/>
-          <w:szCs w:val="24"/>
-        </w:rPr>
-        <w:t xml:space="preserve"> the area of computer science dedicated to produce software capable of sophisticated, intelligent, computations similar to those that the human brain routinely performs</w:t>
+        <w:t xml:space="preserve">Artificial Intelligence (AI), also known as Machine Intelligence (MI), </w:t>
+      </w:r>
+      <w:r>
+        <w:rPr>
+          <w:rFonts w:cstheme="minorHAnsi"/>
+          <w:sz w:val="24"/>
+          <w:szCs w:val="24"/>
+        </w:rPr>
+        <w:t xml:space="preserve">is </w:t>
+      </w:r>
+      <w:r>
+        <w:rPr>
+          <w:rFonts w:cstheme="minorHAnsi"/>
+          <w:sz w:val="24"/>
+          <w:szCs w:val="24"/>
+        </w:rPr>
+        <w:t>the area of computer science dedicated to produce software capable of sophisticated, intelligent, computations similar to those that the human brain routinely performs</w:t>
       </w:r>
       <w:r>
         <w:rPr>
@@ -1931,97 +2243,80 @@
           <w:sz w:val="24"/>
           <w:szCs w:val="24"/>
         </w:rPr>
-        <w:t xml:space="preserve">.   </w:t>
+        <w:t xml:space="preserve">. </w:t>
       </w:r>
       <w:bookmarkStart w:id="0" w:name="_GoBack"/>
       <w:bookmarkEnd w:id="0"/>
-    </w:p>
-    <w:p>
-      <w:pPr>
-        <w:spacing w:line="360" w:lineRule="auto"/>
-        <w:rPr>
-          <w:rFonts w:cstheme="minorHAnsi"/>
-          <w:sz w:val="24"/>
-          <w:szCs w:val="24"/>
-        </w:rPr>
-      </w:pPr>
-      <w:r>
-        <w:rPr>
-          <w:rFonts w:cstheme="minorHAnsi"/>
-          <w:sz w:val="24"/>
-          <w:szCs w:val="24"/>
-        </w:rPr>
-        <w:t>3.2</w:t>
-      </w:r>
-      <w:r>
-        <w:rPr>
-          <w:rFonts w:cstheme="minorHAnsi"/>
-          <w:sz w:val="24"/>
-          <w:szCs w:val="24"/>
-        </w:rPr>
-        <w:t xml:space="preserve"> Types of </w:t>
-      </w:r>
-      <w:r>
-        <w:rPr>
-          <w:rFonts w:cstheme="minorHAnsi"/>
-          <w:sz w:val="24"/>
-          <w:szCs w:val="24"/>
-        </w:rPr>
-        <w:t>Artificial Intelligence</w:t>
-      </w:r>
-    </w:p>
-    <w:p>
-      <w:pPr>
-        <w:spacing w:line="360" w:lineRule="auto"/>
-        <w:rPr>
-          <w:rFonts w:cstheme="minorHAnsi"/>
-          <w:sz w:val="24"/>
-          <w:szCs w:val="24"/>
-        </w:rPr>
-      </w:pPr>
-      <w:r>
-        <w:rPr>
-          <w:rFonts w:cstheme="minorHAnsi"/>
-          <w:sz w:val="24"/>
-          <w:szCs w:val="24"/>
-        </w:rPr>
-        <w:t>3.3</w:t>
-      </w:r>
-      <w:r>
-        <w:rPr>
-          <w:rFonts w:cstheme="minorHAnsi"/>
-          <w:sz w:val="24"/>
-          <w:szCs w:val="24"/>
-        </w:rPr>
-        <w:t xml:space="preserve"> </w:t>
-      </w:r>
-      <w:r>
-        <w:rPr>
-          <w:rFonts w:cstheme="minorHAnsi"/>
-          <w:sz w:val="24"/>
-          <w:szCs w:val="24"/>
-        </w:rPr>
-        <w:t>Artificial Intelligence</w:t>
-      </w:r>
-      <w:r>
-        <w:rPr>
-          <w:rFonts w:cstheme="minorHAnsi"/>
-          <w:sz w:val="24"/>
-          <w:szCs w:val="24"/>
-        </w:rPr>
-        <w:t xml:space="preserve"> methods</w:t>
-      </w:r>
-    </w:p>
-    <w:p>
-      <w:pPr>
-        <w:pStyle w:val="Heading1"/>
-      </w:pPr>
-      <w:r>
-        <w:lastRenderedPageBreak/>
-        <w:t xml:space="preserve">Chapter 4 </w:t>
-      </w:r>
-      <w:r>
-        <w:t>Chinese Chess</w:t>
+      <w:r>
+        <w:rPr>
+          <w:rFonts w:cstheme="minorHAnsi"/>
+          <w:sz w:val="24"/>
+          <w:szCs w:val="24"/>
+        </w:rPr>
+        <w:t xml:space="preserve">Computer games in particular has been an important branch of Artificial Intelligence. It has brought a lot of important theories and methods, which helped with the progress of scientific research greatly </w:t>
+      </w:r>
+      <w:sdt>
+        <w:sdtPr>
+          <w:rPr>
+            <w:rFonts w:cstheme="minorHAnsi"/>
+            <w:sz w:val="24"/>
+            <w:szCs w:val="24"/>
+          </w:rPr>
+          <w:id w:val="1766729153"/>
+          <w:citation/>
+        </w:sdtPr>
+        <w:sdtEndPr/>
+        <w:sdtContent>
+          <w:r>
+            <w:rPr>
+              <w:rFonts w:cstheme="minorHAnsi"/>
+              <w:sz w:val="24"/>
+              <w:szCs w:val="24"/>
+            </w:rPr>
+            <w:fldChar w:fldCharType="begin"/>
+          </w:r>
+          <w:r>
+            <w:rPr>
+              <w:rFonts w:cstheme="minorHAnsi"/>
+              <w:sz w:val="24"/>
+              <w:szCs w:val="24"/>
+            </w:rPr>
+            <w:instrText xml:space="preserve"> CITATION Yan17 \l 6153 </w:instrText>
+          </w:r>
+          <w:r>
+            <w:rPr>
+              <w:rFonts w:cstheme="minorHAnsi"/>
+              <w:sz w:val="24"/>
+              <w:szCs w:val="24"/>
+            </w:rPr>
+            <w:fldChar w:fldCharType="separate"/>
+          </w:r>
+          <w:r>
+            <w:rPr>
+              <w:rFonts w:cstheme="minorHAnsi"/>
+              <w:noProof/>
+              <w:sz w:val="24"/>
+              <w:szCs w:val="24"/>
+            </w:rPr>
+            <w:t>(Yang , et al., 2017)</w:t>
+          </w:r>
+          <w:r>
+            <w:rPr>
+              <w:rFonts w:cstheme="minorHAnsi"/>
+              <w:sz w:val="24"/>
+              <w:szCs w:val="24"/>
+            </w:rPr>
+            <w:fldChar w:fldCharType="end"/>
+          </w:r>
+        </w:sdtContent>
+      </w:sdt>
+      <w:r>
+        <w:rPr>
+          <w:rFonts w:cstheme="minorHAnsi"/>
+          <w:sz w:val="24"/>
+          <w:szCs w:val="24"/>
+        </w:rPr>
+        <w:t xml:space="preserve">.  </w:t>
       </w:r>
     </w:p>
     <w:p>
@@ -2040,11 +2335,716 @@
           <w:sz w:val="28"/>
           <w:szCs w:val="28"/>
         </w:rPr>
+        <w:t>3.2</w:t>
+      </w:r>
+      <w:r>
+        <w:rPr>
+          <w:rFonts w:asciiTheme="minorHAnsi" w:hAnsiTheme="minorHAnsi" w:cstheme="minorHAnsi"/>
+          <w:sz w:val="28"/>
+          <w:szCs w:val="28"/>
+        </w:rPr>
+        <w:t xml:space="preserve"> </w:t>
+      </w:r>
+      <w:r>
+        <w:rPr>
+          <w:rFonts w:asciiTheme="minorHAnsi" w:hAnsiTheme="minorHAnsi" w:cstheme="minorHAnsi"/>
+          <w:sz w:val="28"/>
+          <w:szCs w:val="28"/>
+        </w:rPr>
+        <w:t>Use</w:t>
+      </w:r>
+      <w:r>
+        <w:rPr>
+          <w:rFonts w:asciiTheme="minorHAnsi" w:hAnsiTheme="minorHAnsi" w:cstheme="minorHAnsi"/>
+          <w:sz w:val="28"/>
+          <w:szCs w:val="28"/>
+        </w:rPr>
+        <w:t xml:space="preserve"> of Artificial Intelligence</w:t>
+      </w:r>
+      <w:r>
+        <w:rPr>
+          <w:rFonts w:asciiTheme="minorHAnsi" w:hAnsiTheme="minorHAnsi" w:cstheme="minorHAnsi"/>
+          <w:sz w:val="28"/>
+          <w:szCs w:val="28"/>
+        </w:rPr>
+        <w:t xml:space="preserve"> in Games</w:t>
+      </w:r>
+    </w:p>
+    <w:p>
+      <w:pPr>
+        <w:pStyle w:val="Heading3"/>
+        <w:spacing w:line="360" w:lineRule="auto"/>
+        <w:rPr>
+          <w:b/>
+        </w:rPr>
+      </w:pPr>
+      <w:r>
+        <w:rPr>
+          <w:b/>
+        </w:rPr>
+        <w:t>3. Rule-Based Techniques</w:t>
+      </w:r>
+    </w:p>
+    <w:p/>
+    <w:p>
+      <w:pPr>
+        <w:rPr>
+          <w:rFonts w:cstheme="majorBidi"/>
+          <w:sz w:val="24"/>
+          <w:szCs w:val="24"/>
+        </w:rPr>
+      </w:pPr>
+      <w:r>
+        <w:t>Finite State Machine</w:t>
+      </w:r>
+      <w:r>
+        <w:t xml:space="preserve"> </w:t>
+      </w:r>
+    </w:p>
+    <w:p>
+      <w:pPr>
+        <w:spacing w:line="360" w:lineRule="auto"/>
+        <w:rPr>
+          <w:rFonts w:cstheme="minorHAnsi"/>
+          <w:sz w:val="24"/>
+          <w:szCs w:val="24"/>
+        </w:rPr>
+      </w:pPr>
+      <w:r>
+        <w:rPr>
+          <w:rFonts w:cstheme="minorHAnsi"/>
+          <w:sz w:val="24"/>
+          <w:szCs w:val="24"/>
+        </w:rPr>
+        <w:t>3.3</w:t>
+      </w:r>
+      <w:r>
+        <w:rPr>
+          <w:rFonts w:cstheme="minorHAnsi"/>
+          <w:sz w:val="24"/>
+          <w:szCs w:val="24"/>
+        </w:rPr>
+        <w:t xml:space="preserve"> </w:t>
+      </w:r>
+      <w:r>
+        <w:rPr>
+          <w:rFonts w:cstheme="minorHAnsi"/>
+          <w:sz w:val="24"/>
+          <w:szCs w:val="24"/>
+        </w:rPr>
+        <w:t>Artificial Intelligence</w:t>
+      </w:r>
+      <w:r>
+        <w:rPr>
+          <w:rFonts w:cstheme="minorHAnsi"/>
+          <w:sz w:val="24"/>
+          <w:szCs w:val="24"/>
+        </w:rPr>
+        <w:t xml:space="preserve"> methods</w:t>
+      </w:r>
+    </w:p>
+    <w:p>
+      <w:pPr>
+        <w:pStyle w:val="Heading2"/>
+        <w:spacing w:line="360" w:lineRule="auto"/>
+        <w:rPr>
+          <w:rFonts w:asciiTheme="minorHAnsi" w:hAnsiTheme="minorHAnsi" w:cstheme="minorHAnsi"/>
+          <w:sz w:val="28"/>
+          <w:szCs w:val="28"/>
+        </w:rPr>
+      </w:pPr>
+      <w:r>
+        <w:rPr>
+          <w:rFonts w:asciiTheme="minorHAnsi" w:hAnsiTheme="minorHAnsi" w:cstheme="minorHAnsi"/>
+          <w:sz w:val="28"/>
+          <w:szCs w:val="28"/>
+        </w:rPr>
+        <w:t xml:space="preserve">3.3 Artificial Intelligence </w:t>
+      </w:r>
+      <w:r>
+        <w:rPr>
+          <w:rFonts w:asciiTheme="minorHAnsi" w:hAnsiTheme="minorHAnsi" w:cstheme="minorHAnsi"/>
+          <w:sz w:val="28"/>
+          <w:szCs w:val="28"/>
+        </w:rPr>
+        <w:t>Accomplishments</w:t>
+      </w:r>
+    </w:p>
+    <w:p>
+      <w:pPr>
+        <w:pStyle w:val="Heading3"/>
+        <w:spacing w:line="360" w:lineRule="auto"/>
+        <w:rPr>
+          <w:b/>
+        </w:rPr>
+      </w:pPr>
+      <w:r>
+        <w:rPr>
+          <w:b/>
+        </w:rPr>
+        <w:t>3</w:t>
+      </w:r>
+      <w:r>
+        <w:rPr>
+          <w:b/>
+        </w:rPr>
+        <w:t xml:space="preserve">.3.1 </w:t>
+      </w:r>
+      <w:r>
+        <w:rPr>
+          <w:b/>
+        </w:rPr>
+        <w:t xml:space="preserve">IBM 701 </w:t>
+      </w:r>
+      <w:r>
+        <w:rPr>
+          <w:b/>
+        </w:rPr>
+        <w:t>Electronic Data Processing Machine</w:t>
+      </w:r>
+      <w:r>
+        <w:rPr>
+          <w:b/>
+        </w:rPr>
+        <w:t xml:space="preserve"> – The First Checker-playing Program</w:t>
+      </w:r>
+    </w:p>
+    <w:p>
+      <w:pPr>
+        <w:spacing w:line="360" w:lineRule="auto"/>
+        <w:rPr>
+          <w:rFonts w:cstheme="minorHAnsi"/>
+          <w:sz w:val="24"/>
+          <w:szCs w:val="24"/>
+        </w:rPr>
+      </w:pPr>
+      <w:r>
+        <w:rPr>
+          <w:rFonts w:cstheme="minorHAnsi"/>
+          <w:sz w:val="24"/>
+          <w:szCs w:val="24"/>
+        </w:rPr>
+        <w:t xml:space="preserve">Built by Arthur Samuel, IBM 701 was also known as the first self-learning program. It implements an optimization to search trees called alpha-beta pruning. The program recorded reward for specific move, allowing the application to learn with each game played. </w:t>
+      </w:r>
+      <w:r>
+        <w:rPr>
+          <w:rFonts w:cstheme="minorHAnsi"/>
+          <w:sz w:val="24"/>
+          <w:szCs w:val="24"/>
+        </w:rPr>
+        <w:t xml:space="preserve">Samuel also programmed it to play itself, increasing the rate the program learn and play </w:t>
+      </w:r>
+      <w:sdt>
+        <w:sdtPr>
+          <w:rPr>
+            <w:rFonts w:cstheme="minorHAnsi"/>
+            <w:sz w:val="24"/>
+            <w:szCs w:val="24"/>
+          </w:rPr>
+          <w:id w:val="-1669404669"/>
+          <w:citation/>
+        </w:sdtPr>
+        <w:sdtEndPr/>
+        <w:sdtContent>
+          <w:r>
+            <w:rPr>
+              <w:rFonts w:cstheme="minorHAnsi"/>
+              <w:sz w:val="24"/>
+              <w:szCs w:val="24"/>
+            </w:rPr>
+            <w:fldChar w:fldCharType="begin"/>
+          </w:r>
+          <w:r>
+            <w:rPr>
+              <w:rFonts w:cstheme="minorHAnsi"/>
+              <w:sz w:val="24"/>
+              <w:szCs w:val="24"/>
+            </w:rPr>
+            <w:instrText xml:space="preserve"> CITATION Jon07 \l 6153 </w:instrText>
+          </w:r>
+          <w:r>
+            <w:rPr>
+              <w:rFonts w:cstheme="minorHAnsi"/>
+              <w:sz w:val="24"/>
+              <w:szCs w:val="24"/>
+            </w:rPr>
+            <w:fldChar w:fldCharType="separate"/>
+          </w:r>
+          <w:r>
+            <w:rPr>
+              <w:rFonts w:cstheme="minorHAnsi"/>
+              <w:noProof/>
+              <w:sz w:val="24"/>
+              <w:szCs w:val="24"/>
+            </w:rPr>
+            <w:t>(Jones, 2007)</w:t>
+          </w:r>
+          <w:r>
+            <w:rPr>
+              <w:rFonts w:cstheme="minorHAnsi"/>
+              <w:sz w:val="24"/>
+              <w:szCs w:val="24"/>
+            </w:rPr>
+            <w:fldChar w:fldCharType="end"/>
+          </w:r>
+        </w:sdtContent>
+      </w:sdt>
+      <w:r>
+        <w:rPr>
+          <w:rFonts w:cstheme="minorHAnsi"/>
+          <w:sz w:val="24"/>
+          <w:szCs w:val="24"/>
+        </w:rPr>
+        <w:t>.</w:t>
+      </w:r>
+    </w:p>
+    <w:p>
+      <w:pPr>
+        <w:pStyle w:val="Heading3"/>
+        <w:spacing w:line="360" w:lineRule="auto"/>
+        <w:rPr>
+          <w:b/>
+        </w:rPr>
+      </w:pPr>
+      <w:r>
+        <w:rPr>
+          <w:b/>
+        </w:rPr>
+        <w:t xml:space="preserve">3.3.2 Deep Blue - </w:t>
+      </w:r>
+      <w:r>
+        <w:rPr>
+          <w:b/>
+        </w:rPr>
+        <w:t>The First Chess Computer</w:t>
+      </w:r>
+    </w:p>
+    <w:p>
+      <w:pPr>
+        <w:spacing w:line="360" w:lineRule="auto"/>
+        <w:rPr>
+          <w:rFonts w:cstheme="minorHAnsi"/>
+          <w:sz w:val="24"/>
+          <w:szCs w:val="24"/>
+        </w:rPr>
+      </w:pPr>
+      <w:r>
+        <w:rPr>
+          <w:rFonts w:cstheme="minorHAnsi"/>
+          <w:sz w:val="24"/>
+          <w:szCs w:val="24"/>
+        </w:rPr>
+        <w:t xml:space="preserve">Deep Blue, developed by IBM, was the first chess-playing supercomputer that beat against world chess champion Garry Kasparov after a six game match in 1997 </w:t>
+      </w:r>
+      <w:sdt>
+        <w:sdtPr>
+          <w:rPr>
+            <w:rFonts w:cstheme="minorHAnsi"/>
+            <w:sz w:val="24"/>
+            <w:szCs w:val="24"/>
+          </w:rPr>
+          <w:id w:val="1439571482"/>
+          <w:citation/>
+        </w:sdtPr>
+        <w:sdtEndPr/>
+        <w:sdtContent>
+          <w:r>
+            <w:rPr>
+              <w:rFonts w:cstheme="minorHAnsi"/>
+              <w:sz w:val="24"/>
+              <w:szCs w:val="24"/>
+            </w:rPr>
+            <w:fldChar w:fldCharType="begin"/>
+          </w:r>
+          <w:r>
+            <w:rPr>
+              <w:rFonts w:cstheme="minorHAnsi"/>
+              <w:sz w:val="24"/>
+              <w:szCs w:val="24"/>
+            </w:rPr>
+            <w:instrText xml:space="preserve"> CITATION IBM99 \l 6153 </w:instrText>
+          </w:r>
+          <w:r>
+            <w:rPr>
+              <w:rFonts w:cstheme="minorHAnsi"/>
+              <w:sz w:val="24"/>
+              <w:szCs w:val="24"/>
+            </w:rPr>
+            <w:fldChar w:fldCharType="separate"/>
+          </w:r>
+          <w:r>
+            <w:rPr>
+              <w:rFonts w:cstheme="minorHAnsi"/>
+              <w:noProof/>
+              <w:sz w:val="24"/>
+              <w:szCs w:val="24"/>
+            </w:rPr>
+            <w:t>(Hsu, 1999)</w:t>
+          </w:r>
+          <w:r>
+            <w:rPr>
+              <w:rFonts w:cstheme="minorHAnsi"/>
+              <w:sz w:val="24"/>
+              <w:szCs w:val="24"/>
+            </w:rPr>
+            <w:fldChar w:fldCharType="end"/>
+          </w:r>
+        </w:sdtContent>
+      </w:sdt>
+      <w:r>
+        <w:rPr>
+          <w:rFonts w:cstheme="minorHAnsi"/>
+          <w:sz w:val="24"/>
+          <w:szCs w:val="24"/>
+        </w:rPr>
+        <w:t xml:space="preserve">. Deep Blue had an impact on computing in many different industries. It was programmed to solve the complex strategic game of chess, thus allowing researchers to explore and understand the limits of massively parallel processing. This research gave developers deeper understanding into ways they could design a computer to tackle complex problems in other fields, using deep knowledge to analyse a higher number of possible solutions </w:t>
+      </w:r>
+      <w:sdt>
+        <w:sdtPr>
+          <w:rPr>
+            <w:rFonts w:cstheme="minorHAnsi"/>
+            <w:sz w:val="24"/>
+            <w:szCs w:val="24"/>
+          </w:rPr>
+          <w:id w:val="1025215843"/>
+          <w:citation/>
+        </w:sdtPr>
+        <w:sdtEndPr/>
+        <w:sdtContent>
+          <w:r>
+            <w:rPr>
+              <w:rFonts w:cstheme="minorHAnsi"/>
+              <w:sz w:val="24"/>
+              <w:szCs w:val="24"/>
+            </w:rPr>
+            <w:fldChar w:fldCharType="begin"/>
+          </w:r>
+          <w:r>
+            <w:rPr>
+              <w:rFonts w:cstheme="minorHAnsi"/>
+              <w:sz w:val="24"/>
+              <w:szCs w:val="24"/>
+            </w:rPr>
+            <w:instrText xml:space="preserve"> CITATION IBM17 \l 6153 </w:instrText>
+          </w:r>
+          <w:r>
+            <w:rPr>
+              <w:rFonts w:cstheme="minorHAnsi"/>
+              <w:sz w:val="24"/>
+              <w:szCs w:val="24"/>
+            </w:rPr>
+            <w:fldChar w:fldCharType="separate"/>
+          </w:r>
+          <w:r>
+            <w:rPr>
+              <w:rFonts w:cstheme="minorHAnsi"/>
+              <w:noProof/>
+              <w:sz w:val="24"/>
+              <w:szCs w:val="24"/>
+            </w:rPr>
+            <w:t>(IBM , n.d.)</w:t>
+          </w:r>
+          <w:r>
+            <w:rPr>
+              <w:rFonts w:cstheme="minorHAnsi"/>
+              <w:sz w:val="24"/>
+              <w:szCs w:val="24"/>
+            </w:rPr>
+            <w:fldChar w:fldCharType="end"/>
+          </w:r>
+        </w:sdtContent>
+      </w:sdt>
+      <w:r>
+        <w:rPr>
+          <w:rFonts w:cstheme="minorHAnsi"/>
+          <w:sz w:val="24"/>
+          <w:szCs w:val="24"/>
+        </w:rPr>
+        <w:t>.</w:t>
+      </w:r>
+    </w:p>
+    <w:p/>
+    <w:p>
+      <w:pPr>
+        <w:pStyle w:val="Heading3"/>
+        <w:spacing w:line="360" w:lineRule="auto"/>
+        <w:rPr>
+          <w:b/>
+        </w:rPr>
+      </w:pPr>
+      <w:r>
+        <w:rPr>
+          <w:b/>
+        </w:rPr>
+        <w:lastRenderedPageBreak/>
+        <w:t>3.</w:t>
+      </w:r>
+      <w:r>
+        <w:rPr>
+          <w:b/>
+        </w:rPr>
+        <w:t xml:space="preserve">3.3 </w:t>
+      </w:r>
+      <w:proofErr w:type="spellStart"/>
+      <w:r>
+        <w:rPr>
+          <w:b/>
+        </w:rPr>
+        <w:t>AlphaGo</w:t>
+      </w:r>
+      <w:proofErr w:type="spellEnd"/>
+      <w:r>
+        <w:rPr>
+          <w:b/>
+        </w:rPr>
+        <w:t xml:space="preserve"> - </w:t>
+      </w:r>
+      <w:r>
+        <w:rPr>
+          <w:b/>
+        </w:rPr>
+        <w:t xml:space="preserve">The First Computer Go </w:t>
+      </w:r>
+    </w:p>
+    <w:p>
+      <w:pPr>
+        <w:spacing w:line="360" w:lineRule="auto"/>
+        <w:rPr>
+          <w:rFonts w:cstheme="minorHAnsi"/>
+          <w:sz w:val="24"/>
+          <w:szCs w:val="24"/>
+        </w:rPr>
+      </w:pPr>
+      <w:proofErr w:type="spellStart"/>
+      <w:r>
+        <w:rPr>
+          <w:rFonts w:cstheme="minorHAnsi"/>
+          <w:sz w:val="24"/>
+          <w:szCs w:val="24"/>
+        </w:rPr>
+        <w:t>AlphaGo</w:t>
+      </w:r>
+      <w:proofErr w:type="spellEnd"/>
+      <w:r>
+        <w:rPr>
+          <w:rFonts w:cstheme="minorHAnsi"/>
+          <w:sz w:val="24"/>
+          <w:szCs w:val="24"/>
+        </w:rPr>
+        <w:t>, developed by Google DeepMind, is the first Computer Go program to defeat a professional human Go player in 2016.</w:t>
+      </w:r>
+      <w:r>
+        <w:rPr>
+          <w:rFonts w:cstheme="minorHAnsi"/>
+          <w:sz w:val="24"/>
+          <w:szCs w:val="24"/>
+        </w:rPr>
+        <w:t xml:space="preserve"> This was considered to be a</w:t>
+      </w:r>
+      <w:r>
+        <w:rPr>
+          <w:rFonts w:cstheme="minorHAnsi"/>
+          <w:sz w:val="24"/>
+          <w:szCs w:val="24"/>
+        </w:rPr>
+        <w:t xml:space="preserve"> significant milestone in the quest of artificial intelligence (AI).</w:t>
+      </w:r>
+      <w:r>
+        <w:rPr>
+          <w:rFonts w:cstheme="minorHAnsi"/>
+          <w:sz w:val="24"/>
+          <w:szCs w:val="24"/>
+        </w:rPr>
+        <w:t xml:space="preserve"> </w:t>
+      </w:r>
+      <w:proofErr w:type="spellStart"/>
+      <w:r>
+        <w:rPr>
+          <w:rFonts w:cstheme="minorHAnsi"/>
+          <w:sz w:val="24"/>
+          <w:szCs w:val="24"/>
+        </w:rPr>
+        <w:t>AlphaGo</w:t>
+      </w:r>
+      <w:proofErr w:type="spellEnd"/>
+      <w:r>
+        <w:rPr>
+          <w:rFonts w:cstheme="minorHAnsi"/>
+          <w:sz w:val="24"/>
+          <w:szCs w:val="24"/>
+        </w:rPr>
+        <w:t xml:space="preserve"> uses combination of advanced search tree with deep neural networks. These neural networks record the description of the Go board as an input and process it through a number of different network layers containing millions of neuron-like connections. One neural network, the policy network, selects the next move to play while another neural network, the value network, predicts the winner of the game </w:t>
+      </w:r>
+      <w:sdt>
+        <w:sdtPr>
+          <w:rPr>
+            <w:rFonts w:cstheme="minorHAnsi"/>
+            <w:sz w:val="24"/>
+            <w:szCs w:val="24"/>
+          </w:rPr>
+          <w:id w:val="-1118837014"/>
+          <w:citation/>
+        </w:sdtPr>
+        <w:sdtEndPr/>
+        <w:sdtContent>
+          <w:r>
+            <w:rPr>
+              <w:rFonts w:cstheme="minorHAnsi"/>
+              <w:sz w:val="24"/>
+              <w:szCs w:val="24"/>
+            </w:rPr>
+            <w:fldChar w:fldCharType="begin"/>
+          </w:r>
+          <w:r>
+            <w:rPr>
+              <w:rFonts w:cstheme="minorHAnsi"/>
+              <w:sz w:val="24"/>
+              <w:szCs w:val="24"/>
+            </w:rPr>
+            <w:instrText xml:space="preserve"> CITATION Dee17 \l 6153 </w:instrText>
+          </w:r>
+          <w:r>
+            <w:rPr>
+              <w:rFonts w:cstheme="minorHAnsi"/>
+              <w:sz w:val="24"/>
+              <w:szCs w:val="24"/>
+            </w:rPr>
+            <w:fldChar w:fldCharType="separate"/>
+          </w:r>
+          <w:r>
+            <w:rPr>
+              <w:rFonts w:cstheme="minorHAnsi"/>
+              <w:noProof/>
+              <w:sz w:val="24"/>
+              <w:szCs w:val="24"/>
+            </w:rPr>
+            <w:t>(DeepMind Technologies Limited, n.d.)</w:t>
+          </w:r>
+          <w:r>
+            <w:rPr>
+              <w:rFonts w:cstheme="minorHAnsi"/>
+              <w:sz w:val="24"/>
+              <w:szCs w:val="24"/>
+            </w:rPr>
+            <w:fldChar w:fldCharType="end"/>
+          </w:r>
+        </w:sdtContent>
+      </w:sdt>
+      <w:r>
+        <w:rPr>
+          <w:rFonts w:cstheme="minorHAnsi"/>
+          <w:sz w:val="24"/>
+          <w:szCs w:val="24"/>
+        </w:rPr>
+        <w:t xml:space="preserve">.  These deep neural networks are trained by combination of supervised learning from human expert games, and reinforcement learning from games of self-play </w:t>
+      </w:r>
+      <w:sdt>
+        <w:sdtPr>
+          <w:rPr>
+            <w:rFonts w:cstheme="minorHAnsi"/>
+            <w:sz w:val="24"/>
+            <w:szCs w:val="24"/>
+          </w:rPr>
+          <w:id w:val="1996060761"/>
+          <w:citation/>
+        </w:sdtPr>
+        <w:sdtEndPr/>
+        <w:sdtContent>
+          <w:r>
+            <w:rPr>
+              <w:rFonts w:cstheme="minorHAnsi"/>
+              <w:sz w:val="24"/>
+              <w:szCs w:val="24"/>
+            </w:rPr>
+            <w:fldChar w:fldCharType="begin"/>
+          </w:r>
+          <w:r>
+            <w:rPr>
+              <w:rFonts w:cstheme="minorHAnsi"/>
+              <w:sz w:val="24"/>
+              <w:szCs w:val="24"/>
+            </w:rPr>
+            <w:instrText xml:space="preserve"> CITATION Sil16 \l 6153 </w:instrText>
+          </w:r>
+          <w:r>
+            <w:rPr>
+              <w:rFonts w:cstheme="minorHAnsi"/>
+              <w:sz w:val="24"/>
+              <w:szCs w:val="24"/>
+            </w:rPr>
+            <w:fldChar w:fldCharType="separate"/>
+          </w:r>
+          <w:r>
+            <w:rPr>
+              <w:rFonts w:cstheme="minorHAnsi"/>
+              <w:noProof/>
+              <w:sz w:val="24"/>
+              <w:szCs w:val="24"/>
+            </w:rPr>
+            <w:t>(Silver, et al., 2016)</w:t>
+          </w:r>
+          <w:r>
+            <w:rPr>
+              <w:rFonts w:cstheme="minorHAnsi"/>
+              <w:sz w:val="24"/>
+              <w:szCs w:val="24"/>
+            </w:rPr>
+            <w:fldChar w:fldCharType="end"/>
+          </w:r>
+        </w:sdtContent>
+      </w:sdt>
+      <w:r>
+        <w:rPr>
+          <w:rFonts w:cstheme="minorHAnsi"/>
+          <w:sz w:val="24"/>
+          <w:szCs w:val="24"/>
+        </w:rPr>
+        <w:t xml:space="preserve">. </w:t>
+      </w:r>
+    </w:p>
+    <w:p>
+      <w:pPr>
+        <w:pStyle w:val="Heading1"/>
+        <w:spacing w:line="360" w:lineRule="auto"/>
+        <w:rPr>
+          <w:b/>
+        </w:rPr>
+      </w:pPr>
+      <w:r>
+        <w:rPr>
+          <w:b/>
+        </w:rPr>
+        <w:t xml:space="preserve">Chapter 4 </w:t>
+      </w:r>
+      <w:r>
+        <w:rPr>
+          <w:b/>
+        </w:rPr>
+        <w:t>Chinese Chess</w:t>
+      </w:r>
+    </w:p>
+    <w:p>
+      <w:pPr>
+        <w:pStyle w:val="Heading2"/>
+        <w:spacing w:line="360" w:lineRule="auto"/>
+        <w:rPr>
+          <w:rFonts w:asciiTheme="minorHAnsi" w:hAnsiTheme="minorHAnsi" w:cstheme="minorHAnsi"/>
+          <w:sz w:val="28"/>
+          <w:szCs w:val="28"/>
+        </w:rPr>
+      </w:pPr>
+      <w:r>
+        <w:rPr>
+          <w:rFonts w:asciiTheme="minorHAnsi" w:hAnsiTheme="minorHAnsi" w:cstheme="minorHAnsi"/>
+          <w:sz w:val="28"/>
+          <w:szCs w:val="28"/>
+        </w:rPr>
         <w:t>4.1 Introduction</w:t>
       </w:r>
     </w:p>
     <w:p>
       <w:pPr>
+        <w:spacing w:line="360" w:lineRule="auto"/>
         <w:rPr>
           <w:rFonts w:cstheme="minorHAnsi"/>
           <w:sz w:val="24"/>
@@ -2269,6 +3269,7 @@
           <w:noProof/>
           <w:lang w:eastAsia="zh-CN"/>
         </w:rPr>
+        <w:lastRenderedPageBreak/>
         <w:drawing>
           <wp:inline distT="0" distB="0" distL="0" distR="0" wp14:anchorId="4712D4C5" wp14:editId="38795CE3">
             <wp:extent cx="3131185" cy="3685540"/>
@@ -2287,7 +3288,7 @@
                     </pic:cNvPicPr>
                   </pic:nvPicPr>
                   <pic:blipFill>
-                    <a:blip r:embed="rId7">
+                    <a:blip r:embed="rId9">
                       <a:extLst>
                         <a:ext uri="{28A0092B-C50C-407E-A947-70E740481C1C}">
                           <a14:useLocalDpi xmlns:a14="http://schemas.microsoft.com/office/drawing/2010/main" val="0"/>
@@ -2468,7 +3469,7 @@
                     </pic:cNvPicPr>
                   </pic:nvPicPr>
                   <pic:blipFill>
-                    <a:blip r:embed="rId8">
+                    <a:blip r:embed="rId10">
                       <a:extLst>
                         <a:ext uri="{28A0092B-C50C-407E-A947-70E740481C1C}">
                           <a14:useLocalDpi xmlns:a14="http://schemas.microsoft.com/office/drawing/2010/main" val="0"/>
@@ -2516,7 +3517,15 @@
           <w:sz w:val="24"/>
           <w:szCs w:val="24"/>
         </w:rPr>
-        <w:t xml:space="preserve">Fig 4.1 Chinese Chess Board with Pieces </w:t>
+        <w:t>Fig 4.2</w:t>
+      </w:r>
+      <w:r>
+        <w:rPr>
+          <w:rFonts w:cstheme="minorHAnsi"/>
+          <w:sz w:val="24"/>
+          <w:szCs w:val="24"/>
+        </w:rPr>
+        <w:t xml:space="preserve"> Chinese Chess Board with Pieces </w:t>
       </w:r>
       <w:sdt>
         <w:sdtPr>
@@ -2528,6 +3537,7 @@
           <w:id w:val="-30575424"/>
           <w:citation/>
         </w:sdtPr>
+        <w:sdtEndPr/>
         <w:sdtContent>
           <w:r>
             <w:rPr>
@@ -2637,77 +3647,147 @@
     </w:p>
     <w:p>
       <w:pPr>
-        <w:spacing w:line="360" w:lineRule="auto"/>
-        <w:rPr>
-          <w:rFonts w:cstheme="minorHAnsi"/>
-          <w:sz w:val="24"/>
-          <w:szCs w:val="24"/>
-        </w:rPr>
-      </w:pPr>
-      <w:r>
-        <w:rPr>
-          <w:rFonts w:cstheme="minorHAnsi"/>
-          <w:sz w:val="24"/>
-          <w:szCs w:val="24"/>
-        </w:rPr>
-        <w:t>Computer Chinese chess program generally consists of</w:t>
-      </w:r>
-      <w:r>
-        <w:rPr>
-          <w:rFonts w:cstheme="minorHAnsi"/>
-          <w:sz w:val="24"/>
-          <w:szCs w:val="24"/>
-        </w:rPr>
-        <w:t xml:space="preserve"> the following:</w:t>
-      </w:r>
-      <w:r>
-        <w:rPr>
-          <w:rFonts w:cstheme="minorHAnsi"/>
-          <w:sz w:val="24"/>
-          <w:szCs w:val="24"/>
-        </w:rPr>
-        <w:t xml:space="preserve"> the interface parts</w:t>
-      </w:r>
-      <w:r>
-        <w:rPr>
-          <w:rFonts w:cstheme="minorHAnsi"/>
-          <w:sz w:val="24"/>
-          <w:szCs w:val="24"/>
-        </w:rPr>
-        <w:t xml:space="preserve"> (board representation)</w:t>
-      </w:r>
-      <w:r>
-        <w:rPr>
-          <w:rFonts w:cstheme="minorHAnsi"/>
-          <w:sz w:val="24"/>
-          <w:szCs w:val="24"/>
-        </w:rPr>
-        <w:t xml:space="preserve"> and the search engine parts. The search engine part consists of move generation, </w:t>
-      </w:r>
-      <w:r>
-        <w:rPr>
-          <w:rFonts w:cstheme="minorHAnsi"/>
-          <w:sz w:val="24"/>
-          <w:szCs w:val="24"/>
-        </w:rPr>
-        <w:t xml:space="preserve">evaluation function and </w:t>
-      </w:r>
-      <w:r>
-        <w:rPr>
-          <w:rFonts w:cstheme="minorHAnsi"/>
-          <w:sz w:val="24"/>
-          <w:szCs w:val="24"/>
-        </w:rPr>
-        <w:t xml:space="preserve">search </w:t>
-      </w:r>
-      <w:r>
-        <w:rPr>
-          <w:rFonts w:cstheme="minorHAnsi"/>
-          <w:sz w:val="24"/>
-          <w:szCs w:val="24"/>
-        </w:rPr>
-        <w:t>engine</w:t>
-      </w:r>
+        <w:pStyle w:val="Heading3"/>
+        <w:spacing w:line="360" w:lineRule="auto"/>
+        <w:rPr>
+          <w:b/>
+        </w:rPr>
+      </w:pPr>
+      <w:r>
+        <w:rPr>
+          <w:b/>
+        </w:rPr>
+        <w:t>4.</w:t>
+      </w:r>
+      <w:r>
+        <w:rPr>
+          <w:b/>
+        </w:rPr>
+        <w:t>2</w:t>
+      </w:r>
+      <w:r>
+        <w:rPr>
+          <w:b/>
+        </w:rPr>
+        <w:t>.1</w:t>
+      </w:r>
+      <w:r>
+        <w:rPr>
+          <w:b/>
+        </w:rPr>
+        <w:t xml:space="preserve"> </w:t>
+      </w:r>
+      <w:r>
+        <w:rPr>
+          <w:b/>
+        </w:rPr>
+        <w:t>Game Tree</w:t>
+      </w:r>
+    </w:p>
+    <w:p>
+      <w:pPr>
+        <w:spacing w:line="360" w:lineRule="auto"/>
+        <w:rPr>
+          <w:rFonts w:cstheme="minorHAnsi"/>
+          <w:sz w:val="24"/>
+          <w:szCs w:val="24"/>
+        </w:rPr>
+      </w:pPr>
+      <w:r>
+        <w:rPr>
+          <w:rFonts w:cstheme="minorHAnsi"/>
+          <w:sz w:val="24"/>
+          <w:szCs w:val="24"/>
+        </w:rPr>
+        <w:t xml:space="preserve">Computer </w:t>
+      </w:r>
+      <w:r>
+        <w:rPr>
+          <w:rFonts w:cstheme="minorHAnsi"/>
+          <w:sz w:val="24"/>
+          <w:szCs w:val="24"/>
+        </w:rPr>
+        <w:t>chess games</w:t>
+      </w:r>
+      <w:r>
+        <w:rPr>
+          <w:rFonts w:cstheme="minorHAnsi"/>
+          <w:sz w:val="24"/>
+          <w:szCs w:val="24"/>
+        </w:rPr>
+        <w:t xml:space="preserve"> are usually represented using game trees. A game tree is an instance of a tree in which the root node represent possible states of the game or positions, and arcs in the tree represent moves. </w:t>
+      </w:r>
+      <w:r>
+        <w:rPr>
+          <w:rFonts w:cstheme="minorHAnsi"/>
+          <w:sz w:val="24"/>
+          <w:szCs w:val="24"/>
+        </w:rPr>
+        <w:t>Leaf nodes in the tree represent final states, where the game has been won, lost or tied</w:t>
+      </w:r>
+      <w:r>
+        <w:rPr>
+          <w:rFonts w:cstheme="minorHAnsi"/>
+          <w:sz w:val="24"/>
+          <w:szCs w:val="24"/>
+        </w:rPr>
+        <w:t xml:space="preserve"> </w:t>
+      </w:r>
+      <w:sdt>
+        <w:sdtPr>
+          <w:rPr>
+            <w:rFonts w:cstheme="minorHAnsi"/>
+            <w:sz w:val="24"/>
+            <w:szCs w:val="24"/>
+          </w:rPr>
+          <w:id w:val="1334341643"/>
+          <w:citation/>
+        </w:sdtPr>
+        <w:sdtEndPr/>
+        <w:sdtContent>
+          <w:r>
+            <w:rPr>
+              <w:rFonts w:cstheme="minorHAnsi"/>
+              <w:sz w:val="24"/>
+              <w:szCs w:val="24"/>
+            </w:rPr>
+            <w:fldChar w:fldCharType="begin"/>
+          </w:r>
+          <w:r>
+            <w:rPr>
+              <w:rFonts w:cstheme="minorHAnsi"/>
+              <w:sz w:val="24"/>
+              <w:szCs w:val="24"/>
+            </w:rPr>
+            <w:instrText xml:space="preserve"> CITATION Cop04 \l 6153 </w:instrText>
+          </w:r>
+          <w:r>
+            <w:rPr>
+              <w:rFonts w:cstheme="minorHAnsi"/>
+              <w:sz w:val="24"/>
+              <w:szCs w:val="24"/>
+            </w:rPr>
+            <w:fldChar w:fldCharType="separate"/>
+          </w:r>
+          <w:r>
+            <w:rPr>
+              <w:rFonts w:cstheme="minorHAnsi"/>
+              <w:noProof/>
+              <w:sz w:val="24"/>
+              <w:szCs w:val="24"/>
+            </w:rPr>
+            <w:t>(Coppin, 2004)</w:t>
+          </w:r>
+          <w:r>
+            <w:rPr>
+              <w:rFonts w:cstheme="minorHAnsi"/>
+              <w:sz w:val="24"/>
+              <w:szCs w:val="24"/>
+            </w:rPr>
+            <w:fldChar w:fldCharType="end"/>
+          </w:r>
+        </w:sdtContent>
+      </w:sdt>
       <w:r>
         <w:rPr>
           <w:rFonts w:cstheme="minorHAnsi"/>
@@ -2716,54 +3796,149 @@
         </w:rPr>
         <w:t xml:space="preserve">. </w:t>
       </w:r>
-      <w:r>
-        <w:rPr>
-          <w:rFonts w:cstheme="minorHAnsi"/>
-          <w:sz w:val="24"/>
-          <w:szCs w:val="24"/>
-        </w:rPr>
-        <w:t xml:space="preserve">The move generation is to find and store all possible moves or captures through traversing the board. </w:t>
-      </w:r>
-      <w:r>
-        <w:rPr>
-          <w:rFonts w:cstheme="minorHAnsi"/>
-          <w:sz w:val="24"/>
-          <w:szCs w:val="24"/>
-        </w:rPr>
-        <w:t xml:space="preserve">The evaluation function retrieves an integer which is the evaluation </w:t>
-      </w:r>
-      <w:r>
-        <w:rPr>
-          <w:rFonts w:cstheme="minorHAnsi"/>
-          <w:sz w:val="24"/>
-          <w:szCs w:val="24"/>
-        </w:rPr>
-        <w:t xml:space="preserve">value of. </w:t>
-      </w:r>
-      <w:r>
-        <w:rPr>
-          <w:rFonts w:cstheme="minorHAnsi"/>
-          <w:sz w:val="24"/>
-          <w:szCs w:val="24"/>
-        </w:rPr>
-        <w:t xml:space="preserve">The search engine </w:t>
-      </w:r>
-      <w:r>
-        <w:rPr>
-          <w:rFonts w:cstheme="minorHAnsi"/>
-          <w:sz w:val="24"/>
-          <w:szCs w:val="24"/>
-        </w:rPr>
-        <w:t xml:space="preserve">is to build up the game tree and to </w:t>
-      </w:r>
-      <w:r>
-        <w:rPr>
-          <w:rFonts w:cstheme="minorHAnsi"/>
-          <w:sz w:val="24"/>
-          <w:szCs w:val="24"/>
-        </w:rPr>
-        <w:t xml:space="preserve">select the best move for the computer win or tie.  </w:t>
-      </w:r>
+    </w:p>
+    <w:p>
+      <w:pPr>
+        <w:spacing w:line="360" w:lineRule="auto"/>
+        <w:jc w:val="center"/>
+        <w:rPr>
+          <w:rFonts w:cstheme="minorHAnsi"/>
+          <w:sz w:val="24"/>
+          <w:szCs w:val="24"/>
+        </w:rPr>
+      </w:pPr>
+      <w:r>
+        <w:rPr>
+          <w:rFonts w:cstheme="minorHAnsi"/>
+          <w:noProof/>
+          <w:sz w:val="24"/>
+          <w:szCs w:val="24"/>
+          <w:lang w:eastAsia="zh-CN"/>
+        </w:rPr>
+        <w:lastRenderedPageBreak/>
+        <w:drawing>
+          <wp:inline distT="0" distB="0" distL="0" distR="0">
+            <wp:extent cx="4114800" cy="2618740"/>
+            <wp:effectExtent l="0" t="0" r="0" b="0"/>
+            <wp:docPr id="2" name="Picture 2" descr="Figure 1"/>
+            <wp:cNvGraphicFramePr>
+              <a:graphicFrameLocks xmlns:a="http://schemas.openxmlformats.org/drawingml/2006/main" noChangeAspect="1"/>
+            </wp:cNvGraphicFramePr>
+            <a:graphic xmlns:a="http://schemas.openxmlformats.org/drawingml/2006/main">
+              <a:graphicData uri="http://schemas.openxmlformats.org/drawingml/2006/picture">
+                <pic:pic xmlns:pic="http://schemas.openxmlformats.org/drawingml/2006/picture">
+                  <pic:nvPicPr>
+                    <pic:cNvPr id="0" name="Picture 1" descr="Figure 1"/>
+                    <pic:cNvPicPr>
+                      <a:picLocks noChangeAspect="1" noChangeArrowheads="1"/>
+                    </pic:cNvPicPr>
+                  </pic:nvPicPr>
+                  <pic:blipFill>
+                    <a:blip r:embed="rId11">
+                      <a:extLst>
+                        <a:ext uri="{28A0092B-C50C-407E-A947-70E740481C1C}">
+                          <a14:useLocalDpi xmlns:a14="http://schemas.microsoft.com/office/drawing/2010/main" val="0"/>
+                        </a:ext>
+                      </a:extLst>
+                    </a:blip>
+                    <a:srcRect/>
+                    <a:stretch>
+                      <a:fillRect/>
+                    </a:stretch>
+                  </pic:blipFill>
+                  <pic:spPr bwMode="auto">
+                    <a:xfrm>
+                      <a:off x="0" y="0"/>
+                      <a:ext cx="4114800" cy="2618740"/>
+                    </a:xfrm>
+                    <a:prstGeom prst="rect">
+                      <a:avLst/>
+                    </a:prstGeom>
+                    <a:noFill/>
+                    <a:ln>
+                      <a:noFill/>
+                    </a:ln>
+                  </pic:spPr>
+                </pic:pic>
+              </a:graphicData>
+            </a:graphic>
+          </wp:inline>
+        </w:drawing>
+      </w:r>
+    </w:p>
+    <w:p>
+      <w:pPr>
+        <w:spacing w:line="360" w:lineRule="auto"/>
+        <w:jc w:val="center"/>
+        <w:rPr>
+          <w:rFonts w:cstheme="minorHAnsi"/>
+          <w:sz w:val="24"/>
+          <w:szCs w:val="24"/>
+        </w:rPr>
+      </w:pPr>
+      <w:r>
+        <w:rPr>
+          <w:rFonts w:cstheme="minorHAnsi"/>
+          <w:sz w:val="24"/>
+          <w:szCs w:val="24"/>
+        </w:rPr>
+        <w:t xml:space="preserve">Fig 4.1 Example of a Game Tree </w:t>
+      </w:r>
+      <w:sdt>
+        <w:sdtPr>
+          <w:rPr>
+            <w:rFonts w:cstheme="minorHAnsi"/>
+            <w:sz w:val="24"/>
+            <w:szCs w:val="24"/>
+          </w:rPr>
+          <w:id w:val="-696382356"/>
+          <w:citation/>
+        </w:sdtPr>
+        <w:sdtEndPr/>
+        <w:sdtContent>
+          <w:r>
+            <w:rPr>
+              <w:rFonts w:cstheme="minorHAnsi"/>
+              <w:sz w:val="24"/>
+              <w:szCs w:val="24"/>
+            </w:rPr>
+            <w:fldChar w:fldCharType="begin"/>
+          </w:r>
+          <w:r>
+            <w:rPr>
+              <w:rFonts w:cstheme="minorHAnsi"/>
+              <w:sz w:val="24"/>
+              <w:szCs w:val="24"/>
+            </w:rPr>
+            <w:instrText xml:space="preserve"> CITATION Ros14 \l 6153 </w:instrText>
+          </w:r>
+          <w:r>
+            <w:rPr>
+              <w:rFonts w:cstheme="minorHAnsi"/>
+              <w:sz w:val="24"/>
+              <w:szCs w:val="24"/>
+            </w:rPr>
+            <w:fldChar w:fldCharType="separate"/>
+          </w:r>
+          <w:r>
+            <w:rPr>
+              <w:rFonts w:cstheme="minorHAnsi"/>
+              <w:noProof/>
+              <w:sz w:val="24"/>
+              <w:szCs w:val="24"/>
+            </w:rPr>
+            <w:t>(Ross, 2014)</w:t>
+          </w:r>
+          <w:r>
+            <w:rPr>
+              <w:rFonts w:cstheme="minorHAnsi"/>
+              <w:sz w:val="24"/>
+              <w:szCs w:val="24"/>
+            </w:rPr>
+            <w:fldChar w:fldCharType="end"/>
+          </w:r>
+        </w:sdtContent>
+      </w:sdt>
     </w:p>
     <w:p>
       <w:pPr>
@@ -2777,19 +3952,13 @@
         <w:rPr>
           <w:b/>
         </w:rPr>
-        <w:t>4.</w:t>
-      </w:r>
-      <w:r>
-        <w:rPr>
-          <w:b/>
-        </w:rPr>
-        <w:t>2</w:t>
-      </w:r>
-      <w:r>
-        <w:rPr>
-          <w:b/>
-        </w:rPr>
-        <w:t>.1</w:t>
+        <w:t>4.2.</w:t>
+      </w:r>
+      <w:r>
+        <w:rPr>
+          <w:b/>
+        </w:rPr>
+        <w:t>1</w:t>
       </w:r>
       <w:r>
         <w:rPr>
@@ -2801,153 +3970,6 @@
         <w:rPr>
           <w:b/>
         </w:rPr>
-        <w:t>Game Tree</w:t>
-      </w:r>
-    </w:p>
-    <w:p>
-      <w:pPr>
-        <w:spacing w:line="360" w:lineRule="auto"/>
-        <w:rPr>
-          <w:rFonts w:cstheme="minorHAnsi"/>
-          <w:sz w:val="24"/>
-          <w:szCs w:val="24"/>
-        </w:rPr>
-      </w:pPr>
-      <w:r>
-        <w:rPr>
-          <w:rFonts w:cstheme="minorHAnsi"/>
-          <w:sz w:val="24"/>
-          <w:szCs w:val="24"/>
-        </w:rPr>
-        <w:t xml:space="preserve">Computer </w:t>
-      </w:r>
-      <w:r>
-        <w:rPr>
-          <w:rFonts w:cstheme="minorHAnsi"/>
-          <w:sz w:val="24"/>
-          <w:szCs w:val="24"/>
-        </w:rPr>
-        <w:t>chess games</w:t>
-      </w:r>
-      <w:r>
-        <w:rPr>
-          <w:rFonts w:cstheme="minorHAnsi"/>
-          <w:sz w:val="24"/>
-          <w:szCs w:val="24"/>
-        </w:rPr>
-        <w:t xml:space="preserve"> are usually represented using game trees. A game tree is an instance of a tree in which the root node represent possible states of the game or positions, and arcs </w:t>
-      </w:r>
-      <w:r>
-        <w:rPr>
-          <w:rFonts w:cstheme="minorHAnsi"/>
-          <w:sz w:val="24"/>
-          <w:szCs w:val="24"/>
-        </w:rPr>
-        <w:lastRenderedPageBreak/>
-        <w:t xml:space="preserve">in the tree represent moves. </w:t>
-      </w:r>
-      <w:r>
-        <w:rPr>
-          <w:rFonts w:cstheme="minorHAnsi"/>
-          <w:sz w:val="24"/>
-          <w:szCs w:val="24"/>
-        </w:rPr>
-        <w:t xml:space="preserve">Leaf nodes in the tree represent final states, where the game has been won, lost or tied. </w:t>
-      </w:r>
-    </w:p>
-    <w:p>
-      <w:pPr>
-        <w:pStyle w:val="Heading3"/>
-        <w:spacing w:line="360" w:lineRule="auto"/>
-        <w:rPr>
-          <w:b/>
-        </w:rPr>
-      </w:pPr>
-      <w:r>
-        <w:rPr>
-          <w:b/>
-        </w:rPr>
-        <w:t>4.</w:t>
-      </w:r>
-      <w:r>
-        <w:rPr>
-          <w:b/>
-        </w:rPr>
-        <w:t>2.</w:t>
-      </w:r>
-      <w:r>
-        <w:rPr>
-          <w:b/>
-        </w:rPr>
-        <w:t>2</w:t>
-      </w:r>
-      <w:r>
-        <w:rPr>
-          <w:b/>
-        </w:rPr>
-        <w:t xml:space="preserve"> </w:t>
-      </w:r>
-      <w:r>
-        <w:rPr>
-          <w:b/>
-        </w:rPr>
-        <w:t xml:space="preserve">Search </w:t>
-      </w:r>
-      <w:r>
-        <w:rPr>
-          <w:b/>
-        </w:rPr>
-        <w:t>Algorithm</w:t>
-      </w:r>
-    </w:p>
-    <w:p>
-      <w:r>
-        <w:rPr>
-          <w:rFonts w:cstheme="minorHAnsi"/>
-          <w:sz w:val="24"/>
-          <w:szCs w:val="24"/>
-        </w:rPr>
-        <w:t>T</w:t>
-      </w:r>
-      <w:r>
-        <w:rPr>
-          <w:rFonts w:cstheme="minorHAnsi"/>
-          <w:sz w:val="24"/>
-          <w:szCs w:val="24"/>
-        </w:rPr>
-        <w:t>his is a recursive search algorithm to explore various possible action sequences.</w:t>
-      </w:r>
-    </w:p>
-    <w:p>
-      <w:pPr>
-        <w:pStyle w:val="Heading3"/>
-        <w:spacing w:line="360" w:lineRule="auto"/>
-        <w:rPr>
-          <w:b/>
-        </w:rPr>
-      </w:pPr>
-      <w:r>
-        <w:rPr>
-          <w:b/>
-        </w:rPr>
-        <w:t>4.2.</w:t>
-      </w:r>
-      <w:r>
-        <w:rPr>
-          <w:b/>
-        </w:rPr>
-        <w:t>3</w:t>
-      </w:r>
-      <w:r>
-        <w:rPr>
-          <w:b/>
-        </w:rPr>
-        <w:t xml:space="preserve"> </w:t>
-      </w:r>
-      <w:r>
-        <w:rPr>
-          <w:b/>
-        </w:rPr>
         <w:t>Minimax Algorithm</w:t>
       </w:r>
     </w:p>
@@ -2966,7 +3988,23 @@
           <w:sz w:val="24"/>
           <w:szCs w:val="24"/>
         </w:rPr>
-        <w:t xml:space="preserve">The minimax algorithm is used to choose good moves. </w:t>
+        <w:t xml:space="preserve">The minimax algorithm </w:t>
+      </w:r>
+      <w:r>
+        <w:rPr>
+          <w:rFonts w:cstheme="minorHAnsi"/>
+          <w:sz w:val="24"/>
+          <w:szCs w:val="24"/>
+        </w:rPr>
+        <w:t>is the most widely used game tree search algorithm</w:t>
+      </w:r>
+      <w:r>
+        <w:rPr>
+          <w:rFonts w:cstheme="minorHAnsi"/>
+          <w:sz w:val="24"/>
+          <w:szCs w:val="24"/>
+        </w:rPr>
+        <w:t xml:space="preserve">. </w:t>
       </w:r>
       <w:r>
         <w:rPr>
@@ -3042,6 +4080,7 @@
           <w:id w:val="-1950147432"/>
           <w:citation/>
         </w:sdtPr>
+        <w:sdtEndPr/>
         <w:sdtContent>
           <w:r>
             <w:rPr>
@@ -3094,212 +4133,106 @@
         </w:rPr>
         <w:t xml:space="preserve">. </w:t>
       </w:r>
-    </w:p>
-    <w:p>
-      <w:pPr>
-        <w:pStyle w:val="Heading3"/>
-        <w:spacing w:line="360" w:lineRule="auto"/>
-        <w:rPr>
-          <w:b/>
-        </w:rPr>
-      </w:pPr>
-      <w:r>
-        <w:rPr>
-          <w:b/>
-        </w:rPr>
-        <w:t>4.</w:t>
-      </w:r>
-      <w:r>
-        <w:rPr>
-          <w:b/>
-        </w:rPr>
-        <w:t>2.4</w:t>
-      </w:r>
-      <w:r>
-        <w:rPr>
-          <w:b/>
-        </w:rPr>
-        <w:t xml:space="preserve"> Alpha-Beta </w:t>
-      </w:r>
-      <w:r>
-        <w:rPr>
-          <w:b/>
-        </w:rPr>
-        <w:t>Pruning</w:t>
-      </w:r>
-      <w:r>
-        <w:rPr>
-          <w:b/>
-        </w:rPr>
-        <w:t xml:space="preserve"> (ABS)</w:t>
-      </w:r>
-    </w:p>
-    <w:p>
-      <w:pPr>
-        <w:spacing w:line="360" w:lineRule="auto"/>
-        <w:rPr>
-          <w:rFonts w:cstheme="minorHAnsi"/>
-          <w:sz w:val="24"/>
-          <w:szCs w:val="24"/>
-        </w:rPr>
-      </w:pPr>
-      <w:r>
-        <w:rPr>
-          <w:rFonts w:cstheme="minorHAnsi"/>
-          <w:sz w:val="24"/>
-          <w:szCs w:val="24"/>
-        </w:rPr>
-        <w:t>Alpha-Beta Pruning</w:t>
-      </w:r>
-      <w:r>
-        <w:rPr>
-          <w:rFonts w:cstheme="minorHAnsi"/>
-          <w:sz w:val="24"/>
-          <w:szCs w:val="24"/>
-        </w:rPr>
-        <w:t xml:space="preserve"> is an adversarial search</w:t>
-      </w:r>
-      <w:r>
-        <w:rPr>
-          <w:rFonts w:cstheme="minorHAnsi"/>
-          <w:sz w:val="24"/>
-          <w:szCs w:val="24"/>
-        </w:rPr>
-        <w:t xml:space="preserve"> algorithm </w:t>
-      </w:r>
-      <w:r>
-        <w:rPr>
-          <w:rFonts w:cstheme="minorHAnsi"/>
-          <w:sz w:val="24"/>
-          <w:szCs w:val="24"/>
-        </w:rPr>
-        <w:t xml:space="preserve">which </w:t>
-      </w:r>
-      <w:r>
-        <w:rPr>
-          <w:rFonts w:cstheme="minorHAnsi"/>
-          <w:sz w:val="24"/>
-          <w:szCs w:val="24"/>
-        </w:rPr>
-        <w:t>help</w:t>
-      </w:r>
-      <w:r>
-        <w:rPr>
-          <w:rFonts w:cstheme="minorHAnsi"/>
-          <w:sz w:val="24"/>
-          <w:szCs w:val="24"/>
-        </w:rPr>
-        <w:t>s to decrease the</w:t>
-      </w:r>
-      <w:r>
-        <w:rPr>
-          <w:rFonts w:cstheme="minorHAnsi"/>
-          <w:sz w:val="24"/>
-          <w:szCs w:val="24"/>
-        </w:rPr>
-        <w:t xml:space="preserve"> complexity</w:t>
-      </w:r>
-      <w:r>
-        <w:rPr>
-          <w:rFonts w:cstheme="minorHAnsi"/>
-          <w:sz w:val="24"/>
-          <w:szCs w:val="24"/>
-        </w:rPr>
-        <w:t xml:space="preserve"> of nodes in the game tree thus allowing a deeper </w:t>
-      </w:r>
-      <w:r>
-        <w:rPr>
-          <w:rFonts w:cstheme="minorHAnsi"/>
-          <w:sz w:val="24"/>
-          <w:szCs w:val="24"/>
-        </w:rPr>
-        <w:t xml:space="preserve">and efficient </w:t>
-      </w:r>
-      <w:r>
-        <w:rPr>
-          <w:rFonts w:cstheme="minorHAnsi"/>
-          <w:sz w:val="24"/>
-          <w:szCs w:val="24"/>
-        </w:rPr>
-        <w:t>search to be performed.</w:t>
-      </w:r>
-    </w:p>
-    <w:p>
-      <w:pPr>
-        <w:pStyle w:val="Heading2"/>
-        <w:spacing w:line="360" w:lineRule="auto"/>
-        <w:rPr>
-          <w:rFonts w:asciiTheme="minorHAnsi" w:hAnsiTheme="minorHAnsi" w:cstheme="minorHAnsi"/>
-          <w:sz w:val="28"/>
-          <w:szCs w:val="28"/>
-        </w:rPr>
-      </w:pPr>
-      <w:r>
-        <w:rPr>
-          <w:rFonts w:asciiTheme="minorHAnsi" w:hAnsiTheme="minorHAnsi" w:cstheme="minorHAnsi"/>
-          <w:sz w:val="28"/>
-          <w:szCs w:val="28"/>
-        </w:rPr>
-        <w:t>4.3 Famous Computer Programs</w:t>
-      </w:r>
-      <w:r>
-        <w:rPr>
-          <w:rFonts w:asciiTheme="minorHAnsi" w:hAnsiTheme="minorHAnsi" w:cstheme="minorHAnsi"/>
-          <w:sz w:val="28"/>
-          <w:szCs w:val="28"/>
-        </w:rPr>
-        <w:t xml:space="preserve"> </w:t>
-      </w:r>
-    </w:p>
-    <w:p>
-      <w:pPr>
-        <w:pStyle w:val="Heading3"/>
-        <w:spacing w:line="360" w:lineRule="auto"/>
-        <w:rPr>
-          <w:b/>
-        </w:rPr>
-      </w:pPr>
-      <w:r>
-        <w:rPr>
-          <w:b/>
-        </w:rPr>
-        <w:t>4.</w:t>
-      </w:r>
-      <w:r>
-        <w:rPr>
-          <w:b/>
-        </w:rPr>
-        <w:t>3.1</w:t>
-      </w:r>
-      <w:r>
-        <w:rPr>
-          <w:b/>
-        </w:rPr>
-        <w:t xml:space="preserve"> The First Chess C</w:t>
-      </w:r>
-      <w:r>
-        <w:rPr>
-          <w:b/>
-        </w:rPr>
-        <w:t>omputer</w:t>
-      </w:r>
-    </w:p>
-    <w:p>
-      <w:pPr>
-        <w:spacing w:line="360" w:lineRule="auto"/>
-        <w:rPr>
-          <w:rFonts w:cstheme="minorHAnsi"/>
-          <w:sz w:val="24"/>
-          <w:szCs w:val="24"/>
-        </w:rPr>
-      </w:pPr>
-      <w:r>
-        <w:rPr>
-          <w:rFonts w:cstheme="minorHAnsi"/>
-          <w:sz w:val="24"/>
-          <w:szCs w:val="24"/>
-        </w:rPr>
-        <w:t xml:space="preserve">Deep Blue, developed by IBM, was the first chess-playing supercomputer that beat against world chess champion Garry Kasparov after a six game match in 1997 </w:t>
+      <w:r>
+        <w:rPr>
+          <w:rFonts w:cstheme="minorHAnsi"/>
+          <w:sz w:val="24"/>
+          <w:szCs w:val="24"/>
+        </w:rPr>
+        <w:tab/>
+      </w:r>
+      <w:r>
+        <w:rPr>
+          <w:rFonts w:cstheme="minorHAnsi"/>
+          <w:sz w:val="24"/>
+          <w:szCs w:val="24"/>
+        </w:rPr>
+        <w:tab/>
+      </w:r>
+    </w:p>
+    <w:p>
+      <w:pPr>
+        <w:spacing w:line="360" w:lineRule="auto"/>
+        <w:jc w:val="center"/>
+        <w:rPr>
+          <w:rFonts w:cstheme="minorHAnsi"/>
+          <w:sz w:val="24"/>
+          <w:szCs w:val="24"/>
+        </w:rPr>
+      </w:pPr>
+      <w:r>
+        <w:rPr>
+          <w:noProof/>
+          <w:lang w:eastAsia="zh-CN"/>
+        </w:rPr>
+        <w:drawing>
+          <wp:inline distT="0" distB="0" distL="0" distR="0">
+            <wp:extent cx="3228109" cy="3028684"/>
+            <wp:effectExtent l="0" t="0" r="0" b="635"/>
+            <wp:docPr id="5" name="Picture 5" descr="http://www.cs.nott.ac.uk/~pszgxk/courses/g5aiai/005gameplaying/images/game-tree-001.jpg"/>
+            <wp:cNvGraphicFramePr>
+              <a:graphicFrameLocks xmlns:a="http://schemas.openxmlformats.org/drawingml/2006/main" noChangeAspect="1"/>
+            </wp:cNvGraphicFramePr>
+            <a:graphic xmlns:a="http://schemas.openxmlformats.org/drawingml/2006/main">
+              <a:graphicData uri="http://schemas.openxmlformats.org/drawingml/2006/picture">
+                <pic:pic xmlns:pic="http://schemas.openxmlformats.org/drawingml/2006/picture">
+                  <pic:nvPicPr>
+                    <pic:cNvPr id="0" name="Picture 3" descr="http://www.cs.nott.ac.uk/~pszgxk/courses/g5aiai/005gameplaying/images/game-tree-001.jpg"/>
+                    <pic:cNvPicPr>
+                      <a:picLocks noChangeAspect="1" noChangeArrowheads="1"/>
+                    </pic:cNvPicPr>
+                  </pic:nvPicPr>
+                  <pic:blipFill>
+                    <a:blip r:embed="rId12">
+                      <a:extLst>
+                        <a:ext uri="{28A0092B-C50C-407E-A947-70E740481C1C}">
+                          <a14:useLocalDpi xmlns:a14="http://schemas.microsoft.com/office/drawing/2010/main" val="0"/>
+                        </a:ext>
+                      </a:extLst>
+                    </a:blip>
+                    <a:srcRect/>
+                    <a:stretch>
+                      <a:fillRect/>
+                    </a:stretch>
+                  </pic:blipFill>
+                  <pic:spPr bwMode="auto">
+                    <a:xfrm>
+                      <a:off x="0" y="0"/>
+                      <a:ext cx="3256392" cy="3055219"/>
+                    </a:xfrm>
+                    <a:prstGeom prst="rect">
+                      <a:avLst/>
+                    </a:prstGeom>
+                    <a:noFill/>
+                    <a:ln>
+                      <a:noFill/>
+                    </a:ln>
+                  </pic:spPr>
+                </pic:pic>
+              </a:graphicData>
+            </a:graphic>
+          </wp:inline>
+        </w:drawing>
+      </w:r>
+    </w:p>
+    <w:p>
+      <w:pPr>
+        <w:spacing w:line="360" w:lineRule="auto"/>
+        <w:jc w:val="center"/>
+        <w:rPr>
+          <w:rFonts w:cstheme="minorHAnsi"/>
+          <w:sz w:val="24"/>
+          <w:szCs w:val="24"/>
+        </w:rPr>
+      </w:pPr>
+      <w:r>
+        <w:rPr>
+          <w:rFonts w:cstheme="minorHAnsi"/>
+          <w:sz w:val="24"/>
+          <w:szCs w:val="24"/>
+        </w:rPr>
+        <w:lastRenderedPageBreak/>
+        <w:t xml:space="preserve">Fig 4.2 Example of Game Tree using Minimax Algorithm </w:t>
       </w:r>
       <w:sdt>
         <w:sdtPr>
@@ -3308,7 +4241,7 @@
             <w:sz w:val="24"/>
             <w:szCs w:val="24"/>
           </w:rPr>
-          <w:id w:val="1439571482"/>
+          <w:id w:val="1848827793"/>
           <w:citation/>
         </w:sdtPr>
         <w:sdtEndPr/>
@@ -3327,7 +4260,7 @@
               <w:sz w:val="24"/>
               <w:szCs w:val="24"/>
             </w:rPr>
-            <w:instrText xml:space="preserve"> CITATION IBM99 \l 6153 </w:instrText>
+            <w:instrText xml:space="preserve"> CITATION Ken01 \l 6153 </w:instrText>
           </w:r>
           <w:r>
             <w:rPr>
@@ -3344,7 +4277,7 @@
               <w:sz w:val="24"/>
               <w:szCs w:val="24"/>
             </w:rPr>
-            <w:t>(Hsu, 1999)</w:t>
+            <w:t>(Kendall, 2001)</w:t>
           </w:r>
           <w:r>
             <w:rPr>
@@ -3362,7 +4295,220 @@
           <w:sz w:val="24"/>
           <w:szCs w:val="24"/>
         </w:rPr>
-        <w:t xml:space="preserve">. Deep Blue had an impact on computing in many different industries. It was programmed to solve the complex strategic game of chess, thus allowing researchers to explore and understand the limits of massively parallel processing. This research gave developers deeper understanding into ways they could design a computer to tackle complex problems in other fields, using deep knowledge to analyse a higher number of possible solutions </w:t>
+        <w:t xml:space="preserve"> </w:t>
+      </w:r>
+    </w:p>
+    <w:p>
+      <w:pPr>
+        <w:pStyle w:val="Heading3"/>
+        <w:spacing w:line="360" w:lineRule="auto"/>
+        <w:rPr>
+          <w:b/>
+        </w:rPr>
+      </w:pPr>
+      <w:r>
+        <w:rPr>
+          <w:b/>
+        </w:rPr>
+        <w:t>4.</w:t>
+      </w:r>
+      <w:r>
+        <w:rPr>
+          <w:b/>
+        </w:rPr>
+        <w:t>2.2</w:t>
+      </w:r>
+      <w:r>
+        <w:rPr>
+          <w:b/>
+        </w:rPr>
+        <w:t xml:space="preserve"> Alpha-Beta </w:t>
+      </w:r>
+      <w:r>
+        <w:rPr>
+          <w:b/>
+        </w:rPr>
+        <w:t>Pruning</w:t>
+      </w:r>
+      <w:r>
+        <w:rPr>
+          <w:b/>
+        </w:rPr>
+        <w:t xml:space="preserve"> (ABS)</w:t>
+      </w:r>
+    </w:p>
+    <w:p>
+      <w:pPr>
+        <w:spacing w:line="360" w:lineRule="auto"/>
+        <w:rPr>
+          <w:rFonts w:cstheme="minorHAnsi"/>
+          <w:sz w:val="24"/>
+          <w:szCs w:val="24"/>
+        </w:rPr>
+      </w:pPr>
+      <w:r>
+        <w:rPr>
+          <w:rFonts w:cstheme="minorHAnsi"/>
+          <w:sz w:val="24"/>
+          <w:szCs w:val="24"/>
+        </w:rPr>
+        <w:t>Alpha-Beta Pruning</w:t>
+      </w:r>
+      <w:r>
+        <w:rPr>
+          <w:rFonts w:cstheme="minorHAnsi"/>
+          <w:sz w:val="24"/>
+          <w:szCs w:val="24"/>
+        </w:rPr>
+        <w:t xml:space="preserve"> is an adversarial search</w:t>
+      </w:r>
+      <w:r>
+        <w:rPr>
+          <w:rFonts w:cstheme="minorHAnsi"/>
+          <w:sz w:val="24"/>
+          <w:szCs w:val="24"/>
+        </w:rPr>
+        <w:t xml:space="preserve"> algorithm </w:t>
+      </w:r>
+      <w:r>
+        <w:rPr>
+          <w:rFonts w:cstheme="minorHAnsi"/>
+          <w:sz w:val="24"/>
+          <w:szCs w:val="24"/>
+        </w:rPr>
+        <w:t xml:space="preserve">which </w:t>
+      </w:r>
+      <w:r>
+        <w:rPr>
+          <w:rFonts w:cstheme="minorHAnsi"/>
+          <w:sz w:val="24"/>
+          <w:szCs w:val="24"/>
+        </w:rPr>
+        <w:t>help</w:t>
+      </w:r>
+      <w:r>
+        <w:rPr>
+          <w:rFonts w:cstheme="minorHAnsi"/>
+          <w:sz w:val="24"/>
+          <w:szCs w:val="24"/>
+        </w:rPr>
+        <w:t>s to decrease the</w:t>
+      </w:r>
+      <w:r>
+        <w:rPr>
+          <w:rFonts w:cstheme="minorHAnsi"/>
+          <w:sz w:val="24"/>
+          <w:szCs w:val="24"/>
+        </w:rPr>
+        <w:t xml:space="preserve"> complexity</w:t>
+      </w:r>
+      <w:r>
+        <w:rPr>
+          <w:rFonts w:cstheme="minorHAnsi"/>
+          <w:sz w:val="24"/>
+          <w:szCs w:val="24"/>
+        </w:rPr>
+        <w:t xml:space="preserve"> of nodes in the game tree thus allowing a deeper </w:t>
+      </w:r>
+      <w:r>
+        <w:rPr>
+          <w:rFonts w:cstheme="minorHAnsi"/>
+          <w:sz w:val="24"/>
+          <w:szCs w:val="24"/>
+        </w:rPr>
+        <w:t xml:space="preserve">and efficient </w:t>
+      </w:r>
+      <w:r>
+        <w:rPr>
+          <w:rFonts w:cstheme="minorHAnsi"/>
+          <w:sz w:val="24"/>
+          <w:szCs w:val="24"/>
+        </w:rPr>
+        <w:t>search to be performed.</w:t>
+      </w:r>
+    </w:p>
+    <w:p>
+      <w:pPr>
+        <w:spacing w:line="360" w:lineRule="auto"/>
+        <w:jc w:val="center"/>
+        <w:rPr>
+          <w:rFonts w:cstheme="minorHAnsi"/>
+          <w:sz w:val="24"/>
+          <w:szCs w:val="24"/>
+        </w:rPr>
+      </w:pPr>
+      <w:r>
+        <w:rPr>
+          <w:noProof/>
+          <w:lang w:eastAsia="zh-CN"/>
+        </w:rPr>
+        <w:drawing>
+          <wp:inline distT="0" distB="0" distL="0" distR="0">
+            <wp:extent cx="3084253" cy="3241963"/>
+            <wp:effectExtent l="0" t="0" r="1905" b="0"/>
+            <wp:docPr id="6" name="Picture 6" descr="http://www.cs.nott.ac.uk/~pszgxk/courses/g5aiai/005gameplaying/images/game-tree-003.jpg"/>
+            <wp:cNvGraphicFramePr>
+              <a:graphicFrameLocks xmlns:a="http://schemas.openxmlformats.org/drawingml/2006/main" noChangeAspect="1"/>
+            </wp:cNvGraphicFramePr>
+            <a:graphic xmlns:a="http://schemas.openxmlformats.org/drawingml/2006/main">
+              <a:graphicData uri="http://schemas.openxmlformats.org/drawingml/2006/picture">
+                <pic:pic xmlns:pic="http://schemas.openxmlformats.org/drawingml/2006/picture">
+                  <pic:nvPicPr>
+                    <pic:cNvPr id="0" name="Picture 5" descr="http://www.cs.nott.ac.uk/~pszgxk/courses/g5aiai/005gameplaying/images/game-tree-003.jpg"/>
+                    <pic:cNvPicPr>
+                      <a:picLocks noChangeAspect="1" noChangeArrowheads="1"/>
+                    </pic:cNvPicPr>
+                  </pic:nvPicPr>
+                  <pic:blipFill>
+                    <a:blip r:embed="rId13">
+                      <a:extLst>
+                        <a:ext uri="{28A0092B-C50C-407E-A947-70E740481C1C}">
+                          <a14:useLocalDpi xmlns:a14="http://schemas.microsoft.com/office/drawing/2010/main" val="0"/>
+                        </a:ext>
+                      </a:extLst>
+                    </a:blip>
+                    <a:srcRect/>
+                    <a:stretch>
+                      <a:fillRect/>
+                    </a:stretch>
+                  </pic:blipFill>
+                  <pic:spPr bwMode="auto">
+                    <a:xfrm>
+                      <a:off x="0" y="0"/>
+                      <a:ext cx="3108631" cy="3267587"/>
+                    </a:xfrm>
+                    <a:prstGeom prst="rect">
+                      <a:avLst/>
+                    </a:prstGeom>
+                    <a:noFill/>
+                    <a:ln>
+                      <a:noFill/>
+                    </a:ln>
+                  </pic:spPr>
+                </pic:pic>
+              </a:graphicData>
+            </a:graphic>
+          </wp:inline>
+        </w:drawing>
+      </w:r>
+    </w:p>
+    <w:p>
+      <w:pPr>
+        <w:spacing w:line="360" w:lineRule="auto"/>
+        <w:jc w:val="center"/>
+        <w:rPr>
+          <w:rFonts w:cstheme="minorHAnsi"/>
+          <w:sz w:val="24"/>
+          <w:szCs w:val="24"/>
+        </w:rPr>
+      </w:pPr>
+      <w:r>
+        <w:rPr>
+          <w:rFonts w:cstheme="minorHAnsi"/>
+          <w:sz w:val="24"/>
+          <w:szCs w:val="24"/>
+        </w:rPr>
+        <w:t xml:space="preserve">Fig 4.3 Example of Game Tree using Alpha-Beta Pruning </w:t>
       </w:r>
       <w:sdt>
         <w:sdtPr>
@@ -3371,7 +4517,7 @@
             <w:sz w:val="24"/>
             <w:szCs w:val="24"/>
           </w:rPr>
-          <w:id w:val="1025215843"/>
+          <w:id w:val="1096292900"/>
           <w:citation/>
         </w:sdtPr>
         <w:sdtEndPr/>
@@ -3390,7 +4536,7 @@
               <w:sz w:val="24"/>
               <w:szCs w:val="24"/>
             </w:rPr>
-            <w:instrText xml:space="preserve"> CITATION IBM17 \l 6153 </w:instrText>
+            <w:instrText xml:space="preserve"> CITATION Ken01 \l 6153 </w:instrText>
           </w:r>
           <w:r>
             <w:rPr>
@@ -3407,7 +4553,7 @@
               <w:sz w:val="24"/>
               <w:szCs w:val="24"/>
             </w:rPr>
-            <w:t>(IBM , n.d.)</w:t>
+            <w:t>(Kendall, 2001)</w:t>
           </w:r>
           <w:r>
             <w:rPr>
@@ -3419,14 +4565,17 @@
           </w:r>
         </w:sdtContent>
       </w:sdt>
-      <w:r>
-        <w:rPr>
-          <w:rFonts w:cstheme="minorHAnsi"/>
-          <w:sz w:val="24"/>
-          <w:szCs w:val="24"/>
-        </w:rPr>
-        <w:t>.</w:t>
-      </w:r>
+    </w:p>
+    <w:p>
+      <w:pPr>
+        <w:spacing w:line="360" w:lineRule="auto"/>
+        <w:jc w:val="center"/>
+        <w:rPr>
+          <w:rFonts w:cstheme="minorHAnsi"/>
+          <w:sz w:val="24"/>
+          <w:szCs w:val="24"/>
+        </w:rPr>
+      </w:pPr>
     </w:p>
     <w:p>
       <w:pPr>
@@ -3446,7 +4595,13 @@
         <w:rPr>
           <w:b/>
         </w:rPr>
-        <w:t>3.2</w:t>
+        <w:t>2.</w:t>
+      </w:r>
+      <w:r>
+        <w:rPr>
+          <w:b/>
+        </w:rPr>
+        <w:t>3</w:t>
       </w:r>
       <w:r>
         <w:rPr>
@@ -3458,94 +4613,71 @@
         <w:rPr>
           <w:b/>
         </w:rPr>
-        <w:t>The First C</w:t>
-      </w:r>
-      <w:r>
-        <w:rPr>
-          <w:b/>
-        </w:rPr>
-        <w:t>omputer Go</w:t>
-      </w:r>
-      <w:r>
-        <w:rPr>
-          <w:b/>
+        <w:t>Evaluation Function</w:t>
+      </w:r>
+      <w:r>
+        <w:rPr>
+          <w:b/>
+        </w:rPr>
+        <w:t>s</w:t>
+      </w:r>
+    </w:p>
+    <w:p>
+      <w:pPr>
+        <w:spacing w:line="360" w:lineRule="auto"/>
+        <w:rPr>
+          <w:rFonts w:cstheme="minorHAnsi"/>
+          <w:sz w:val="24"/>
+          <w:szCs w:val="24"/>
+        </w:rPr>
+      </w:pPr>
+      <w:r>
+        <w:rPr>
+          <w:rFonts w:cstheme="minorHAnsi"/>
+          <w:sz w:val="24"/>
+          <w:szCs w:val="24"/>
+        </w:rPr>
+        <w:t xml:space="preserve">Evaluation Functions is </w:t>
+      </w:r>
+      <w:r>
+        <w:rPr>
+          <w:rFonts w:cstheme="minorHAnsi"/>
+          <w:sz w:val="24"/>
+          <w:szCs w:val="24"/>
+        </w:rPr>
+        <w:t xml:space="preserve">used to examine a particular position of the board and estimate how well the computer is doing, or how likely it is to win from this position. </w:t>
+      </w:r>
+      <w:r>
+        <w:rPr>
+          <w:rFonts w:cstheme="minorHAnsi"/>
+          <w:sz w:val="24"/>
+          <w:szCs w:val="24"/>
+        </w:rPr>
+        <w:t xml:space="preserve">Evaluation Functions </w:t>
+      </w:r>
+      <w:r>
+        <w:rPr>
+          <w:rFonts w:cstheme="minorHAnsi"/>
+          <w:sz w:val="24"/>
+          <w:szCs w:val="24"/>
+        </w:rPr>
+        <w:t>is</w:t>
+      </w:r>
+      <w:r>
+        <w:rPr>
+          <w:rFonts w:cstheme="minorHAnsi"/>
+          <w:sz w:val="24"/>
+          <w:szCs w:val="24"/>
+        </w:rPr>
+        <w:t xml:space="preserve"> also known as Static Evaluators because they are used to evaluate a game from just one static position</w:t>
+      </w:r>
+      <w:r>
+        <w:rPr>
+          <w:rFonts w:cstheme="minorHAnsi"/>
+          <w:sz w:val="24"/>
+          <w:szCs w:val="24"/>
         </w:rPr>
         <w:t xml:space="preserve"> </w:t>
-      </w:r>
-    </w:p>
-    <w:p>
-      <w:pPr>
-        <w:spacing w:line="360" w:lineRule="auto"/>
-        <w:rPr>
-          <w:rFonts w:cstheme="minorHAnsi"/>
-          <w:sz w:val="24"/>
-          <w:szCs w:val="24"/>
-        </w:rPr>
-      </w:pPr>
-      <w:r>
-        <w:rPr>
-          <w:rFonts w:cstheme="minorHAnsi"/>
-          <w:sz w:val="24"/>
-          <w:szCs w:val="24"/>
-        </w:rPr>
-        <w:t>AlphaGo, developed by Google DeepMind, is the first Computer Go program to defeat a professional human Go player in 2016.</w:t>
-      </w:r>
-      <w:r>
-        <w:rPr>
-          <w:rFonts w:cstheme="minorHAnsi"/>
-          <w:sz w:val="24"/>
-          <w:szCs w:val="24"/>
-        </w:rPr>
-        <w:t xml:space="preserve"> This was considered to be a</w:t>
-      </w:r>
-      <w:r>
-        <w:rPr>
-          <w:rFonts w:cstheme="minorHAnsi"/>
-          <w:sz w:val="24"/>
-          <w:szCs w:val="24"/>
-        </w:rPr>
-        <w:t xml:space="preserve"> significant milestone in the quest of artificial intelligence (AI).</w:t>
-      </w:r>
-      <w:r>
-        <w:rPr>
-          <w:rFonts w:cstheme="minorHAnsi"/>
-          <w:sz w:val="24"/>
-          <w:szCs w:val="24"/>
-        </w:rPr>
-        <w:t xml:space="preserve"> </w:t>
-      </w:r>
-      <w:r>
-        <w:rPr>
-          <w:rFonts w:cstheme="minorHAnsi"/>
-          <w:sz w:val="24"/>
-          <w:szCs w:val="24"/>
-        </w:rPr>
-        <w:t xml:space="preserve">AlphaGo uses combination of advanced search tree with deep neural networks. These neural networks record the description of the Go board as an input and process it through a number of different network layers containing millions </w:t>
-      </w:r>
-      <w:r>
-        <w:rPr>
-          <w:rFonts w:cstheme="minorHAnsi"/>
-          <w:sz w:val="24"/>
-          <w:szCs w:val="24"/>
-        </w:rPr>
-        <w:lastRenderedPageBreak/>
-        <w:t>of neuron-like connections. One neural network, the policy network, selects the ne</w:t>
-      </w:r>
-      <w:r>
-        <w:rPr>
-          <w:rFonts w:cstheme="minorHAnsi"/>
-          <w:sz w:val="24"/>
-          <w:szCs w:val="24"/>
-        </w:rPr>
-        <w:t>x</w:t>
-      </w:r>
-      <w:r>
-        <w:rPr>
-          <w:rFonts w:cstheme="minorHAnsi"/>
-          <w:sz w:val="24"/>
-          <w:szCs w:val="24"/>
-        </w:rPr>
-        <w:t xml:space="preserve">t move to play while another neural network, the value network, predicts the winner of the game </w:t>
       </w:r>
       <w:sdt>
         <w:sdtPr>
@@ -3554,7 +4686,7 @@
             <w:sz w:val="24"/>
             <w:szCs w:val="24"/>
           </w:rPr>
-          <w:id w:val="-1118837014"/>
+          <w:id w:val="109632226"/>
           <w:citation/>
         </w:sdtPr>
         <w:sdtEndPr/>
@@ -3573,7 +4705,7 @@
               <w:sz w:val="24"/>
               <w:szCs w:val="24"/>
             </w:rPr>
-            <w:instrText xml:space="preserve"> CITATION Dee17 \l 6153 </w:instrText>
+            <w:instrText xml:space="preserve"> CITATION Cop04 \l 6153 </w:instrText>
           </w:r>
           <w:r>
             <w:rPr>
@@ -3590,7 +4722,7 @@
               <w:sz w:val="24"/>
               <w:szCs w:val="24"/>
             </w:rPr>
-            <w:t>(DeepMind Technologies Limited, n.d.)</w:t>
+            <w:t>(Coppin, 2004)</w:t>
           </w:r>
           <w:r>
             <w:rPr>
@@ -3610,87 +4742,22 @@
         </w:rPr>
         <w:t xml:space="preserve">. </w:t>
       </w:r>
-      <w:r>
-        <w:rPr>
-          <w:rFonts w:cstheme="minorHAnsi"/>
-          <w:sz w:val="24"/>
-          <w:szCs w:val="24"/>
-        </w:rPr>
-        <w:t xml:space="preserve"> </w:t>
-      </w:r>
-      <w:r>
-        <w:rPr>
-          <w:rFonts w:cstheme="minorHAnsi"/>
-          <w:sz w:val="24"/>
-          <w:szCs w:val="24"/>
-        </w:rPr>
-        <w:t xml:space="preserve">These deep neural networks are trained by combination of supervised learning from human expert games, and reinforcement learning from games of self-play </w:t>
-      </w:r>
-      <w:sdt>
-        <w:sdtPr>
-          <w:rPr>
-            <w:rFonts w:cstheme="minorHAnsi"/>
-            <w:sz w:val="24"/>
-            <w:szCs w:val="24"/>
-          </w:rPr>
-          <w:id w:val="1996060761"/>
-          <w:citation/>
-        </w:sdtPr>
-        <w:sdtEndPr/>
-        <w:sdtContent>
-          <w:r>
-            <w:rPr>
-              <w:rFonts w:cstheme="minorHAnsi"/>
-              <w:sz w:val="24"/>
-              <w:szCs w:val="24"/>
-            </w:rPr>
-            <w:fldChar w:fldCharType="begin"/>
-          </w:r>
-          <w:r>
-            <w:rPr>
-              <w:rFonts w:cstheme="minorHAnsi"/>
-              <w:sz w:val="24"/>
-              <w:szCs w:val="24"/>
-            </w:rPr>
-            <w:instrText xml:space="preserve"> CITATION Sil16 \l 6153 </w:instrText>
-          </w:r>
-          <w:r>
-            <w:rPr>
-              <w:rFonts w:cstheme="minorHAnsi"/>
-              <w:sz w:val="24"/>
-              <w:szCs w:val="24"/>
-            </w:rPr>
-            <w:fldChar w:fldCharType="separate"/>
-          </w:r>
-          <w:r>
-            <w:rPr>
-              <w:rFonts w:cstheme="minorHAnsi"/>
-              <w:noProof/>
-              <w:sz w:val="24"/>
-              <w:szCs w:val="24"/>
-            </w:rPr>
-            <w:t>(Silver, et al., 2016)</w:t>
-          </w:r>
-          <w:r>
-            <w:rPr>
-              <w:rFonts w:cstheme="minorHAnsi"/>
-              <w:sz w:val="24"/>
-              <w:szCs w:val="24"/>
-            </w:rPr>
-            <w:fldChar w:fldCharType="end"/>
-          </w:r>
-        </w:sdtContent>
-      </w:sdt>
-      <w:r>
-        <w:rPr>
-          <w:rFonts w:cstheme="minorHAnsi"/>
-          <w:sz w:val="24"/>
-          <w:szCs w:val="24"/>
-        </w:rPr>
-        <w:t xml:space="preserve">. </w:t>
-      </w:r>
-    </w:p>
-    <w:p/>
+    </w:p>
+    <w:p>
+      <w:pPr>
+        <w:spacing w:line="360" w:lineRule="auto"/>
+      </w:pPr>
+    </w:p>
+    <w:p>
+      <w:pPr>
+        <w:spacing w:line="360" w:lineRule="auto"/>
+        <w:rPr>
+          <w:rFonts w:cstheme="minorHAnsi"/>
+          <w:sz w:val="24"/>
+          <w:szCs w:val="24"/>
+        </w:rPr>
+      </w:pPr>
+    </w:p>
     <w:p>
       <w:pPr>
         <w:spacing w:line="360" w:lineRule="auto"/>
@@ -3723,15 +4790,15 @@
             <w:spacing w:line="360" w:lineRule="auto"/>
             <w:rPr>
               <w:rFonts w:asciiTheme="minorHAnsi" w:hAnsiTheme="minorHAnsi" w:cstheme="minorHAnsi"/>
-              <w:sz w:val="24"/>
-              <w:szCs w:val="24"/>
+              <w:sz w:val="28"/>
+              <w:szCs w:val="28"/>
             </w:rPr>
           </w:pPr>
           <w:r>
             <w:rPr>
               <w:rFonts w:asciiTheme="minorHAnsi" w:hAnsiTheme="minorHAnsi" w:cstheme="minorHAnsi"/>
-              <w:sz w:val="24"/>
-              <w:szCs w:val="24"/>
+              <w:sz w:val="28"/>
+              <w:szCs w:val="28"/>
             </w:rPr>
             <w:t>References</w:t>
           </w:r>
@@ -4086,7 +5153,7 @@
                 <w:rPr>
                   <w:noProof/>
                 </w:rPr>
-                <w:t xml:space="preserve">Maglogiannis, I., Karpouzis, K., Wallacce, B. &amp; Soldatos, J., 2007. </w:t>
+                <w:t xml:space="preserve">Jones, M. T., 2007. </w:t>
               </w:r>
               <w:r>
                 <w:rPr>
@@ -4094,13 +5161,34 @@
                   <w:iCs/>
                   <w:noProof/>
                 </w:rPr>
-                <w:t xml:space="preserve">Emerging Artificial Intelligence Applications in Computer Engineering: Real Word AI Systems with Applications in EHealth, HCI, Information Retrieval and Pervasive Technologies. </w:t>
-              </w:r>
-              <w:r>
-                <w:rPr>
-                  <w:noProof/>
-                </w:rPr>
-                <w:t>s.l.:IOS Press.</w:t>
+                <w:t xml:space="preserve">A beginner's guide to artificial intelligence, machine learning, and cognitive computing. </w:t>
+              </w:r>
+              <w:r>
+                <w:rPr>
+                  <w:noProof/>
+                </w:rPr>
+                <w:t xml:space="preserve">[Online] </w:t>
+              </w:r>
+              <w:r>
+                <w:rPr>
+                  <w:noProof/>
+                </w:rPr>
+                <w:br/>
+                <w:t xml:space="preserve">Available at: </w:t>
+              </w:r>
+              <w:r>
+                <w:rPr>
+                  <w:noProof/>
+                  <w:u w:val="single"/>
+                </w:rPr>
+                <w:t>https://www.ibm.com/developerworks/library/cc-beginner-guide-machine-learning-ai-cognitive/index.html</w:t>
+              </w:r>
+              <w:r>
+                <w:rPr>
+                  <w:noProof/>
+                </w:rPr>
+                <w:br/>
+                <w:t>[Accessed 11 10 2017].</w:t>
               </w:r>
             </w:p>
             <w:p>
@@ -4114,7 +5202,7 @@
                 <w:rPr>
                   <w:noProof/>
                 </w:rPr>
-                <w:t xml:space="preserve">Marsland, S., 2015. </w:t>
+                <w:t xml:space="preserve">Kendall, G., 2001. </w:t>
               </w:r>
               <w:r>
                 <w:rPr>
@@ -4122,13 +5210,34 @@
                   <w:iCs/>
                   <w:noProof/>
                 </w:rPr>
-                <w:t xml:space="preserve">Machine Learning: An Algorithmic Perspective. </w:t>
-              </w:r>
-              <w:r>
-                <w:rPr>
-                  <w:noProof/>
-                </w:rPr>
-                <w:t>2nd ed. s.l.:CRC Press.</w:t>
+                <w:t xml:space="preserve">Introduction to Artificial Intelligence. </w:t>
+              </w:r>
+              <w:r>
+                <w:rPr>
+                  <w:noProof/>
+                </w:rPr>
+                <w:t xml:space="preserve">[Online] </w:t>
+              </w:r>
+              <w:r>
+                <w:rPr>
+                  <w:noProof/>
+                </w:rPr>
+                <w:br/>
+                <w:t xml:space="preserve">Available at: </w:t>
+              </w:r>
+              <w:r>
+                <w:rPr>
+                  <w:noProof/>
+                  <w:u w:val="single"/>
+                </w:rPr>
+                <w:t>http://www.cs.nott.ac.uk/~pszgxk/courses/g5aiai/005gameplaying/game-playing.htm</w:t>
+              </w:r>
+              <w:r>
+                <w:rPr>
+                  <w:noProof/>
+                </w:rPr>
+                <w:br/>
+                <w:t>[Accessed 14 10 2017].</w:t>
               </w:r>
             </w:p>
             <w:p>
@@ -4142,7 +5251,7 @@
                 <w:rPr>
                   <w:noProof/>
                 </w:rPr>
-                <w:t xml:space="preserve">Mitchell, T. M., 1997. </w:t>
+                <w:t xml:space="preserve">Li , Y., Liu , X., Zhang , H. &amp; Xi , Y., 2016. Study on system modeling and optimization of static evaluation based on the computer game of draughts. </w:t>
               </w:r>
               <w:r>
                 <w:rPr>
@@ -4150,13 +5259,13 @@
                   <w:iCs/>
                   <w:noProof/>
                 </w:rPr>
-                <w:t xml:space="preserve">Machine Learning. </w:t>
-              </w:r>
-              <w:r>
-                <w:rPr>
-                  <w:noProof/>
-                </w:rPr>
-                <w:t>s.l.:McGraw-Hill Science/Engineering/Math.</w:t>
+                <w:t xml:space="preserve">Chinese Control and Decision Conference (CCDC), </w:t>
+              </w:r>
+              <w:r>
+                <w:rPr>
+                  <w:noProof/>
+                </w:rPr>
+                <w:t>pp. 4283-4287.</w:t>
               </w:r>
             </w:p>
             <w:p>
@@ -4170,7 +5279,21 @@
                 <w:rPr>
                   <w:noProof/>
                 </w:rPr>
-                <w:t>Schölkopf, B., 2015. Artificial intelligence: Learning to see and act. 518(7540), pp. 486-487.</w:t>
+                <w:t xml:space="preserve">Maglogiannis, I., Karpouzis, K., Wallacce, B. &amp; Soldatos, J., 2007. </w:t>
+              </w:r>
+              <w:r>
+                <w:rPr>
+                  <w:i/>
+                  <w:iCs/>
+                  <w:noProof/>
+                </w:rPr>
+                <w:t xml:space="preserve">Emerging Artificial Intelligence Applications in Computer Engineering: Real Word AI Systems with Applications in EHealth, HCI, Information Retrieval and Pervasive Technologies. </w:t>
+              </w:r>
+              <w:r>
+                <w:rPr>
+                  <w:noProof/>
+                </w:rPr>
+                <w:t>s.l.:IOS Press.</w:t>
               </w:r>
             </w:p>
             <w:p>
@@ -4184,7 +5307,7 @@
                 <w:rPr>
                   <w:noProof/>
                 </w:rPr>
-                <w:t xml:space="preserve">Silver, D. et al., 2016. Mastering the game of Go with deep neural networks and tree search. </w:t>
+                <w:t xml:space="preserve">Marsland, S., 2015. </w:t>
               </w:r>
               <w:r>
                 <w:rPr>
@@ -4192,13 +5315,13 @@
                   <w:iCs/>
                   <w:noProof/>
                 </w:rPr>
-                <w:t xml:space="preserve">Nature, </w:t>
-              </w:r>
-              <w:r>
-                <w:rPr>
-                  <w:noProof/>
-                </w:rPr>
-                <w:t>Volume 529, pp. 484-489.</w:t>
+                <w:t xml:space="preserve">Machine Learning: An Algorithmic Perspective. </w:t>
+              </w:r>
+              <w:r>
+                <w:rPr>
+                  <w:noProof/>
+                </w:rPr>
+                <w:t>2nd ed. s.l.:CRC Press.</w:t>
               </w:r>
             </w:p>
             <w:p>
@@ -4212,8 +5335,7 @@
                 <w:rPr>
                   <w:noProof/>
                 </w:rPr>
-                <w:lastRenderedPageBreak/>
-                <w:t xml:space="preserve">Turing, A. M., 1950. Computing Machinery and Intelligence. </w:t>
+                <w:t xml:space="preserve">Mitchell, T. M., 1997. </w:t>
               </w:r>
               <w:r>
                 <w:rPr>
@@ -4221,13 +5343,13 @@
                   <w:iCs/>
                   <w:noProof/>
                 </w:rPr>
-                <w:t xml:space="preserve">Mind, </w:t>
-              </w:r>
-              <w:r>
-                <w:rPr>
-                  <w:noProof/>
-                </w:rPr>
-                <w:t>49(236), pp. 433-460.</w:t>
+                <w:t xml:space="preserve">Machine Learning. </w:t>
+              </w:r>
+              <w:r>
+                <w:rPr>
+                  <w:noProof/>
+                </w:rPr>
+                <w:t>s.l.:McGraw-Hill Science/Engineering/Math.</w:t>
               </w:r>
             </w:p>
             <w:p>
@@ -4241,7 +5363,7 @@
                 <w:rPr>
                   <w:noProof/>
                 </w:rPr>
-                <w:t xml:space="preserve">Wang, J. &amp; Li, S., 2008. </w:t>
+                <w:t xml:space="preserve">Ross, D., 2014. </w:t>
               </w:r>
               <w:r>
                 <w:rPr>
@@ -4249,6 +5371,154 @@
                   <w:iCs/>
                   <w:noProof/>
                 </w:rPr>
+                <w:t xml:space="preserve">Game Theory. </w:t>
+              </w:r>
+              <w:r>
+                <w:rPr>
+                  <w:noProof/>
+                </w:rPr>
+                <w:t xml:space="preserve">[Online] </w:t>
+              </w:r>
+              <w:r>
+                <w:rPr>
+                  <w:noProof/>
+                </w:rPr>
+                <w:br/>
+                <w:t xml:space="preserve">Available at: </w:t>
+              </w:r>
+              <w:r>
+                <w:rPr>
+                  <w:noProof/>
+                  <w:u w:val="single"/>
+                </w:rPr>
+                <w:t>https://plato.stanford.edu/entries/game-theory/</w:t>
+              </w:r>
+              <w:r>
+                <w:rPr>
+                  <w:noProof/>
+                </w:rPr>
+                <w:br/>
+                <w:t>[Accessed 14 10 2017].</w:t>
+              </w:r>
+            </w:p>
+            <w:p>
+              <w:pPr>
+                <w:pStyle w:val="Bibliography"/>
+                <w:rPr>
+                  <w:noProof/>
+                </w:rPr>
+              </w:pPr>
+              <w:r>
+                <w:rPr>
+                  <w:noProof/>
+                </w:rPr>
+                <w:lastRenderedPageBreak/>
+                <w:t>Schölkopf, B., 2015. Artificial intelligence: Learning to see and act. 518(7540), pp. 486-487.</w:t>
+              </w:r>
+            </w:p>
+            <w:p>
+              <w:pPr>
+                <w:pStyle w:val="Bibliography"/>
+                <w:rPr>
+                  <w:noProof/>
+                </w:rPr>
+              </w:pPr>
+              <w:r>
+                <w:rPr>
+                  <w:noProof/>
+                </w:rPr>
+                <w:t xml:space="preserve">Silver, D. et al., 2016. Mastering the game of Go with deep neural networks and tree search. </w:t>
+              </w:r>
+              <w:r>
+                <w:rPr>
+                  <w:i/>
+                  <w:iCs/>
+                  <w:noProof/>
+                </w:rPr>
+                <w:t xml:space="preserve">Nature, </w:t>
+              </w:r>
+              <w:r>
+                <w:rPr>
+                  <w:noProof/>
+                </w:rPr>
+                <w:t>Volume 529, pp. 484-489.</w:t>
+              </w:r>
+            </w:p>
+            <w:p>
+              <w:pPr>
+                <w:pStyle w:val="Bibliography"/>
+                <w:rPr>
+                  <w:noProof/>
+                </w:rPr>
+              </w:pPr>
+              <w:r>
+                <w:rPr>
+                  <w:noProof/>
+                </w:rPr>
+                <w:t xml:space="preserve">Tesauro, G., 1995. Temporal Difference Learning and TD-Gammon. </w:t>
+              </w:r>
+              <w:r>
+                <w:rPr>
+                  <w:i/>
+                  <w:iCs/>
+                  <w:noProof/>
+                </w:rPr>
+                <w:t xml:space="preserve">Comunications of ACM, </w:t>
+              </w:r>
+              <w:r>
+                <w:rPr>
+                  <w:noProof/>
+                </w:rPr>
+                <w:t>38(3), pp. 58-68.</w:t>
+              </w:r>
+            </w:p>
+            <w:p>
+              <w:pPr>
+                <w:pStyle w:val="Bibliography"/>
+                <w:rPr>
+                  <w:noProof/>
+                </w:rPr>
+              </w:pPr>
+              <w:r>
+                <w:rPr>
+                  <w:noProof/>
+                </w:rPr>
+                <w:t xml:space="preserve">Turing, A. M., 1950. Computing Machinery and Intelligence. </w:t>
+              </w:r>
+              <w:r>
+                <w:rPr>
+                  <w:i/>
+                  <w:iCs/>
+                  <w:noProof/>
+                </w:rPr>
+                <w:t xml:space="preserve">Mind, </w:t>
+              </w:r>
+              <w:r>
+                <w:rPr>
+                  <w:noProof/>
+                </w:rPr>
+                <w:t>49(236), pp. 433-460.</w:t>
+              </w:r>
+            </w:p>
+            <w:p>
+              <w:pPr>
+                <w:pStyle w:val="Bibliography"/>
+                <w:rPr>
+                  <w:noProof/>
+                </w:rPr>
+              </w:pPr>
+              <w:r>
+                <w:rPr>
+                  <w:noProof/>
+                </w:rPr>
+                <w:t xml:space="preserve">Wang, J. &amp; Li, S., 2008. </w:t>
+              </w:r>
+              <w:r>
+                <w:rPr>
+                  <w:i/>
+                  <w:iCs/>
+                  <w:noProof/>
+                </w:rPr>
                 <w:t xml:space="preserve">Representing evaluation of computer Chinese chess by artificial neural network using genetic algorithm. </w:t>
               </w:r>
               <w:r>
@@ -4256,6 +5526,34 @@
                   <w:noProof/>
                 </w:rPr>
                 <w:t>Yantai, Shandong, China, Chinese Control and Decision Conference (CCDC), pp. 1226-1232.</w:t>
+              </w:r>
+            </w:p>
+            <w:p>
+              <w:pPr>
+                <w:pStyle w:val="Bibliography"/>
+                <w:rPr>
+                  <w:noProof/>
+                </w:rPr>
+              </w:pPr>
+              <w:r>
+                <w:rPr>
+                  <w:noProof/>
+                </w:rPr>
+                <w:t xml:space="preserve">Yang , Z. et al., 2017. Research and Implementation of Static Evaluation Algorithm for Checkers. </w:t>
+              </w:r>
+              <w:r>
+                <w:rPr>
+                  <w:i/>
+                  <w:iCs/>
+                  <w:noProof/>
+                </w:rPr>
+                <w:t xml:space="preserve">Chinese Control And Decision Conference (CCDC), </w:t>
+              </w:r>
+              <w:r>
+                <w:rPr>
+                  <w:noProof/>
+                </w:rPr>
+                <w:t>pp. 7665-7670.</w:t>
               </w:r>
             </w:p>
             <w:p>
@@ -4405,6 +5703,7 @@
       </w:sdtContent>
     </w:sdt>
     <w:sectPr>
+      <w:footerReference w:type="default" r:id="rId14"/>
       <w:pgSz w:w="11906" w:h="16838"/>
       <w:pgMar w:top="1440" w:right="1440" w:bottom="1440" w:left="1440" w:header="708" w:footer="708" w:gutter="0"/>
       <w:cols w:space="708"/>
@@ -4412,6 +5711,109 @@
     </w:sectPr>
   </w:body>
 </w:document>
+</file>
+
+<file path=word/endnotes.xml><?xml version="1.0" encoding="utf-8"?>
+<w:endnotes xmlns:wpc="http://schemas.microsoft.com/office/word/2010/wordprocessingCanvas" xmlns:mc="http://schemas.openxmlformats.org/markup-compatibility/2006" xmlns:o="urn:schemas-microsoft-com:office:office" xmlns:r="http://schemas.openxmlformats.org/officeDocument/2006/relationships" xmlns:m="http://schemas.openxmlformats.org/officeDocument/2006/math" xmlns:v="urn:schemas-microsoft-com:vml" xmlns:wp14="http://schemas.microsoft.com/office/word/2010/wordprocessingDrawing" xmlns:wp="http://schemas.openxmlformats.org/drawingml/2006/wordprocessingDrawing" xmlns:w10="urn:schemas-microsoft-com:office:word" xmlns:w="http://schemas.openxmlformats.org/wordprocessingml/2006/main" xmlns:w14="http://schemas.microsoft.com/office/word/2010/wordml" xmlns:w15="http://schemas.microsoft.com/office/word/2012/wordml" xmlns:wpg="http://schemas.microsoft.com/office/word/2010/wordprocessingGroup" xmlns:wpi="http://schemas.microsoft.com/office/word/2010/wordprocessingInk" xmlns:wne="http://schemas.microsoft.com/office/word/2006/wordml" xmlns:wps="http://schemas.microsoft.com/office/word/2010/wordprocessingShape" mc:Ignorable="w14 w15 wp14">
+  <w:endnote w:type="separator" w:id="-1">
+    <w:p>
+      <w:pPr>
+        <w:spacing w:after="0" w:line="240" w:lineRule="auto"/>
+      </w:pPr>
+      <w:r>
+        <w:separator/>
+      </w:r>
+    </w:p>
+  </w:endnote>
+  <w:endnote w:type="continuationSeparator" w:id="0">
+    <w:p>
+      <w:pPr>
+        <w:spacing w:after="0" w:line="240" w:lineRule="auto"/>
+      </w:pPr>
+      <w:r>
+        <w:continuationSeparator/>
+      </w:r>
+    </w:p>
+  </w:endnote>
+</w:endnotes>
+</file>
+
+<file path=word/footer1.xml><?xml version="1.0" encoding="utf-8"?>
+<w:ftr xmlns:wpc="http://schemas.microsoft.com/office/word/2010/wordprocessingCanvas" xmlns:mc="http://schemas.openxmlformats.org/markup-compatibility/2006" xmlns:o="urn:schemas-microsoft-com:office:office" xmlns:r="http://schemas.openxmlformats.org/officeDocument/2006/relationships" xmlns:m="http://schemas.openxmlformats.org/officeDocument/2006/math" xmlns:v="urn:schemas-microsoft-com:vml" xmlns:wp14="http://schemas.microsoft.com/office/word/2010/wordprocessingDrawing" xmlns:wp="http://schemas.openxmlformats.org/drawingml/2006/wordprocessingDrawing" xmlns:w10="urn:schemas-microsoft-com:office:word" xmlns:w="http://schemas.openxmlformats.org/wordprocessingml/2006/main" xmlns:w14="http://schemas.microsoft.com/office/word/2010/wordml" xmlns:w15="http://schemas.microsoft.com/office/word/2012/wordml" xmlns:wpg="http://schemas.microsoft.com/office/word/2010/wordprocessingGroup" xmlns:wpi="http://schemas.microsoft.com/office/word/2010/wordprocessingInk" xmlns:wne="http://schemas.microsoft.com/office/word/2006/wordml" xmlns:wps="http://schemas.microsoft.com/office/word/2010/wordprocessingShape" mc:Ignorable="w14 w15 wp14">
+  <w:sdt>
+    <w:sdtPr>
+      <w:id w:val="-1675405453"/>
+      <w:docPartObj>
+        <w:docPartGallery w:val="Page Numbers (Bottom of Page)"/>
+        <w:docPartUnique/>
+      </w:docPartObj>
+    </w:sdtPr>
+    <w:sdtEndPr>
+      <w:rPr>
+        <w:noProof/>
+      </w:rPr>
+    </w:sdtEndPr>
+    <w:sdtContent>
+      <w:p>
+        <w:pPr>
+          <w:pStyle w:val="Footer"/>
+          <w:jc w:val="right"/>
+        </w:pPr>
+        <w:r>
+          <w:fldChar w:fldCharType="begin"/>
+        </w:r>
+        <w:r>
+          <w:instrText xml:space="preserve"> PAGE   \* MERGEFORMAT </w:instrText>
+        </w:r>
+        <w:r>
+          <w:fldChar w:fldCharType="separate"/>
+        </w:r>
+        <w:r>
+          <w:rPr>
+            <w:noProof/>
+          </w:rPr>
+          <w:t>4</w:t>
+        </w:r>
+        <w:r>
+          <w:rPr>
+            <w:noProof/>
+          </w:rPr>
+          <w:fldChar w:fldCharType="end"/>
+        </w:r>
+      </w:p>
+    </w:sdtContent>
+  </w:sdt>
+  <w:p>
+    <w:pPr>
+      <w:pStyle w:val="Footer"/>
+    </w:pPr>
+  </w:p>
+</w:ftr>
+</file>
+
+<file path=word/footnotes.xml><?xml version="1.0" encoding="utf-8"?>
+<w:footnotes xmlns:wpc="http://schemas.microsoft.com/office/word/2010/wordprocessingCanvas" xmlns:mc="http://schemas.openxmlformats.org/markup-compatibility/2006" xmlns:o="urn:schemas-microsoft-com:office:office" xmlns:r="http://schemas.openxmlformats.org/officeDocument/2006/relationships" xmlns:m="http://schemas.openxmlformats.org/officeDocument/2006/math" xmlns:v="urn:schemas-microsoft-com:vml" xmlns:wp14="http://schemas.microsoft.com/office/word/2010/wordprocessingDrawing" xmlns:wp="http://schemas.openxmlformats.org/drawingml/2006/wordprocessingDrawing" xmlns:w10="urn:schemas-microsoft-com:office:word" xmlns:w="http://schemas.openxmlformats.org/wordprocessingml/2006/main" xmlns:w14="http://schemas.microsoft.com/office/word/2010/wordml" xmlns:w15="http://schemas.microsoft.com/office/word/2012/wordml" xmlns:wpg="http://schemas.microsoft.com/office/word/2010/wordprocessingGroup" xmlns:wpi="http://schemas.microsoft.com/office/word/2010/wordprocessingInk" xmlns:wne="http://schemas.microsoft.com/office/word/2006/wordml" xmlns:wps="http://schemas.microsoft.com/office/word/2010/wordprocessingShape" mc:Ignorable="w14 w15 wp14">
+  <w:footnote w:type="separator" w:id="-1">
+    <w:p>
+      <w:pPr>
+        <w:spacing w:after="0" w:line="240" w:lineRule="auto"/>
+      </w:pPr>
+      <w:r>
+        <w:separator/>
+      </w:r>
+    </w:p>
+  </w:footnote>
+  <w:footnote w:type="continuationSeparator" w:id="0">
+    <w:p>
+      <w:pPr>
+        <w:spacing w:after="0" w:line="240" w:lineRule="auto"/>
+      </w:pPr>
+      <w:r>
+        <w:continuationSeparator/>
+      </w:r>
+    </w:p>
+  </w:footnote>
+</w:footnotes>
 </file>
 
 <file path=word/numbering.xml><?xml version="1.0" encoding="utf-8"?>
@@ -5158,6 +6560,50 @@
       <w:ind w:left="440"/>
     </w:pPr>
   </w:style>
+  <w:style w:type="paragraph" w:styleId="Header">
+    <w:name w:val="header"/>
+    <w:basedOn w:val="Normal"/>
+    <w:link w:val="HeaderChar"/>
+    <w:uiPriority w:val="99"/>
+    <w:unhideWhenUsed/>
+    <w:rsid w:val="008B319C"/>
+    <w:pPr>
+      <w:tabs>
+        <w:tab w:val="center" w:pos="4513"/>
+        <w:tab w:val="right" w:pos="9026"/>
+      </w:tabs>
+      <w:spacing w:after="0" w:line="240" w:lineRule="auto"/>
+    </w:pPr>
+  </w:style>
+  <w:style w:type="character" w:customStyle="1" w:styleId="HeaderChar">
+    <w:name w:val="Header Char"/>
+    <w:basedOn w:val="DefaultParagraphFont"/>
+    <w:link w:val="Header"/>
+    <w:uiPriority w:val="99"/>
+    <w:rsid w:val="008B319C"/>
+  </w:style>
+  <w:style w:type="paragraph" w:styleId="Footer">
+    <w:name w:val="footer"/>
+    <w:basedOn w:val="Normal"/>
+    <w:link w:val="FooterChar"/>
+    <w:uiPriority w:val="99"/>
+    <w:unhideWhenUsed/>
+    <w:rsid w:val="008B319C"/>
+    <w:pPr>
+      <w:tabs>
+        <w:tab w:val="center" w:pos="4513"/>
+        <w:tab w:val="right" w:pos="9026"/>
+      </w:tabs>
+      <w:spacing w:after="0" w:line="240" w:lineRule="auto"/>
+    </w:pPr>
+  </w:style>
+  <w:style w:type="character" w:customStyle="1" w:styleId="FooterChar">
+    <w:name w:val="Footer Char"/>
+    <w:basedOn w:val="DefaultParagraphFont"/>
+    <w:link w:val="Footer"/>
+    <w:uiPriority w:val="99"/>
+    <w:rsid w:val="008B319C"/>
+  </w:style>
 </w:styles>
 </file>
 
@@ -5494,7 +6940,7 @@
         </b:NameList>
       </b:Author>
     </b:Author>
-    <b:RefOrder>17</b:RefOrder>
+    <b:RefOrder>23</b:RefOrder>
   </b:Source>
   <b:Source>
     <b:Tag>IBM99</b:Tag>
@@ -5516,7 +6962,7 @@
         </b:NameList>
       </b:Author>
     </b:Author>
-    <b:RefOrder>13</b:RefOrder>
+    <b:RefOrder>14</b:RefOrder>
   </b:Source>
   <b:Source>
     <b:Tag>Gui16</b:Tag>
@@ -5540,7 +6986,7 @@
         </b:NameList>
       </b:Author>
     </b:Author>
-    <b:RefOrder>18</b:RefOrder>
+    <b:RefOrder>24</b:RefOrder>
   </b:Source>
   <b:Source>
     <b:Tag>IBM17</b:Tag>
@@ -5556,7 +7002,7 @@
     <b:MonthAccessed>09</b:MonthAccessed>
     <b:DayAccessed>27</b:DayAccessed>
     <b:URL>http://www-03.ibm.com/ibm/history/ibm100/us/en/icons/deepblue/</b:URL>
-    <b:RefOrder>14</b:RefOrder>
+    <b:RefOrder>15</b:RefOrder>
   </b:Source>
   <b:Source>
     <b:Tag>Wan08</b:Tag>
@@ -5628,7 +7074,7 @@
         </b:NameList>
       </b:Author>
     </b:Author>
-    <b:RefOrder>19</b:RefOrder>
+    <b:RefOrder>25</b:RefOrder>
   </b:Source>
   <b:Source>
     <b:Tag>Ben16</b:Tag>
@@ -5774,7 +7220,7 @@
         </b:NameList>
       </b:Author>
     </b:Author>
-    <b:RefOrder>10</b:RefOrder>
+    <b:RefOrder>18</b:RefOrder>
   </b:Source>
   <b:Source>
     <b:Tag>Dee17</b:Tag>
@@ -5790,7 +7236,7 @@
     <b:MonthAccessed>10</b:MonthAccessed>
     <b:DayAccessed>07</b:DayAccessed>
     <b:URL>https://deepmind.com/research/alphago/</b:URL>
-    <b:RefOrder>15</b:RefOrder>
+    <b:RefOrder>16</b:RefOrder>
   </b:Source>
   <b:Source>
     <b:Tag>Sil16</b:Tag>
@@ -5887,7 +7333,7 @@
         </b:NameList>
       </b:Author>
     </b:Author>
-    <b:RefOrder>16</b:RefOrder>
+    <b:RefOrder>17</b:RefOrder>
   </b:Source>
   <b:Source>
     <b:Tag>Cop04</b:Tag>
@@ -5906,7 +7352,7 @@
         </b:NameList>
       </b:Author>
     </b:Author>
-    <b:RefOrder>12</b:RefOrder>
+    <b:RefOrder>20</b:RefOrder>
   </b:Source>
   <b:Source>
     <b:Tag>Yel17</b:Tag>
@@ -5922,13 +7368,169 @@
     <b:MonthAccessed>10</b:MonthAccessed>
     <b:DayAccessed>11</b:DayAccessed>
     <b:URL>https://www.ymimports.com/pages/how-to-play-xiangqi-chinese-chess</b:URL>
+    <b:RefOrder>19</b:RefOrder>
+  </b:Source>
+  <b:Source>
+    <b:Tag>Tes95</b:Tag>
+    <b:SourceType>JournalArticle</b:SourceType>
+    <b:Guid>{50D41494-759A-4034-B4E6-5662EB551EB3}</b:Guid>
+    <b:Title>Temporal Difference Learning and TD-Gammon</b:Title>
+    <b:Year>1995</b:Year>
+    <b:JournalName>Comunications of ACM</b:JournalName>
+    <b:Pages>58-68</b:Pages>
+    <b:Volume>38</b:Volume>
+    <b:Issue>3</b:Issue>
+    <b:Author>
+      <b:Author>
+        <b:NameList>
+          <b:Person>
+            <b:Last>Tesauro</b:Last>
+            <b:First>Gerald</b:First>
+          </b:Person>
+        </b:NameList>
+      </b:Author>
+    </b:Author>
     <b:RefOrder>11</b:RefOrder>
+  </b:Source>
+  <b:Source>
+    <b:Tag>Jon07</b:Tag>
+    <b:SourceType>InternetSite</b:SourceType>
+    <b:Guid>{1CAF941C-FBD4-4DB9-9ADF-9CD6BCE4FA33}</b:Guid>
+    <b:Title>A beginner's guide to artificial intelligence, machine learning, and cognitive computing</b:Title>
+    <b:Year>2007</b:Year>
+    <b:YearAccessed>2017</b:YearAccessed>
+    <b:MonthAccessed>10</b:MonthAccessed>
+    <b:DayAccessed>11</b:DayAccessed>
+    <b:URL>https://www.ibm.com/developerworks/library/cc-beginner-guide-machine-learning-ai-cognitive/index.html</b:URL>
+    <b:Author>
+      <b:Author>
+        <b:NameList>
+          <b:Person>
+            <b:Last>Jones</b:Last>
+            <b:First>M. Tim</b:First>
+          </b:Person>
+        </b:NameList>
+      </b:Author>
+    </b:Author>
+    <b:RefOrder>13</b:RefOrder>
+  </b:Source>
+  <b:Source>
+    <b:Tag>Yan17</b:Tag>
+    <b:SourceType>JournalArticle</b:SourceType>
+    <b:Guid>{309D4434-F95F-42BB-8ED0-1F5C294BF668}</b:Guid>
+    <b:Title>Research and Implementation of Static Evaluation Algorithm for Checkers</b:Title>
+    <b:Year>2017</b:Year>
+    <b:JournalName>Chinese Control And Decision Conference (CCDC)</b:JournalName>
+    <b:Pages>7665-7670</b:Pages>
+    <b:Author>
+      <b:Author>
+        <b:NameList>
+          <b:Person>
+            <b:Last>Yang </b:Last>
+            <b:First>Zhoufeng</b:First>
+          </b:Person>
+          <b:Person>
+            <b:Last>Zhao </b:Last>
+            <b:First>Pengyao</b:First>
+          </b:Person>
+          <b:Person>
+            <b:Last>Wang </b:Last>
+            <b:First>Yajie</b:First>
+          </b:Person>
+          <b:Person>
+            <b:Last>Li </b:Last>
+            <b:First>Fei</b:First>
+          </b:Person>
+          <b:Person>
+            <b:Last>Qiu </b:Last>
+            <b:First>Hongkun</b:First>
+          </b:Person>
+        </b:NameList>
+      </b:Author>
+    </b:Author>
+    <b:RefOrder>12</b:RefOrder>
+  </b:Source>
+  <b:Source>
+    <b:Tag>Ros14</b:Tag>
+    <b:SourceType>InternetSite</b:SourceType>
+    <b:Guid>{9494B529-0FB1-4025-AA70-FCB95626678C}</b:Guid>
+    <b:Title>Game Theory</b:Title>
+    <b:Year>2014</b:Year>
+    <b:YearAccessed>2017</b:YearAccessed>
+    <b:MonthAccessed>10</b:MonthAccessed>
+    <b:DayAccessed>14</b:DayAccessed>
+    <b:URL>https://plato.stanford.edu/entries/game-theory/</b:URL>
+    <b:Author>
+      <b:Author>
+        <b:NameList>
+          <b:Person>
+            <b:Last>Ross</b:Last>
+            <b:First>Don</b:First>
+          </b:Person>
+        </b:NameList>
+      </b:Author>
+    </b:Author>
+    <b:RefOrder>21</b:RefOrder>
+  </b:Source>
+  <b:Source>
+    <b:Tag>Ken01</b:Tag>
+    <b:SourceType>InternetSite</b:SourceType>
+    <b:Guid>{8B172C76-06E0-4B1F-93B2-4222E249493A}</b:Guid>
+    <b:Title>Introduction to Artificial Intelligence</b:Title>
+    <b:Year>2001</b:Year>
+    <b:YearAccessed>2017</b:YearAccessed>
+    <b:MonthAccessed>10</b:MonthAccessed>
+    <b:DayAccessed>14</b:DayAccessed>
+    <b:URL>http://www.cs.nott.ac.uk/~pszgxk/courses/g5aiai/005gameplaying/game-playing.htm</b:URL>
+    <b:Author>
+      <b:Author>
+        <b:NameList>
+          <b:Person>
+            <b:Last>Kendall</b:Last>
+            <b:First>Graham</b:First>
+          </b:Person>
+        </b:NameList>
+      </b:Author>
+    </b:Author>
+    <b:RefOrder>22</b:RefOrder>
+  </b:Source>
+  <b:Source>
+    <b:Tag>LiY16</b:Tag>
+    <b:SourceType>JournalArticle</b:SourceType>
+    <b:Guid>{7254BD12-CDF1-4295-9438-D42F860B72F4}</b:Guid>
+    <b:Title>Study on system modeling and optimization of static evaluation based on the computer game of draughts</b:Title>
+    <b:Year>2016</b:Year>
+    <b:JournalName>Chinese Control and Decision Conference (CCDC)</b:JournalName>
+    <b:Pages>4283-4287</b:Pages>
+    <b:Author>
+      <b:Author>
+        <b:NameList>
+          <b:Person>
+            <b:Last>Li </b:Last>
+            <b:First>Youru</b:First>
+          </b:Person>
+          <b:Person>
+            <b:Last>Liu </b:Last>
+            <b:First>Xueping</b:First>
+          </b:Person>
+          <b:Person>
+            <b:Last>Zhang </b:Last>
+            <b:First>Hekai</b:First>
+          </b:Person>
+          <b:Person>
+            <b:Last>Xi </b:Last>
+            <b:First>Yuting</b:First>
+          </b:Person>
+        </b:NameList>
+      </b:Author>
+    </b:Author>
+    <b:RefOrder>10</b:RefOrder>
   </b:Source>
 </b:Sources>
 </file>
 
 <file path=customXml/itemProps1.xml><?xml version="1.0" encoding="utf-8"?>
-<ds:datastoreItem xmlns:ds="http://schemas.openxmlformats.org/officeDocument/2006/customXml" ds:itemID="{BA1EDD71-045E-452B-867C-3F3BFC1D7C80}">
+<ds:datastoreItem xmlns:ds="http://schemas.openxmlformats.org/officeDocument/2006/customXml" ds:itemID="{8F440F89-B2E8-43A3-B29D-74A89B88D3E9}">
   <ds:schemaRefs>
     <ds:schemaRef ds:uri="http://schemas.openxmlformats.org/officeDocument/2006/bibliography"/>
   </ds:schemaRefs>

</xml_diff>

<commit_message>
Did more research on AI
</commit_message>
<xml_diff>
--- a/FYPResearch.docx
+++ b/FYPResearch.docx
@@ -2245,15 +2245,249 @@
         </w:rPr>
         <w:t xml:space="preserve">. </w:t>
       </w:r>
-      <w:bookmarkStart w:id="0" w:name="_GoBack"/>
-      <w:bookmarkEnd w:id="0"/>
-      <w:r>
-        <w:rPr>
-          <w:rFonts w:cstheme="minorHAnsi"/>
-          <w:sz w:val="24"/>
-          <w:szCs w:val="24"/>
-        </w:rPr>
-        <w:t xml:space="preserve">Computer games in particular has been an important branch of Artificial Intelligence. It has brought a lot of important theories and methods, which helped with the progress of scientific research greatly </w:t>
+      <w:r>
+        <w:rPr>
+          <w:rFonts w:cstheme="minorHAnsi"/>
+          <w:sz w:val="24"/>
+          <w:szCs w:val="24"/>
+        </w:rPr>
+        <w:t>There are four approaches to define artificial intelligence system.</w:t>
+      </w:r>
+    </w:p>
+    <w:tbl>
+      <w:tblPr>
+        <w:tblStyle w:val="TableGrid"/>
+        <w:tblW w:w="0" w:type="auto"/>
+        <w:tblLook w:val="04A0" w:firstRow="1" w:lastRow="0" w:firstColumn="1" w:lastColumn="0" w:noHBand="0" w:noVBand="1"/>
+      </w:tblPr>
+      <w:tblGrid>
+        <w:gridCol w:w="4508"/>
+        <w:gridCol w:w="4508"/>
+      </w:tblGrid>
+      <w:tr>
+        <w:tc>
+          <w:tcPr>
+            <w:tcW w:w="4508" w:type="dxa"/>
+          </w:tcPr>
+          <w:p>
+            <w:pPr>
+              <w:spacing w:line="360" w:lineRule="auto"/>
+              <w:jc w:val="center"/>
+              <w:rPr>
+                <w:rFonts w:cstheme="minorHAnsi"/>
+                <w:sz w:val="24"/>
+                <w:szCs w:val="24"/>
+              </w:rPr>
+            </w:pPr>
+          </w:p>
+          <w:p>
+            <w:pPr>
+              <w:spacing w:line="360" w:lineRule="auto"/>
+              <w:jc w:val="center"/>
+              <w:rPr>
+                <w:rFonts w:cstheme="minorHAnsi"/>
+                <w:sz w:val="24"/>
+                <w:szCs w:val="24"/>
+              </w:rPr>
+            </w:pPr>
+            <w:r>
+              <w:rPr>
+                <w:rFonts w:cstheme="minorHAnsi"/>
+                <w:sz w:val="24"/>
+                <w:szCs w:val="24"/>
+              </w:rPr>
+              <w:t>Systems that think like humans</w:t>
+            </w:r>
+          </w:p>
+          <w:p>
+            <w:pPr>
+              <w:spacing w:line="360" w:lineRule="auto"/>
+              <w:jc w:val="center"/>
+              <w:rPr>
+                <w:rFonts w:cstheme="minorHAnsi"/>
+                <w:sz w:val="24"/>
+                <w:szCs w:val="24"/>
+              </w:rPr>
+            </w:pPr>
+          </w:p>
+        </w:tc>
+        <w:tc>
+          <w:tcPr>
+            <w:tcW w:w="4508" w:type="dxa"/>
+          </w:tcPr>
+          <w:p>
+            <w:pPr>
+              <w:spacing w:line="360" w:lineRule="auto"/>
+              <w:jc w:val="center"/>
+              <w:rPr>
+                <w:rFonts w:cstheme="minorHAnsi"/>
+                <w:sz w:val="24"/>
+                <w:szCs w:val="24"/>
+              </w:rPr>
+            </w:pPr>
+          </w:p>
+          <w:p>
+            <w:pPr>
+              <w:spacing w:line="360" w:lineRule="auto"/>
+              <w:jc w:val="center"/>
+              <w:rPr>
+                <w:rFonts w:cstheme="minorHAnsi"/>
+                <w:sz w:val="24"/>
+                <w:szCs w:val="24"/>
+              </w:rPr>
+            </w:pPr>
+            <w:r>
+              <w:rPr>
+                <w:rFonts w:cstheme="minorHAnsi"/>
+                <w:sz w:val="24"/>
+                <w:szCs w:val="24"/>
+              </w:rPr>
+              <w:t>Systems that think rationally</w:t>
+            </w:r>
+          </w:p>
+          <w:p>
+            <w:pPr>
+              <w:spacing w:line="360" w:lineRule="auto"/>
+              <w:jc w:val="center"/>
+              <w:rPr>
+                <w:rFonts w:cstheme="minorHAnsi"/>
+                <w:sz w:val="24"/>
+                <w:szCs w:val="24"/>
+              </w:rPr>
+            </w:pPr>
+          </w:p>
+        </w:tc>
+      </w:tr>
+      <w:tr>
+        <w:tc>
+          <w:tcPr>
+            <w:tcW w:w="4508" w:type="dxa"/>
+          </w:tcPr>
+          <w:p>
+            <w:pPr>
+              <w:spacing w:line="360" w:lineRule="auto"/>
+              <w:jc w:val="center"/>
+              <w:rPr>
+                <w:rFonts w:cstheme="minorHAnsi"/>
+                <w:sz w:val="24"/>
+                <w:szCs w:val="24"/>
+              </w:rPr>
+            </w:pPr>
+          </w:p>
+          <w:p>
+            <w:pPr>
+              <w:spacing w:line="360" w:lineRule="auto"/>
+              <w:jc w:val="center"/>
+              <w:rPr>
+                <w:rFonts w:cstheme="minorHAnsi"/>
+                <w:sz w:val="24"/>
+                <w:szCs w:val="24"/>
+              </w:rPr>
+            </w:pPr>
+            <w:r>
+              <w:rPr>
+                <w:rFonts w:cstheme="minorHAnsi"/>
+                <w:sz w:val="24"/>
+                <w:szCs w:val="24"/>
+              </w:rPr>
+              <w:t>Systems that act like humans</w:t>
+            </w:r>
+          </w:p>
+          <w:p>
+            <w:pPr>
+              <w:spacing w:line="360" w:lineRule="auto"/>
+              <w:jc w:val="center"/>
+              <w:rPr>
+                <w:rFonts w:cstheme="minorHAnsi"/>
+                <w:sz w:val="24"/>
+                <w:szCs w:val="24"/>
+              </w:rPr>
+            </w:pPr>
+          </w:p>
+        </w:tc>
+        <w:tc>
+          <w:tcPr>
+            <w:tcW w:w="4508" w:type="dxa"/>
+          </w:tcPr>
+          <w:p>
+            <w:pPr>
+              <w:spacing w:line="360" w:lineRule="auto"/>
+              <w:jc w:val="center"/>
+              <w:rPr>
+                <w:rFonts w:cstheme="minorHAnsi"/>
+                <w:sz w:val="24"/>
+                <w:szCs w:val="24"/>
+              </w:rPr>
+            </w:pPr>
+          </w:p>
+          <w:p>
+            <w:pPr>
+              <w:spacing w:line="360" w:lineRule="auto"/>
+              <w:jc w:val="center"/>
+              <w:rPr>
+                <w:rFonts w:cstheme="minorHAnsi"/>
+                <w:sz w:val="24"/>
+                <w:szCs w:val="24"/>
+              </w:rPr>
+            </w:pPr>
+            <w:r>
+              <w:rPr>
+                <w:rFonts w:cstheme="minorHAnsi"/>
+                <w:sz w:val="24"/>
+                <w:szCs w:val="24"/>
+              </w:rPr>
+              <w:t>Systems that act rationally</w:t>
+            </w:r>
+          </w:p>
+          <w:p>
+            <w:pPr>
+              <w:spacing w:line="360" w:lineRule="auto"/>
+              <w:jc w:val="center"/>
+              <w:rPr>
+                <w:rFonts w:cstheme="minorHAnsi"/>
+                <w:sz w:val="24"/>
+                <w:szCs w:val="24"/>
+              </w:rPr>
+            </w:pPr>
+          </w:p>
+        </w:tc>
+      </w:tr>
+    </w:tbl>
+    <w:p>
+      <w:pPr>
+        <w:spacing w:line="360" w:lineRule="auto"/>
+        <w:rPr>
+          <w:rFonts w:cstheme="minorHAnsi"/>
+          <w:sz w:val="24"/>
+          <w:szCs w:val="24"/>
+        </w:rPr>
+      </w:pPr>
+    </w:p>
+    <w:p>
+      <w:pPr>
+        <w:spacing w:line="360" w:lineRule="auto"/>
+        <w:rPr>
+          <w:rFonts w:cstheme="minorHAnsi"/>
+          <w:sz w:val="24"/>
+          <w:szCs w:val="24"/>
+        </w:rPr>
+      </w:pPr>
+      <w:r>
+        <w:rPr>
+          <w:rFonts w:cstheme="minorHAnsi"/>
+          <w:sz w:val="24"/>
+          <w:szCs w:val="24"/>
+        </w:rPr>
+        <w:tab/>
+        <w:t>Fig 3.1 Approaches that define Artificial Intelligent systems</w:t>
+      </w:r>
+      <w:r>
+        <w:rPr>
+          <w:rFonts w:cstheme="minorHAnsi"/>
+          <w:sz w:val="24"/>
+          <w:szCs w:val="24"/>
+        </w:rPr>
+        <w:t xml:space="preserve"> </w:t>
       </w:r>
       <w:sdt>
         <w:sdtPr>
@@ -2262,10 +2496,9 @@
             <w:sz w:val="24"/>
             <w:szCs w:val="24"/>
           </w:rPr>
-          <w:id w:val="1766729153"/>
+          <w:id w:val="1940943631"/>
           <w:citation/>
         </w:sdtPr>
-        <w:sdtEndPr/>
         <w:sdtContent>
           <w:r>
             <w:rPr>
@@ -2281,7 +2514,7 @@
               <w:sz w:val="24"/>
               <w:szCs w:val="24"/>
             </w:rPr>
-            <w:instrText xml:space="preserve"> CITATION Yan17 \l 6153 </w:instrText>
+            <w:instrText xml:space="preserve"> CITATION Rus16 \l 6153 </w:instrText>
           </w:r>
           <w:r>
             <w:rPr>
@@ -2298,7 +2531,7 @@
               <w:sz w:val="24"/>
               <w:szCs w:val="24"/>
             </w:rPr>
-            <w:t>(Yang , et al., 2017)</w:t>
+            <w:t>(Russell &amp; Norvig, 2010)</w:t>
           </w:r>
           <w:r>
             <w:rPr>
@@ -2310,14 +2543,6 @@
           </w:r>
         </w:sdtContent>
       </w:sdt>
-      <w:r>
-        <w:rPr>
-          <w:rFonts w:cstheme="minorHAnsi"/>
-          <w:sz w:val="24"/>
-          <w:szCs w:val="24"/>
-        </w:rPr>
-        <w:t xml:space="preserve">.  </w:t>
-      </w:r>
     </w:p>
     <w:p>
       <w:pPr>
@@ -2335,7 +2560,7 @@
           <w:sz w:val="28"/>
           <w:szCs w:val="28"/>
         </w:rPr>
-        <w:t>3.2</w:t>
+        <w:t>3.2 Artificial Intelligence</w:t>
       </w:r>
       <w:r>
         <w:rPr>
@@ -2343,123 +2568,729 @@
           <w:sz w:val="28"/>
           <w:szCs w:val="28"/>
         </w:rPr>
+        <w:t xml:space="preserve"> Approaches</w:t>
+      </w:r>
+    </w:p>
+    <w:p>
+      <w:pPr>
+        <w:spacing w:line="360" w:lineRule="auto"/>
+        <w:rPr>
+          <w:rFonts w:asciiTheme="majorHAnsi" w:eastAsiaTheme="majorEastAsia" w:hAnsiTheme="majorHAnsi" w:cstheme="majorBidi"/>
+          <w:b/>
+          <w:color w:val="1F4D78" w:themeColor="accent1" w:themeShade="7F"/>
+          <w:sz w:val="24"/>
+          <w:szCs w:val="24"/>
+        </w:rPr>
+      </w:pPr>
+      <w:r>
+        <w:rPr>
+          <w:rFonts w:asciiTheme="majorHAnsi" w:eastAsiaTheme="majorEastAsia" w:hAnsiTheme="majorHAnsi" w:cstheme="majorBidi"/>
+          <w:b/>
+          <w:color w:val="1F4D78" w:themeColor="accent1" w:themeShade="7F"/>
+          <w:sz w:val="24"/>
+          <w:szCs w:val="24"/>
+        </w:rPr>
+        <w:t>3</w:t>
+      </w:r>
+      <w:r>
+        <w:rPr>
+          <w:rFonts w:asciiTheme="majorHAnsi" w:eastAsiaTheme="majorEastAsia" w:hAnsiTheme="majorHAnsi" w:cstheme="majorBidi"/>
+          <w:b/>
+          <w:color w:val="1F4D78" w:themeColor="accent1" w:themeShade="7F"/>
+          <w:sz w:val="24"/>
+          <w:szCs w:val="24"/>
+        </w:rPr>
+        <w:t>.2</w:t>
+      </w:r>
+      <w:r>
+        <w:rPr>
+          <w:rFonts w:asciiTheme="majorHAnsi" w:eastAsiaTheme="majorEastAsia" w:hAnsiTheme="majorHAnsi" w:cstheme="majorBidi"/>
+          <w:b/>
+          <w:color w:val="1F4D78" w:themeColor="accent1" w:themeShade="7F"/>
+          <w:sz w:val="24"/>
+          <w:szCs w:val="24"/>
+        </w:rPr>
+        <w:t xml:space="preserve">.1 </w:t>
+      </w:r>
+      <w:r>
+        <w:rPr>
+          <w:rFonts w:asciiTheme="majorHAnsi" w:eastAsiaTheme="majorEastAsia" w:hAnsiTheme="majorHAnsi" w:cstheme="majorBidi"/>
+          <w:b/>
+          <w:color w:val="1F4D78" w:themeColor="accent1" w:themeShade="7F"/>
+          <w:sz w:val="24"/>
+          <w:szCs w:val="24"/>
+        </w:rPr>
+        <w:t>The Turing Test Approach</w:t>
+      </w:r>
+    </w:p>
+    <w:p>
+      <w:pPr>
+        <w:spacing w:line="360" w:lineRule="auto"/>
+        <w:rPr>
+          <w:rFonts w:cstheme="minorHAnsi"/>
+          <w:sz w:val="24"/>
+          <w:szCs w:val="24"/>
+        </w:rPr>
+      </w:pPr>
+      <w:r>
+        <w:rPr>
+          <w:rFonts w:cstheme="minorHAnsi"/>
+          <w:sz w:val="24"/>
+          <w:szCs w:val="24"/>
+        </w:rPr>
+        <w:t xml:space="preserve">Alan Turing proposed The Turing Test </w:t>
+      </w:r>
+      <w:sdt>
+        <w:sdtPr>
+          <w:rPr>
+            <w:rFonts w:cstheme="minorHAnsi"/>
+            <w:sz w:val="24"/>
+            <w:szCs w:val="24"/>
+          </w:rPr>
+          <w:id w:val="47276234"/>
+          <w:citation/>
+        </w:sdtPr>
+        <w:sdtContent>
+          <w:r>
+            <w:rPr>
+              <w:rFonts w:cstheme="minorHAnsi"/>
+              <w:sz w:val="24"/>
+              <w:szCs w:val="24"/>
+            </w:rPr>
+            <w:fldChar w:fldCharType="begin"/>
+          </w:r>
+          <w:r>
+            <w:rPr>
+              <w:rFonts w:cstheme="minorHAnsi"/>
+              <w:sz w:val="24"/>
+              <w:szCs w:val="24"/>
+            </w:rPr>
+            <w:instrText xml:space="preserve"> CITATION Tur50 \l 6153 </w:instrText>
+          </w:r>
+          <w:r>
+            <w:rPr>
+              <w:rFonts w:cstheme="minorHAnsi"/>
+              <w:sz w:val="24"/>
+              <w:szCs w:val="24"/>
+            </w:rPr>
+            <w:fldChar w:fldCharType="separate"/>
+          </w:r>
+          <w:r>
+            <w:rPr>
+              <w:rFonts w:cstheme="minorHAnsi"/>
+              <w:sz w:val="24"/>
+              <w:szCs w:val="24"/>
+            </w:rPr>
+            <w:t>(Turing, 1950)</w:t>
+          </w:r>
+          <w:r>
+            <w:rPr>
+              <w:rFonts w:cstheme="minorHAnsi"/>
+              <w:sz w:val="24"/>
+              <w:szCs w:val="24"/>
+            </w:rPr>
+            <w:fldChar w:fldCharType="end"/>
+          </w:r>
+        </w:sdtContent>
+      </w:sdt>
+      <w:r>
+        <w:rPr>
+          <w:rFonts w:cstheme="minorHAnsi"/>
+          <w:sz w:val="24"/>
+          <w:szCs w:val="24"/>
+        </w:rPr>
+        <w:t xml:space="preserve"> which provided a satisfactory operational definition of intelligence. He stated to test a machine’s ability to exhibit intelligent behaviour, it would need to possess the following capabilities:</w:t>
+      </w:r>
+    </w:p>
+    <w:p>
+      <w:pPr>
+        <w:pStyle w:val="ListParagraph"/>
+        <w:numPr>
+          <w:ilvl w:val="0"/>
+          <w:numId w:val="5"/>
+        </w:numPr>
+        <w:spacing w:line="360" w:lineRule="auto"/>
+        <w:rPr>
+          <w:rFonts w:cstheme="minorHAnsi"/>
+          <w:sz w:val="24"/>
+          <w:szCs w:val="24"/>
+        </w:rPr>
+      </w:pPr>
+      <w:r>
+        <w:rPr>
+          <w:rFonts w:cstheme="minorHAnsi"/>
+          <w:b/>
+          <w:sz w:val="24"/>
+          <w:szCs w:val="24"/>
+        </w:rPr>
+        <w:t>Natural Language</w:t>
+      </w:r>
+      <w:r>
+        <w:rPr>
+          <w:rFonts w:cstheme="minorHAnsi"/>
+          <w:sz w:val="24"/>
+          <w:szCs w:val="24"/>
+        </w:rPr>
+        <w:t xml:space="preserve"> Processing to enable it to communicate in English.</w:t>
+      </w:r>
+    </w:p>
+    <w:p>
+      <w:pPr>
+        <w:pStyle w:val="ListParagraph"/>
+        <w:numPr>
+          <w:ilvl w:val="0"/>
+          <w:numId w:val="5"/>
+        </w:numPr>
+        <w:spacing w:line="360" w:lineRule="auto"/>
+        <w:rPr>
+          <w:rFonts w:cstheme="minorHAnsi"/>
+          <w:sz w:val="24"/>
+          <w:szCs w:val="24"/>
+        </w:rPr>
+      </w:pPr>
+      <w:r>
+        <w:rPr>
+          <w:rFonts w:cstheme="minorHAnsi"/>
+          <w:b/>
+          <w:sz w:val="24"/>
+          <w:szCs w:val="24"/>
+        </w:rPr>
+        <w:t>Knowledge Representation</w:t>
+      </w:r>
+      <w:r>
+        <w:rPr>
+          <w:rFonts w:cstheme="minorHAnsi"/>
+          <w:sz w:val="24"/>
+          <w:szCs w:val="24"/>
+        </w:rPr>
+        <w:t xml:space="preserve"> to store what it knows or hears.</w:t>
+      </w:r>
+    </w:p>
+    <w:p>
+      <w:pPr>
+        <w:pStyle w:val="ListParagraph"/>
+        <w:numPr>
+          <w:ilvl w:val="0"/>
+          <w:numId w:val="5"/>
+        </w:numPr>
+        <w:spacing w:line="360" w:lineRule="auto"/>
+        <w:rPr>
+          <w:rFonts w:cstheme="minorHAnsi"/>
+          <w:sz w:val="24"/>
+          <w:szCs w:val="24"/>
+        </w:rPr>
+      </w:pPr>
+      <w:r>
+        <w:rPr>
+          <w:rFonts w:cstheme="minorHAnsi"/>
+          <w:b/>
+          <w:sz w:val="24"/>
+          <w:szCs w:val="24"/>
+        </w:rPr>
+        <w:t>Automated Reasoning</w:t>
+      </w:r>
+      <w:r>
+        <w:rPr>
+          <w:rFonts w:cstheme="minorHAnsi"/>
+          <w:sz w:val="24"/>
+          <w:szCs w:val="24"/>
+        </w:rPr>
+        <w:t xml:space="preserve"> to use the stored information to answer questions and to draw new conclusions.</w:t>
+      </w:r>
+    </w:p>
+    <w:p>
+      <w:pPr>
+        <w:pStyle w:val="ListParagraph"/>
+        <w:numPr>
+          <w:ilvl w:val="0"/>
+          <w:numId w:val="5"/>
+        </w:numPr>
+        <w:spacing w:line="360" w:lineRule="auto"/>
+        <w:rPr>
+          <w:rFonts w:cstheme="minorHAnsi"/>
+          <w:sz w:val="24"/>
+          <w:szCs w:val="24"/>
+        </w:rPr>
+      </w:pPr>
+      <w:r>
+        <w:rPr>
+          <w:rFonts w:cstheme="minorHAnsi"/>
+          <w:b/>
+          <w:sz w:val="24"/>
+          <w:szCs w:val="24"/>
+        </w:rPr>
+        <w:t>Machine Learning</w:t>
+      </w:r>
+      <w:r>
+        <w:rPr>
+          <w:rFonts w:cstheme="minorHAnsi"/>
+          <w:sz w:val="24"/>
+          <w:szCs w:val="24"/>
+        </w:rPr>
+        <w:t xml:space="preserve"> to adapt to new circumstances and to detect and extrapolate pattern.</w:t>
+      </w:r>
+    </w:p>
+    <w:p>
+      <w:pPr>
+        <w:pStyle w:val="ListParagraph"/>
+        <w:numPr>
+          <w:ilvl w:val="0"/>
+          <w:numId w:val="5"/>
+        </w:numPr>
+        <w:spacing w:line="360" w:lineRule="auto"/>
+        <w:rPr>
+          <w:rFonts w:cstheme="minorHAnsi"/>
+          <w:sz w:val="24"/>
+          <w:szCs w:val="24"/>
+        </w:rPr>
+      </w:pPr>
+      <w:r>
+        <w:rPr>
+          <w:rFonts w:cstheme="minorHAnsi"/>
+          <w:b/>
+          <w:sz w:val="24"/>
+          <w:szCs w:val="24"/>
+        </w:rPr>
+        <w:t>Computer Vision</w:t>
+      </w:r>
+      <w:r>
+        <w:rPr>
+          <w:rFonts w:cstheme="minorHAnsi"/>
+          <w:sz w:val="24"/>
+          <w:szCs w:val="24"/>
+        </w:rPr>
+        <w:t xml:space="preserve"> to perceive objects.</w:t>
+      </w:r>
+    </w:p>
+    <w:p>
+      <w:pPr>
+        <w:pStyle w:val="ListParagraph"/>
+        <w:numPr>
+          <w:ilvl w:val="0"/>
+          <w:numId w:val="5"/>
+        </w:numPr>
+        <w:spacing w:line="360" w:lineRule="auto"/>
+        <w:rPr>
+          <w:rFonts w:cstheme="minorHAnsi"/>
+          <w:sz w:val="24"/>
+          <w:szCs w:val="24"/>
+        </w:rPr>
+      </w:pPr>
+      <w:r>
+        <w:rPr>
+          <w:rFonts w:cstheme="minorHAnsi"/>
+          <w:b/>
+          <w:sz w:val="24"/>
+          <w:szCs w:val="24"/>
+        </w:rPr>
+        <w:t>Robotics</w:t>
+      </w:r>
+      <w:r>
+        <w:rPr>
+          <w:rFonts w:cstheme="minorHAnsi"/>
+          <w:sz w:val="24"/>
+          <w:szCs w:val="24"/>
+        </w:rPr>
+        <w:t xml:space="preserve"> to manipulate and move objects.</w:t>
+      </w:r>
+    </w:p>
+    <w:p>
+      <w:pPr>
+        <w:spacing w:line="360" w:lineRule="auto"/>
+        <w:rPr>
+          <w:rFonts w:cstheme="minorHAnsi"/>
+          <w:sz w:val="24"/>
+          <w:szCs w:val="24"/>
+        </w:rPr>
+      </w:pPr>
+      <w:sdt>
+        <w:sdtPr>
+          <w:rPr>
+            <w:rFonts w:cstheme="minorHAnsi"/>
+            <w:sz w:val="24"/>
+            <w:szCs w:val="24"/>
+          </w:rPr>
+          <w:id w:val="-2102705416"/>
+          <w:citation/>
+        </w:sdtPr>
+        <w:sdtContent>
+          <w:r>
+            <w:rPr>
+              <w:rFonts w:cstheme="minorHAnsi"/>
+              <w:sz w:val="24"/>
+              <w:szCs w:val="24"/>
+            </w:rPr>
+            <w:fldChar w:fldCharType="begin"/>
+          </w:r>
+          <w:r>
+            <w:rPr>
+              <w:rFonts w:cstheme="minorHAnsi"/>
+              <w:sz w:val="24"/>
+              <w:szCs w:val="24"/>
+            </w:rPr>
+            <w:instrText xml:space="preserve"> CITATION Rus16 \l 6153 </w:instrText>
+          </w:r>
+          <w:r>
+            <w:rPr>
+              <w:rFonts w:cstheme="minorHAnsi"/>
+              <w:sz w:val="24"/>
+              <w:szCs w:val="24"/>
+            </w:rPr>
+            <w:fldChar w:fldCharType="separate"/>
+          </w:r>
+          <w:r>
+            <w:rPr>
+              <w:rFonts w:cstheme="minorHAnsi"/>
+              <w:sz w:val="24"/>
+              <w:szCs w:val="24"/>
+            </w:rPr>
+            <w:t>(Russell &amp; Norvig, 2010)</w:t>
+          </w:r>
+          <w:r>
+            <w:rPr>
+              <w:rFonts w:cstheme="minorHAnsi"/>
+              <w:sz w:val="24"/>
+              <w:szCs w:val="24"/>
+            </w:rPr>
+            <w:fldChar w:fldCharType="end"/>
+          </w:r>
+        </w:sdtContent>
+      </w:sdt>
+    </w:p>
+    <w:p>
+      <w:pPr>
+        <w:spacing w:line="360" w:lineRule="auto"/>
+        <w:rPr>
+          <w:rFonts w:asciiTheme="majorHAnsi" w:eastAsiaTheme="majorEastAsia" w:hAnsiTheme="majorHAnsi" w:cstheme="majorBidi"/>
+          <w:b/>
+          <w:color w:val="1F4D78" w:themeColor="accent1" w:themeShade="7F"/>
+          <w:sz w:val="24"/>
+          <w:szCs w:val="24"/>
+        </w:rPr>
+      </w:pPr>
+      <w:r>
+        <w:rPr>
+          <w:rFonts w:asciiTheme="majorHAnsi" w:eastAsiaTheme="majorEastAsia" w:hAnsiTheme="majorHAnsi" w:cstheme="majorBidi"/>
+          <w:b/>
+          <w:color w:val="1F4D78" w:themeColor="accent1" w:themeShade="7F"/>
+          <w:sz w:val="24"/>
+          <w:szCs w:val="24"/>
+        </w:rPr>
+        <w:lastRenderedPageBreak/>
+        <w:t>3</w:t>
+      </w:r>
+      <w:r>
+        <w:rPr>
+          <w:rFonts w:asciiTheme="majorHAnsi" w:eastAsiaTheme="majorEastAsia" w:hAnsiTheme="majorHAnsi" w:cstheme="majorBidi"/>
+          <w:b/>
+          <w:color w:val="1F4D78" w:themeColor="accent1" w:themeShade="7F"/>
+          <w:sz w:val="24"/>
+          <w:szCs w:val="24"/>
+        </w:rPr>
+        <w:t>.2.2</w:t>
+      </w:r>
+      <w:r>
+        <w:rPr>
+          <w:rFonts w:asciiTheme="majorHAnsi" w:eastAsiaTheme="majorEastAsia" w:hAnsiTheme="majorHAnsi" w:cstheme="majorBidi"/>
+          <w:b/>
+          <w:color w:val="1F4D78" w:themeColor="accent1" w:themeShade="7F"/>
+          <w:sz w:val="24"/>
+          <w:szCs w:val="24"/>
+        </w:rPr>
         <w:t xml:space="preserve"> </w:t>
       </w:r>
       <w:r>
+        <w:rPr>
+          <w:rFonts w:asciiTheme="majorHAnsi" w:eastAsiaTheme="majorEastAsia" w:hAnsiTheme="majorHAnsi" w:cstheme="majorBidi"/>
+          <w:b/>
+          <w:color w:val="1F4D78" w:themeColor="accent1" w:themeShade="7F"/>
+          <w:sz w:val="24"/>
+          <w:szCs w:val="24"/>
+        </w:rPr>
+        <w:t>The Cognitive Model Approach</w:t>
+      </w:r>
+    </w:p>
+    <w:p>
+      <w:pPr>
+        <w:spacing w:line="360" w:lineRule="auto"/>
+        <w:rPr>
+          <w:rFonts w:cstheme="minorHAnsi"/>
+          <w:sz w:val="24"/>
+          <w:szCs w:val="24"/>
+        </w:rPr>
+      </w:pPr>
+      <w:r>
+        <w:rPr>
+          <w:rFonts w:cstheme="minorHAnsi"/>
+          <w:sz w:val="24"/>
+          <w:szCs w:val="24"/>
+        </w:rPr>
+        <w:t>This is</w:t>
+      </w:r>
+      <w:r>
+        <w:rPr>
+          <w:rFonts w:cstheme="minorHAnsi"/>
+          <w:sz w:val="24"/>
+          <w:szCs w:val="24"/>
+        </w:rPr>
+        <w:t xml:space="preserve"> the interdisciplinary field of </w:t>
+      </w:r>
+      <w:r>
+        <w:rPr>
+          <w:rFonts w:cstheme="minorHAnsi"/>
+          <w:sz w:val="24"/>
+          <w:szCs w:val="24"/>
+        </w:rPr>
+        <w:t>study</w:t>
+      </w:r>
+      <w:r>
+        <w:rPr>
+          <w:rFonts w:cstheme="minorHAnsi"/>
+          <w:sz w:val="24"/>
+          <w:szCs w:val="24"/>
+        </w:rPr>
+        <w:t xml:space="preserve"> that combines computer model AI and psychology techniques to construct precise and testable theories of the human mind.</w:t>
+      </w:r>
+      <w:r>
+        <w:rPr>
+          <w:rFonts w:cstheme="minorHAnsi"/>
+          <w:sz w:val="24"/>
+          <w:szCs w:val="24"/>
+        </w:rPr>
+        <w:t xml:space="preserve"> This study is based on experimental of humans or animals. </w:t>
+      </w:r>
+      <w:sdt>
+        <w:sdtPr>
+          <w:rPr>
+            <w:rFonts w:cstheme="minorHAnsi"/>
+            <w:sz w:val="24"/>
+            <w:szCs w:val="24"/>
+          </w:rPr>
+          <w:id w:val="-13691334"/>
+          <w:citation/>
+        </w:sdtPr>
+        <w:sdtContent>
+          <w:r>
+            <w:rPr>
+              <w:rFonts w:cstheme="minorHAnsi"/>
+              <w:sz w:val="24"/>
+              <w:szCs w:val="24"/>
+            </w:rPr>
+            <w:fldChar w:fldCharType="begin"/>
+          </w:r>
+          <w:r>
+            <w:rPr>
+              <w:rFonts w:cstheme="minorHAnsi"/>
+              <w:sz w:val="24"/>
+              <w:szCs w:val="24"/>
+            </w:rPr>
+            <w:instrText xml:space="preserve"> CITATION Rus16 \l 6153 </w:instrText>
+          </w:r>
+          <w:r>
+            <w:rPr>
+              <w:rFonts w:cstheme="minorHAnsi"/>
+              <w:sz w:val="24"/>
+              <w:szCs w:val="24"/>
+            </w:rPr>
+            <w:fldChar w:fldCharType="separate"/>
+          </w:r>
+          <w:r>
+            <w:rPr>
+              <w:rFonts w:cstheme="minorHAnsi"/>
+              <w:sz w:val="24"/>
+              <w:szCs w:val="24"/>
+            </w:rPr>
+            <w:t>(Russell &amp; Norvig, 2010)</w:t>
+          </w:r>
+          <w:r>
+            <w:rPr>
+              <w:rFonts w:cstheme="minorHAnsi"/>
+              <w:sz w:val="24"/>
+              <w:szCs w:val="24"/>
+            </w:rPr>
+            <w:fldChar w:fldCharType="end"/>
+          </w:r>
+        </w:sdtContent>
+      </w:sdt>
+    </w:p>
+    <w:p>
+      <w:pPr>
+        <w:spacing w:line="360" w:lineRule="auto"/>
+        <w:rPr>
+          <w:rFonts w:asciiTheme="majorHAnsi" w:eastAsiaTheme="majorEastAsia" w:hAnsiTheme="majorHAnsi" w:cstheme="majorBidi"/>
+          <w:b/>
+          <w:color w:val="1F4D78" w:themeColor="accent1" w:themeShade="7F"/>
+          <w:sz w:val="24"/>
+          <w:szCs w:val="24"/>
+        </w:rPr>
+      </w:pPr>
+      <w:r>
+        <w:rPr>
+          <w:rFonts w:asciiTheme="majorHAnsi" w:eastAsiaTheme="majorEastAsia" w:hAnsiTheme="majorHAnsi" w:cstheme="majorBidi"/>
+          <w:b/>
+          <w:color w:val="1F4D78" w:themeColor="accent1" w:themeShade="7F"/>
+          <w:sz w:val="24"/>
+          <w:szCs w:val="24"/>
+        </w:rPr>
+        <w:t>3.2.3</w:t>
+      </w:r>
+      <w:r>
+        <w:rPr>
+          <w:rFonts w:asciiTheme="majorHAnsi" w:eastAsiaTheme="majorEastAsia" w:hAnsiTheme="majorHAnsi" w:cstheme="majorBidi"/>
+          <w:b/>
+          <w:color w:val="1F4D78" w:themeColor="accent1" w:themeShade="7F"/>
+          <w:sz w:val="24"/>
+          <w:szCs w:val="24"/>
+        </w:rPr>
+        <w:t xml:space="preserve"> </w:t>
+      </w:r>
+      <w:r>
+        <w:rPr>
+          <w:rFonts w:asciiTheme="majorHAnsi" w:eastAsiaTheme="majorEastAsia" w:hAnsiTheme="majorHAnsi" w:cstheme="majorBidi"/>
+          <w:b/>
+          <w:color w:val="1F4D78" w:themeColor="accent1" w:themeShade="7F"/>
+          <w:sz w:val="24"/>
+          <w:szCs w:val="24"/>
+        </w:rPr>
+        <w:t>Rational Agent Approach</w:t>
+      </w:r>
+    </w:p>
+    <w:p>
+      <w:pPr>
+        <w:spacing w:line="360" w:lineRule="auto"/>
+        <w:rPr>
+          <w:rFonts w:cstheme="minorHAnsi"/>
+          <w:sz w:val="24"/>
+          <w:szCs w:val="24"/>
+        </w:rPr>
+      </w:pPr>
+      <w:r>
+        <w:rPr>
+          <w:rFonts w:cstheme="minorHAnsi"/>
+          <w:sz w:val="24"/>
+          <w:szCs w:val="24"/>
+        </w:rPr>
+        <w:t>An agent</w:t>
+      </w:r>
+      <w:r>
+        <w:rPr>
+          <w:rFonts w:cstheme="minorHAnsi"/>
+          <w:sz w:val="24"/>
+          <w:szCs w:val="24"/>
+        </w:rPr>
+        <w:t xml:space="preserve"> is something that acts. A rational </w:t>
+      </w:r>
+      <w:proofErr w:type="spellStart"/>
+      <w:r>
+        <w:rPr>
+          <w:rFonts w:cstheme="minorHAnsi"/>
+          <w:sz w:val="24"/>
+          <w:szCs w:val="24"/>
+        </w:rPr>
+        <w:t>agen</w:t>
+      </w:r>
+      <w:proofErr w:type="spellEnd"/>
+    </w:p>
+    <w:p/>
+    <w:p>
+      <w:pPr>
+        <w:pStyle w:val="Heading2"/>
+        <w:spacing w:line="360" w:lineRule="auto"/>
         <w:rPr>
           <w:rFonts w:asciiTheme="minorHAnsi" w:hAnsiTheme="minorHAnsi" w:cstheme="minorHAnsi"/>
           <w:sz w:val="28"/>
           <w:szCs w:val="28"/>
         </w:rPr>
-        <w:t>Use</w:t>
-      </w:r>
+      </w:pPr>
       <w:r>
         <w:rPr>
           <w:rFonts w:asciiTheme="minorHAnsi" w:hAnsiTheme="minorHAnsi" w:cstheme="minorHAnsi"/>
           <w:sz w:val="28"/>
           <w:szCs w:val="28"/>
         </w:rPr>
-        <w:t xml:space="preserve"> of Artificial Intelligence</w:t>
-      </w:r>
-      <w:r>
+        <w:t>3.3 Artificial Intelligence Tools</w:t>
+      </w:r>
+    </w:p>
+    <w:p>
+      <w:pPr>
+        <w:spacing w:line="360" w:lineRule="auto"/>
+        <w:rPr>
+          <w:rFonts w:cstheme="minorHAnsi"/>
+          <w:sz w:val="24"/>
+          <w:szCs w:val="24"/>
+        </w:rPr>
+      </w:pPr>
+      <w:r>
+        <w:rPr>
+          <w:rFonts w:cstheme="minorHAnsi"/>
+          <w:sz w:val="24"/>
+          <w:szCs w:val="24"/>
+        </w:rPr>
+        <w:t>Search algorithm</w:t>
+      </w:r>
+    </w:p>
+    <w:p>
+      <w:pPr>
+        <w:spacing w:line="360" w:lineRule="auto"/>
+        <w:rPr>
+          <w:rFonts w:cstheme="minorHAnsi"/>
+          <w:sz w:val="24"/>
+          <w:szCs w:val="24"/>
+        </w:rPr>
+      </w:pPr>
+      <w:r>
+        <w:rPr>
+          <w:rFonts w:cstheme="minorHAnsi"/>
+          <w:sz w:val="24"/>
+          <w:szCs w:val="24"/>
+        </w:rPr>
+        <w:t>Logic Programming</w:t>
+      </w:r>
+    </w:p>
+    <w:p>
+      <w:pPr>
+        <w:spacing w:line="360" w:lineRule="auto"/>
+        <w:rPr>
+          <w:rFonts w:cstheme="minorHAnsi"/>
+          <w:sz w:val="24"/>
+          <w:szCs w:val="24"/>
+        </w:rPr>
+      </w:pPr>
+      <w:r>
+        <w:rPr>
+          <w:rFonts w:cstheme="minorHAnsi"/>
+          <w:sz w:val="24"/>
+          <w:szCs w:val="24"/>
+        </w:rPr>
+        <w:t>Neural Networks</w:t>
+      </w:r>
+    </w:p>
+    <w:p/>
+    <w:p>
+      <w:pPr>
+        <w:pStyle w:val="Heading2"/>
+        <w:spacing w:line="360" w:lineRule="auto"/>
         <w:rPr>
           <w:rFonts w:asciiTheme="minorHAnsi" w:hAnsiTheme="minorHAnsi" w:cstheme="minorHAnsi"/>
           <w:sz w:val="28"/>
           <w:szCs w:val="28"/>
         </w:rPr>
-        <w:t xml:space="preserve"> in Games</w:t>
-      </w:r>
-    </w:p>
-    <w:p>
-      <w:pPr>
-        <w:pStyle w:val="Heading3"/>
-        <w:spacing w:line="360" w:lineRule="auto"/>
-        <w:rPr>
-          <w:b/>
-        </w:rPr>
-      </w:pPr>
-      <w:r>
-        <w:rPr>
-          <w:b/>
-        </w:rPr>
-        <w:t>3. Rule-Based Techniques</w:t>
-      </w:r>
-    </w:p>
-    <w:p/>
-    <w:p>
-      <w:pPr>
-        <w:rPr>
-          <w:rFonts w:cstheme="majorBidi"/>
-          <w:sz w:val="24"/>
-          <w:szCs w:val="24"/>
-        </w:rPr>
-      </w:pPr>
-      <w:r>
-        <w:t>Finite State Machine</w:t>
-      </w:r>
-      <w:r>
-        <w:t xml:space="preserve"> </w:t>
-      </w:r>
-    </w:p>
-    <w:p>
-      <w:pPr>
-        <w:spacing w:line="360" w:lineRule="auto"/>
-        <w:rPr>
-          <w:rFonts w:cstheme="minorHAnsi"/>
-          <w:sz w:val="24"/>
-          <w:szCs w:val="24"/>
-        </w:rPr>
-      </w:pPr>
-      <w:r>
-        <w:rPr>
-          <w:rFonts w:cstheme="minorHAnsi"/>
-          <w:sz w:val="24"/>
-          <w:szCs w:val="24"/>
-        </w:rPr>
-        <w:t>3.3</w:t>
-      </w:r>
-      <w:r>
-        <w:rPr>
-          <w:rFonts w:cstheme="minorHAnsi"/>
-          <w:sz w:val="24"/>
-          <w:szCs w:val="24"/>
-        </w:rPr>
-        <w:t xml:space="preserve"> </w:t>
-      </w:r>
-      <w:r>
-        <w:rPr>
-          <w:rFonts w:cstheme="minorHAnsi"/>
-          <w:sz w:val="24"/>
-          <w:szCs w:val="24"/>
-        </w:rPr>
-        <w:t>Artificial Intelligence</w:t>
-      </w:r>
-      <w:r>
-        <w:rPr>
-          <w:rFonts w:cstheme="minorHAnsi"/>
-          <w:sz w:val="24"/>
-          <w:szCs w:val="24"/>
-        </w:rPr>
-        <w:t xml:space="preserve"> methods</w:t>
-      </w:r>
-    </w:p>
-    <w:p>
-      <w:pPr>
-        <w:pStyle w:val="Heading2"/>
-        <w:spacing w:line="360" w:lineRule="auto"/>
+      </w:pPr>
+      <w:r>
         <w:rPr>
           <w:rFonts w:asciiTheme="minorHAnsi" w:hAnsiTheme="minorHAnsi" w:cstheme="minorHAnsi"/>
           <w:sz w:val="28"/>
           <w:szCs w:val="28"/>
         </w:rPr>
-      </w:pPr>
+        <w:t>3.4</w:t>
+      </w:r>
       <w:r>
         <w:rPr>
           <w:rFonts w:asciiTheme="minorHAnsi" w:hAnsiTheme="minorHAnsi" w:cstheme="minorHAnsi"/>
           <w:sz w:val="28"/>
           <w:szCs w:val="28"/>
         </w:rPr>
-        <w:t xml:space="preserve">3.3 Artificial Intelligence </w:t>
+        <w:t xml:space="preserve"> Artificial Intelligence </w:t>
       </w:r>
       <w:r>
         <w:rPr>
@@ -2467,6 +3298,66 @@
           <w:sz w:val="28"/>
           <w:szCs w:val="28"/>
         </w:rPr>
+        <w:t>Applications</w:t>
+      </w:r>
+    </w:p>
+    <w:p>
+      <w:r>
+        <w:t>Finance</w:t>
+      </w:r>
+    </w:p>
+    <w:p>
+      <w:r>
+        <w:t xml:space="preserve">Healthcare </w:t>
+      </w:r>
+    </w:p>
+    <w:p>
+      <w:r>
+        <w:t>Video Games</w:t>
+      </w:r>
+    </w:p>
+    <w:p>
+      <w:pPr>
+        <w:spacing w:line="360" w:lineRule="auto"/>
+        <w:rPr>
+          <w:rFonts w:cstheme="minorHAnsi"/>
+          <w:sz w:val="24"/>
+          <w:szCs w:val="24"/>
+        </w:rPr>
+      </w:pPr>
+    </w:p>
+    <w:p>
+      <w:pPr>
+        <w:pStyle w:val="Heading2"/>
+        <w:spacing w:line="360" w:lineRule="auto"/>
+        <w:rPr>
+          <w:rFonts w:asciiTheme="minorHAnsi" w:hAnsiTheme="minorHAnsi" w:cstheme="minorHAnsi"/>
+          <w:sz w:val="28"/>
+          <w:szCs w:val="28"/>
+        </w:rPr>
+      </w:pPr>
+      <w:r>
+        <w:rPr>
+          <w:rFonts w:asciiTheme="minorHAnsi" w:hAnsiTheme="minorHAnsi" w:cstheme="minorHAnsi"/>
+          <w:sz w:val="28"/>
+          <w:szCs w:val="28"/>
+        </w:rPr>
+        <w:t>3.5</w:t>
+      </w:r>
+      <w:r>
+        <w:rPr>
+          <w:rFonts w:asciiTheme="minorHAnsi" w:hAnsiTheme="minorHAnsi" w:cstheme="minorHAnsi"/>
+          <w:sz w:val="28"/>
+          <w:szCs w:val="28"/>
+        </w:rPr>
+        <w:t xml:space="preserve"> Artificial Intelligence </w:t>
+      </w:r>
+      <w:r>
+        <w:rPr>
+          <w:rFonts w:asciiTheme="minorHAnsi" w:hAnsiTheme="minorHAnsi" w:cstheme="minorHAnsi"/>
+          <w:sz w:val="28"/>
+          <w:szCs w:val="28"/>
+        </w:rPr>
         <w:t>Accomplishments</w:t>
       </w:r>
     </w:p>
@@ -2488,7 +3379,13 @@
         <w:rPr>
           <w:b/>
         </w:rPr>
-        <w:t xml:space="preserve">.3.1 </w:t>
+        <w:t>.5</w:t>
+      </w:r>
+      <w:r>
+        <w:rPr>
+          <w:b/>
+        </w:rPr>
+        <w:t xml:space="preserve">.1 </w:t>
       </w:r>
       <w:r>
         <w:rPr>
@@ -2610,7 +3507,13 @@
         <w:rPr>
           <w:b/>
         </w:rPr>
-        <w:t xml:space="preserve">3.3.2 Deep Blue - </w:t>
+        <w:t>3.5</w:t>
+      </w:r>
+      <w:r>
+        <w:rPr>
+          <w:b/>
+        </w:rPr>
+        <w:t xml:space="preserve">.2 Deep Blue - </w:t>
       </w:r>
       <w:r>
         <w:rPr>
@@ -2697,7 +3600,16 @@
           <w:sz w:val="24"/>
           <w:szCs w:val="24"/>
         </w:rPr>
-        <w:t xml:space="preserve">. Deep Blue had an impact on computing in many different industries. It was programmed to solve the complex strategic game of chess, thus allowing researchers to explore and understand the limits of massively parallel processing. This research gave developers deeper understanding into ways they could design a computer to tackle complex problems in other fields, using deep knowledge to analyse a higher number of possible solutions </w:t>
+        <w:t xml:space="preserve">. Deep Blue had an impact on computing in many different industries. It was programmed to solve </w:t>
+      </w:r>
+      <w:r>
+        <w:rPr>
+          <w:rFonts w:cstheme="minorHAnsi"/>
+          <w:sz w:val="24"/>
+          <w:szCs w:val="24"/>
+        </w:rPr>
+        <w:lastRenderedPageBreak/>
+        <w:t xml:space="preserve">the complex strategic game of chess, thus allowing researchers to explore and understand the limits of massively parallel processing. This research gave developers deeper understanding into ways they could design a computer to tackle complex problems in other fields, using deep knowledge to analyse a higher number of possible solutions </w:t>
       </w:r>
       <w:sdt>
         <w:sdtPr>
@@ -2763,7 +3675,6 @@
         <w:t>.</w:t>
       </w:r>
     </w:p>
-    <w:p/>
     <w:p>
       <w:pPr>
         <w:pStyle w:val="Heading3"/>
@@ -2776,28 +3687,25 @@
         <w:rPr>
           <w:b/>
         </w:rPr>
-        <w:lastRenderedPageBreak/>
         <w:t>3.</w:t>
       </w:r>
       <w:r>
         <w:rPr>
           <w:b/>
         </w:rPr>
-        <w:t xml:space="preserve">3.3 </w:t>
-      </w:r>
-      <w:proofErr w:type="spellStart"/>
-      <w:r>
-        <w:rPr>
-          <w:b/>
-        </w:rPr>
-        <w:t>AlphaGo</w:t>
-      </w:r>
-      <w:proofErr w:type="spellEnd"/>
-      <w:r>
-        <w:rPr>
-          <w:b/>
-        </w:rPr>
-        <w:t xml:space="preserve"> - </w:t>
+        <w:t>5</w:t>
+      </w:r>
+      <w:r>
+        <w:rPr>
+          <w:b/>
+        </w:rPr>
+        <w:t xml:space="preserve">.3 </w:t>
+      </w:r>
+      <w:r>
+        <w:rPr>
+          <w:b/>
+        </w:rPr>
+        <w:t xml:space="preserve">AlphaGo - </w:t>
       </w:r>
       <w:r>
         <w:rPr>
@@ -2815,23 +3723,13 @@
           <w:szCs w:val="24"/>
         </w:rPr>
       </w:pPr>
-      <w:proofErr w:type="spellStart"/>
-      <w:r>
-        <w:rPr>
-          <w:rFonts w:cstheme="minorHAnsi"/>
-          <w:sz w:val="24"/>
-          <w:szCs w:val="24"/>
-        </w:rPr>
-        <w:t>AlphaGo</w:t>
-      </w:r>
-      <w:proofErr w:type="spellEnd"/>
-      <w:r>
-        <w:rPr>
-          <w:rFonts w:cstheme="minorHAnsi"/>
-          <w:sz w:val="24"/>
-          <w:szCs w:val="24"/>
-        </w:rPr>
-        <w:t>, developed by Google DeepMind, is the first Computer Go program to defeat a professional human Go player in 2016.</w:t>
+      <w:r>
+        <w:rPr>
+          <w:rFonts w:cstheme="minorHAnsi"/>
+          <w:sz w:val="24"/>
+          <w:szCs w:val="24"/>
+        </w:rPr>
+        <w:t>AlphaGo, developed by Google DeepMind, is the first Computer Go program to defeat a professional human Go player in 2016.</w:t>
       </w:r>
       <w:r>
         <w:rPr>
@@ -2855,25 +3753,7 @@
           <w:sz w:val="24"/>
           <w:szCs w:val="24"/>
         </w:rPr>
-        <w:t xml:space="preserve"> </w:t>
-      </w:r>
-      <w:proofErr w:type="spellStart"/>
-      <w:r>
-        <w:rPr>
-          <w:rFonts w:cstheme="minorHAnsi"/>
-          <w:sz w:val="24"/>
-          <w:szCs w:val="24"/>
-        </w:rPr>
-        <w:t>AlphaGo</w:t>
-      </w:r>
-      <w:proofErr w:type="spellEnd"/>
-      <w:r>
-        <w:rPr>
-          <w:rFonts w:cstheme="minorHAnsi"/>
-          <w:sz w:val="24"/>
-          <w:szCs w:val="24"/>
-        </w:rPr>
-        <w:t xml:space="preserve"> uses combination of advanced search tree with deep neural networks. These neural networks record the description of the Go board as an input and process it through a number of different network layers containing millions of neuron-like connections. One neural network, the policy network, selects the next move to play while another neural network, the value network, predicts the winner of the game </w:t>
+        <w:t xml:space="preserve"> AlphaGo uses combination of advanced search tree with deep neural networks. These neural networks record the description of the Go board as an input and process it through a number of different network layers containing millions of neuron-like connections. One neural network, the policy network, selects the next move to play while another neural network, the value network, predicts the winner of the game </w:t>
       </w:r>
       <w:sdt>
         <w:sdtPr>
@@ -3453,8 +4333,8 @@
         <w:lastRenderedPageBreak/>
         <w:drawing>
           <wp:inline distT="0" distB="0" distL="0" distR="0">
-            <wp:extent cx="4163060" cy="4759325"/>
-            <wp:effectExtent l="0" t="0" r="8890" b="3175"/>
+            <wp:extent cx="3574473" cy="4086436"/>
+            <wp:effectExtent l="0" t="0" r="6985" b="9525"/>
             <wp:docPr id="4" name="Picture 4" descr="Xiangqi Chinese Chess - Board Layout"/>
             <wp:cNvGraphicFramePr>
               <a:graphicFrameLocks xmlns:a="http://schemas.openxmlformats.org/drawingml/2006/main" noChangeAspect="1"/>
@@ -3484,7 +4364,7 @@
                   <pic:spPr bwMode="auto">
                     <a:xfrm>
                       <a:off x="0" y="0"/>
-                      <a:ext cx="4163060" cy="4759325"/>
+                      <a:ext cx="3578260" cy="4090765"/>
                     </a:xfrm>
                     <a:prstGeom prst="rect">
                       <a:avLst/>
@@ -3876,6 +4756,8 @@
           <w:szCs w:val="24"/>
         </w:rPr>
       </w:pPr>
+      <w:bookmarkStart w:id="0" w:name="_GoBack"/>
+      <w:bookmarkEnd w:id="0"/>
       <w:r>
         <w:rPr>
           <w:rFonts w:cstheme="minorHAnsi"/>
@@ -3952,13 +4834,123 @@
         <w:rPr>
           <w:b/>
         </w:rPr>
+        <w:t>4.2.1 Search</w:t>
+      </w:r>
+      <w:r>
+        <w:rPr>
+          <w:b/>
+        </w:rPr>
+        <w:t xml:space="preserve"> Algorithm</w:t>
+      </w:r>
+    </w:p>
+    <w:p>
+      <w:pPr>
+        <w:spacing w:line="360" w:lineRule="auto"/>
+        <w:rPr>
+          <w:rFonts w:cstheme="minorHAnsi"/>
+          <w:sz w:val="24"/>
+          <w:szCs w:val="24"/>
+        </w:rPr>
+      </w:pPr>
+      <w:r>
+        <w:rPr>
+          <w:rFonts w:cstheme="minorHAnsi"/>
+          <w:sz w:val="24"/>
+          <w:szCs w:val="24"/>
+        </w:rPr>
+        <w:t>Search algorithm works by considering various possible action sequences. The possible action sequences starts at the initial state from a search tree with the initial state at the root. The branches are actions and the nodes correspond to states in the state space of the problem</w:t>
+      </w:r>
+      <w:r>
+        <w:rPr>
+          <w:rFonts w:cstheme="minorHAnsi"/>
+          <w:sz w:val="24"/>
+          <w:szCs w:val="24"/>
+        </w:rPr>
+        <w:t xml:space="preserve"> </w:t>
+      </w:r>
+      <w:sdt>
+        <w:sdtPr>
+          <w:rPr>
+            <w:rFonts w:cstheme="minorHAnsi"/>
+            <w:sz w:val="24"/>
+            <w:szCs w:val="24"/>
+          </w:rPr>
+          <w:id w:val="-1616896266"/>
+          <w:citation/>
+        </w:sdtPr>
+        <w:sdtEndPr/>
+        <w:sdtContent>
+          <w:r>
+            <w:rPr>
+              <w:rFonts w:cstheme="minorHAnsi"/>
+              <w:sz w:val="24"/>
+              <w:szCs w:val="24"/>
+            </w:rPr>
+            <w:fldChar w:fldCharType="begin"/>
+          </w:r>
+          <w:r>
+            <w:rPr>
+              <w:rFonts w:cstheme="minorHAnsi"/>
+              <w:sz w:val="24"/>
+              <w:szCs w:val="24"/>
+            </w:rPr>
+            <w:instrText xml:space="preserve">CITATION Rus16 \l 6153 </w:instrText>
+          </w:r>
+          <w:r>
+            <w:rPr>
+              <w:rFonts w:cstheme="minorHAnsi"/>
+              <w:sz w:val="24"/>
+              <w:szCs w:val="24"/>
+            </w:rPr>
+            <w:fldChar w:fldCharType="separate"/>
+          </w:r>
+          <w:r>
+            <w:rPr>
+              <w:rFonts w:cstheme="minorHAnsi"/>
+              <w:noProof/>
+              <w:sz w:val="24"/>
+              <w:szCs w:val="24"/>
+            </w:rPr>
+            <w:t>(Russell &amp; Norvig, 2010)</w:t>
+          </w:r>
+          <w:r>
+            <w:rPr>
+              <w:rFonts w:cstheme="minorHAnsi"/>
+              <w:sz w:val="24"/>
+              <w:szCs w:val="24"/>
+            </w:rPr>
+            <w:fldChar w:fldCharType="end"/>
+          </w:r>
+        </w:sdtContent>
+      </w:sdt>
+      <w:r>
+        <w:rPr>
+          <w:rFonts w:cstheme="minorHAnsi"/>
+          <w:sz w:val="24"/>
+          <w:szCs w:val="24"/>
+        </w:rPr>
+        <w:t>.</w:t>
+      </w:r>
+    </w:p>
+    <w:p>
+      <w:pPr>
+        <w:pStyle w:val="Heading3"/>
+        <w:spacing w:line="360" w:lineRule="auto"/>
+        <w:rPr>
+          <w:b/>
+        </w:rPr>
+      </w:pPr>
+      <w:r>
+        <w:rPr>
+          <w:b/>
+        </w:rPr>
         <w:t>4.2.</w:t>
       </w:r>
       <w:r>
         <w:rPr>
           <w:b/>
         </w:rPr>
-        <w:t>1</w:t>
+        <w:t>2</w:t>
       </w:r>
       <w:r>
         <w:rPr>
@@ -4165,6 +5157,7 @@
           <w:noProof/>
           <w:lang w:eastAsia="zh-CN"/>
         </w:rPr>
+        <w:lastRenderedPageBreak/>
         <w:drawing>
           <wp:inline distT="0" distB="0" distL="0" distR="0">
             <wp:extent cx="3228109" cy="3028684"/>
@@ -4231,7 +5224,6 @@
           <w:sz w:val="24"/>
           <w:szCs w:val="24"/>
         </w:rPr>
-        <w:lastRenderedPageBreak/>
         <w:t xml:space="preserve">Fig 4.2 Example of Game Tree using Minimax Algorithm </w:t>
       </w:r>
       <w:sdt>
@@ -4316,7 +5308,7 @@
         <w:rPr>
           <w:b/>
         </w:rPr>
-        <w:t>2.2</w:t>
+        <w:t>2.3</w:t>
       </w:r>
       <w:r>
         <w:rPr>
@@ -4426,6 +5418,87 @@
         </w:rPr>
         <w:t>search to be performed.</w:t>
       </w:r>
+      <w:r>
+        <w:rPr>
+          <w:rFonts w:cstheme="minorHAnsi"/>
+          <w:sz w:val="24"/>
+          <w:szCs w:val="24"/>
+        </w:rPr>
+        <w:t xml:space="preserve"> This is done by computing the correct minimax decision without looking at every node in the game tree </w:t>
+      </w:r>
+      <w:sdt>
+        <w:sdtPr>
+          <w:rPr>
+            <w:rFonts w:cstheme="minorHAnsi"/>
+            <w:sz w:val="24"/>
+            <w:szCs w:val="24"/>
+          </w:rPr>
+          <w:id w:val="-2137242576"/>
+          <w:citation/>
+        </w:sdtPr>
+        <w:sdtEndPr/>
+        <w:sdtContent>
+          <w:r>
+            <w:rPr>
+              <w:rFonts w:cstheme="minorHAnsi"/>
+              <w:sz w:val="24"/>
+              <w:szCs w:val="24"/>
+            </w:rPr>
+            <w:fldChar w:fldCharType="begin"/>
+          </w:r>
+          <w:r>
+            <w:rPr>
+              <w:rFonts w:cstheme="minorHAnsi"/>
+              <w:sz w:val="24"/>
+              <w:szCs w:val="24"/>
+            </w:rPr>
+            <w:instrText xml:space="preserve">CITATION Rus16 \l 6153 </w:instrText>
+          </w:r>
+          <w:r>
+            <w:rPr>
+              <w:rFonts w:cstheme="minorHAnsi"/>
+              <w:sz w:val="24"/>
+              <w:szCs w:val="24"/>
+            </w:rPr>
+            <w:fldChar w:fldCharType="separate"/>
+          </w:r>
+          <w:r>
+            <w:rPr>
+              <w:rFonts w:cstheme="minorHAnsi"/>
+              <w:noProof/>
+              <w:sz w:val="24"/>
+              <w:szCs w:val="24"/>
+            </w:rPr>
+            <w:t>(Russell &amp; Norvig, 2010)</w:t>
+          </w:r>
+          <w:r>
+            <w:rPr>
+              <w:rFonts w:cstheme="minorHAnsi"/>
+              <w:sz w:val="24"/>
+              <w:szCs w:val="24"/>
+            </w:rPr>
+            <w:fldChar w:fldCharType="end"/>
+          </w:r>
+        </w:sdtContent>
+      </w:sdt>
+      <w:r>
+        <w:rPr>
+          <w:rFonts w:cstheme="minorHAnsi"/>
+          <w:sz w:val="24"/>
+          <w:szCs w:val="24"/>
+        </w:rPr>
+        <w:t>.</w:t>
+      </w:r>
+    </w:p>
+    <w:p>
+      <w:pPr>
+        <w:spacing w:line="360" w:lineRule="auto"/>
+        <w:rPr>
+          <w:rFonts w:cstheme="minorHAnsi"/>
+          <w:sz w:val="24"/>
+          <w:szCs w:val="24"/>
+        </w:rPr>
+      </w:pPr>
     </w:p>
     <w:p>
       <w:pPr>
@@ -4508,6 +5581,7 @@
           <w:sz w:val="24"/>
           <w:szCs w:val="24"/>
         </w:rPr>
+        <w:lastRenderedPageBreak/>
         <w:t xml:space="preserve">Fig 4.3 Example of Game Tree using Alpha-Beta Pruning </w:t>
       </w:r>
       <w:sdt>
@@ -4601,7 +5675,7 @@
         <w:rPr>
           <w:b/>
         </w:rPr>
-        <w:t>3</w:t>
+        <w:t>4</w:t>
       </w:r>
       <w:r>
         <w:rPr>
@@ -4746,21 +5820,6 @@
     <w:p>
       <w:pPr>
         <w:spacing w:line="360" w:lineRule="auto"/>
-      </w:pPr>
-    </w:p>
-    <w:p>
-      <w:pPr>
-        <w:spacing w:line="360" w:lineRule="auto"/>
-        <w:rPr>
-          <w:rFonts w:cstheme="minorHAnsi"/>
-          <w:sz w:val="24"/>
-          <w:szCs w:val="24"/>
-        </w:rPr>
-      </w:pPr>
-    </w:p>
-    <w:p>
-      <w:pPr>
-        <w:spacing w:line="360" w:lineRule="auto"/>
         <w:rPr>
           <w:rFonts w:cstheme="minorHAnsi"/>
           <w:sz w:val="24"/>
@@ -5251,6 +6310,7 @@
                 <w:rPr>
                   <w:noProof/>
                 </w:rPr>
+                <w:lastRenderedPageBreak/>
                 <w:t xml:space="preserve">Li , Y., Liu , X., Zhang , H. &amp; Xi , Y., 2016. Study on system modeling and optimization of static evaluation based on the computer game of draughts. </w:t>
               </w:r>
               <w:r>
@@ -5412,7 +6472,34 @@
                 <w:rPr>
                   <w:noProof/>
                 </w:rPr>
-                <w:lastRenderedPageBreak/>
+                <w:t xml:space="preserve">Russell, S. J. &amp; Norvig, P., 2010. </w:t>
+              </w:r>
+              <w:r>
+                <w:rPr>
+                  <w:i/>
+                  <w:iCs/>
+                  <w:noProof/>
+                </w:rPr>
+                <w:t xml:space="preserve">Artificial intelligence : a modern approach. </w:t>
+              </w:r>
+              <w:r>
+                <w:rPr>
+                  <w:noProof/>
+                </w:rPr>
+                <w:t>3rd ed. s.l.:Prentice Hall.</w:t>
+              </w:r>
+            </w:p>
+            <w:p>
+              <w:pPr>
+                <w:pStyle w:val="Bibliography"/>
+                <w:rPr>
+                  <w:noProof/>
+                </w:rPr>
+              </w:pPr>
+              <w:r>
+                <w:rPr>
+                  <w:noProof/>
+                </w:rPr>
                 <w:t>Schölkopf, B., 2015. Artificial intelligence: Learning to see and act. 518(7540), pp. 486-487.</w:t>
               </w:r>
             </w:p>
@@ -5772,7 +6859,7 @@
           <w:rPr>
             <w:noProof/>
           </w:rPr>
-          <w:t>4</w:t>
+          <w:t>11</w:t>
         </w:r>
         <w:r>
           <w:rPr>
@@ -5819,6 +6906,404 @@
 <file path=word/numbering.xml><?xml version="1.0" encoding="utf-8"?>
 <w:numbering xmlns:wpc="http://schemas.microsoft.com/office/word/2010/wordprocessingCanvas" xmlns:mc="http://schemas.openxmlformats.org/markup-compatibility/2006" xmlns:o="urn:schemas-microsoft-com:office:office" xmlns:r="http://schemas.openxmlformats.org/officeDocument/2006/relationships" xmlns:m="http://schemas.openxmlformats.org/officeDocument/2006/math" xmlns:v="urn:schemas-microsoft-com:vml" xmlns:wp14="http://schemas.microsoft.com/office/word/2010/wordprocessingDrawing" xmlns:wp="http://schemas.openxmlformats.org/drawingml/2006/wordprocessingDrawing" xmlns:w10="urn:schemas-microsoft-com:office:word" xmlns:w="http://schemas.openxmlformats.org/wordprocessingml/2006/main" xmlns:w14="http://schemas.microsoft.com/office/word/2010/wordml" xmlns:w15="http://schemas.microsoft.com/office/word/2012/wordml" xmlns:wpg="http://schemas.microsoft.com/office/word/2010/wordprocessingGroup" xmlns:wpi="http://schemas.microsoft.com/office/word/2010/wordprocessingInk" xmlns:wne="http://schemas.microsoft.com/office/word/2006/wordml" xmlns:wps="http://schemas.microsoft.com/office/word/2010/wordprocessingShape" mc:Ignorable="w14 w15 wp14">
   <w:abstractNum w:abstractNumId="0" w15:restartNumberingAfterBreak="0">
+    <w:nsid w:val="4D417420"/>
+    <w:multiLevelType w:val="hybridMultilevel"/>
+    <w:tmpl w:val="881C0DB2"/>
+    <w:lvl w:ilvl="0" w:tplc="1809000F">
+      <w:start w:val="1"/>
+      <w:numFmt w:val="decimal"/>
+      <w:lvlText w:val="%1."/>
+      <w:lvlJc w:val="left"/>
+      <w:pPr>
+        <w:ind w:left="720" w:hanging="360"/>
+      </w:pPr>
+    </w:lvl>
+    <w:lvl w:ilvl="1" w:tplc="18090019" w:tentative="1">
+      <w:start w:val="1"/>
+      <w:numFmt w:val="lowerLetter"/>
+      <w:lvlText w:val="%2."/>
+      <w:lvlJc w:val="left"/>
+      <w:pPr>
+        <w:ind w:left="1440" w:hanging="360"/>
+      </w:pPr>
+    </w:lvl>
+    <w:lvl w:ilvl="2" w:tplc="1809001B" w:tentative="1">
+      <w:start w:val="1"/>
+      <w:numFmt w:val="lowerRoman"/>
+      <w:lvlText w:val="%3."/>
+      <w:lvlJc w:val="right"/>
+      <w:pPr>
+        <w:ind w:left="2160" w:hanging="180"/>
+      </w:pPr>
+    </w:lvl>
+    <w:lvl w:ilvl="3" w:tplc="1809000F" w:tentative="1">
+      <w:start w:val="1"/>
+      <w:numFmt w:val="decimal"/>
+      <w:lvlText w:val="%4."/>
+      <w:lvlJc w:val="left"/>
+      <w:pPr>
+        <w:ind w:left="2880" w:hanging="360"/>
+      </w:pPr>
+    </w:lvl>
+    <w:lvl w:ilvl="4" w:tplc="18090019" w:tentative="1">
+      <w:start w:val="1"/>
+      <w:numFmt w:val="lowerLetter"/>
+      <w:lvlText w:val="%5."/>
+      <w:lvlJc w:val="left"/>
+      <w:pPr>
+        <w:ind w:left="3600" w:hanging="360"/>
+      </w:pPr>
+    </w:lvl>
+    <w:lvl w:ilvl="5" w:tplc="1809001B" w:tentative="1">
+      <w:start w:val="1"/>
+      <w:numFmt w:val="lowerRoman"/>
+      <w:lvlText w:val="%6."/>
+      <w:lvlJc w:val="right"/>
+      <w:pPr>
+        <w:ind w:left="4320" w:hanging="180"/>
+      </w:pPr>
+    </w:lvl>
+    <w:lvl w:ilvl="6" w:tplc="1809000F" w:tentative="1">
+      <w:start w:val="1"/>
+      <w:numFmt w:val="decimal"/>
+      <w:lvlText w:val="%7."/>
+      <w:lvlJc w:val="left"/>
+      <w:pPr>
+        <w:ind w:left="5040" w:hanging="360"/>
+      </w:pPr>
+    </w:lvl>
+    <w:lvl w:ilvl="7" w:tplc="18090019" w:tentative="1">
+      <w:start w:val="1"/>
+      <w:numFmt w:val="lowerLetter"/>
+      <w:lvlText w:val="%8."/>
+      <w:lvlJc w:val="left"/>
+      <w:pPr>
+        <w:ind w:left="5760" w:hanging="360"/>
+      </w:pPr>
+    </w:lvl>
+    <w:lvl w:ilvl="8" w:tplc="1809001B" w:tentative="1">
+      <w:start w:val="1"/>
+      <w:numFmt w:val="lowerRoman"/>
+      <w:lvlText w:val="%9."/>
+      <w:lvlJc w:val="right"/>
+      <w:pPr>
+        <w:ind w:left="6480" w:hanging="180"/>
+      </w:pPr>
+    </w:lvl>
+  </w:abstractNum>
+  <w:abstractNum w:abstractNumId="1" w15:restartNumberingAfterBreak="0">
+    <w:nsid w:val="4E3D2FF3"/>
+    <w:multiLevelType w:val="hybridMultilevel"/>
+    <w:tmpl w:val="66C279B2"/>
+    <w:lvl w:ilvl="0" w:tplc="1809000F">
+      <w:start w:val="1"/>
+      <w:numFmt w:val="decimal"/>
+      <w:lvlText w:val="%1."/>
+      <w:lvlJc w:val="left"/>
+      <w:pPr>
+        <w:ind w:left="720" w:hanging="360"/>
+      </w:pPr>
+    </w:lvl>
+    <w:lvl w:ilvl="1" w:tplc="18090019" w:tentative="1">
+      <w:start w:val="1"/>
+      <w:numFmt w:val="lowerLetter"/>
+      <w:lvlText w:val="%2."/>
+      <w:lvlJc w:val="left"/>
+      <w:pPr>
+        <w:ind w:left="1440" w:hanging="360"/>
+      </w:pPr>
+    </w:lvl>
+    <w:lvl w:ilvl="2" w:tplc="1809001B" w:tentative="1">
+      <w:start w:val="1"/>
+      <w:numFmt w:val="lowerRoman"/>
+      <w:lvlText w:val="%3."/>
+      <w:lvlJc w:val="right"/>
+      <w:pPr>
+        <w:ind w:left="2160" w:hanging="180"/>
+      </w:pPr>
+    </w:lvl>
+    <w:lvl w:ilvl="3" w:tplc="1809000F" w:tentative="1">
+      <w:start w:val="1"/>
+      <w:numFmt w:val="decimal"/>
+      <w:lvlText w:val="%4."/>
+      <w:lvlJc w:val="left"/>
+      <w:pPr>
+        <w:ind w:left="2880" w:hanging="360"/>
+      </w:pPr>
+    </w:lvl>
+    <w:lvl w:ilvl="4" w:tplc="18090019" w:tentative="1">
+      <w:start w:val="1"/>
+      <w:numFmt w:val="lowerLetter"/>
+      <w:lvlText w:val="%5."/>
+      <w:lvlJc w:val="left"/>
+      <w:pPr>
+        <w:ind w:left="3600" w:hanging="360"/>
+      </w:pPr>
+    </w:lvl>
+    <w:lvl w:ilvl="5" w:tplc="1809001B" w:tentative="1">
+      <w:start w:val="1"/>
+      <w:numFmt w:val="lowerRoman"/>
+      <w:lvlText w:val="%6."/>
+      <w:lvlJc w:val="right"/>
+      <w:pPr>
+        <w:ind w:left="4320" w:hanging="180"/>
+      </w:pPr>
+    </w:lvl>
+    <w:lvl w:ilvl="6" w:tplc="1809000F" w:tentative="1">
+      <w:start w:val="1"/>
+      <w:numFmt w:val="decimal"/>
+      <w:lvlText w:val="%7."/>
+      <w:lvlJc w:val="left"/>
+      <w:pPr>
+        <w:ind w:left="5040" w:hanging="360"/>
+      </w:pPr>
+    </w:lvl>
+    <w:lvl w:ilvl="7" w:tplc="18090019" w:tentative="1">
+      <w:start w:val="1"/>
+      <w:numFmt w:val="lowerLetter"/>
+      <w:lvlText w:val="%8."/>
+      <w:lvlJc w:val="left"/>
+      <w:pPr>
+        <w:ind w:left="5760" w:hanging="360"/>
+      </w:pPr>
+    </w:lvl>
+    <w:lvl w:ilvl="8" w:tplc="1809001B" w:tentative="1">
+      <w:start w:val="1"/>
+      <w:numFmt w:val="lowerRoman"/>
+      <w:lvlText w:val="%9."/>
+      <w:lvlJc w:val="right"/>
+      <w:pPr>
+        <w:ind w:left="6480" w:hanging="180"/>
+      </w:pPr>
+    </w:lvl>
+  </w:abstractNum>
+  <w:abstractNum w:abstractNumId="2" w15:restartNumberingAfterBreak="0">
+    <w:nsid w:val="55EC18C8"/>
+    <w:multiLevelType w:val="hybridMultilevel"/>
+    <w:tmpl w:val="E6969178"/>
+    <w:lvl w:ilvl="0" w:tplc="18090001">
+      <w:start w:val="1"/>
+      <w:numFmt w:val="bullet"/>
+      <w:lvlText w:val=""/>
+      <w:lvlJc w:val="left"/>
+      <w:pPr>
+        <w:ind w:left="720" w:hanging="360"/>
+      </w:pPr>
+      <w:rPr>
+        <w:rFonts w:ascii="Symbol" w:hAnsi="Symbol" w:hint="default"/>
+      </w:rPr>
+    </w:lvl>
+    <w:lvl w:ilvl="1" w:tplc="18090003" w:tentative="1">
+      <w:start w:val="1"/>
+      <w:numFmt w:val="bullet"/>
+      <w:lvlText w:val="o"/>
+      <w:lvlJc w:val="left"/>
+      <w:pPr>
+        <w:ind w:left="1440" w:hanging="360"/>
+      </w:pPr>
+      <w:rPr>
+        <w:rFonts w:ascii="Courier New" w:hAnsi="Courier New" w:cs="Courier New" w:hint="default"/>
+      </w:rPr>
+    </w:lvl>
+    <w:lvl w:ilvl="2" w:tplc="18090005" w:tentative="1">
+      <w:start w:val="1"/>
+      <w:numFmt w:val="bullet"/>
+      <w:lvlText w:val=""/>
+      <w:lvlJc w:val="left"/>
+      <w:pPr>
+        <w:ind w:left="2160" w:hanging="360"/>
+      </w:pPr>
+      <w:rPr>
+        <w:rFonts w:ascii="Wingdings" w:hAnsi="Wingdings" w:hint="default"/>
+      </w:rPr>
+    </w:lvl>
+    <w:lvl w:ilvl="3" w:tplc="18090001" w:tentative="1">
+      <w:start w:val="1"/>
+      <w:numFmt w:val="bullet"/>
+      <w:lvlText w:val=""/>
+      <w:lvlJc w:val="left"/>
+      <w:pPr>
+        <w:ind w:left="2880" w:hanging="360"/>
+      </w:pPr>
+      <w:rPr>
+        <w:rFonts w:ascii="Symbol" w:hAnsi="Symbol" w:hint="default"/>
+      </w:rPr>
+    </w:lvl>
+    <w:lvl w:ilvl="4" w:tplc="18090003" w:tentative="1">
+      <w:start w:val="1"/>
+      <w:numFmt w:val="bullet"/>
+      <w:lvlText w:val="o"/>
+      <w:lvlJc w:val="left"/>
+      <w:pPr>
+        <w:ind w:left="3600" w:hanging="360"/>
+      </w:pPr>
+      <w:rPr>
+        <w:rFonts w:ascii="Courier New" w:hAnsi="Courier New" w:cs="Courier New" w:hint="default"/>
+      </w:rPr>
+    </w:lvl>
+    <w:lvl w:ilvl="5" w:tplc="18090005" w:tentative="1">
+      <w:start w:val="1"/>
+      <w:numFmt w:val="bullet"/>
+      <w:lvlText w:val=""/>
+      <w:lvlJc w:val="left"/>
+      <w:pPr>
+        <w:ind w:left="4320" w:hanging="360"/>
+      </w:pPr>
+      <w:rPr>
+        <w:rFonts w:ascii="Wingdings" w:hAnsi="Wingdings" w:hint="default"/>
+      </w:rPr>
+    </w:lvl>
+    <w:lvl w:ilvl="6" w:tplc="18090001" w:tentative="1">
+      <w:start w:val="1"/>
+      <w:numFmt w:val="bullet"/>
+      <w:lvlText w:val=""/>
+      <w:lvlJc w:val="left"/>
+      <w:pPr>
+        <w:ind w:left="5040" w:hanging="360"/>
+      </w:pPr>
+      <w:rPr>
+        <w:rFonts w:ascii="Symbol" w:hAnsi="Symbol" w:hint="default"/>
+      </w:rPr>
+    </w:lvl>
+    <w:lvl w:ilvl="7" w:tplc="18090003" w:tentative="1">
+      <w:start w:val="1"/>
+      <w:numFmt w:val="bullet"/>
+      <w:lvlText w:val="o"/>
+      <w:lvlJc w:val="left"/>
+      <w:pPr>
+        <w:ind w:left="5760" w:hanging="360"/>
+      </w:pPr>
+      <w:rPr>
+        <w:rFonts w:ascii="Courier New" w:hAnsi="Courier New" w:cs="Courier New" w:hint="default"/>
+      </w:rPr>
+    </w:lvl>
+    <w:lvl w:ilvl="8" w:tplc="18090005" w:tentative="1">
+      <w:start w:val="1"/>
+      <w:numFmt w:val="bullet"/>
+      <w:lvlText w:val=""/>
+      <w:lvlJc w:val="left"/>
+      <w:pPr>
+        <w:ind w:left="6480" w:hanging="360"/>
+      </w:pPr>
+      <w:rPr>
+        <w:rFonts w:ascii="Wingdings" w:hAnsi="Wingdings" w:hint="default"/>
+      </w:rPr>
+    </w:lvl>
+  </w:abstractNum>
+  <w:abstractNum w:abstractNumId="3" w15:restartNumberingAfterBreak="0">
+    <w:nsid w:val="6D7502FE"/>
+    <w:multiLevelType w:val="hybridMultilevel"/>
+    <w:tmpl w:val="FF367982"/>
+    <w:lvl w:ilvl="0" w:tplc="18090001">
+      <w:start w:val="1"/>
+      <w:numFmt w:val="bullet"/>
+      <w:lvlText w:val=""/>
+      <w:lvlJc w:val="left"/>
+      <w:pPr>
+        <w:ind w:left="720" w:hanging="360"/>
+      </w:pPr>
+      <w:rPr>
+        <w:rFonts w:ascii="Symbol" w:hAnsi="Symbol" w:hint="default"/>
+      </w:rPr>
+    </w:lvl>
+    <w:lvl w:ilvl="1" w:tplc="18090003" w:tentative="1">
+      <w:start w:val="1"/>
+      <w:numFmt w:val="bullet"/>
+      <w:lvlText w:val="o"/>
+      <w:lvlJc w:val="left"/>
+      <w:pPr>
+        <w:ind w:left="1440" w:hanging="360"/>
+      </w:pPr>
+      <w:rPr>
+        <w:rFonts w:ascii="Courier New" w:hAnsi="Courier New" w:cs="Courier New" w:hint="default"/>
+      </w:rPr>
+    </w:lvl>
+    <w:lvl w:ilvl="2" w:tplc="18090005" w:tentative="1">
+      <w:start w:val="1"/>
+      <w:numFmt w:val="bullet"/>
+      <w:lvlText w:val=""/>
+      <w:lvlJc w:val="left"/>
+      <w:pPr>
+        <w:ind w:left="2160" w:hanging="360"/>
+      </w:pPr>
+      <w:rPr>
+        <w:rFonts w:ascii="Wingdings" w:hAnsi="Wingdings" w:hint="default"/>
+      </w:rPr>
+    </w:lvl>
+    <w:lvl w:ilvl="3" w:tplc="18090001" w:tentative="1">
+      <w:start w:val="1"/>
+      <w:numFmt w:val="bullet"/>
+      <w:lvlText w:val=""/>
+      <w:lvlJc w:val="left"/>
+      <w:pPr>
+        <w:ind w:left="2880" w:hanging="360"/>
+      </w:pPr>
+      <w:rPr>
+        <w:rFonts w:ascii="Symbol" w:hAnsi="Symbol" w:hint="default"/>
+      </w:rPr>
+    </w:lvl>
+    <w:lvl w:ilvl="4" w:tplc="18090003" w:tentative="1">
+      <w:start w:val="1"/>
+      <w:numFmt w:val="bullet"/>
+      <w:lvlText w:val="o"/>
+      <w:lvlJc w:val="left"/>
+      <w:pPr>
+        <w:ind w:left="3600" w:hanging="360"/>
+      </w:pPr>
+      <w:rPr>
+        <w:rFonts w:ascii="Courier New" w:hAnsi="Courier New" w:cs="Courier New" w:hint="default"/>
+      </w:rPr>
+    </w:lvl>
+    <w:lvl w:ilvl="5" w:tplc="18090005" w:tentative="1">
+      <w:start w:val="1"/>
+      <w:numFmt w:val="bullet"/>
+      <w:lvlText w:val=""/>
+      <w:lvlJc w:val="left"/>
+      <w:pPr>
+        <w:ind w:left="4320" w:hanging="360"/>
+      </w:pPr>
+      <w:rPr>
+        <w:rFonts w:ascii="Wingdings" w:hAnsi="Wingdings" w:hint="default"/>
+      </w:rPr>
+    </w:lvl>
+    <w:lvl w:ilvl="6" w:tplc="18090001" w:tentative="1">
+      <w:start w:val="1"/>
+      <w:numFmt w:val="bullet"/>
+      <w:lvlText w:val=""/>
+      <w:lvlJc w:val="left"/>
+      <w:pPr>
+        <w:ind w:left="5040" w:hanging="360"/>
+      </w:pPr>
+      <w:rPr>
+        <w:rFonts w:ascii="Symbol" w:hAnsi="Symbol" w:hint="default"/>
+      </w:rPr>
+    </w:lvl>
+    <w:lvl w:ilvl="7" w:tplc="18090003" w:tentative="1">
+      <w:start w:val="1"/>
+      <w:numFmt w:val="bullet"/>
+      <w:lvlText w:val="o"/>
+      <w:lvlJc w:val="left"/>
+      <w:pPr>
+        <w:ind w:left="5760" w:hanging="360"/>
+      </w:pPr>
+      <w:rPr>
+        <w:rFonts w:ascii="Courier New" w:hAnsi="Courier New" w:cs="Courier New" w:hint="default"/>
+      </w:rPr>
+    </w:lvl>
+    <w:lvl w:ilvl="8" w:tplc="18090005" w:tentative="1">
+      <w:start w:val="1"/>
+      <w:numFmt w:val="bullet"/>
+      <w:lvlText w:val=""/>
+      <w:lvlJc w:val="left"/>
+      <w:pPr>
+        <w:ind w:left="6480" w:hanging="360"/>
+      </w:pPr>
+      <w:rPr>
+        <w:rFonts w:ascii="Wingdings" w:hAnsi="Wingdings" w:hint="default"/>
+      </w:rPr>
+    </w:lvl>
+  </w:abstractNum>
+  <w:abstractNum w:abstractNumId="4" w15:restartNumberingAfterBreak="0">
     <w:nsid w:val="70675FA6"/>
     <w:multiLevelType w:val="hybridMultilevel"/>
     <w:tmpl w:val="43243F4E"/>
@@ -5905,7 +7390,19 @@
     </w:lvl>
   </w:abstractNum>
   <w:num w:numId="1">
+    <w:abstractNumId w:val="4"/>
+  </w:num>
+  <w:num w:numId="2">
     <w:abstractNumId w:val="0"/>
+  </w:num>
+  <w:num w:numId="3">
+    <w:abstractNumId w:val="1"/>
+  </w:num>
+  <w:num w:numId="4">
+    <w:abstractNumId w:val="2"/>
+  </w:num>
+  <w:num w:numId="5">
+    <w:abstractNumId w:val="3"/>
   </w:num>
 </w:numbering>
 </file>
@@ -6603,6 +8100,25 @@
     <w:link w:val="Footer"/>
     <w:uiPriority w:val="99"/>
     <w:rsid w:val="008B319C"/>
+  </w:style>
+  <w:style w:type="table" w:styleId="TableGrid">
+    <w:name w:val="Table Grid"/>
+    <w:basedOn w:val="TableNormal"/>
+    <w:uiPriority w:val="39"/>
+    <w:rsid w:val="003F6E38"/>
+    <w:pPr>
+      <w:spacing w:after="0" w:line="240" w:lineRule="auto"/>
+    </w:pPr>
+    <w:tblPr>
+      <w:tblBorders>
+        <w:top w:val="single" w:sz="4" w:space="0" w:color="auto"/>
+        <w:left w:val="single" w:sz="4" w:space="0" w:color="auto"/>
+        <w:bottom w:val="single" w:sz="4" w:space="0" w:color="auto"/>
+        <w:right w:val="single" w:sz="4" w:space="0" w:color="auto"/>
+        <w:insideH w:val="single" w:sz="4" w:space="0" w:color="auto"/>
+        <w:insideV w:val="single" w:sz="4" w:space="0" w:color="auto"/>
+      </w:tblBorders>
+    </w:tblPr>
   </w:style>
 </w:styles>
 </file>
@@ -7448,7 +8964,7 @@
         </b:NameList>
       </b:Author>
     </b:Author>
-    <b:RefOrder>12</b:RefOrder>
+    <b:RefOrder>26</b:RefOrder>
   </b:Source>
   <b:Source>
     <b:Tag>Ros14</b:Tag>
@@ -7526,11 +9042,35 @@
     </b:Author>
     <b:RefOrder>10</b:RefOrder>
   </b:Source>
+  <b:Source>
+    <b:Tag>Rus16</b:Tag>
+    <b:SourceType>Book</b:SourceType>
+    <b:Guid>{1B90B8C5-FB75-4826-8E80-47C7E20E3DC4}</b:Guid>
+    <b:Title>Artificial intelligence : a modern approach</b:Title>
+    <b:Year>2010</b:Year>
+    <b:Publisher>Prentice Hall</b:Publisher>
+    <b:Edition>3rd</b:Edition>
+    <b:Author>
+      <b:Author>
+        <b:NameList>
+          <b:Person>
+            <b:Last>Russell</b:Last>
+            <b:First>Stuart Jonathan</b:First>
+          </b:Person>
+          <b:Person>
+            <b:Last>Norvig</b:Last>
+            <b:First>Peter </b:First>
+          </b:Person>
+        </b:NameList>
+      </b:Author>
+    </b:Author>
+    <b:RefOrder>12</b:RefOrder>
+  </b:Source>
 </b:Sources>
 </file>
 
 <file path=customXml/itemProps1.xml><?xml version="1.0" encoding="utf-8"?>
-<ds:datastoreItem xmlns:ds="http://schemas.openxmlformats.org/officeDocument/2006/customXml" ds:itemID="{8F440F89-B2E8-43A3-B29D-74A89B88D3E9}">
+<ds:datastoreItem xmlns:ds="http://schemas.openxmlformats.org/officeDocument/2006/customXml" ds:itemID="{9FCE62DA-E166-42E1-AE18-93C0C0705E78}">
   <ds:schemaRefs>
     <ds:schemaRef ds:uri="http://schemas.openxmlformats.org/officeDocument/2006/bibliography"/>
   </ds:schemaRefs>

</xml_diff>

<commit_message>
more research on AI (focused on AI in Games)
added table of contents
fixed structure of doc
</commit_message>
<xml_diff>
--- a/FYPResearch.docx
+++ b/FYPResearch.docx
@@ -10,13 +10,2308 @@
           <w:b/>
         </w:rPr>
       </w:pPr>
+      <w:bookmarkStart w:id="0" w:name="_Toc496182555"/>
       <w:r>
         <w:rPr>
           <w:b/>
         </w:rPr>
         <w:t>Abstract</w:t>
       </w:r>
+      <w:bookmarkEnd w:id="0"/>
     </w:p>
+    <w:sdt>
+      <w:sdtPr>
+        <w:rPr>
+          <w:rFonts w:asciiTheme="minorHAnsi" w:eastAsiaTheme="minorEastAsia" w:hAnsiTheme="minorHAnsi" w:cstheme="minorBidi"/>
+          <w:color w:val="auto"/>
+          <w:sz w:val="22"/>
+          <w:szCs w:val="22"/>
+          <w:lang w:val="en-IE" w:eastAsia="zh-TW"/>
+        </w:rPr>
+        <w:id w:val="1169290719"/>
+        <w:docPartObj>
+          <w:docPartGallery w:val="Table of Contents"/>
+          <w:docPartUnique/>
+        </w:docPartObj>
+      </w:sdtPr>
+      <w:sdtEndPr>
+        <w:rPr>
+          <w:b/>
+          <w:bCs/>
+          <w:noProof/>
+        </w:rPr>
+      </w:sdtEndPr>
+      <w:sdtContent>
+        <w:p>
+          <w:pPr>
+            <w:pStyle w:val="TOCHeading"/>
+          </w:pPr>
+          <w:r>
+            <w:t>Table of Contents</w:t>
+          </w:r>
+        </w:p>
+        <w:p>
+          <w:pPr>
+            <w:pStyle w:val="TOC1"/>
+            <w:tabs>
+              <w:tab w:val="right" w:leader="dot" w:pos="9016"/>
+            </w:tabs>
+            <w:rPr>
+              <w:noProof/>
+              <w:lang w:eastAsia="en-IE"/>
+            </w:rPr>
+          </w:pPr>
+          <w:r>
+            <w:fldChar w:fldCharType="begin"/>
+          </w:r>
+          <w:r>
+            <w:instrText xml:space="preserve"> TOC \o "1-3" \h \z \u </w:instrText>
+          </w:r>
+          <w:r>
+            <w:fldChar w:fldCharType="separate"/>
+          </w:r>
+          <w:hyperlink w:anchor="_Toc496182555" w:history="1">
+            <w:r>
+              <w:rPr>
+                <w:rStyle w:val="Hyperlink"/>
+                <w:b/>
+                <w:noProof/>
+              </w:rPr>
+              <w:t>Abstract</w:t>
+            </w:r>
+            <w:r>
+              <w:rPr>
+                <w:noProof/>
+                <w:webHidden/>
+              </w:rPr>
+              <w:tab/>
+            </w:r>
+            <w:r>
+              <w:rPr>
+                <w:noProof/>
+                <w:webHidden/>
+              </w:rPr>
+              <w:fldChar w:fldCharType="begin"/>
+            </w:r>
+            <w:r>
+              <w:rPr>
+                <w:noProof/>
+                <w:webHidden/>
+              </w:rPr>
+              <w:instrText xml:space="preserve"> PAGEREF _Toc496182555 \h </w:instrText>
+            </w:r>
+            <w:r>
+              <w:rPr>
+                <w:noProof/>
+                <w:webHidden/>
+              </w:rPr>
+            </w:r>
+            <w:r>
+              <w:rPr>
+                <w:noProof/>
+                <w:webHidden/>
+              </w:rPr>
+              <w:fldChar w:fldCharType="separate"/>
+            </w:r>
+            <w:r>
+              <w:rPr>
+                <w:noProof/>
+                <w:webHidden/>
+              </w:rPr>
+              <w:t>1</w:t>
+            </w:r>
+            <w:r>
+              <w:rPr>
+                <w:noProof/>
+                <w:webHidden/>
+              </w:rPr>
+              <w:fldChar w:fldCharType="end"/>
+            </w:r>
+          </w:hyperlink>
+        </w:p>
+        <w:p>
+          <w:pPr>
+            <w:pStyle w:val="TOC1"/>
+            <w:tabs>
+              <w:tab w:val="right" w:leader="dot" w:pos="9016"/>
+            </w:tabs>
+            <w:rPr>
+              <w:noProof/>
+              <w:lang w:eastAsia="en-IE"/>
+            </w:rPr>
+          </w:pPr>
+          <w:hyperlink w:anchor="_Toc496182556" w:history="1">
+            <w:r>
+              <w:rPr>
+                <w:rStyle w:val="Hyperlink"/>
+                <w:b/>
+                <w:noProof/>
+              </w:rPr>
+              <w:t>Chapter 2: Machine Learning</w:t>
+            </w:r>
+            <w:r>
+              <w:rPr>
+                <w:noProof/>
+                <w:webHidden/>
+              </w:rPr>
+              <w:tab/>
+            </w:r>
+            <w:r>
+              <w:rPr>
+                <w:noProof/>
+                <w:webHidden/>
+              </w:rPr>
+              <w:fldChar w:fldCharType="begin"/>
+            </w:r>
+            <w:r>
+              <w:rPr>
+                <w:noProof/>
+                <w:webHidden/>
+              </w:rPr>
+              <w:instrText xml:space="preserve"> PAGEREF _Toc496182556 \h </w:instrText>
+            </w:r>
+            <w:r>
+              <w:rPr>
+                <w:noProof/>
+                <w:webHidden/>
+              </w:rPr>
+            </w:r>
+            <w:r>
+              <w:rPr>
+                <w:noProof/>
+                <w:webHidden/>
+              </w:rPr>
+              <w:fldChar w:fldCharType="separate"/>
+            </w:r>
+            <w:r>
+              <w:rPr>
+                <w:noProof/>
+                <w:webHidden/>
+              </w:rPr>
+              <w:t>1</w:t>
+            </w:r>
+            <w:r>
+              <w:rPr>
+                <w:noProof/>
+                <w:webHidden/>
+              </w:rPr>
+              <w:fldChar w:fldCharType="end"/>
+            </w:r>
+          </w:hyperlink>
+        </w:p>
+        <w:p>
+          <w:pPr>
+            <w:pStyle w:val="TOC2"/>
+            <w:tabs>
+              <w:tab w:val="right" w:leader="dot" w:pos="9016"/>
+            </w:tabs>
+            <w:rPr>
+              <w:noProof/>
+              <w:lang w:eastAsia="en-IE"/>
+            </w:rPr>
+          </w:pPr>
+          <w:hyperlink w:anchor="_Toc496182557" w:history="1">
+            <w:r>
+              <w:rPr>
+                <w:rStyle w:val="Hyperlink"/>
+                <w:rFonts w:cstheme="minorHAnsi"/>
+                <w:noProof/>
+              </w:rPr>
+              <w:t>2.1 Introduction</w:t>
+            </w:r>
+            <w:r>
+              <w:rPr>
+                <w:noProof/>
+                <w:webHidden/>
+              </w:rPr>
+              <w:tab/>
+            </w:r>
+            <w:r>
+              <w:rPr>
+                <w:noProof/>
+                <w:webHidden/>
+              </w:rPr>
+              <w:fldChar w:fldCharType="begin"/>
+            </w:r>
+            <w:r>
+              <w:rPr>
+                <w:noProof/>
+                <w:webHidden/>
+              </w:rPr>
+              <w:instrText xml:space="preserve"> PAGEREF _Toc496182557 \h </w:instrText>
+            </w:r>
+            <w:r>
+              <w:rPr>
+                <w:noProof/>
+                <w:webHidden/>
+              </w:rPr>
+            </w:r>
+            <w:r>
+              <w:rPr>
+                <w:noProof/>
+                <w:webHidden/>
+              </w:rPr>
+              <w:fldChar w:fldCharType="separate"/>
+            </w:r>
+            <w:r>
+              <w:rPr>
+                <w:noProof/>
+                <w:webHidden/>
+              </w:rPr>
+              <w:t>1</w:t>
+            </w:r>
+            <w:r>
+              <w:rPr>
+                <w:noProof/>
+                <w:webHidden/>
+              </w:rPr>
+              <w:fldChar w:fldCharType="end"/>
+            </w:r>
+          </w:hyperlink>
+        </w:p>
+        <w:p>
+          <w:pPr>
+            <w:pStyle w:val="TOC2"/>
+            <w:tabs>
+              <w:tab w:val="right" w:leader="dot" w:pos="9016"/>
+            </w:tabs>
+            <w:rPr>
+              <w:noProof/>
+              <w:lang w:eastAsia="en-IE"/>
+            </w:rPr>
+          </w:pPr>
+          <w:hyperlink w:anchor="_Toc496182558" w:history="1">
+            <w:r>
+              <w:rPr>
+                <w:rStyle w:val="Hyperlink"/>
+                <w:rFonts w:cstheme="minorHAnsi"/>
+                <w:noProof/>
+              </w:rPr>
+              <w:t>2.2 Types of Machine Learning</w:t>
+            </w:r>
+            <w:r>
+              <w:rPr>
+                <w:noProof/>
+                <w:webHidden/>
+              </w:rPr>
+              <w:tab/>
+            </w:r>
+            <w:r>
+              <w:rPr>
+                <w:noProof/>
+                <w:webHidden/>
+              </w:rPr>
+              <w:fldChar w:fldCharType="begin"/>
+            </w:r>
+            <w:r>
+              <w:rPr>
+                <w:noProof/>
+                <w:webHidden/>
+              </w:rPr>
+              <w:instrText xml:space="preserve"> PAGEREF _Toc496182558 \h </w:instrText>
+            </w:r>
+            <w:r>
+              <w:rPr>
+                <w:noProof/>
+                <w:webHidden/>
+              </w:rPr>
+            </w:r>
+            <w:r>
+              <w:rPr>
+                <w:noProof/>
+                <w:webHidden/>
+              </w:rPr>
+              <w:fldChar w:fldCharType="separate"/>
+            </w:r>
+            <w:r>
+              <w:rPr>
+                <w:noProof/>
+                <w:webHidden/>
+              </w:rPr>
+              <w:t>1</w:t>
+            </w:r>
+            <w:r>
+              <w:rPr>
+                <w:noProof/>
+                <w:webHidden/>
+              </w:rPr>
+              <w:fldChar w:fldCharType="end"/>
+            </w:r>
+          </w:hyperlink>
+        </w:p>
+        <w:p>
+          <w:pPr>
+            <w:pStyle w:val="TOC3"/>
+            <w:tabs>
+              <w:tab w:val="right" w:leader="dot" w:pos="9016"/>
+            </w:tabs>
+            <w:rPr>
+              <w:noProof/>
+              <w:lang w:eastAsia="en-IE"/>
+            </w:rPr>
+          </w:pPr>
+          <w:hyperlink w:anchor="_Toc496182559" w:history="1">
+            <w:r>
+              <w:rPr>
+                <w:rStyle w:val="Hyperlink"/>
+                <w:b/>
+                <w:noProof/>
+              </w:rPr>
+              <w:t>2.2.1 Supervised Learning</w:t>
+            </w:r>
+            <w:r>
+              <w:rPr>
+                <w:noProof/>
+                <w:webHidden/>
+              </w:rPr>
+              <w:tab/>
+            </w:r>
+            <w:r>
+              <w:rPr>
+                <w:noProof/>
+                <w:webHidden/>
+              </w:rPr>
+              <w:fldChar w:fldCharType="begin"/>
+            </w:r>
+            <w:r>
+              <w:rPr>
+                <w:noProof/>
+                <w:webHidden/>
+              </w:rPr>
+              <w:instrText xml:space="preserve"> PAGEREF _Toc496182559 \h </w:instrText>
+            </w:r>
+            <w:r>
+              <w:rPr>
+                <w:noProof/>
+                <w:webHidden/>
+              </w:rPr>
+            </w:r>
+            <w:r>
+              <w:rPr>
+                <w:noProof/>
+                <w:webHidden/>
+              </w:rPr>
+              <w:fldChar w:fldCharType="separate"/>
+            </w:r>
+            <w:r>
+              <w:rPr>
+                <w:noProof/>
+                <w:webHidden/>
+              </w:rPr>
+              <w:t>1</w:t>
+            </w:r>
+            <w:r>
+              <w:rPr>
+                <w:noProof/>
+                <w:webHidden/>
+              </w:rPr>
+              <w:fldChar w:fldCharType="end"/>
+            </w:r>
+          </w:hyperlink>
+        </w:p>
+        <w:p>
+          <w:pPr>
+            <w:pStyle w:val="TOC3"/>
+            <w:tabs>
+              <w:tab w:val="right" w:leader="dot" w:pos="9016"/>
+            </w:tabs>
+            <w:rPr>
+              <w:noProof/>
+              <w:lang w:eastAsia="en-IE"/>
+            </w:rPr>
+          </w:pPr>
+          <w:hyperlink w:anchor="_Toc496182560" w:history="1">
+            <w:r>
+              <w:rPr>
+                <w:rStyle w:val="Hyperlink"/>
+                <w:b/>
+                <w:noProof/>
+              </w:rPr>
+              <w:t>2.2.2 Unsupervised Learning</w:t>
+            </w:r>
+            <w:r>
+              <w:rPr>
+                <w:noProof/>
+                <w:webHidden/>
+              </w:rPr>
+              <w:tab/>
+            </w:r>
+            <w:r>
+              <w:rPr>
+                <w:noProof/>
+                <w:webHidden/>
+              </w:rPr>
+              <w:fldChar w:fldCharType="begin"/>
+            </w:r>
+            <w:r>
+              <w:rPr>
+                <w:noProof/>
+                <w:webHidden/>
+              </w:rPr>
+              <w:instrText xml:space="preserve"> PAGEREF _Toc496182560 \h </w:instrText>
+            </w:r>
+            <w:r>
+              <w:rPr>
+                <w:noProof/>
+                <w:webHidden/>
+              </w:rPr>
+            </w:r>
+            <w:r>
+              <w:rPr>
+                <w:noProof/>
+                <w:webHidden/>
+              </w:rPr>
+              <w:fldChar w:fldCharType="separate"/>
+            </w:r>
+            <w:r>
+              <w:rPr>
+                <w:noProof/>
+                <w:webHidden/>
+              </w:rPr>
+              <w:t>1</w:t>
+            </w:r>
+            <w:r>
+              <w:rPr>
+                <w:noProof/>
+                <w:webHidden/>
+              </w:rPr>
+              <w:fldChar w:fldCharType="end"/>
+            </w:r>
+          </w:hyperlink>
+        </w:p>
+        <w:p>
+          <w:pPr>
+            <w:pStyle w:val="TOC3"/>
+            <w:tabs>
+              <w:tab w:val="right" w:leader="dot" w:pos="9016"/>
+            </w:tabs>
+            <w:rPr>
+              <w:noProof/>
+              <w:lang w:eastAsia="en-IE"/>
+            </w:rPr>
+          </w:pPr>
+          <w:hyperlink w:anchor="_Toc496182561" w:history="1">
+            <w:r>
+              <w:rPr>
+                <w:rStyle w:val="Hyperlink"/>
+                <w:b/>
+                <w:noProof/>
+              </w:rPr>
+              <w:t>2.2.3 Reinforcement Learning</w:t>
+            </w:r>
+            <w:r>
+              <w:rPr>
+                <w:noProof/>
+                <w:webHidden/>
+              </w:rPr>
+              <w:tab/>
+            </w:r>
+            <w:r>
+              <w:rPr>
+                <w:noProof/>
+                <w:webHidden/>
+              </w:rPr>
+              <w:fldChar w:fldCharType="begin"/>
+            </w:r>
+            <w:r>
+              <w:rPr>
+                <w:noProof/>
+                <w:webHidden/>
+              </w:rPr>
+              <w:instrText xml:space="preserve"> PAGEREF _Toc496182561 \h </w:instrText>
+            </w:r>
+            <w:r>
+              <w:rPr>
+                <w:noProof/>
+                <w:webHidden/>
+              </w:rPr>
+            </w:r>
+            <w:r>
+              <w:rPr>
+                <w:noProof/>
+                <w:webHidden/>
+              </w:rPr>
+              <w:fldChar w:fldCharType="separate"/>
+            </w:r>
+            <w:r>
+              <w:rPr>
+                <w:noProof/>
+                <w:webHidden/>
+              </w:rPr>
+              <w:t>2</w:t>
+            </w:r>
+            <w:r>
+              <w:rPr>
+                <w:noProof/>
+                <w:webHidden/>
+              </w:rPr>
+              <w:fldChar w:fldCharType="end"/>
+            </w:r>
+          </w:hyperlink>
+        </w:p>
+        <w:p>
+          <w:pPr>
+            <w:pStyle w:val="TOC2"/>
+            <w:tabs>
+              <w:tab w:val="right" w:leader="dot" w:pos="9016"/>
+            </w:tabs>
+            <w:rPr>
+              <w:noProof/>
+              <w:lang w:eastAsia="en-IE"/>
+            </w:rPr>
+          </w:pPr>
+          <w:hyperlink w:anchor="_Toc496182562" w:history="1">
+            <w:r>
+              <w:rPr>
+                <w:rStyle w:val="Hyperlink"/>
+                <w:rFonts w:cstheme="minorHAnsi"/>
+                <w:noProof/>
+              </w:rPr>
+              <w:t>2.3 Machine Learning methods</w:t>
+            </w:r>
+            <w:r>
+              <w:rPr>
+                <w:noProof/>
+                <w:webHidden/>
+              </w:rPr>
+              <w:tab/>
+            </w:r>
+            <w:r>
+              <w:rPr>
+                <w:noProof/>
+                <w:webHidden/>
+              </w:rPr>
+              <w:fldChar w:fldCharType="begin"/>
+            </w:r>
+            <w:r>
+              <w:rPr>
+                <w:noProof/>
+                <w:webHidden/>
+              </w:rPr>
+              <w:instrText xml:space="preserve"> PAGEREF _Toc496182562 \h </w:instrText>
+            </w:r>
+            <w:r>
+              <w:rPr>
+                <w:noProof/>
+                <w:webHidden/>
+              </w:rPr>
+            </w:r>
+            <w:r>
+              <w:rPr>
+                <w:noProof/>
+                <w:webHidden/>
+              </w:rPr>
+              <w:fldChar w:fldCharType="separate"/>
+            </w:r>
+            <w:r>
+              <w:rPr>
+                <w:noProof/>
+                <w:webHidden/>
+              </w:rPr>
+              <w:t>2</w:t>
+            </w:r>
+            <w:r>
+              <w:rPr>
+                <w:noProof/>
+                <w:webHidden/>
+              </w:rPr>
+              <w:fldChar w:fldCharType="end"/>
+            </w:r>
+          </w:hyperlink>
+        </w:p>
+        <w:p>
+          <w:pPr>
+            <w:pStyle w:val="TOC3"/>
+            <w:tabs>
+              <w:tab w:val="right" w:leader="dot" w:pos="9016"/>
+            </w:tabs>
+            <w:rPr>
+              <w:noProof/>
+              <w:lang w:eastAsia="en-IE"/>
+            </w:rPr>
+          </w:pPr>
+          <w:hyperlink w:anchor="_Toc496182563" w:history="1">
+            <w:r>
+              <w:rPr>
+                <w:rStyle w:val="Hyperlink"/>
+                <w:b/>
+                <w:noProof/>
+              </w:rPr>
+              <w:t>2.3.1 Decision tree learning</w:t>
+            </w:r>
+            <w:r>
+              <w:rPr>
+                <w:noProof/>
+                <w:webHidden/>
+              </w:rPr>
+              <w:tab/>
+            </w:r>
+            <w:r>
+              <w:rPr>
+                <w:noProof/>
+                <w:webHidden/>
+              </w:rPr>
+              <w:fldChar w:fldCharType="begin"/>
+            </w:r>
+            <w:r>
+              <w:rPr>
+                <w:noProof/>
+                <w:webHidden/>
+              </w:rPr>
+              <w:instrText xml:space="preserve"> PAGEREF _Toc496182563 \h </w:instrText>
+            </w:r>
+            <w:r>
+              <w:rPr>
+                <w:noProof/>
+                <w:webHidden/>
+              </w:rPr>
+            </w:r>
+            <w:r>
+              <w:rPr>
+                <w:noProof/>
+                <w:webHidden/>
+              </w:rPr>
+              <w:fldChar w:fldCharType="separate"/>
+            </w:r>
+            <w:r>
+              <w:rPr>
+                <w:noProof/>
+                <w:webHidden/>
+              </w:rPr>
+              <w:t>2</w:t>
+            </w:r>
+            <w:r>
+              <w:rPr>
+                <w:noProof/>
+                <w:webHidden/>
+              </w:rPr>
+              <w:fldChar w:fldCharType="end"/>
+            </w:r>
+          </w:hyperlink>
+        </w:p>
+        <w:p>
+          <w:pPr>
+            <w:pStyle w:val="TOC3"/>
+            <w:tabs>
+              <w:tab w:val="right" w:leader="dot" w:pos="9016"/>
+            </w:tabs>
+            <w:rPr>
+              <w:noProof/>
+              <w:lang w:eastAsia="en-IE"/>
+            </w:rPr>
+          </w:pPr>
+          <w:hyperlink w:anchor="_Toc496182564" w:history="1">
+            <w:r>
+              <w:rPr>
+                <w:rStyle w:val="Hyperlink"/>
+                <w:b/>
+                <w:noProof/>
+              </w:rPr>
+              <w:t>2.3.2 Artificial neural networks (ANN)</w:t>
+            </w:r>
+            <w:r>
+              <w:rPr>
+                <w:noProof/>
+                <w:webHidden/>
+              </w:rPr>
+              <w:tab/>
+            </w:r>
+            <w:r>
+              <w:rPr>
+                <w:noProof/>
+                <w:webHidden/>
+              </w:rPr>
+              <w:fldChar w:fldCharType="begin"/>
+            </w:r>
+            <w:r>
+              <w:rPr>
+                <w:noProof/>
+                <w:webHidden/>
+              </w:rPr>
+              <w:instrText xml:space="preserve"> PAGEREF _Toc496182564 \h </w:instrText>
+            </w:r>
+            <w:r>
+              <w:rPr>
+                <w:noProof/>
+                <w:webHidden/>
+              </w:rPr>
+            </w:r>
+            <w:r>
+              <w:rPr>
+                <w:noProof/>
+                <w:webHidden/>
+              </w:rPr>
+              <w:fldChar w:fldCharType="separate"/>
+            </w:r>
+            <w:r>
+              <w:rPr>
+                <w:noProof/>
+                <w:webHidden/>
+              </w:rPr>
+              <w:t>2</w:t>
+            </w:r>
+            <w:r>
+              <w:rPr>
+                <w:noProof/>
+                <w:webHidden/>
+              </w:rPr>
+              <w:fldChar w:fldCharType="end"/>
+            </w:r>
+          </w:hyperlink>
+        </w:p>
+        <w:p>
+          <w:pPr>
+            <w:pStyle w:val="TOC3"/>
+            <w:tabs>
+              <w:tab w:val="right" w:leader="dot" w:pos="9016"/>
+            </w:tabs>
+            <w:rPr>
+              <w:noProof/>
+              <w:lang w:eastAsia="en-IE"/>
+            </w:rPr>
+          </w:pPr>
+          <w:hyperlink w:anchor="_Toc496182565" w:history="1">
+            <w:r>
+              <w:rPr>
+                <w:rStyle w:val="Hyperlink"/>
+                <w:b/>
+                <w:noProof/>
+              </w:rPr>
+              <w:t>2.3.3 Deep Learning (DL)</w:t>
+            </w:r>
+            <w:r>
+              <w:rPr>
+                <w:noProof/>
+                <w:webHidden/>
+              </w:rPr>
+              <w:tab/>
+            </w:r>
+            <w:r>
+              <w:rPr>
+                <w:noProof/>
+                <w:webHidden/>
+              </w:rPr>
+              <w:fldChar w:fldCharType="begin"/>
+            </w:r>
+            <w:r>
+              <w:rPr>
+                <w:noProof/>
+                <w:webHidden/>
+              </w:rPr>
+              <w:instrText xml:space="preserve"> PAGEREF _Toc496182565 \h </w:instrText>
+            </w:r>
+            <w:r>
+              <w:rPr>
+                <w:noProof/>
+                <w:webHidden/>
+              </w:rPr>
+            </w:r>
+            <w:r>
+              <w:rPr>
+                <w:noProof/>
+                <w:webHidden/>
+              </w:rPr>
+              <w:fldChar w:fldCharType="separate"/>
+            </w:r>
+            <w:r>
+              <w:rPr>
+                <w:noProof/>
+                <w:webHidden/>
+              </w:rPr>
+              <w:t>3</w:t>
+            </w:r>
+            <w:r>
+              <w:rPr>
+                <w:noProof/>
+                <w:webHidden/>
+              </w:rPr>
+              <w:fldChar w:fldCharType="end"/>
+            </w:r>
+          </w:hyperlink>
+        </w:p>
+        <w:p>
+          <w:pPr>
+            <w:pStyle w:val="TOC3"/>
+            <w:tabs>
+              <w:tab w:val="right" w:leader="dot" w:pos="9016"/>
+            </w:tabs>
+            <w:rPr>
+              <w:noProof/>
+              <w:lang w:eastAsia="en-IE"/>
+            </w:rPr>
+          </w:pPr>
+          <w:hyperlink w:anchor="_Toc496182566" w:history="1">
+            <w:r>
+              <w:rPr>
+                <w:rStyle w:val="Hyperlink"/>
+                <w:b/>
+                <w:noProof/>
+              </w:rPr>
+              <w:t>2.3.4 Genetic Algorithms (GA)</w:t>
+            </w:r>
+            <w:r>
+              <w:rPr>
+                <w:noProof/>
+                <w:webHidden/>
+              </w:rPr>
+              <w:tab/>
+            </w:r>
+            <w:r>
+              <w:rPr>
+                <w:noProof/>
+                <w:webHidden/>
+              </w:rPr>
+              <w:fldChar w:fldCharType="begin"/>
+            </w:r>
+            <w:r>
+              <w:rPr>
+                <w:noProof/>
+                <w:webHidden/>
+              </w:rPr>
+              <w:instrText xml:space="preserve"> PAGEREF _Toc496182566 \h </w:instrText>
+            </w:r>
+            <w:r>
+              <w:rPr>
+                <w:noProof/>
+                <w:webHidden/>
+              </w:rPr>
+            </w:r>
+            <w:r>
+              <w:rPr>
+                <w:noProof/>
+                <w:webHidden/>
+              </w:rPr>
+              <w:fldChar w:fldCharType="separate"/>
+            </w:r>
+            <w:r>
+              <w:rPr>
+                <w:noProof/>
+                <w:webHidden/>
+              </w:rPr>
+              <w:t>3</w:t>
+            </w:r>
+            <w:r>
+              <w:rPr>
+                <w:noProof/>
+                <w:webHidden/>
+              </w:rPr>
+              <w:fldChar w:fldCharType="end"/>
+            </w:r>
+          </w:hyperlink>
+        </w:p>
+        <w:p>
+          <w:pPr>
+            <w:pStyle w:val="TOC3"/>
+            <w:tabs>
+              <w:tab w:val="right" w:leader="dot" w:pos="9016"/>
+            </w:tabs>
+            <w:rPr>
+              <w:noProof/>
+              <w:lang w:eastAsia="en-IE"/>
+            </w:rPr>
+          </w:pPr>
+          <w:hyperlink w:anchor="_Toc496182567" w:history="1">
+            <w:r>
+              <w:rPr>
+                <w:rStyle w:val="Hyperlink"/>
+                <w:b/>
+                <w:noProof/>
+              </w:rPr>
+              <w:t>2.3.5 Temporal Difference (TD)</w:t>
+            </w:r>
+            <w:r>
+              <w:rPr>
+                <w:noProof/>
+                <w:webHidden/>
+              </w:rPr>
+              <w:tab/>
+            </w:r>
+            <w:r>
+              <w:rPr>
+                <w:noProof/>
+                <w:webHidden/>
+              </w:rPr>
+              <w:fldChar w:fldCharType="begin"/>
+            </w:r>
+            <w:r>
+              <w:rPr>
+                <w:noProof/>
+                <w:webHidden/>
+              </w:rPr>
+              <w:instrText xml:space="preserve"> PAGEREF _Toc496182567 \h </w:instrText>
+            </w:r>
+            <w:r>
+              <w:rPr>
+                <w:noProof/>
+                <w:webHidden/>
+              </w:rPr>
+            </w:r>
+            <w:r>
+              <w:rPr>
+                <w:noProof/>
+                <w:webHidden/>
+              </w:rPr>
+              <w:fldChar w:fldCharType="separate"/>
+            </w:r>
+            <w:r>
+              <w:rPr>
+                <w:noProof/>
+                <w:webHidden/>
+              </w:rPr>
+              <w:t>3</w:t>
+            </w:r>
+            <w:r>
+              <w:rPr>
+                <w:noProof/>
+                <w:webHidden/>
+              </w:rPr>
+              <w:fldChar w:fldCharType="end"/>
+            </w:r>
+          </w:hyperlink>
+        </w:p>
+        <w:p>
+          <w:pPr>
+            <w:pStyle w:val="TOC2"/>
+            <w:tabs>
+              <w:tab w:val="right" w:leader="dot" w:pos="9016"/>
+            </w:tabs>
+            <w:rPr>
+              <w:noProof/>
+              <w:lang w:eastAsia="en-IE"/>
+            </w:rPr>
+          </w:pPr>
+          <w:hyperlink w:anchor="_Toc496182568" w:history="1">
+            <w:r>
+              <w:rPr>
+                <w:rStyle w:val="Hyperlink"/>
+                <w:rFonts w:cstheme="minorHAnsi"/>
+                <w:noProof/>
+              </w:rPr>
+              <w:t>2.4 Machine learning examples in everyday life</w:t>
+            </w:r>
+            <w:r>
+              <w:rPr>
+                <w:noProof/>
+                <w:webHidden/>
+              </w:rPr>
+              <w:tab/>
+            </w:r>
+            <w:r>
+              <w:rPr>
+                <w:noProof/>
+                <w:webHidden/>
+              </w:rPr>
+              <w:fldChar w:fldCharType="begin"/>
+            </w:r>
+            <w:r>
+              <w:rPr>
+                <w:noProof/>
+                <w:webHidden/>
+              </w:rPr>
+              <w:instrText xml:space="preserve"> PAGEREF _Toc496182568 \h </w:instrText>
+            </w:r>
+            <w:r>
+              <w:rPr>
+                <w:noProof/>
+                <w:webHidden/>
+              </w:rPr>
+            </w:r>
+            <w:r>
+              <w:rPr>
+                <w:noProof/>
+                <w:webHidden/>
+              </w:rPr>
+              <w:fldChar w:fldCharType="separate"/>
+            </w:r>
+            <w:r>
+              <w:rPr>
+                <w:noProof/>
+                <w:webHidden/>
+              </w:rPr>
+              <w:t>3</w:t>
+            </w:r>
+            <w:r>
+              <w:rPr>
+                <w:noProof/>
+                <w:webHidden/>
+              </w:rPr>
+              <w:fldChar w:fldCharType="end"/>
+            </w:r>
+          </w:hyperlink>
+        </w:p>
+        <w:p>
+          <w:pPr>
+            <w:pStyle w:val="TOC1"/>
+            <w:tabs>
+              <w:tab w:val="right" w:leader="dot" w:pos="9016"/>
+            </w:tabs>
+            <w:rPr>
+              <w:noProof/>
+              <w:lang w:eastAsia="en-IE"/>
+            </w:rPr>
+          </w:pPr>
+          <w:hyperlink w:anchor="_Toc496182569" w:history="1">
+            <w:r>
+              <w:rPr>
+                <w:rStyle w:val="Hyperlink"/>
+                <w:b/>
+                <w:noProof/>
+              </w:rPr>
+              <w:t>Chapter 3: Artificial Intelligence</w:t>
+            </w:r>
+            <w:r>
+              <w:rPr>
+                <w:noProof/>
+                <w:webHidden/>
+              </w:rPr>
+              <w:tab/>
+            </w:r>
+            <w:r>
+              <w:rPr>
+                <w:noProof/>
+                <w:webHidden/>
+              </w:rPr>
+              <w:fldChar w:fldCharType="begin"/>
+            </w:r>
+            <w:r>
+              <w:rPr>
+                <w:noProof/>
+                <w:webHidden/>
+              </w:rPr>
+              <w:instrText xml:space="preserve"> PAGEREF _Toc496182569 \h </w:instrText>
+            </w:r>
+            <w:r>
+              <w:rPr>
+                <w:noProof/>
+                <w:webHidden/>
+              </w:rPr>
+            </w:r>
+            <w:r>
+              <w:rPr>
+                <w:noProof/>
+                <w:webHidden/>
+              </w:rPr>
+              <w:fldChar w:fldCharType="separate"/>
+            </w:r>
+            <w:r>
+              <w:rPr>
+                <w:noProof/>
+                <w:webHidden/>
+              </w:rPr>
+              <w:t>4</w:t>
+            </w:r>
+            <w:r>
+              <w:rPr>
+                <w:noProof/>
+                <w:webHidden/>
+              </w:rPr>
+              <w:fldChar w:fldCharType="end"/>
+            </w:r>
+          </w:hyperlink>
+        </w:p>
+        <w:p>
+          <w:pPr>
+            <w:pStyle w:val="TOC2"/>
+            <w:tabs>
+              <w:tab w:val="right" w:leader="dot" w:pos="9016"/>
+            </w:tabs>
+            <w:rPr>
+              <w:noProof/>
+              <w:lang w:eastAsia="en-IE"/>
+            </w:rPr>
+          </w:pPr>
+          <w:hyperlink w:anchor="_Toc496182570" w:history="1">
+            <w:r>
+              <w:rPr>
+                <w:rStyle w:val="Hyperlink"/>
+                <w:rFonts w:cstheme="minorHAnsi"/>
+                <w:noProof/>
+              </w:rPr>
+              <w:t>3.1 Introduction</w:t>
+            </w:r>
+            <w:r>
+              <w:rPr>
+                <w:noProof/>
+                <w:webHidden/>
+              </w:rPr>
+              <w:tab/>
+            </w:r>
+            <w:r>
+              <w:rPr>
+                <w:noProof/>
+                <w:webHidden/>
+              </w:rPr>
+              <w:fldChar w:fldCharType="begin"/>
+            </w:r>
+            <w:r>
+              <w:rPr>
+                <w:noProof/>
+                <w:webHidden/>
+              </w:rPr>
+              <w:instrText xml:space="preserve"> PAGEREF _Toc496182570 \h </w:instrText>
+            </w:r>
+            <w:r>
+              <w:rPr>
+                <w:noProof/>
+                <w:webHidden/>
+              </w:rPr>
+            </w:r>
+            <w:r>
+              <w:rPr>
+                <w:noProof/>
+                <w:webHidden/>
+              </w:rPr>
+              <w:fldChar w:fldCharType="separate"/>
+            </w:r>
+            <w:r>
+              <w:rPr>
+                <w:noProof/>
+                <w:webHidden/>
+              </w:rPr>
+              <w:t>4</w:t>
+            </w:r>
+            <w:r>
+              <w:rPr>
+                <w:noProof/>
+                <w:webHidden/>
+              </w:rPr>
+              <w:fldChar w:fldCharType="end"/>
+            </w:r>
+          </w:hyperlink>
+        </w:p>
+        <w:p>
+          <w:pPr>
+            <w:pStyle w:val="TOC2"/>
+            <w:tabs>
+              <w:tab w:val="right" w:leader="dot" w:pos="9016"/>
+            </w:tabs>
+            <w:rPr>
+              <w:noProof/>
+              <w:lang w:eastAsia="en-IE"/>
+            </w:rPr>
+          </w:pPr>
+          <w:hyperlink w:anchor="_Toc496182571" w:history="1">
+            <w:r>
+              <w:rPr>
+                <w:rStyle w:val="Hyperlink"/>
+                <w:rFonts w:cstheme="minorHAnsi"/>
+                <w:noProof/>
+              </w:rPr>
+              <w:t>3.2 Artificial Intelligence Approaches</w:t>
+            </w:r>
+            <w:r>
+              <w:rPr>
+                <w:noProof/>
+                <w:webHidden/>
+              </w:rPr>
+              <w:tab/>
+            </w:r>
+            <w:r>
+              <w:rPr>
+                <w:noProof/>
+                <w:webHidden/>
+              </w:rPr>
+              <w:fldChar w:fldCharType="begin"/>
+            </w:r>
+            <w:r>
+              <w:rPr>
+                <w:noProof/>
+                <w:webHidden/>
+              </w:rPr>
+              <w:instrText xml:space="preserve"> PAGEREF _Toc496182571 \h </w:instrText>
+            </w:r>
+            <w:r>
+              <w:rPr>
+                <w:noProof/>
+                <w:webHidden/>
+              </w:rPr>
+            </w:r>
+            <w:r>
+              <w:rPr>
+                <w:noProof/>
+                <w:webHidden/>
+              </w:rPr>
+              <w:fldChar w:fldCharType="separate"/>
+            </w:r>
+            <w:r>
+              <w:rPr>
+                <w:noProof/>
+                <w:webHidden/>
+              </w:rPr>
+              <w:t>4</w:t>
+            </w:r>
+            <w:r>
+              <w:rPr>
+                <w:noProof/>
+                <w:webHidden/>
+              </w:rPr>
+              <w:fldChar w:fldCharType="end"/>
+            </w:r>
+          </w:hyperlink>
+        </w:p>
+        <w:p>
+          <w:pPr>
+            <w:pStyle w:val="TOC2"/>
+            <w:tabs>
+              <w:tab w:val="right" w:leader="dot" w:pos="9016"/>
+            </w:tabs>
+            <w:rPr>
+              <w:noProof/>
+              <w:lang w:eastAsia="en-IE"/>
+            </w:rPr>
+          </w:pPr>
+          <w:hyperlink w:anchor="_Toc496182572" w:history="1">
+            <w:r>
+              <w:rPr>
+                <w:rStyle w:val="Hyperlink"/>
+                <w:rFonts w:cstheme="minorHAnsi"/>
+                <w:noProof/>
+              </w:rPr>
+              <w:t>3.3 Artificial Intelligence Tools</w:t>
+            </w:r>
+            <w:r>
+              <w:rPr>
+                <w:noProof/>
+                <w:webHidden/>
+              </w:rPr>
+              <w:tab/>
+            </w:r>
+            <w:r>
+              <w:rPr>
+                <w:noProof/>
+                <w:webHidden/>
+              </w:rPr>
+              <w:fldChar w:fldCharType="begin"/>
+            </w:r>
+            <w:r>
+              <w:rPr>
+                <w:noProof/>
+                <w:webHidden/>
+              </w:rPr>
+              <w:instrText xml:space="preserve"> PAGEREF _Toc496182572 \h </w:instrText>
+            </w:r>
+            <w:r>
+              <w:rPr>
+                <w:noProof/>
+                <w:webHidden/>
+              </w:rPr>
+            </w:r>
+            <w:r>
+              <w:rPr>
+                <w:noProof/>
+                <w:webHidden/>
+              </w:rPr>
+              <w:fldChar w:fldCharType="separate"/>
+            </w:r>
+            <w:r>
+              <w:rPr>
+                <w:noProof/>
+                <w:webHidden/>
+              </w:rPr>
+              <w:t>5</w:t>
+            </w:r>
+            <w:r>
+              <w:rPr>
+                <w:noProof/>
+                <w:webHidden/>
+              </w:rPr>
+              <w:fldChar w:fldCharType="end"/>
+            </w:r>
+          </w:hyperlink>
+        </w:p>
+        <w:p>
+          <w:pPr>
+            <w:pStyle w:val="TOC2"/>
+            <w:tabs>
+              <w:tab w:val="right" w:leader="dot" w:pos="9016"/>
+            </w:tabs>
+            <w:rPr>
+              <w:noProof/>
+              <w:lang w:eastAsia="en-IE"/>
+            </w:rPr>
+          </w:pPr>
+          <w:hyperlink w:anchor="_Toc496182573" w:history="1">
+            <w:r>
+              <w:rPr>
+                <w:rStyle w:val="Hyperlink"/>
+                <w:rFonts w:cstheme="minorHAnsi"/>
+                <w:noProof/>
+              </w:rPr>
+              <w:t>3.4 Artificial Intelligence Applications</w:t>
+            </w:r>
+            <w:r>
+              <w:rPr>
+                <w:noProof/>
+                <w:webHidden/>
+              </w:rPr>
+              <w:tab/>
+            </w:r>
+            <w:r>
+              <w:rPr>
+                <w:noProof/>
+                <w:webHidden/>
+              </w:rPr>
+              <w:fldChar w:fldCharType="begin"/>
+            </w:r>
+            <w:r>
+              <w:rPr>
+                <w:noProof/>
+                <w:webHidden/>
+              </w:rPr>
+              <w:instrText xml:space="preserve"> PAGEREF _Toc496182573 \h </w:instrText>
+            </w:r>
+            <w:r>
+              <w:rPr>
+                <w:noProof/>
+                <w:webHidden/>
+              </w:rPr>
+            </w:r>
+            <w:r>
+              <w:rPr>
+                <w:noProof/>
+                <w:webHidden/>
+              </w:rPr>
+              <w:fldChar w:fldCharType="separate"/>
+            </w:r>
+            <w:r>
+              <w:rPr>
+                <w:noProof/>
+                <w:webHidden/>
+              </w:rPr>
+              <w:t>5</w:t>
+            </w:r>
+            <w:r>
+              <w:rPr>
+                <w:noProof/>
+                <w:webHidden/>
+              </w:rPr>
+              <w:fldChar w:fldCharType="end"/>
+            </w:r>
+          </w:hyperlink>
+        </w:p>
+        <w:p>
+          <w:pPr>
+            <w:pStyle w:val="TOC2"/>
+            <w:tabs>
+              <w:tab w:val="right" w:leader="dot" w:pos="9016"/>
+            </w:tabs>
+            <w:rPr>
+              <w:noProof/>
+              <w:lang w:eastAsia="en-IE"/>
+            </w:rPr>
+          </w:pPr>
+          <w:hyperlink w:anchor="_Toc496182574" w:history="1">
+            <w:r>
+              <w:rPr>
+                <w:rStyle w:val="Hyperlink"/>
+                <w:rFonts w:cstheme="minorHAnsi"/>
+                <w:noProof/>
+              </w:rPr>
+              <w:t>3.5 Artificial Intelligence Accomplishments</w:t>
+            </w:r>
+            <w:r>
+              <w:rPr>
+                <w:noProof/>
+                <w:webHidden/>
+              </w:rPr>
+              <w:tab/>
+            </w:r>
+            <w:r>
+              <w:rPr>
+                <w:noProof/>
+                <w:webHidden/>
+              </w:rPr>
+              <w:fldChar w:fldCharType="begin"/>
+            </w:r>
+            <w:r>
+              <w:rPr>
+                <w:noProof/>
+                <w:webHidden/>
+              </w:rPr>
+              <w:instrText xml:space="preserve"> PAGEREF _Toc496182574 \h </w:instrText>
+            </w:r>
+            <w:r>
+              <w:rPr>
+                <w:noProof/>
+                <w:webHidden/>
+              </w:rPr>
+            </w:r>
+            <w:r>
+              <w:rPr>
+                <w:noProof/>
+                <w:webHidden/>
+              </w:rPr>
+              <w:fldChar w:fldCharType="separate"/>
+            </w:r>
+            <w:r>
+              <w:rPr>
+                <w:noProof/>
+                <w:webHidden/>
+              </w:rPr>
+              <w:t>5</w:t>
+            </w:r>
+            <w:r>
+              <w:rPr>
+                <w:noProof/>
+                <w:webHidden/>
+              </w:rPr>
+              <w:fldChar w:fldCharType="end"/>
+            </w:r>
+          </w:hyperlink>
+        </w:p>
+        <w:p>
+          <w:pPr>
+            <w:pStyle w:val="TOC3"/>
+            <w:tabs>
+              <w:tab w:val="right" w:leader="dot" w:pos="9016"/>
+            </w:tabs>
+            <w:rPr>
+              <w:noProof/>
+              <w:lang w:eastAsia="en-IE"/>
+            </w:rPr>
+          </w:pPr>
+          <w:hyperlink w:anchor="_Toc496182575" w:history="1">
+            <w:r>
+              <w:rPr>
+                <w:rStyle w:val="Hyperlink"/>
+                <w:b/>
+                <w:noProof/>
+              </w:rPr>
+              <w:t>3.5.1 IBM 701 Electronic Data Processing Machine – The First Checker-playing Program</w:t>
+            </w:r>
+            <w:r>
+              <w:rPr>
+                <w:noProof/>
+                <w:webHidden/>
+              </w:rPr>
+              <w:tab/>
+            </w:r>
+            <w:r>
+              <w:rPr>
+                <w:noProof/>
+                <w:webHidden/>
+              </w:rPr>
+              <w:fldChar w:fldCharType="begin"/>
+            </w:r>
+            <w:r>
+              <w:rPr>
+                <w:noProof/>
+                <w:webHidden/>
+              </w:rPr>
+              <w:instrText xml:space="preserve"> PAGEREF _Toc496182575 \h </w:instrText>
+            </w:r>
+            <w:r>
+              <w:rPr>
+                <w:noProof/>
+                <w:webHidden/>
+              </w:rPr>
+            </w:r>
+            <w:r>
+              <w:rPr>
+                <w:noProof/>
+                <w:webHidden/>
+              </w:rPr>
+              <w:fldChar w:fldCharType="separate"/>
+            </w:r>
+            <w:r>
+              <w:rPr>
+                <w:noProof/>
+                <w:webHidden/>
+              </w:rPr>
+              <w:t>5</w:t>
+            </w:r>
+            <w:r>
+              <w:rPr>
+                <w:noProof/>
+                <w:webHidden/>
+              </w:rPr>
+              <w:fldChar w:fldCharType="end"/>
+            </w:r>
+          </w:hyperlink>
+        </w:p>
+        <w:p>
+          <w:pPr>
+            <w:pStyle w:val="TOC3"/>
+            <w:tabs>
+              <w:tab w:val="right" w:leader="dot" w:pos="9016"/>
+            </w:tabs>
+            <w:rPr>
+              <w:noProof/>
+              <w:lang w:eastAsia="en-IE"/>
+            </w:rPr>
+          </w:pPr>
+          <w:hyperlink w:anchor="_Toc496182576" w:history="1">
+            <w:r>
+              <w:rPr>
+                <w:rStyle w:val="Hyperlink"/>
+                <w:b/>
+                <w:noProof/>
+              </w:rPr>
+              <w:t>3.5.2 Deep Blue - The First Chess Computer</w:t>
+            </w:r>
+            <w:r>
+              <w:rPr>
+                <w:noProof/>
+                <w:webHidden/>
+              </w:rPr>
+              <w:tab/>
+            </w:r>
+            <w:r>
+              <w:rPr>
+                <w:noProof/>
+                <w:webHidden/>
+              </w:rPr>
+              <w:fldChar w:fldCharType="begin"/>
+            </w:r>
+            <w:r>
+              <w:rPr>
+                <w:noProof/>
+                <w:webHidden/>
+              </w:rPr>
+              <w:instrText xml:space="preserve"> PAGEREF _Toc496182576 \h </w:instrText>
+            </w:r>
+            <w:r>
+              <w:rPr>
+                <w:noProof/>
+                <w:webHidden/>
+              </w:rPr>
+            </w:r>
+            <w:r>
+              <w:rPr>
+                <w:noProof/>
+                <w:webHidden/>
+              </w:rPr>
+              <w:fldChar w:fldCharType="separate"/>
+            </w:r>
+            <w:r>
+              <w:rPr>
+                <w:noProof/>
+                <w:webHidden/>
+              </w:rPr>
+              <w:t>6</w:t>
+            </w:r>
+            <w:r>
+              <w:rPr>
+                <w:noProof/>
+                <w:webHidden/>
+              </w:rPr>
+              <w:fldChar w:fldCharType="end"/>
+            </w:r>
+          </w:hyperlink>
+        </w:p>
+        <w:p>
+          <w:pPr>
+            <w:pStyle w:val="TOC3"/>
+            <w:tabs>
+              <w:tab w:val="right" w:leader="dot" w:pos="9016"/>
+            </w:tabs>
+            <w:rPr>
+              <w:noProof/>
+              <w:lang w:eastAsia="en-IE"/>
+            </w:rPr>
+          </w:pPr>
+          <w:hyperlink w:anchor="_Toc496182577" w:history="1">
+            <w:r>
+              <w:rPr>
+                <w:rStyle w:val="Hyperlink"/>
+                <w:b/>
+                <w:noProof/>
+              </w:rPr>
+              <w:t>3.5.3 AlphaGo - The First Computer Go</w:t>
+            </w:r>
+            <w:r>
+              <w:rPr>
+                <w:noProof/>
+                <w:webHidden/>
+              </w:rPr>
+              <w:tab/>
+            </w:r>
+            <w:r>
+              <w:rPr>
+                <w:noProof/>
+                <w:webHidden/>
+              </w:rPr>
+              <w:fldChar w:fldCharType="begin"/>
+            </w:r>
+            <w:r>
+              <w:rPr>
+                <w:noProof/>
+                <w:webHidden/>
+              </w:rPr>
+              <w:instrText xml:space="preserve"> PAGEREF _Toc496182577 \h </w:instrText>
+            </w:r>
+            <w:r>
+              <w:rPr>
+                <w:noProof/>
+                <w:webHidden/>
+              </w:rPr>
+            </w:r>
+            <w:r>
+              <w:rPr>
+                <w:noProof/>
+                <w:webHidden/>
+              </w:rPr>
+              <w:fldChar w:fldCharType="separate"/>
+            </w:r>
+            <w:r>
+              <w:rPr>
+                <w:noProof/>
+                <w:webHidden/>
+              </w:rPr>
+              <w:t>6</w:t>
+            </w:r>
+            <w:r>
+              <w:rPr>
+                <w:noProof/>
+                <w:webHidden/>
+              </w:rPr>
+              <w:fldChar w:fldCharType="end"/>
+            </w:r>
+          </w:hyperlink>
+        </w:p>
+        <w:p>
+          <w:pPr>
+            <w:pStyle w:val="TOC1"/>
+            <w:tabs>
+              <w:tab w:val="right" w:leader="dot" w:pos="9016"/>
+            </w:tabs>
+            <w:rPr>
+              <w:noProof/>
+              <w:lang w:eastAsia="en-IE"/>
+            </w:rPr>
+          </w:pPr>
+          <w:hyperlink w:anchor="_Toc496182578" w:history="1">
+            <w:r>
+              <w:rPr>
+                <w:rStyle w:val="Hyperlink"/>
+                <w:b/>
+                <w:noProof/>
+              </w:rPr>
+              <w:t>Chapter 4 Chinese Chess</w:t>
+            </w:r>
+            <w:r>
+              <w:rPr>
+                <w:noProof/>
+                <w:webHidden/>
+              </w:rPr>
+              <w:tab/>
+            </w:r>
+            <w:r>
+              <w:rPr>
+                <w:noProof/>
+                <w:webHidden/>
+              </w:rPr>
+              <w:fldChar w:fldCharType="begin"/>
+            </w:r>
+            <w:r>
+              <w:rPr>
+                <w:noProof/>
+                <w:webHidden/>
+              </w:rPr>
+              <w:instrText xml:space="preserve"> PAGEREF _Toc496182578 \h </w:instrText>
+            </w:r>
+            <w:r>
+              <w:rPr>
+                <w:noProof/>
+                <w:webHidden/>
+              </w:rPr>
+            </w:r>
+            <w:r>
+              <w:rPr>
+                <w:noProof/>
+                <w:webHidden/>
+              </w:rPr>
+              <w:fldChar w:fldCharType="separate"/>
+            </w:r>
+            <w:r>
+              <w:rPr>
+                <w:noProof/>
+                <w:webHidden/>
+              </w:rPr>
+              <w:t>7</w:t>
+            </w:r>
+            <w:r>
+              <w:rPr>
+                <w:noProof/>
+                <w:webHidden/>
+              </w:rPr>
+              <w:fldChar w:fldCharType="end"/>
+            </w:r>
+          </w:hyperlink>
+        </w:p>
+        <w:p>
+          <w:pPr>
+            <w:pStyle w:val="TOC2"/>
+            <w:tabs>
+              <w:tab w:val="right" w:leader="dot" w:pos="9016"/>
+            </w:tabs>
+            <w:rPr>
+              <w:noProof/>
+              <w:lang w:eastAsia="en-IE"/>
+            </w:rPr>
+          </w:pPr>
+          <w:hyperlink w:anchor="_Toc496182579" w:history="1">
+            <w:r>
+              <w:rPr>
+                <w:rStyle w:val="Hyperlink"/>
+                <w:rFonts w:cstheme="minorHAnsi"/>
+                <w:noProof/>
+              </w:rPr>
+              <w:t>4.1 Introduction</w:t>
+            </w:r>
+            <w:r>
+              <w:rPr>
+                <w:noProof/>
+                <w:webHidden/>
+              </w:rPr>
+              <w:tab/>
+            </w:r>
+            <w:r>
+              <w:rPr>
+                <w:noProof/>
+                <w:webHidden/>
+              </w:rPr>
+              <w:fldChar w:fldCharType="begin"/>
+            </w:r>
+            <w:r>
+              <w:rPr>
+                <w:noProof/>
+                <w:webHidden/>
+              </w:rPr>
+              <w:instrText xml:space="preserve"> PAGEREF _Toc496182579 \h </w:instrText>
+            </w:r>
+            <w:r>
+              <w:rPr>
+                <w:noProof/>
+                <w:webHidden/>
+              </w:rPr>
+            </w:r>
+            <w:r>
+              <w:rPr>
+                <w:noProof/>
+                <w:webHidden/>
+              </w:rPr>
+              <w:fldChar w:fldCharType="separate"/>
+            </w:r>
+            <w:r>
+              <w:rPr>
+                <w:noProof/>
+                <w:webHidden/>
+              </w:rPr>
+              <w:t>7</w:t>
+            </w:r>
+            <w:r>
+              <w:rPr>
+                <w:noProof/>
+                <w:webHidden/>
+              </w:rPr>
+              <w:fldChar w:fldCharType="end"/>
+            </w:r>
+          </w:hyperlink>
+        </w:p>
+        <w:p>
+          <w:pPr>
+            <w:pStyle w:val="TOC2"/>
+            <w:tabs>
+              <w:tab w:val="right" w:leader="dot" w:pos="9016"/>
+            </w:tabs>
+            <w:rPr>
+              <w:noProof/>
+              <w:lang w:eastAsia="en-IE"/>
+            </w:rPr>
+          </w:pPr>
+          <w:hyperlink w:anchor="_Toc496182580" w:history="1">
+            <w:r>
+              <w:rPr>
+                <w:rStyle w:val="Hyperlink"/>
+                <w:rFonts w:cstheme="minorHAnsi"/>
+                <w:noProof/>
+              </w:rPr>
+              <w:t>4.2 Techniques used in modern Chess programs</w:t>
+            </w:r>
+            <w:r>
+              <w:rPr>
+                <w:noProof/>
+                <w:webHidden/>
+              </w:rPr>
+              <w:tab/>
+            </w:r>
+            <w:r>
+              <w:rPr>
+                <w:noProof/>
+                <w:webHidden/>
+              </w:rPr>
+              <w:fldChar w:fldCharType="begin"/>
+            </w:r>
+            <w:r>
+              <w:rPr>
+                <w:noProof/>
+                <w:webHidden/>
+              </w:rPr>
+              <w:instrText xml:space="preserve"> PAGEREF _Toc496182580 \h </w:instrText>
+            </w:r>
+            <w:r>
+              <w:rPr>
+                <w:noProof/>
+                <w:webHidden/>
+              </w:rPr>
+            </w:r>
+            <w:r>
+              <w:rPr>
+                <w:noProof/>
+                <w:webHidden/>
+              </w:rPr>
+              <w:fldChar w:fldCharType="separate"/>
+            </w:r>
+            <w:r>
+              <w:rPr>
+                <w:noProof/>
+                <w:webHidden/>
+              </w:rPr>
+              <w:t>8</w:t>
+            </w:r>
+            <w:r>
+              <w:rPr>
+                <w:noProof/>
+                <w:webHidden/>
+              </w:rPr>
+              <w:fldChar w:fldCharType="end"/>
+            </w:r>
+          </w:hyperlink>
+        </w:p>
+        <w:p>
+          <w:pPr>
+            <w:pStyle w:val="TOC3"/>
+            <w:tabs>
+              <w:tab w:val="right" w:leader="dot" w:pos="9016"/>
+            </w:tabs>
+            <w:rPr>
+              <w:noProof/>
+              <w:lang w:eastAsia="en-IE"/>
+            </w:rPr>
+          </w:pPr>
+          <w:hyperlink w:anchor="_Toc496182581" w:history="1">
+            <w:r>
+              <w:rPr>
+                <w:rStyle w:val="Hyperlink"/>
+                <w:b/>
+                <w:noProof/>
+              </w:rPr>
+              <w:t>4.2.1 Game Tree</w:t>
+            </w:r>
+            <w:r>
+              <w:rPr>
+                <w:noProof/>
+                <w:webHidden/>
+              </w:rPr>
+              <w:tab/>
+            </w:r>
+            <w:r>
+              <w:rPr>
+                <w:noProof/>
+                <w:webHidden/>
+              </w:rPr>
+              <w:fldChar w:fldCharType="begin"/>
+            </w:r>
+            <w:r>
+              <w:rPr>
+                <w:noProof/>
+                <w:webHidden/>
+              </w:rPr>
+              <w:instrText xml:space="preserve"> PAGEREF _Toc496182581 \h </w:instrText>
+            </w:r>
+            <w:r>
+              <w:rPr>
+                <w:noProof/>
+                <w:webHidden/>
+              </w:rPr>
+            </w:r>
+            <w:r>
+              <w:rPr>
+                <w:noProof/>
+                <w:webHidden/>
+              </w:rPr>
+              <w:fldChar w:fldCharType="separate"/>
+            </w:r>
+            <w:r>
+              <w:rPr>
+                <w:noProof/>
+                <w:webHidden/>
+              </w:rPr>
+              <w:t>8</w:t>
+            </w:r>
+            <w:r>
+              <w:rPr>
+                <w:noProof/>
+                <w:webHidden/>
+              </w:rPr>
+              <w:fldChar w:fldCharType="end"/>
+            </w:r>
+          </w:hyperlink>
+        </w:p>
+        <w:p>
+          <w:pPr>
+            <w:pStyle w:val="TOC3"/>
+            <w:tabs>
+              <w:tab w:val="right" w:leader="dot" w:pos="9016"/>
+            </w:tabs>
+            <w:rPr>
+              <w:noProof/>
+              <w:lang w:eastAsia="en-IE"/>
+            </w:rPr>
+          </w:pPr>
+          <w:hyperlink w:anchor="_Toc496182582" w:history="1">
+            <w:r>
+              <w:rPr>
+                <w:rStyle w:val="Hyperlink"/>
+                <w:b/>
+                <w:noProof/>
+              </w:rPr>
+              <w:t>4.2.1 Search Algorithm</w:t>
+            </w:r>
+            <w:r>
+              <w:rPr>
+                <w:noProof/>
+                <w:webHidden/>
+              </w:rPr>
+              <w:tab/>
+            </w:r>
+            <w:r>
+              <w:rPr>
+                <w:noProof/>
+                <w:webHidden/>
+              </w:rPr>
+              <w:fldChar w:fldCharType="begin"/>
+            </w:r>
+            <w:r>
+              <w:rPr>
+                <w:noProof/>
+                <w:webHidden/>
+              </w:rPr>
+              <w:instrText xml:space="preserve"> PAGEREF _Toc496182582 \h </w:instrText>
+            </w:r>
+            <w:r>
+              <w:rPr>
+                <w:noProof/>
+                <w:webHidden/>
+              </w:rPr>
+            </w:r>
+            <w:r>
+              <w:rPr>
+                <w:noProof/>
+                <w:webHidden/>
+              </w:rPr>
+              <w:fldChar w:fldCharType="separate"/>
+            </w:r>
+            <w:r>
+              <w:rPr>
+                <w:noProof/>
+                <w:webHidden/>
+              </w:rPr>
+              <w:t>9</w:t>
+            </w:r>
+            <w:r>
+              <w:rPr>
+                <w:noProof/>
+                <w:webHidden/>
+              </w:rPr>
+              <w:fldChar w:fldCharType="end"/>
+            </w:r>
+          </w:hyperlink>
+        </w:p>
+        <w:p>
+          <w:pPr>
+            <w:pStyle w:val="TOC3"/>
+            <w:tabs>
+              <w:tab w:val="right" w:leader="dot" w:pos="9016"/>
+            </w:tabs>
+            <w:rPr>
+              <w:noProof/>
+              <w:lang w:eastAsia="en-IE"/>
+            </w:rPr>
+          </w:pPr>
+          <w:hyperlink w:anchor="_Toc496182583" w:history="1">
+            <w:r>
+              <w:rPr>
+                <w:rStyle w:val="Hyperlink"/>
+                <w:b/>
+                <w:noProof/>
+              </w:rPr>
+              <w:t>4.2.2 Minimax Algorithm</w:t>
+            </w:r>
+            <w:r>
+              <w:rPr>
+                <w:noProof/>
+                <w:webHidden/>
+              </w:rPr>
+              <w:tab/>
+            </w:r>
+            <w:r>
+              <w:rPr>
+                <w:noProof/>
+                <w:webHidden/>
+              </w:rPr>
+              <w:fldChar w:fldCharType="begin"/>
+            </w:r>
+            <w:r>
+              <w:rPr>
+                <w:noProof/>
+                <w:webHidden/>
+              </w:rPr>
+              <w:instrText xml:space="preserve"> PAGEREF _Toc496182583 \h </w:instrText>
+            </w:r>
+            <w:r>
+              <w:rPr>
+                <w:noProof/>
+                <w:webHidden/>
+              </w:rPr>
+            </w:r>
+            <w:r>
+              <w:rPr>
+                <w:noProof/>
+                <w:webHidden/>
+              </w:rPr>
+              <w:fldChar w:fldCharType="separate"/>
+            </w:r>
+            <w:r>
+              <w:rPr>
+                <w:noProof/>
+                <w:webHidden/>
+              </w:rPr>
+              <w:t>9</w:t>
+            </w:r>
+            <w:r>
+              <w:rPr>
+                <w:noProof/>
+                <w:webHidden/>
+              </w:rPr>
+              <w:fldChar w:fldCharType="end"/>
+            </w:r>
+          </w:hyperlink>
+        </w:p>
+        <w:p>
+          <w:pPr>
+            <w:pStyle w:val="TOC3"/>
+            <w:tabs>
+              <w:tab w:val="right" w:leader="dot" w:pos="9016"/>
+            </w:tabs>
+            <w:rPr>
+              <w:noProof/>
+              <w:lang w:eastAsia="en-IE"/>
+            </w:rPr>
+          </w:pPr>
+          <w:hyperlink w:anchor="_Toc496182584" w:history="1">
+            <w:r>
+              <w:rPr>
+                <w:rStyle w:val="Hyperlink"/>
+                <w:b/>
+                <w:noProof/>
+              </w:rPr>
+              <w:t>4.2.3 Alpha-Beta Pruning (ABS)</w:t>
+            </w:r>
+            <w:r>
+              <w:rPr>
+                <w:noProof/>
+                <w:webHidden/>
+              </w:rPr>
+              <w:tab/>
+            </w:r>
+            <w:r>
+              <w:rPr>
+                <w:noProof/>
+                <w:webHidden/>
+              </w:rPr>
+              <w:fldChar w:fldCharType="begin"/>
+            </w:r>
+            <w:r>
+              <w:rPr>
+                <w:noProof/>
+                <w:webHidden/>
+              </w:rPr>
+              <w:instrText xml:space="preserve"> PAGEREF _Toc496182584 \h </w:instrText>
+            </w:r>
+            <w:r>
+              <w:rPr>
+                <w:noProof/>
+                <w:webHidden/>
+              </w:rPr>
+            </w:r>
+            <w:r>
+              <w:rPr>
+                <w:noProof/>
+                <w:webHidden/>
+              </w:rPr>
+              <w:fldChar w:fldCharType="separate"/>
+            </w:r>
+            <w:r>
+              <w:rPr>
+                <w:noProof/>
+                <w:webHidden/>
+              </w:rPr>
+              <w:t>10</w:t>
+            </w:r>
+            <w:r>
+              <w:rPr>
+                <w:noProof/>
+                <w:webHidden/>
+              </w:rPr>
+              <w:fldChar w:fldCharType="end"/>
+            </w:r>
+          </w:hyperlink>
+        </w:p>
+        <w:p>
+          <w:pPr>
+            <w:pStyle w:val="TOC3"/>
+            <w:tabs>
+              <w:tab w:val="right" w:leader="dot" w:pos="9016"/>
+            </w:tabs>
+            <w:rPr>
+              <w:noProof/>
+              <w:lang w:eastAsia="en-IE"/>
+            </w:rPr>
+          </w:pPr>
+          <w:hyperlink w:anchor="_Toc496182585" w:history="1">
+            <w:r>
+              <w:rPr>
+                <w:rStyle w:val="Hyperlink"/>
+                <w:b/>
+                <w:noProof/>
+              </w:rPr>
+              <w:t>4.2.4 Evaluation Functions</w:t>
+            </w:r>
+            <w:r>
+              <w:rPr>
+                <w:noProof/>
+                <w:webHidden/>
+              </w:rPr>
+              <w:tab/>
+            </w:r>
+            <w:r>
+              <w:rPr>
+                <w:noProof/>
+                <w:webHidden/>
+              </w:rPr>
+              <w:fldChar w:fldCharType="begin"/>
+            </w:r>
+            <w:r>
+              <w:rPr>
+                <w:noProof/>
+                <w:webHidden/>
+              </w:rPr>
+              <w:instrText xml:space="preserve"> PAGEREF _Toc496182585 \h </w:instrText>
+            </w:r>
+            <w:r>
+              <w:rPr>
+                <w:noProof/>
+                <w:webHidden/>
+              </w:rPr>
+            </w:r>
+            <w:r>
+              <w:rPr>
+                <w:noProof/>
+                <w:webHidden/>
+              </w:rPr>
+              <w:fldChar w:fldCharType="separate"/>
+            </w:r>
+            <w:r>
+              <w:rPr>
+                <w:noProof/>
+                <w:webHidden/>
+              </w:rPr>
+              <w:t>11</w:t>
+            </w:r>
+            <w:r>
+              <w:rPr>
+                <w:noProof/>
+                <w:webHidden/>
+              </w:rPr>
+              <w:fldChar w:fldCharType="end"/>
+            </w:r>
+          </w:hyperlink>
+        </w:p>
+        <w:p>
+          <w:pPr>
+            <w:pStyle w:val="TOC1"/>
+            <w:tabs>
+              <w:tab w:val="right" w:leader="dot" w:pos="9016"/>
+            </w:tabs>
+            <w:rPr>
+              <w:noProof/>
+              <w:lang w:eastAsia="en-IE"/>
+            </w:rPr>
+          </w:pPr>
+          <w:hyperlink w:anchor="_Toc496182586" w:history="1">
+            <w:r>
+              <w:rPr>
+                <w:rStyle w:val="Hyperlink"/>
+                <w:rFonts w:cstheme="minorHAnsi"/>
+                <w:noProof/>
+              </w:rPr>
+              <w:t>References</w:t>
+            </w:r>
+            <w:r>
+              <w:rPr>
+                <w:noProof/>
+                <w:webHidden/>
+              </w:rPr>
+              <w:tab/>
+            </w:r>
+            <w:r>
+              <w:rPr>
+                <w:noProof/>
+                <w:webHidden/>
+              </w:rPr>
+              <w:fldChar w:fldCharType="begin"/>
+            </w:r>
+            <w:r>
+              <w:rPr>
+                <w:noProof/>
+                <w:webHidden/>
+              </w:rPr>
+              <w:instrText xml:space="preserve"> PAGEREF _Toc496182586 \h </w:instrText>
+            </w:r>
+            <w:r>
+              <w:rPr>
+                <w:noProof/>
+                <w:webHidden/>
+              </w:rPr>
+            </w:r>
+            <w:r>
+              <w:rPr>
+                <w:noProof/>
+                <w:webHidden/>
+              </w:rPr>
+              <w:fldChar w:fldCharType="separate"/>
+            </w:r>
+            <w:r>
+              <w:rPr>
+                <w:noProof/>
+                <w:webHidden/>
+              </w:rPr>
+              <w:t>11</w:t>
+            </w:r>
+            <w:r>
+              <w:rPr>
+                <w:noProof/>
+                <w:webHidden/>
+              </w:rPr>
+              <w:fldChar w:fldCharType="end"/>
+            </w:r>
+          </w:hyperlink>
+        </w:p>
+        <w:p>
+          <w:r>
+            <w:rPr>
+              <w:b/>
+              <w:bCs/>
+              <w:noProof/>
+            </w:rPr>
+            <w:lastRenderedPageBreak/>
+            <w:fldChar w:fldCharType="end"/>
+          </w:r>
+        </w:p>
+      </w:sdtContent>
+    </w:sdt>
     <w:p>
       <w:pPr>
         <w:pStyle w:val="Heading1"/>
@@ -25,12 +2320,14 @@
           <w:b/>
         </w:rPr>
       </w:pPr>
+      <w:bookmarkStart w:id="1" w:name="_Toc496182556"/>
       <w:r>
         <w:rPr>
           <w:b/>
         </w:rPr>
         <w:t>Chapter 2: Machine Learning</w:t>
       </w:r>
+      <w:bookmarkEnd w:id="1"/>
     </w:p>
     <w:p>
       <w:pPr>
@@ -42,13 +2339,23 @@
           <w:szCs w:val="28"/>
         </w:rPr>
       </w:pPr>
+      <w:bookmarkStart w:id="2" w:name="_Toc496182557"/>
       <w:r>
         <w:rPr>
           <w:rFonts w:asciiTheme="minorHAnsi" w:hAnsiTheme="minorHAnsi" w:cstheme="minorHAnsi"/>
           <w:sz w:val="28"/>
           <w:szCs w:val="28"/>
         </w:rPr>
-        <w:t xml:space="preserve">2.1 Introduction </w:t>
+        <w:t>2.1 Introduction</w:t>
+      </w:r>
+      <w:bookmarkEnd w:id="2"/>
+      <w:r>
+        <w:rPr>
+          <w:rFonts w:asciiTheme="minorHAnsi" w:hAnsiTheme="minorHAnsi" w:cstheme="minorHAnsi"/>
+          <w:sz w:val="28"/>
+          <w:szCs w:val="28"/>
+        </w:rPr>
+        <w:t xml:space="preserve"> </w:t>
       </w:r>
     </w:p>
     <w:p>
@@ -490,6 +2797,7 @@
           <w:szCs w:val="28"/>
         </w:rPr>
       </w:pPr>
+      <w:bookmarkStart w:id="3" w:name="_Toc496182558"/>
       <w:r>
         <w:rPr>
           <w:rFonts w:asciiTheme="minorHAnsi" w:hAnsiTheme="minorHAnsi" w:cstheme="minorHAnsi"/>
@@ -538,6 +2846,7 @@
         </w:rPr>
         <w:t>earning</w:t>
       </w:r>
+      <w:bookmarkEnd w:id="3"/>
     </w:p>
     <w:p>
       <w:pPr>
@@ -547,6 +2856,7 @@
           <w:b/>
         </w:rPr>
       </w:pPr>
+      <w:bookmarkStart w:id="4" w:name="_Toc496182559"/>
       <w:r>
         <w:rPr>
           <w:b/>
@@ -565,6 +2875,7 @@
         </w:rPr>
         <w:t>.1 Supervised Learning</w:t>
       </w:r>
+      <w:bookmarkEnd w:id="4"/>
     </w:p>
     <w:p>
       <w:pPr>
@@ -730,6 +3041,7 @@
           <w:b/>
         </w:rPr>
       </w:pPr>
+      <w:bookmarkStart w:id="5" w:name="_Toc496182560"/>
       <w:r>
         <w:rPr>
           <w:b/>
@@ -742,6 +3054,7 @@
         </w:rPr>
         <w:t>.2 Unsupervised Learning</w:t>
       </w:r>
+      <w:bookmarkEnd w:id="5"/>
     </w:p>
     <w:p>
       <w:pPr>
@@ -830,6 +3143,7 @@
           <w:b/>
         </w:rPr>
       </w:pPr>
+      <w:bookmarkStart w:id="6" w:name="_Toc496182561"/>
       <w:r>
         <w:rPr>
           <w:b/>
@@ -843,6 +3157,7 @@
         </w:rPr>
         <w:t>.3 Reinforcement Learning</w:t>
       </w:r>
+      <w:bookmarkEnd w:id="6"/>
     </w:p>
     <w:p>
       <w:pPr>
@@ -975,6 +3290,7 @@
           <w:szCs w:val="28"/>
         </w:rPr>
       </w:pPr>
+      <w:bookmarkStart w:id="7" w:name="_Toc496182562"/>
       <w:r>
         <w:rPr>
           <w:rFonts w:asciiTheme="minorHAnsi" w:hAnsiTheme="minorHAnsi" w:cstheme="minorHAnsi"/>
@@ -1015,6 +3331,7 @@
         </w:rPr>
         <w:t>methods</w:t>
       </w:r>
+      <w:bookmarkEnd w:id="7"/>
     </w:p>
     <w:p>
       <w:pPr>
@@ -1024,6 +3341,7 @@
           <w:b/>
         </w:rPr>
       </w:pPr>
+      <w:bookmarkStart w:id="8" w:name="_Toc496182563"/>
       <w:r>
         <w:rPr>
           <w:b/>
@@ -1040,8 +3358,15 @@
         <w:rPr>
           <w:b/>
         </w:rPr>
-        <w:t>Decision tree learning</w:t>
-      </w:r>
+        <w:t>Decision Tree L</w:t>
+      </w:r>
+      <w:r>
+        <w:rPr>
+          <w:b/>
+        </w:rPr>
+        <w:t>earning</w:t>
+      </w:r>
+      <w:bookmarkEnd w:id="8"/>
     </w:p>
     <w:p>
       <w:pPr>
@@ -1164,6 +3489,7 @@
           <w:b/>
         </w:rPr>
       </w:pPr>
+      <w:bookmarkStart w:id="9" w:name="_Toc496182564"/>
       <w:r>
         <w:rPr>
           <w:b/>
@@ -1180,8 +3506,15 @@
         <w:rPr>
           <w:b/>
         </w:rPr>
-        <w:t>Artificial neural networks (ANN)</w:t>
-      </w:r>
+        <w:t>Artificial Neural N</w:t>
+      </w:r>
+      <w:r>
+        <w:rPr>
+          <w:b/>
+        </w:rPr>
+        <w:t>etworks (ANN)</w:t>
+      </w:r>
+      <w:bookmarkEnd w:id="9"/>
     </w:p>
     <w:p>
       <w:pPr>
@@ -1551,6 +3884,7 @@
           <w:b/>
         </w:rPr>
       </w:pPr>
+      <w:bookmarkStart w:id="10" w:name="_Toc496182565"/>
       <w:r>
         <w:rPr>
           <w:b/>
@@ -1570,6 +3904,7 @@
         </w:rPr>
         <w:t>Deep Learning (DL)</w:t>
       </w:r>
+      <w:bookmarkEnd w:id="10"/>
     </w:p>
     <w:p>
       <w:pPr>
@@ -1668,6 +4003,7 @@
           <w:b/>
         </w:rPr>
       </w:pPr>
+      <w:bookmarkStart w:id="11" w:name="_Toc496182566"/>
       <w:r>
         <w:rPr>
           <w:b/>
@@ -1686,6 +4022,7 @@
         </w:rPr>
         <w:t>Genetic Algorithms (GA)</w:t>
       </w:r>
+      <w:bookmarkEnd w:id="11"/>
     </w:p>
     <w:p>
       <w:pPr>
@@ -1863,6 +4200,7 @@
           <w:b/>
         </w:rPr>
       </w:pPr>
+      <w:bookmarkStart w:id="12" w:name="_Toc496182567"/>
       <w:r>
         <w:rPr>
           <w:b/>
@@ -1875,6 +4213,7 @@
         </w:rPr>
         <w:t>emporal Difference (TD)</w:t>
       </w:r>
+      <w:bookmarkEnd w:id="12"/>
     </w:p>
     <w:p>
       <w:pPr>
@@ -1991,6 +4330,7 @@
           <w:szCs w:val="28"/>
         </w:rPr>
       </w:pPr>
+      <w:bookmarkStart w:id="13" w:name="_Toc496182568"/>
       <w:r>
         <w:rPr>
           <w:rFonts w:asciiTheme="minorHAnsi" w:hAnsiTheme="minorHAnsi" w:cstheme="minorHAnsi"/>
@@ -1999,6 +4339,7 @@
         </w:rPr>
         <w:t>2.4 Machine learning examples in everyday life</w:t>
       </w:r>
+      <w:bookmarkEnd w:id="13"/>
     </w:p>
     <w:p>
       <w:pPr>
@@ -2012,10 +4353,19 @@
       <w:r>
         <w:rPr>
           <w:rFonts w:cstheme="minorHAnsi"/>
-          <w:sz w:val="24"/>
-          <w:szCs w:val="24"/>
-        </w:rPr>
-        <w:t xml:space="preserve">Siri: A voice recognition system uses machine learning to help answer questions and make recommendations. </w:t>
+          <w:b/>
+          <w:sz w:val="24"/>
+          <w:szCs w:val="24"/>
+        </w:rPr>
+        <w:t>Siri:</w:t>
+      </w:r>
+      <w:r>
+        <w:rPr>
+          <w:rFonts w:cstheme="minorHAnsi"/>
+          <w:sz w:val="24"/>
+          <w:szCs w:val="24"/>
+        </w:rPr>
+        <w:t xml:space="preserve"> A voice recognition system uses machine learning to help answer questions and make recommendations. </w:t>
       </w:r>
     </w:p>
     <w:p>
@@ -2030,10 +4380,19 @@
       <w:r>
         <w:rPr>
           <w:rFonts w:cstheme="minorHAnsi"/>
-          <w:sz w:val="24"/>
-          <w:szCs w:val="24"/>
-        </w:rPr>
-        <w:t xml:space="preserve">Facebook: A social media service that uses image recognition algorithm to recognised people in photo. </w:t>
+          <w:b/>
+          <w:sz w:val="24"/>
+          <w:szCs w:val="24"/>
+        </w:rPr>
+        <w:t>Facebook:</w:t>
+      </w:r>
+      <w:r>
+        <w:rPr>
+          <w:rFonts w:cstheme="minorHAnsi"/>
+          <w:sz w:val="24"/>
+          <w:szCs w:val="24"/>
+        </w:rPr>
+        <w:t xml:space="preserve"> A social media service that uses image recognition algorithm to recognised people in photo. </w:t>
       </w:r>
     </w:p>
     <w:p>
@@ -2048,10 +4407,19 @@
       <w:r>
         <w:rPr>
           <w:rFonts w:cstheme="minorHAnsi"/>
-          <w:sz w:val="24"/>
-          <w:szCs w:val="24"/>
-        </w:rPr>
-        <w:t>AVG: An antivirus software that uses machine learning to detect malicious software on computer device.</w:t>
+          <w:b/>
+          <w:sz w:val="24"/>
+          <w:szCs w:val="24"/>
+        </w:rPr>
+        <w:t>AVG:</w:t>
+      </w:r>
+      <w:r>
+        <w:rPr>
+          <w:rFonts w:cstheme="minorHAnsi"/>
+          <w:sz w:val="24"/>
+          <w:szCs w:val="24"/>
+        </w:rPr>
+        <w:t xml:space="preserve"> An antivirus software that uses machine learning to detect malicious software on computer device.</w:t>
       </w:r>
     </w:p>
     <w:p>
@@ -2066,10 +4434,19 @@
       <w:r>
         <w:rPr>
           <w:rFonts w:cstheme="minorHAnsi"/>
-          <w:sz w:val="24"/>
-          <w:szCs w:val="24"/>
-        </w:rPr>
-        <w:t xml:space="preserve">Google: A search engine that uses machine learning algorithm to improve search results and search suggestions.  </w:t>
+          <w:b/>
+          <w:sz w:val="24"/>
+          <w:szCs w:val="24"/>
+        </w:rPr>
+        <w:t>Google:</w:t>
+      </w:r>
+      <w:r>
+        <w:rPr>
+          <w:rFonts w:cstheme="minorHAnsi"/>
+          <w:sz w:val="24"/>
+          <w:szCs w:val="24"/>
+        </w:rPr>
+        <w:t xml:space="preserve"> A search engine that uses machine learning algorithm to improve search results and search suggestions.  </w:t>
       </w:r>
     </w:p>
     <w:p>
@@ -2084,10 +4461,19 @@
       <w:r>
         <w:rPr>
           <w:rFonts w:cstheme="minorHAnsi"/>
-          <w:sz w:val="24"/>
-          <w:szCs w:val="24"/>
-        </w:rPr>
-        <w:t>PayPal: An online payment platform that uses machine learning algorithm to detect fraud.</w:t>
+          <w:b/>
+          <w:sz w:val="24"/>
+          <w:szCs w:val="24"/>
+        </w:rPr>
+        <w:t>PayPal:</w:t>
+      </w:r>
+      <w:r>
+        <w:rPr>
+          <w:rFonts w:cstheme="minorHAnsi"/>
+          <w:sz w:val="24"/>
+          <w:szCs w:val="24"/>
+        </w:rPr>
+        <w:t xml:space="preserve"> An online payment platform that uses machine learning algorithm to detect fraud.</w:t>
       </w:r>
     </w:p>
     <w:p>
@@ -2108,6 +4494,7 @@
           <w:b/>
         </w:rPr>
       </w:pPr>
+      <w:bookmarkStart w:id="14" w:name="_Toc496182569"/>
       <w:r>
         <w:rPr>
           <w:b/>
@@ -2121,6 +4508,7 @@
         </w:rPr>
         <w:t>Artificial Intelligence</w:t>
       </w:r>
+      <w:bookmarkEnd w:id="14"/>
     </w:p>
     <w:p>
       <w:pPr>
@@ -2132,6 +4520,7 @@
           <w:szCs w:val="28"/>
         </w:rPr>
       </w:pPr>
+      <w:bookmarkStart w:id="15" w:name="_Toc496182570"/>
       <w:r>
         <w:rPr>
           <w:rFonts w:asciiTheme="minorHAnsi" w:hAnsiTheme="minorHAnsi" w:cstheme="minorHAnsi"/>
@@ -2140,6 +4529,7 @@
         </w:rPr>
         <w:t>3.1 Introduction</w:t>
       </w:r>
+      <w:bookmarkEnd w:id="15"/>
     </w:p>
     <w:p>
       <w:pPr>
@@ -2499,6 +4889,7 @@
           <w:id w:val="1940943631"/>
           <w:citation/>
         </w:sdtPr>
+        <w:sdtEndPr/>
         <w:sdtContent>
           <w:r>
             <w:rPr>
@@ -2554,6 +4945,7 @@
           <w:szCs w:val="28"/>
         </w:rPr>
       </w:pPr>
+      <w:bookmarkStart w:id="16" w:name="_Toc496182571"/>
       <w:r>
         <w:rPr>
           <w:rFonts w:asciiTheme="minorHAnsi" w:hAnsiTheme="minorHAnsi" w:cstheme="minorHAnsi"/>
@@ -2570,6 +4962,7 @@
         </w:rPr>
         <w:t xml:space="preserve"> Approaches</w:t>
       </w:r>
+      <w:bookmarkEnd w:id="16"/>
     </w:p>
     <w:p>
       <w:pPr>
@@ -2650,6 +5043,7 @@
           <w:id w:val="47276234"/>
           <w:citation/>
         </w:sdtPr>
+        <w:sdtEndPr/>
         <w:sdtContent>
           <w:r>
             <w:rPr>
@@ -2678,6 +5072,7 @@
           <w:r>
             <w:rPr>
               <w:rFonts w:cstheme="minorHAnsi"/>
+              <w:noProof/>
               <w:sz w:val="24"/>
               <w:szCs w:val="24"/>
             </w:rPr>
@@ -2913,6 +5308,7 @@
           <w:id w:val="-2102705416"/>
           <w:citation/>
         </w:sdtPr>
+        <w:sdtEndPr/>
         <w:sdtContent>
           <w:r>
             <w:rPr>
@@ -2941,6 +5337,7 @@
           <w:r>
             <w:rPr>
               <w:rFonts w:cstheme="minorHAnsi"/>
+              <w:noProof/>
               <w:sz w:val="24"/>
               <w:szCs w:val="24"/>
             </w:rPr>
@@ -3049,7 +5446,23 @@
           <w:sz w:val="24"/>
           <w:szCs w:val="24"/>
         </w:rPr>
-        <w:t xml:space="preserve"> that combines computer model AI and psychology techniques to construct precise and testable theories of the human mind.</w:t>
+        <w:t xml:space="preserve"> that combines computer model </w:t>
+      </w:r>
+      <w:r>
+        <w:rPr>
+          <w:rFonts w:cstheme="minorHAnsi"/>
+          <w:sz w:val="24"/>
+          <w:szCs w:val="24"/>
+        </w:rPr>
+        <w:t>artificial intelligence</w:t>
+      </w:r>
+      <w:r>
+        <w:rPr>
+          <w:rFonts w:cstheme="minorHAnsi"/>
+          <w:sz w:val="24"/>
+          <w:szCs w:val="24"/>
+        </w:rPr>
+        <w:t xml:space="preserve"> and psychology techniques to construct precise and testable theories of the human mind.</w:t>
       </w:r>
       <w:r>
         <w:rPr>
@@ -3069,6 +5482,7 @@
           <w:id w:val="-13691334"/>
           <w:citation/>
         </w:sdtPr>
+        <w:sdtEndPr/>
         <w:sdtContent>
           <w:r>
             <w:rPr>
@@ -3097,6 +5511,7 @@
           <w:r>
             <w:rPr>
               <w:rFonts w:cstheme="minorHAnsi"/>
+              <w:noProof/>
               <w:sz w:val="24"/>
               <w:szCs w:val="24"/>
             </w:rPr>
@@ -3152,7 +5567,7 @@
           <w:sz w:val="24"/>
           <w:szCs w:val="24"/>
         </w:rPr>
-        <w:t>Rational Agent Approach</w:t>
+        <w:t>The Law of Thought Approach</w:t>
       </w:r>
     </w:p>
     <w:p>
@@ -3170,28 +5585,221 @@
           <w:sz w:val="24"/>
           <w:szCs w:val="24"/>
         </w:rPr>
-        <w:t>An agent</w:t>
-      </w:r>
-      <w:r>
-        <w:rPr>
-          <w:rFonts w:cstheme="minorHAnsi"/>
-          <w:sz w:val="24"/>
-          <w:szCs w:val="24"/>
-        </w:rPr>
-        <w:t xml:space="preserve"> is something that acts. A rational </w:t>
-      </w:r>
-      <w:proofErr w:type="spellStart"/>
-      <w:r>
-        <w:rPr>
-          <w:rFonts w:cstheme="minorHAnsi"/>
-          <w:sz w:val="24"/>
-          <w:szCs w:val="24"/>
-        </w:rPr>
-        <w:t>agen</w:t>
-      </w:r>
-      <w:proofErr w:type="spellEnd"/>
+        <w:t xml:space="preserve">This approach uses logic to solve any solvable problem described in logical notation. </w:t>
+      </w:r>
+      <w:r>
+        <w:rPr>
+          <w:rFonts w:cstheme="minorHAnsi"/>
+          <w:sz w:val="24"/>
+          <w:szCs w:val="24"/>
+        </w:rPr>
+        <w:t xml:space="preserve">It emphasis on correct inferences. </w:t>
+      </w:r>
+      <w:sdt>
+        <w:sdtPr>
+          <w:rPr>
+            <w:rFonts w:cstheme="minorHAnsi"/>
+            <w:sz w:val="24"/>
+            <w:szCs w:val="24"/>
+          </w:rPr>
+          <w:id w:val="1209524166"/>
+          <w:citation/>
+        </w:sdtPr>
+        <w:sdtEndPr/>
+        <w:sdtContent>
+          <w:r>
+            <w:rPr>
+              <w:rFonts w:cstheme="minorHAnsi"/>
+              <w:sz w:val="24"/>
+              <w:szCs w:val="24"/>
+            </w:rPr>
+            <w:fldChar w:fldCharType="begin"/>
+          </w:r>
+          <w:r>
+            <w:rPr>
+              <w:rFonts w:cstheme="minorHAnsi"/>
+              <w:sz w:val="24"/>
+              <w:szCs w:val="24"/>
+            </w:rPr>
+            <w:instrText xml:space="preserve"> CITATION Rus16 \l 6153 </w:instrText>
+          </w:r>
+          <w:r>
+            <w:rPr>
+              <w:rFonts w:cstheme="minorHAnsi"/>
+              <w:sz w:val="24"/>
+              <w:szCs w:val="24"/>
+            </w:rPr>
+            <w:fldChar w:fldCharType="separate"/>
+          </w:r>
+          <w:r>
+            <w:rPr>
+              <w:rFonts w:cstheme="minorHAnsi"/>
+              <w:noProof/>
+              <w:sz w:val="24"/>
+              <w:szCs w:val="24"/>
+            </w:rPr>
+            <w:t>(Russell &amp; Norvig, 2010)</w:t>
+          </w:r>
+          <w:r>
+            <w:rPr>
+              <w:rFonts w:cstheme="minorHAnsi"/>
+              <w:sz w:val="24"/>
+              <w:szCs w:val="24"/>
+            </w:rPr>
+            <w:fldChar w:fldCharType="end"/>
+          </w:r>
+        </w:sdtContent>
+      </w:sdt>
     </w:p>
-    <w:p/>
+    <w:p>
+      <w:pPr>
+        <w:spacing w:line="360" w:lineRule="auto"/>
+        <w:rPr>
+          <w:rFonts w:asciiTheme="majorHAnsi" w:eastAsiaTheme="majorEastAsia" w:hAnsiTheme="majorHAnsi" w:cstheme="majorBidi"/>
+          <w:b/>
+          <w:color w:val="1F4D78" w:themeColor="accent1" w:themeShade="7F"/>
+          <w:sz w:val="24"/>
+          <w:szCs w:val="24"/>
+        </w:rPr>
+      </w:pPr>
+      <w:r>
+        <w:rPr>
+          <w:rFonts w:asciiTheme="majorHAnsi" w:eastAsiaTheme="majorEastAsia" w:hAnsiTheme="majorHAnsi" w:cstheme="majorBidi"/>
+          <w:b/>
+          <w:color w:val="1F4D78" w:themeColor="accent1" w:themeShade="7F"/>
+          <w:sz w:val="24"/>
+          <w:szCs w:val="24"/>
+        </w:rPr>
+        <w:t>3.2.4</w:t>
+      </w:r>
+      <w:r>
+        <w:rPr>
+          <w:rFonts w:asciiTheme="majorHAnsi" w:eastAsiaTheme="majorEastAsia" w:hAnsiTheme="majorHAnsi" w:cstheme="majorBidi"/>
+          <w:b/>
+          <w:color w:val="1F4D78" w:themeColor="accent1" w:themeShade="7F"/>
+          <w:sz w:val="24"/>
+          <w:szCs w:val="24"/>
+        </w:rPr>
+        <w:t xml:space="preserve"> </w:t>
+      </w:r>
+      <w:r>
+        <w:rPr>
+          <w:rFonts w:asciiTheme="majorHAnsi" w:eastAsiaTheme="majorEastAsia" w:hAnsiTheme="majorHAnsi" w:cstheme="majorBidi"/>
+          <w:b/>
+          <w:color w:val="1F4D78" w:themeColor="accent1" w:themeShade="7F"/>
+          <w:sz w:val="24"/>
+          <w:szCs w:val="24"/>
+        </w:rPr>
+        <w:t xml:space="preserve">The </w:t>
+      </w:r>
+      <w:r>
+        <w:rPr>
+          <w:rFonts w:asciiTheme="majorHAnsi" w:eastAsiaTheme="majorEastAsia" w:hAnsiTheme="majorHAnsi" w:cstheme="majorBidi"/>
+          <w:b/>
+          <w:color w:val="1F4D78" w:themeColor="accent1" w:themeShade="7F"/>
+          <w:sz w:val="24"/>
+          <w:szCs w:val="24"/>
+        </w:rPr>
+        <w:t>Rational Agent Approach</w:t>
+      </w:r>
+    </w:p>
+    <w:p>
+      <w:pPr>
+        <w:spacing w:line="360" w:lineRule="auto"/>
+        <w:rPr>
+          <w:rFonts w:cstheme="minorHAnsi"/>
+          <w:sz w:val="24"/>
+          <w:szCs w:val="24"/>
+        </w:rPr>
+      </w:pPr>
+      <w:r>
+        <w:rPr>
+          <w:rFonts w:cstheme="minorHAnsi"/>
+          <w:sz w:val="24"/>
+          <w:szCs w:val="24"/>
+        </w:rPr>
+        <w:t>The idea of this approach is to create a</w:t>
+      </w:r>
+      <w:r>
+        <w:rPr>
+          <w:rFonts w:cstheme="minorHAnsi"/>
+          <w:sz w:val="24"/>
+          <w:szCs w:val="24"/>
+        </w:rPr>
+        <w:t xml:space="preserve"> rational agen</w:t>
+      </w:r>
+      <w:r>
+        <w:rPr>
+          <w:rFonts w:cstheme="minorHAnsi"/>
+          <w:sz w:val="24"/>
+          <w:szCs w:val="24"/>
+        </w:rPr>
+        <w:t xml:space="preserve">t </w:t>
+      </w:r>
+      <w:r>
+        <w:rPr>
+          <w:rFonts w:cstheme="minorHAnsi"/>
+          <w:sz w:val="24"/>
+          <w:szCs w:val="24"/>
+        </w:rPr>
+        <w:t xml:space="preserve">able to operate autonomously, adapt to changes, create and pursue goals and acts so that it can achieve the best outcome. </w:t>
+      </w:r>
+      <w:sdt>
+        <w:sdtPr>
+          <w:rPr>
+            <w:rFonts w:cstheme="minorHAnsi"/>
+            <w:sz w:val="24"/>
+            <w:szCs w:val="24"/>
+          </w:rPr>
+          <w:id w:val="-1017930628"/>
+          <w:citation/>
+        </w:sdtPr>
+        <w:sdtEndPr/>
+        <w:sdtContent>
+          <w:r>
+            <w:rPr>
+              <w:rFonts w:cstheme="minorHAnsi"/>
+              <w:sz w:val="24"/>
+              <w:szCs w:val="24"/>
+            </w:rPr>
+            <w:fldChar w:fldCharType="begin"/>
+          </w:r>
+          <w:r>
+            <w:rPr>
+              <w:rFonts w:cstheme="minorHAnsi"/>
+              <w:sz w:val="24"/>
+              <w:szCs w:val="24"/>
+            </w:rPr>
+            <w:instrText xml:space="preserve"> CITATION Rus16 \l 6153 </w:instrText>
+          </w:r>
+          <w:r>
+            <w:rPr>
+              <w:rFonts w:cstheme="minorHAnsi"/>
+              <w:sz w:val="24"/>
+              <w:szCs w:val="24"/>
+            </w:rPr>
+            <w:fldChar w:fldCharType="separate"/>
+          </w:r>
+          <w:r>
+            <w:rPr>
+              <w:rFonts w:cstheme="minorHAnsi"/>
+              <w:noProof/>
+              <w:sz w:val="24"/>
+              <w:szCs w:val="24"/>
+            </w:rPr>
+            <w:t>(Russell &amp; Norvig, 2010)</w:t>
+          </w:r>
+          <w:r>
+            <w:rPr>
+              <w:rFonts w:cstheme="minorHAnsi"/>
+              <w:sz w:val="24"/>
+              <w:szCs w:val="24"/>
+            </w:rPr>
+            <w:fldChar w:fldCharType="end"/>
+          </w:r>
+        </w:sdtContent>
+      </w:sdt>
+    </w:p>
     <w:p>
       <w:pPr>
         <w:pStyle w:val="Heading2"/>
@@ -3202,87 +5810,30 @@
           <w:szCs w:val="28"/>
         </w:rPr>
       </w:pPr>
+      <w:bookmarkStart w:id="17" w:name="_Toc496182573"/>
       <w:r>
         <w:rPr>
           <w:rFonts w:asciiTheme="minorHAnsi" w:hAnsiTheme="minorHAnsi" w:cstheme="minorHAnsi"/>
           <w:sz w:val="28"/>
           <w:szCs w:val="28"/>
         </w:rPr>
-        <w:t>3.3 Artificial Intelligence Tools</w:t>
-      </w:r>
-    </w:p>
-    <w:p>
-      <w:pPr>
-        <w:spacing w:line="360" w:lineRule="auto"/>
-        <w:rPr>
-          <w:rFonts w:cstheme="minorHAnsi"/>
-          <w:sz w:val="24"/>
-          <w:szCs w:val="24"/>
-        </w:rPr>
-      </w:pPr>
-      <w:r>
-        <w:rPr>
-          <w:rFonts w:cstheme="minorHAnsi"/>
-          <w:sz w:val="24"/>
-          <w:szCs w:val="24"/>
-        </w:rPr>
-        <w:t>Search algorithm</w:t>
-      </w:r>
-    </w:p>
-    <w:p>
-      <w:pPr>
-        <w:spacing w:line="360" w:lineRule="auto"/>
-        <w:rPr>
-          <w:rFonts w:cstheme="minorHAnsi"/>
-          <w:sz w:val="24"/>
-          <w:szCs w:val="24"/>
-        </w:rPr>
-      </w:pPr>
-      <w:r>
-        <w:rPr>
-          <w:rFonts w:cstheme="minorHAnsi"/>
-          <w:sz w:val="24"/>
-          <w:szCs w:val="24"/>
-        </w:rPr>
-        <w:t>Logic Programming</w:t>
-      </w:r>
-    </w:p>
-    <w:p>
-      <w:pPr>
-        <w:spacing w:line="360" w:lineRule="auto"/>
-        <w:rPr>
-          <w:rFonts w:cstheme="minorHAnsi"/>
-          <w:sz w:val="24"/>
-          <w:szCs w:val="24"/>
-        </w:rPr>
-      </w:pPr>
-      <w:r>
-        <w:rPr>
-          <w:rFonts w:cstheme="minorHAnsi"/>
-          <w:sz w:val="24"/>
-          <w:szCs w:val="24"/>
-        </w:rPr>
-        <w:t>Neural Networks</w:t>
-      </w:r>
-    </w:p>
-    <w:p/>
-    <w:p>
-      <w:pPr>
-        <w:pStyle w:val="Heading2"/>
-        <w:spacing w:line="360" w:lineRule="auto"/>
+        <w:t>3</w:t>
+      </w:r>
+      <w:r>
         <w:rPr>
           <w:rFonts w:asciiTheme="minorHAnsi" w:hAnsiTheme="minorHAnsi" w:cstheme="minorHAnsi"/>
           <w:sz w:val="28"/>
           <w:szCs w:val="28"/>
         </w:rPr>
-      </w:pPr>
+        <w:t>.</w:t>
+      </w:r>
       <w:r>
         <w:rPr>
           <w:rFonts w:asciiTheme="minorHAnsi" w:hAnsiTheme="minorHAnsi" w:cstheme="minorHAnsi"/>
           <w:sz w:val="28"/>
           <w:szCs w:val="28"/>
         </w:rPr>
-        <w:t>3.4</w:t>
+        <w:t>3</w:t>
       </w:r>
       <w:r>
         <w:rPr>
@@ -3290,76 +5841,454 @@
           <w:sz w:val="28"/>
           <w:szCs w:val="28"/>
         </w:rPr>
-        <w:t xml:space="preserve"> Artificial Intelligence </w:t>
-      </w:r>
+        <w:t xml:space="preserve"> </w:t>
+      </w:r>
+      <w:bookmarkEnd w:id="17"/>
       <w:r>
         <w:rPr>
           <w:rFonts w:asciiTheme="minorHAnsi" w:hAnsiTheme="minorHAnsi" w:cstheme="minorHAnsi"/>
           <w:sz w:val="28"/>
           <w:szCs w:val="28"/>
         </w:rPr>
-        <w:t>Applications</w:t>
-      </w:r>
-    </w:p>
-    <w:p>
-      <w:r>
-        <w:t>Finance</w:t>
-      </w:r>
-    </w:p>
-    <w:p>
-      <w:r>
-        <w:t xml:space="preserve">Healthcare </w:t>
-      </w:r>
-    </w:p>
-    <w:p>
-      <w:r>
-        <w:t>Video Games</w:t>
-      </w:r>
-    </w:p>
-    <w:p>
-      <w:pPr>
-        <w:spacing w:line="360" w:lineRule="auto"/>
-        <w:rPr>
-          <w:rFonts w:cstheme="minorHAnsi"/>
-          <w:sz w:val="24"/>
-          <w:szCs w:val="24"/>
-        </w:rPr>
-      </w:pPr>
-    </w:p>
-    <w:p>
-      <w:pPr>
-        <w:pStyle w:val="Heading2"/>
-        <w:spacing w:line="360" w:lineRule="auto"/>
+        <w:t xml:space="preserve">Artificial Intelligence </w:t>
+      </w:r>
+      <w:r>
         <w:rPr>
           <w:rFonts w:asciiTheme="minorHAnsi" w:hAnsiTheme="minorHAnsi" w:cstheme="minorHAnsi"/>
           <w:sz w:val="28"/>
           <w:szCs w:val="28"/>
         </w:rPr>
-      </w:pPr>
+        <w:t xml:space="preserve">in </w:t>
+      </w:r>
       <w:r>
         <w:rPr>
           <w:rFonts w:asciiTheme="minorHAnsi" w:hAnsiTheme="minorHAnsi" w:cstheme="minorHAnsi"/>
           <w:sz w:val="28"/>
           <w:szCs w:val="28"/>
         </w:rPr>
-        <w:t>3.5</w:t>
-      </w:r>
-      <w:r>
+        <w:t>Games</w:t>
+      </w:r>
+    </w:p>
+    <w:p>
+      <w:pPr>
+        <w:spacing w:line="360" w:lineRule="auto"/>
+        <w:rPr>
+          <w:rFonts w:cstheme="minorHAnsi"/>
+          <w:sz w:val="24"/>
+          <w:szCs w:val="24"/>
+        </w:rPr>
+      </w:pPr>
+      <w:r>
+        <w:rPr>
+          <w:rFonts w:cstheme="minorHAnsi"/>
+          <w:sz w:val="24"/>
+          <w:szCs w:val="24"/>
+        </w:rPr>
+        <w:t>Artificial Intelligence can play multiple</w:t>
+      </w:r>
+      <w:r>
+        <w:rPr>
+          <w:rFonts w:cstheme="minorHAnsi"/>
+          <w:sz w:val="24"/>
+          <w:szCs w:val="24"/>
+        </w:rPr>
+        <w:t xml:space="preserve"> different</w:t>
+      </w:r>
+      <w:r>
+        <w:rPr>
+          <w:rFonts w:cstheme="minorHAnsi"/>
+          <w:sz w:val="24"/>
+          <w:szCs w:val="24"/>
+        </w:rPr>
+        <w:t xml:space="preserve"> roles in gaming.  The goals of Artificial Intelligence in games is to simulate intelligence behaviour, providing the player with a challenge, a challenge that the player can overcome.</w:t>
+      </w:r>
+    </w:p>
+    <w:p>
+      <w:pPr>
+        <w:spacing w:line="360" w:lineRule="auto"/>
+        <w:rPr>
+          <w:rFonts w:asciiTheme="majorHAnsi" w:eastAsiaTheme="majorEastAsia" w:hAnsiTheme="majorHAnsi" w:cstheme="majorBidi"/>
+          <w:b/>
+          <w:color w:val="1F4D78" w:themeColor="accent1" w:themeShade="7F"/>
+          <w:sz w:val="24"/>
+          <w:szCs w:val="24"/>
+        </w:rPr>
+      </w:pPr>
+      <w:r>
+        <w:rPr>
+          <w:rFonts w:asciiTheme="majorHAnsi" w:eastAsiaTheme="majorEastAsia" w:hAnsiTheme="majorHAnsi" w:cstheme="majorBidi"/>
+          <w:b/>
+          <w:color w:val="1F4D78" w:themeColor="accent1" w:themeShade="7F"/>
+          <w:sz w:val="24"/>
+          <w:szCs w:val="24"/>
+        </w:rPr>
+        <w:t>3.3</w:t>
+      </w:r>
+      <w:r>
+        <w:rPr>
+          <w:rFonts w:asciiTheme="majorHAnsi" w:eastAsiaTheme="majorEastAsia" w:hAnsiTheme="majorHAnsi" w:cstheme="majorBidi"/>
+          <w:b/>
+          <w:color w:val="1F4D78" w:themeColor="accent1" w:themeShade="7F"/>
+          <w:sz w:val="24"/>
+          <w:szCs w:val="24"/>
+        </w:rPr>
+        <w:t>.1 Decision Making</w:t>
+      </w:r>
+    </w:p>
+    <w:p>
+      <w:pPr>
+        <w:spacing w:line="360" w:lineRule="auto"/>
+        <w:rPr>
+          <w:rFonts w:cstheme="minorHAnsi"/>
+          <w:sz w:val="24"/>
+          <w:szCs w:val="24"/>
+        </w:rPr>
+      </w:pPr>
+      <w:r>
+        <w:rPr>
+          <w:rFonts w:cstheme="minorHAnsi"/>
+          <w:sz w:val="24"/>
+          <w:szCs w:val="24"/>
+        </w:rPr>
+        <w:t xml:space="preserve">This is the core concept of AI. To be able to execute these choice, the system needs to be able to affect the entities using the AI system. When the AI makes a decision, that decision is then broadcast t the entities involved.  This approach works well in real-time strategy games, where AI is concerned with the big picture. </w:t>
+      </w:r>
+      <w:sdt>
+        <w:sdtPr>
+          <w:rPr>
+            <w:rFonts w:cstheme="minorHAnsi"/>
+            <w:sz w:val="24"/>
+            <w:szCs w:val="24"/>
+          </w:rPr>
+          <w:id w:val="680549876"/>
+          <w:citation/>
+        </w:sdtPr>
+        <w:sdtEndPr/>
+        <w:sdtContent>
+          <w:r>
+            <w:rPr>
+              <w:rFonts w:cstheme="minorHAnsi"/>
+              <w:sz w:val="24"/>
+              <w:szCs w:val="24"/>
+            </w:rPr>
+            <w:fldChar w:fldCharType="begin"/>
+          </w:r>
+          <w:r>
+            <w:rPr>
+              <w:rFonts w:cstheme="minorHAnsi"/>
+              <w:sz w:val="24"/>
+              <w:szCs w:val="24"/>
+            </w:rPr>
+            <w:instrText xml:space="preserve"> CITATION Keh15 \l 6153 </w:instrText>
+          </w:r>
+          <w:r>
+            <w:rPr>
+              <w:rFonts w:cstheme="minorHAnsi"/>
+              <w:sz w:val="24"/>
+              <w:szCs w:val="24"/>
+            </w:rPr>
+            <w:fldChar w:fldCharType="separate"/>
+          </w:r>
+          <w:r>
+            <w:rPr>
+              <w:rFonts w:cstheme="minorHAnsi"/>
+              <w:noProof/>
+              <w:sz w:val="24"/>
+              <w:szCs w:val="24"/>
+            </w:rPr>
+            <w:t>(Kehoe, 2015)</w:t>
+          </w:r>
+          <w:r>
+            <w:rPr>
+              <w:rFonts w:cstheme="minorHAnsi"/>
+              <w:sz w:val="24"/>
+              <w:szCs w:val="24"/>
+            </w:rPr>
+            <w:fldChar w:fldCharType="end"/>
+          </w:r>
+        </w:sdtContent>
+      </w:sdt>
+    </w:p>
+    <w:p>
+      <w:pPr>
+        <w:spacing w:line="360" w:lineRule="auto"/>
+        <w:rPr>
+          <w:rFonts w:asciiTheme="majorHAnsi" w:eastAsiaTheme="majorEastAsia" w:hAnsiTheme="majorHAnsi" w:cstheme="majorBidi"/>
+          <w:b/>
+          <w:color w:val="1F4D78" w:themeColor="accent1" w:themeShade="7F"/>
+          <w:sz w:val="24"/>
+          <w:szCs w:val="24"/>
+        </w:rPr>
+      </w:pPr>
+      <w:r>
+        <w:rPr>
+          <w:rFonts w:asciiTheme="majorHAnsi" w:eastAsiaTheme="majorEastAsia" w:hAnsiTheme="majorHAnsi" w:cstheme="majorBidi"/>
+          <w:b/>
+          <w:color w:val="1F4D78" w:themeColor="accent1" w:themeShade="7F"/>
+          <w:sz w:val="24"/>
+          <w:szCs w:val="24"/>
+        </w:rPr>
+        <w:t>3.3</w:t>
+      </w:r>
+      <w:r>
+        <w:rPr>
+          <w:rFonts w:asciiTheme="majorHAnsi" w:eastAsiaTheme="majorEastAsia" w:hAnsiTheme="majorHAnsi" w:cstheme="majorBidi"/>
+          <w:b/>
+          <w:color w:val="1F4D78" w:themeColor="accent1" w:themeShade="7F"/>
+          <w:sz w:val="24"/>
+          <w:szCs w:val="24"/>
+        </w:rPr>
+        <w:t>.2 Basic Perceptions</w:t>
+      </w:r>
+    </w:p>
+    <w:p>
+      <w:pPr>
+        <w:spacing w:line="360" w:lineRule="auto"/>
+        <w:rPr>
+          <w:rFonts w:cstheme="minorHAnsi"/>
+          <w:sz w:val="24"/>
+          <w:szCs w:val="24"/>
+        </w:rPr>
+      </w:pPr>
+      <w:r>
+        <w:rPr>
+          <w:rFonts w:cstheme="minorHAnsi"/>
+          <w:sz w:val="24"/>
+          <w:szCs w:val="24"/>
+        </w:rPr>
+        <w:t xml:space="preserve">To allow AI to make meaningful decision, it needs to perceive its environment. In a simple system, this perception can be checking the position of the player entity. As system become more demanding, entities need to identify </w:t>
+      </w:r>
+      <w:r>
+        <w:rPr>
+          <w:rFonts w:cstheme="minorHAnsi"/>
+          <w:sz w:val="24"/>
+          <w:szCs w:val="24"/>
+        </w:rPr>
+        <w:t xml:space="preserve">key features of the game world and it is up to the designer and developer to come up with a way to identify these key features important to the system. </w:t>
+      </w:r>
+      <w:sdt>
+        <w:sdtPr>
+          <w:rPr>
+            <w:rFonts w:cstheme="minorHAnsi"/>
+            <w:sz w:val="24"/>
+            <w:szCs w:val="24"/>
+          </w:rPr>
+          <w:id w:val="30463973"/>
+          <w:citation/>
+        </w:sdtPr>
+        <w:sdtEndPr/>
+        <w:sdtContent>
+          <w:r>
+            <w:rPr>
+              <w:rFonts w:cstheme="minorHAnsi"/>
+              <w:sz w:val="24"/>
+              <w:szCs w:val="24"/>
+            </w:rPr>
+            <w:fldChar w:fldCharType="begin"/>
+          </w:r>
+          <w:r>
+            <w:rPr>
+              <w:rFonts w:cstheme="minorHAnsi"/>
+              <w:sz w:val="24"/>
+              <w:szCs w:val="24"/>
+            </w:rPr>
+            <w:instrText xml:space="preserve"> CITATION Keh15 \l 6153 </w:instrText>
+          </w:r>
+          <w:r>
+            <w:rPr>
+              <w:rFonts w:cstheme="minorHAnsi"/>
+              <w:sz w:val="24"/>
+              <w:szCs w:val="24"/>
+            </w:rPr>
+            <w:fldChar w:fldCharType="separate"/>
+          </w:r>
+          <w:r>
+            <w:rPr>
+              <w:rFonts w:cstheme="minorHAnsi"/>
+              <w:noProof/>
+              <w:sz w:val="24"/>
+              <w:szCs w:val="24"/>
+            </w:rPr>
+            <w:t>(Kehoe, 2015)</w:t>
+          </w:r>
+          <w:r>
+            <w:rPr>
+              <w:rFonts w:cstheme="minorHAnsi"/>
+              <w:sz w:val="24"/>
+              <w:szCs w:val="24"/>
+            </w:rPr>
+            <w:fldChar w:fldCharType="end"/>
+          </w:r>
+        </w:sdtContent>
+      </w:sdt>
+      <w:r>
+        <w:rPr>
+          <w:rFonts w:cstheme="minorHAnsi"/>
+          <w:sz w:val="24"/>
+          <w:szCs w:val="24"/>
+        </w:rPr>
+        <w:t xml:space="preserve"> </w:t>
+      </w:r>
+    </w:p>
+    <w:p>
+      <w:pPr>
+        <w:spacing w:line="360" w:lineRule="auto"/>
+        <w:rPr>
+          <w:rFonts w:asciiTheme="majorHAnsi" w:eastAsiaTheme="majorEastAsia" w:hAnsiTheme="majorHAnsi" w:cstheme="majorBidi"/>
+          <w:b/>
+          <w:color w:val="1F4D78" w:themeColor="accent1" w:themeShade="7F"/>
+          <w:sz w:val="24"/>
+          <w:szCs w:val="24"/>
+        </w:rPr>
+      </w:pPr>
+      <w:r>
+        <w:rPr>
+          <w:rFonts w:asciiTheme="majorHAnsi" w:eastAsiaTheme="majorEastAsia" w:hAnsiTheme="majorHAnsi" w:cstheme="majorBidi"/>
+          <w:b/>
+          <w:color w:val="1F4D78" w:themeColor="accent1" w:themeShade="7F"/>
+          <w:sz w:val="24"/>
+          <w:szCs w:val="24"/>
+        </w:rPr>
+        <w:lastRenderedPageBreak/>
+        <w:t>3</w:t>
+      </w:r>
+      <w:r>
+        <w:rPr>
+          <w:rFonts w:asciiTheme="majorHAnsi" w:eastAsiaTheme="majorEastAsia" w:hAnsiTheme="majorHAnsi" w:cstheme="majorBidi"/>
+          <w:b/>
+          <w:color w:val="1F4D78" w:themeColor="accent1" w:themeShade="7F"/>
+          <w:sz w:val="24"/>
+          <w:szCs w:val="24"/>
+        </w:rPr>
+        <w:t>.3</w:t>
+      </w:r>
+      <w:r>
+        <w:rPr>
+          <w:rFonts w:asciiTheme="majorHAnsi" w:eastAsiaTheme="majorEastAsia" w:hAnsiTheme="majorHAnsi" w:cstheme="majorBidi"/>
+          <w:b/>
+          <w:color w:val="1F4D78" w:themeColor="accent1" w:themeShade="7F"/>
+          <w:sz w:val="24"/>
+          <w:szCs w:val="24"/>
+        </w:rPr>
+        <w:t>.3 Prediction</w:t>
+      </w:r>
+    </w:p>
+    <w:p>
+      <w:pPr>
+        <w:spacing w:line="360" w:lineRule="auto"/>
+        <w:rPr>
+          <w:rFonts w:cstheme="minorHAnsi"/>
+          <w:sz w:val="24"/>
+          <w:szCs w:val="24"/>
+        </w:rPr>
+      </w:pPr>
+      <w:r>
+        <w:rPr>
+          <w:rFonts w:cstheme="minorHAnsi"/>
+          <w:sz w:val="24"/>
+          <w:szCs w:val="24"/>
+        </w:rPr>
+        <w:t xml:space="preserve">This is the ability to effectively anticipate an opponent’s next move. A basic method of this is to allow the system to keep track of past decisions and evaluate their success. </w:t>
+      </w:r>
+      <w:r>
+        <w:rPr>
+          <w:rFonts w:cstheme="minorHAnsi"/>
+          <w:sz w:val="24"/>
+          <w:szCs w:val="24"/>
+        </w:rPr>
+        <w:t xml:space="preserve">This can then be evaluated to determine the success of previous actions and whether a change in tactics is required. </w:t>
+      </w:r>
+      <w:sdt>
+        <w:sdtPr>
+          <w:rPr>
+            <w:rFonts w:cstheme="minorHAnsi"/>
+            <w:sz w:val="24"/>
+            <w:szCs w:val="24"/>
+          </w:rPr>
+          <w:id w:val="1027832501"/>
+          <w:citation/>
+        </w:sdtPr>
+        <w:sdtEndPr/>
+        <w:sdtContent>
+          <w:r>
+            <w:rPr>
+              <w:rFonts w:cstheme="minorHAnsi"/>
+              <w:sz w:val="24"/>
+              <w:szCs w:val="24"/>
+            </w:rPr>
+            <w:fldChar w:fldCharType="begin"/>
+          </w:r>
+          <w:r>
+            <w:rPr>
+              <w:rFonts w:cstheme="minorHAnsi"/>
+              <w:sz w:val="24"/>
+              <w:szCs w:val="24"/>
+            </w:rPr>
+            <w:instrText xml:space="preserve"> CITATION Keh15 \l 6153 </w:instrText>
+          </w:r>
+          <w:r>
+            <w:rPr>
+              <w:rFonts w:cstheme="minorHAnsi"/>
+              <w:sz w:val="24"/>
+              <w:szCs w:val="24"/>
+            </w:rPr>
+            <w:fldChar w:fldCharType="separate"/>
+          </w:r>
+          <w:r>
+            <w:rPr>
+              <w:rFonts w:cstheme="minorHAnsi"/>
+              <w:noProof/>
+              <w:sz w:val="24"/>
+              <w:szCs w:val="24"/>
+            </w:rPr>
+            <w:t>(Kehoe, 2015)</w:t>
+          </w:r>
+          <w:r>
+            <w:rPr>
+              <w:rFonts w:cstheme="minorHAnsi"/>
+              <w:sz w:val="24"/>
+              <w:szCs w:val="24"/>
+            </w:rPr>
+            <w:fldChar w:fldCharType="end"/>
+          </w:r>
+        </w:sdtContent>
+      </w:sdt>
+    </w:p>
+    <w:p>
+      <w:pPr>
+        <w:pStyle w:val="Heading2"/>
+        <w:spacing w:line="360" w:lineRule="auto"/>
         <w:rPr>
           <w:rFonts w:asciiTheme="minorHAnsi" w:hAnsiTheme="minorHAnsi" w:cstheme="minorHAnsi"/>
           <w:sz w:val="28"/>
           <w:szCs w:val="28"/>
         </w:rPr>
-        <w:t xml:space="preserve"> Artificial Intelligence </w:t>
-      </w:r>
+      </w:pPr>
+      <w:bookmarkStart w:id="18" w:name="_Toc496182574"/>
       <w:r>
         <w:rPr>
           <w:rFonts w:asciiTheme="minorHAnsi" w:hAnsiTheme="minorHAnsi" w:cstheme="minorHAnsi"/>
           <w:sz w:val="28"/>
           <w:szCs w:val="28"/>
         </w:rPr>
+        <w:t>3.4</w:t>
+      </w:r>
+      <w:r>
+        <w:rPr>
+          <w:rFonts w:asciiTheme="minorHAnsi" w:hAnsiTheme="minorHAnsi" w:cstheme="minorHAnsi"/>
+          <w:sz w:val="28"/>
+          <w:szCs w:val="28"/>
+        </w:rPr>
+        <w:t xml:space="preserve"> Artificial Intelligence </w:t>
+      </w:r>
+      <w:r>
+        <w:rPr>
+          <w:rFonts w:asciiTheme="minorHAnsi" w:hAnsiTheme="minorHAnsi" w:cstheme="minorHAnsi"/>
+          <w:sz w:val="28"/>
+          <w:szCs w:val="28"/>
+        </w:rPr>
         <w:t>Accomplishments</w:t>
       </w:r>
+      <w:bookmarkEnd w:id="18"/>
     </w:p>
     <w:p>
       <w:pPr>
@@ -3369,6 +6298,7 @@
           <w:b/>
         </w:rPr>
       </w:pPr>
+      <w:bookmarkStart w:id="19" w:name="_Toc496182575"/>
       <w:r>
         <w:rPr>
           <w:b/>
@@ -3379,7 +6309,7 @@
         <w:rPr>
           <w:b/>
         </w:rPr>
-        <w:t>.5</w:t>
+        <w:t>.4</w:t>
       </w:r>
       <w:r>
         <w:rPr>
@@ -3405,6 +6335,7 @@
         </w:rPr>
         <w:t xml:space="preserve"> – The First Checker-playing Program</w:t>
       </w:r>
+      <w:bookmarkEnd w:id="19"/>
     </w:p>
     <w:p>
       <w:pPr>
@@ -3503,11 +6434,12 @@
           <w:b/>
         </w:rPr>
       </w:pPr>
-      <w:r>
-        <w:rPr>
-          <w:b/>
-        </w:rPr>
-        <w:t>3.5</w:t>
+      <w:bookmarkStart w:id="20" w:name="_Toc496182576"/>
+      <w:r>
+        <w:rPr>
+          <w:b/>
+        </w:rPr>
+        <w:t>3.4</w:t>
       </w:r>
       <w:r>
         <w:rPr>
@@ -3521,6 +6453,7 @@
         </w:rPr>
         <w:t>The First Chess Computer</w:t>
       </w:r>
+      <w:bookmarkEnd w:id="20"/>
     </w:p>
     <w:p>
       <w:pPr>
@@ -3600,16 +6533,7 @@
           <w:sz w:val="24"/>
           <w:szCs w:val="24"/>
         </w:rPr>
-        <w:t xml:space="preserve">. Deep Blue had an impact on computing in many different industries. It was programmed to solve </w:t>
-      </w:r>
-      <w:r>
-        <w:rPr>
-          <w:rFonts w:cstheme="minorHAnsi"/>
-          <w:sz w:val="24"/>
-          <w:szCs w:val="24"/>
-        </w:rPr>
-        <w:lastRenderedPageBreak/>
-        <w:t xml:space="preserve">the complex strategic game of chess, thus allowing researchers to explore and understand the limits of massively parallel processing. This research gave developers deeper understanding into ways they could design a computer to tackle complex problems in other fields, using deep knowledge to analyse a higher number of possible solutions </w:t>
+        <w:t xml:space="preserve">. Deep Blue had an impact on computing in many different industries. It was programmed to solve the complex strategic game of chess, thus allowing researchers to explore and understand the limits of massively parallel processing. This research gave developers deeper understanding into ways they could design a computer to tackle complex problems in other fields, using deep knowledge to analyse a higher number of possible solutions </w:t>
       </w:r>
       <w:sdt>
         <w:sdtPr>
@@ -3683,6 +6607,7 @@
           <w:b/>
         </w:rPr>
       </w:pPr>
+      <w:bookmarkStart w:id="21" w:name="_Toc496182577"/>
       <w:r>
         <w:rPr>
           <w:b/>
@@ -3693,7 +6618,7 @@
         <w:rPr>
           <w:b/>
         </w:rPr>
-        <w:t>5</w:t>
+        <w:t>4</w:t>
       </w:r>
       <w:r>
         <w:rPr>
@@ -3701,17 +6626,32 @@
         </w:rPr>
         <w:t xml:space="preserve">.3 </w:t>
       </w:r>
-      <w:r>
-        <w:rPr>
-          <w:b/>
-        </w:rPr>
-        <w:t xml:space="preserve">AlphaGo - </w:t>
-      </w:r>
-      <w:r>
-        <w:rPr>
-          <w:b/>
-        </w:rPr>
-        <w:t xml:space="preserve">The First Computer Go </w:t>
+      <w:proofErr w:type="spellStart"/>
+      <w:r>
+        <w:rPr>
+          <w:b/>
+        </w:rPr>
+        <w:t>AlphaGo</w:t>
+      </w:r>
+      <w:proofErr w:type="spellEnd"/>
+      <w:r>
+        <w:rPr>
+          <w:b/>
+        </w:rPr>
+        <w:t xml:space="preserve"> - </w:t>
+      </w:r>
+      <w:r>
+        <w:rPr>
+          <w:b/>
+        </w:rPr>
+        <w:t>The First Computer Go</w:t>
+      </w:r>
+      <w:bookmarkEnd w:id="21"/>
+      <w:r>
+        <w:rPr>
+          <w:b/>
+        </w:rPr>
+        <w:t xml:space="preserve"> </w:t>
       </w:r>
     </w:p>
     <w:p>
@@ -3816,7 +6756,16 @@
           <w:sz w:val="24"/>
           <w:szCs w:val="24"/>
         </w:rPr>
-        <w:t xml:space="preserve">.  These deep neural networks are trained by combination of supervised learning from human expert games, and reinforcement learning from games of self-play </w:t>
+        <w:t xml:space="preserve">.  These deep neural networks are trained by </w:t>
+      </w:r>
+      <w:r>
+        <w:rPr>
+          <w:rFonts w:cstheme="minorHAnsi"/>
+          <w:sz w:val="24"/>
+          <w:szCs w:val="24"/>
+        </w:rPr>
+        <w:lastRenderedPageBreak/>
+        <w:t xml:space="preserve">combination of supervised learning from human expert games, and reinforcement learning from games of self-play </w:t>
       </w:r>
       <w:sdt>
         <w:sdtPr>
@@ -3890,6 +6839,7 @@
           <w:b/>
         </w:rPr>
       </w:pPr>
+      <w:bookmarkStart w:id="22" w:name="_Toc496182578"/>
       <w:r>
         <w:rPr>
           <w:b/>
@@ -3902,6 +6852,7 @@
         </w:rPr>
         <w:t>Chinese Chess</w:t>
       </w:r>
+      <w:bookmarkEnd w:id="22"/>
     </w:p>
     <w:p>
       <w:pPr>
@@ -3913,6 +6864,7 @@
           <w:szCs w:val="28"/>
         </w:rPr>
       </w:pPr>
+      <w:bookmarkStart w:id="23" w:name="_Toc496182579"/>
       <w:r>
         <w:rPr>
           <w:rFonts w:asciiTheme="minorHAnsi" w:hAnsiTheme="minorHAnsi" w:cstheme="minorHAnsi"/>
@@ -3921,6 +6873,7 @@
         </w:rPr>
         <w:t>4.1 Introduction</w:t>
       </w:r>
+      <w:bookmarkEnd w:id="23"/>
     </w:p>
     <w:p>
       <w:pPr>
@@ -4149,7 +7102,6 @@
           <w:noProof/>
           <w:lang w:eastAsia="zh-CN"/>
         </w:rPr>
-        <w:lastRenderedPageBreak/>
         <w:drawing>
           <wp:inline distT="0" distB="0" distL="0" distR="0" wp14:anchorId="4712D4C5" wp14:editId="38795CE3">
             <wp:extent cx="3131185" cy="3685540"/>
@@ -4330,7 +7282,6 @@
           <w:noProof/>
           <w:lang w:eastAsia="zh-CN"/>
         </w:rPr>
-        <w:lastRenderedPageBreak/>
         <w:drawing>
           <wp:inline distT="0" distB="0" distL="0" distR="0">
             <wp:extent cx="3574473" cy="4086436"/>
@@ -4476,6 +7427,42 @@
     </w:p>
     <w:p>
       <w:pPr>
+        <w:spacing w:line="360" w:lineRule="auto"/>
+        <w:rPr>
+          <w:rFonts w:cstheme="minorHAnsi"/>
+          <w:sz w:val="24"/>
+          <w:szCs w:val="24"/>
+        </w:rPr>
+      </w:pPr>
+      <w:r>
+        <w:rPr>
+          <w:rFonts w:cstheme="minorHAnsi"/>
+          <w:sz w:val="24"/>
+          <w:szCs w:val="24"/>
+        </w:rPr>
+        <w:t>4.2 Chinese Chess Pieces</w:t>
+      </w:r>
+    </w:p>
+    <w:p>
+      <w:pPr>
+        <w:spacing w:line="360" w:lineRule="auto"/>
+        <w:rPr>
+          <w:rFonts w:cstheme="minorHAnsi"/>
+          <w:sz w:val="24"/>
+          <w:szCs w:val="24"/>
+        </w:rPr>
+      </w:pPr>
+      <w:r>
+        <w:rPr>
+          <w:rFonts w:cstheme="minorHAnsi"/>
+          <w:sz w:val="24"/>
+          <w:szCs w:val="24"/>
+        </w:rPr>
+        <w:t>4.3 Rules of Chinese Chess</w:t>
+      </w:r>
+    </w:p>
+    <w:p>
+      <w:pPr>
         <w:pStyle w:val="Heading2"/>
         <w:spacing w:line="360" w:lineRule="auto"/>
         <w:rPr>
@@ -4484,6 +7471,7 @@
           <w:szCs w:val="28"/>
         </w:rPr>
       </w:pPr>
+      <w:bookmarkStart w:id="24" w:name="_Toc496182580"/>
       <w:r>
         <w:rPr>
           <w:rFonts w:asciiTheme="minorHAnsi" w:hAnsiTheme="minorHAnsi" w:cstheme="minorHAnsi"/>
@@ -4514,7 +7502,7 @@
           <w:sz w:val="28"/>
           <w:szCs w:val="28"/>
         </w:rPr>
-        <w:t>Chinese C</w:t>
+        <w:t>C</w:t>
       </w:r>
       <w:r>
         <w:rPr>
@@ -4524,15 +7512,204 @@
         </w:rPr>
         <w:t>hess programs</w:t>
       </w:r>
+      <w:bookmarkEnd w:id="24"/>
     </w:p>
     <w:p>
       <w:pPr>
+        <w:spacing w:line="360" w:lineRule="auto"/>
+        <w:rPr>
+          <w:rFonts w:cstheme="minorHAnsi"/>
+          <w:sz w:val="24"/>
+          <w:szCs w:val="24"/>
+        </w:rPr>
+      </w:pPr>
+      <w:r>
+        <w:rPr>
+          <w:rFonts w:cstheme="minorHAnsi"/>
+          <w:sz w:val="24"/>
+          <w:szCs w:val="24"/>
+        </w:rPr>
+        <w:t>The structure of a chess program is based on the following.</w:t>
+      </w:r>
+      <w:r>
+        <w:rPr>
+          <w:rFonts w:cstheme="minorHAnsi"/>
+          <w:sz w:val="24"/>
+          <w:szCs w:val="24"/>
+        </w:rPr>
+        <w:t xml:space="preserve"> </w:t>
+      </w:r>
+    </w:p>
+    <w:p>
+      <w:pPr>
+        <w:pStyle w:val="ListParagraph"/>
+        <w:numPr>
+          <w:ilvl w:val="0"/>
+          <w:numId w:val="6"/>
+        </w:numPr>
+        <w:spacing w:line="360" w:lineRule="auto"/>
+        <w:rPr>
+          <w:rFonts w:cstheme="minorHAnsi"/>
+          <w:sz w:val="24"/>
+          <w:szCs w:val="24"/>
+        </w:rPr>
+      </w:pPr>
+      <w:r>
+        <w:rPr>
+          <w:rFonts w:cstheme="minorHAnsi"/>
+          <w:sz w:val="24"/>
+          <w:szCs w:val="24"/>
+        </w:rPr>
+        <w:t>Representation</w:t>
+      </w:r>
+      <w:r>
+        <w:rPr>
+          <w:rFonts w:cstheme="minorHAnsi"/>
+          <w:sz w:val="24"/>
+          <w:szCs w:val="24"/>
+        </w:rPr>
+        <w:t>: This refers to the way in which the board, the pieces and the movements of the pieces are described numerically so they can be used appropriately by the search and evaluation algorithms.</w:t>
+      </w:r>
+    </w:p>
+    <w:p>
+      <w:pPr>
+        <w:pStyle w:val="ListParagraph"/>
+        <w:numPr>
+          <w:ilvl w:val="0"/>
+          <w:numId w:val="6"/>
+        </w:numPr>
+        <w:spacing w:line="360" w:lineRule="auto"/>
+        <w:rPr>
+          <w:rFonts w:cstheme="minorHAnsi"/>
+          <w:sz w:val="24"/>
+          <w:szCs w:val="24"/>
+        </w:rPr>
+      </w:pPr>
+      <w:r>
+        <w:rPr>
+          <w:rFonts w:cstheme="minorHAnsi"/>
+          <w:sz w:val="24"/>
+          <w:szCs w:val="24"/>
+        </w:rPr>
+        <w:t>Search for moves</w:t>
+      </w:r>
+      <w:r>
+        <w:rPr>
+          <w:rFonts w:cstheme="minorHAnsi"/>
+          <w:sz w:val="24"/>
+          <w:szCs w:val="24"/>
+        </w:rPr>
+        <w:t>: This is done by using algorithm that searches for an adequate move that retains a list of all the legal movements.</w:t>
+      </w:r>
+    </w:p>
+    <w:p>
+      <w:pPr>
+        <w:pStyle w:val="ListParagraph"/>
+        <w:numPr>
+          <w:ilvl w:val="0"/>
+          <w:numId w:val="6"/>
+        </w:numPr>
+        <w:spacing w:line="360" w:lineRule="auto"/>
+        <w:rPr>
+          <w:rFonts w:cstheme="minorHAnsi"/>
+          <w:sz w:val="24"/>
+          <w:szCs w:val="24"/>
+        </w:rPr>
+      </w:pPr>
+      <w:r>
+        <w:rPr>
+          <w:rFonts w:cstheme="minorHAnsi"/>
+          <w:sz w:val="24"/>
+          <w:szCs w:val="24"/>
+        </w:rPr>
+        <w:lastRenderedPageBreak/>
+        <w:t>Position Evaluation</w:t>
+      </w:r>
+      <w:r>
+        <w:rPr>
+          <w:rFonts w:cstheme="minorHAnsi"/>
+          <w:sz w:val="24"/>
+          <w:szCs w:val="24"/>
+        </w:rPr>
+        <w:t xml:space="preserve">: The evaluation module is called on continuously by the search algorithm to pass on the scores of each position. </w:t>
+      </w:r>
+      <w:bookmarkStart w:id="25" w:name="_GoBack"/>
+      <w:bookmarkEnd w:id="25"/>
+    </w:p>
+    <w:p>
+      <w:pPr>
+        <w:spacing w:line="360" w:lineRule="auto"/>
+        <w:rPr>
+          <w:rFonts w:cstheme="minorHAnsi"/>
+          <w:sz w:val="24"/>
+          <w:szCs w:val="24"/>
+        </w:rPr>
+      </w:pPr>
+      <w:sdt>
+        <w:sdtPr>
+          <w:rPr>
+            <w:rFonts w:cstheme="minorHAnsi"/>
+            <w:sz w:val="24"/>
+            <w:szCs w:val="24"/>
+          </w:rPr>
+          <w:id w:val="-1048441273"/>
+          <w:citation/>
+        </w:sdtPr>
+        <w:sdtEndPr/>
+        <w:sdtContent>
+          <w:r>
+            <w:rPr>
+              <w:rFonts w:cstheme="minorHAnsi"/>
+              <w:sz w:val="24"/>
+              <w:szCs w:val="24"/>
+            </w:rPr>
+            <w:fldChar w:fldCharType="begin"/>
+          </w:r>
+          <w:r>
+            <w:rPr>
+              <w:rFonts w:cstheme="minorHAnsi"/>
+              <w:sz w:val="24"/>
+              <w:szCs w:val="24"/>
+            </w:rPr>
+            <w:instrText xml:space="preserve"> CITATION Ras09 \l 6153 </w:instrText>
+          </w:r>
+          <w:r>
+            <w:rPr>
+              <w:rFonts w:cstheme="minorHAnsi"/>
+              <w:sz w:val="24"/>
+              <w:szCs w:val="24"/>
+            </w:rPr>
+            <w:fldChar w:fldCharType="separate"/>
+          </w:r>
+          <w:r>
+            <w:rPr>
+              <w:rFonts w:cstheme="minorHAnsi"/>
+              <w:noProof/>
+              <w:sz w:val="24"/>
+              <w:szCs w:val="24"/>
+            </w:rPr>
+            <w:t>(Rasskin-Gutman, 2009)</w:t>
+          </w:r>
+          <w:r>
+            <w:rPr>
+              <w:rFonts w:cstheme="minorHAnsi"/>
+              <w:sz w:val="24"/>
+              <w:szCs w:val="24"/>
+            </w:rPr>
+            <w:fldChar w:fldCharType="end"/>
+          </w:r>
+        </w:sdtContent>
+      </w:sdt>
+    </w:p>
+    <w:p>
+      <w:pPr>
         <w:pStyle w:val="Heading3"/>
         <w:spacing w:line="360" w:lineRule="auto"/>
         <w:rPr>
           <w:b/>
         </w:rPr>
       </w:pPr>
+      <w:bookmarkStart w:id="26" w:name="_Toc496182581"/>
       <w:r>
         <w:rPr>
           <w:b/>
@@ -4563,6 +7740,7 @@
         </w:rPr>
         <w:t>Game Tree</w:t>
       </w:r>
+      <w:bookmarkEnd w:id="26"/>
     </w:p>
     <w:p>
       <w:pPr>
@@ -4695,7 +7873,6 @@
           <w:szCs w:val="24"/>
           <w:lang w:eastAsia="zh-CN"/>
         </w:rPr>
-        <w:lastRenderedPageBreak/>
         <w:drawing>
           <wp:inline distT="0" distB="0" distL="0" distR="0">
             <wp:extent cx="4114800" cy="2618740"/>
@@ -4756,8 +7933,6 @@
           <w:szCs w:val="24"/>
         </w:rPr>
       </w:pPr>
-      <w:bookmarkStart w:id="0" w:name="_GoBack"/>
-      <w:bookmarkEnd w:id="0"/>
       <w:r>
         <w:rPr>
           <w:rFonts w:cstheme="minorHAnsi"/>
@@ -4830,6 +8005,7 @@
           <w:b/>
         </w:rPr>
       </w:pPr>
+      <w:bookmarkStart w:id="27" w:name="_Toc496182582"/>
       <w:r>
         <w:rPr>
           <w:b/>
@@ -4842,6 +8018,7 @@
         </w:rPr>
         <w:t xml:space="preserve"> Algorithm</w:t>
       </w:r>
+      <w:bookmarkEnd w:id="27"/>
     </w:p>
     <w:p>
       <w:pPr>
@@ -4940,6 +8117,7 @@
           <w:b/>
         </w:rPr>
       </w:pPr>
+      <w:bookmarkStart w:id="28" w:name="_Toc496182583"/>
       <w:r>
         <w:rPr>
           <w:b/>
@@ -4964,6 +8142,7 @@
         </w:rPr>
         <w:t>Minimax Algorithm</w:t>
       </w:r>
+      <w:bookmarkEnd w:id="28"/>
     </w:p>
     <w:p>
       <w:pPr>
@@ -5052,7 +8231,16 @@
           <w:sz w:val="24"/>
           <w:szCs w:val="24"/>
         </w:rPr>
-        <w:t>e. This score is usually the result of the evaluation function for a given position, so high positive score means a good position for the computer and a high negative score means a good position for the opponent</w:t>
+        <w:t xml:space="preserve">e. This score is usually the result of the evaluation function for a given position, so high positive score means a good position for the computer </w:t>
+      </w:r>
+      <w:r>
+        <w:rPr>
+          <w:rFonts w:cstheme="minorHAnsi"/>
+          <w:sz w:val="24"/>
+          <w:szCs w:val="24"/>
+        </w:rPr>
+        <w:lastRenderedPageBreak/>
+        <w:t>and a high negative score means a good position for the opponent</w:t>
       </w:r>
       <w:r>
         <w:rPr>
@@ -5157,7 +8345,6 @@
           <w:noProof/>
           <w:lang w:eastAsia="zh-CN"/>
         </w:rPr>
-        <w:lastRenderedPageBreak/>
         <w:drawing>
           <wp:inline distT="0" distB="0" distL="0" distR="0">
             <wp:extent cx="3228109" cy="3028684"/>
@@ -5298,6 +8485,7 @@
           <w:b/>
         </w:rPr>
       </w:pPr>
+      <w:bookmarkStart w:id="29" w:name="_Toc496182584"/>
       <w:r>
         <w:rPr>
           <w:b/>
@@ -5328,6 +8516,7 @@
         </w:rPr>
         <w:t xml:space="preserve"> (ABS)</w:t>
       </w:r>
+      <w:bookmarkEnd w:id="29"/>
     </w:p>
     <w:p>
       <w:pPr>
@@ -5515,6 +8704,7 @@
           <w:noProof/>
           <w:lang w:eastAsia="zh-CN"/>
         </w:rPr>
+        <w:lastRenderedPageBreak/>
         <w:drawing>
           <wp:inline distT="0" distB="0" distL="0" distR="0">
             <wp:extent cx="3084253" cy="3241963"/>
@@ -5581,7 +8771,6 @@
           <w:sz w:val="24"/>
           <w:szCs w:val="24"/>
         </w:rPr>
-        <w:lastRenderedPageBreak/>
         <w:t xml:space="preserve">Fig 4.3 Example of Game Tree using Alpha-Beta Pruning </w:t>
       </w:r>
       <w:sdt>
@@ -5659,6 +8848,7 @@
           <w:b/>
         </w:rPr>
       </w:pPr>
+      <w:bookmarkStart w:id="30" w:name="_Toc496182585"/>
       <w:r>
         <w:rPr>
           <w:b/>
@@ -5695,6 +8885,7 @@
         </w:rPr>
         <w:t>s</w:t>
       </w:r>
+      <w:bookmarkEnd w:id="30"/>
     </w:p>
     <w:p>
       <w:pPr>
@@ -5827,6 +9018,7 @@
         </w:rPr>
       </w:pPr>
     </w:p>
+    <w:bookmarkStart w:id="31" w:name="_Toc496182586" w:displacedByCustomXml="next"/>
     <w:sdt>
       <w:sdtPr>
         <w:rPr>
@@ -5861,6 +9053,7 @@
             </w:rPr>
             <w:t>References</w:t>
           </w:r>
+          <w:bookmarkEnd w:id="31"/>
         </w:p>
         <w:sdt>
           <w:sdtPr>
@@ -6079,6 +9272,7 @@
                 <w:rPr>
                   <w:noProof/>
                 </w:rPr>
+                <w:lastRenderedPageBreak/>
                 <w:t xml:space="preserve">Gui, W. &amp; Jun, T., 2016. Chinese Chess Algorithm Design and Implementation in the Computer Game. </w:t>
               </w:r>
               <w:r>
@@ -6310,7 +9504,6 @@
                 <w:rPr>
                   <w:noProof/>
                 </w:rPr>
-                <w:lastRenderedPageBreak/>
                 <w:t xml:space="preserve">Li , Y., Liu , X., Zhang , H. &amp; Xi , Y., 2016. Study on system modeling and optimization of static evaluation based on the computer game of draughts. </w:t>
               </w:r>
               <w:r>
@@ -6626,6 +9819,7 @@
                 <w:rPr>
                   <w:noProof/>
                 </w:rPr>
+                <w:lastRenderedPageBreak/>
                 <w:t xml:space="preserve">Yang , Z. et al., 2017. Research and Implementation of Static Evaluation Algorithm for Checkers. </w:t>
               </w:r>
               <w:r>
@@ -6859,7 +10053,7 @@
           <w:rPr>
             <w:noProof/>
           </w:rPr>
-          <w:t>11</w:t>
+          <w:t>10</w:t>
         </w:r>
         <w:r>
           <w:rPr>
@@ -6906,181 +10100,9 @@
 <file path=word/numbering.xml><?xml version="1.0" encoding="utf-8"?>
 <w:numbering xmlns:wpc="http://schemas.microsoft.com/office/word/2010/wordprocessingCanvas" xmlns:mc="http://schemas.openxmlformats.org/markup-compatibility/2006" xmlns:o="urn:schemas-microsoft-com:office:office" xmlns:r="http://schemas.openxmlformats.org/officeDocument/2006/relationships" xmlns:m="http://schemas.openxmlformats.org/officeDocument/2006/math" xmlns:v="urn:schemas-microsoft-com:vml" xmlns:wp14="http://schemas.microsoft.com/office/word/2010/wordprocessingDrawing" xmlns:wp="http://schemas.openxmlformats.org/drawingml/2006/wordprocessingDrawing" xmlns:w10="urn:schemas-microsoft-com:office:word" xmlns:w="http://schemas.openxmlformats.org/wordprocessingml/2006/main" xmlns:w14="http://schemas.microsoft.com/office/word/2010/wordml" xmlns:w15="http://schemas.microsoft.com/office/word/2012/wordml" xmlns:wpg="http://schemas.microsoft.com/office/word/2010/wordprocessingGroup" xmlns:wpi="http://schemas.microsoft.com/office/word/2010/wordprocessingInk" xmlns:wne="http://schemas.microsoft.com/office/word/2006/wordml" xmlns:wps="http://schemas.microsoft.com/office/word/2010/wordprocessingShape" mc:Ignorable="w14 w15 wp14">
   <w:abstractNum w:abstractNumId="0" w15:restartNumberingAfterBreak="0">
-    <w:nsid w:val="4D417420"/>
+    <w:nsid w:val="4BAE05A4"/>
     <w:multiLevelType w:val="hybridMultilevel"/>
-    <w:tmpl w:val="881C0DB2"/>
-    <w:lvl w:ilvl="0" w:tplc="1809000F">
-      <w:start w:val="1"/>
-      <w:numFmt w:val="decimal"/>
-      <w:lvlText w:val="%1."/>
-      <w:lvlJc w:val="left"/>
-      <w:pPr>
-        <w:ind w:left="720" w:hanging="360"/>
-      </w:pPr>
-    </w:lvl>
-    <w:lvl w:ilvl="1" w:tplc="18090019" w:tentative="1">
-      <w:start w:val="1"/>
-      <w:numFmt w:val="lowerLetter"/>
-      <w:lvlText w:val="%2."/>
-      <w:lvlJc w:val="left"/>
-      <w:pPr>
-        <w:ind w:left="1440" w:hanging="360"/>
-      </w:pPr>
-    </w:lvl>
-    <w:lvl w:ilvl="2" w:tplc="1809001B" w:tentative="1">
-      <w:start w:val="1"/>
-      <w:numFmt w:val="lowerRoman"/>
-      <w:lvlText w:val="%3."/>
-      <w:lvlJc w:val="right"/>
-      <w:pPr>
-        <w:ind w:left="2160" w:hanging="180"/>
-      </w:pPr>
-    </w:lvl>
-    <w:lvl w:ilvl="3" w:tplc="1809000F" w:tentative="1">
-      <w:start w:val="1"/>
-      <w:numFmt w:val="decimal"/>
-      <w:lvlText w:val="%4."/>
-      <w:lvlJc w:val="left"/>
-      <w:pPr>
-        <w:ind w:left="2880" w:hanging="360"/>
-      </w:pPr>
-    </w:lvl>
-    <w:lvl w:ilvl="4" w:tplc="18090019" w:tentative="1">
-      <w:start w:val="1"/>
-      <w:numFmt w:val="lowerLetter"/>
-      <w:lvlText w:val="%5."/>
-      <w:lvlJc w:val="left"/>
-      <w:pPr>
-        <w:ind w:left="3600" w:hanging="360"/>
-      </w:pPr>
-    </w:lvl>
-    <w:lvl w:ilvl="5" w:tplc="1809001B" w:tentative="1">
-      <w:start w:val="1"/>
-      <w:numFmt w:val="lowerRoman"/>
-      <w:lvlText w:val="%6."/>
-      <w:lvlJc w:val="right"/>
-      <w:pPr>
-        <w:ind w:left="4320" w:hanging="180"/>
-      </w:pPr>
-    </w:lvl>
-    <w:lvl w:ilvl="6" w:tplc="1809000F" w:tentative="1">
-      <w:start w:val="1"/>
-      <w:numFmt w:val="decimal"/>
-      <w:lvlText w:val="%7."/>
-      <w:lvlJc w:val="left"/>
-      <w:pPr>
-        <w:ind w:left="5040" w:hanging="360"/>
-      </w:pPr>
-    </w:lvl>
-    <w:lvl w:ilvl="7" w:tplc="18090019" w:tentative="1">
-      <w:start w:val="1"/>
-      <w:numFmt w:val="lowerLetter"/>
-      <w:lvlText w:val="%8."/>
-      <w:lvlJc w:val="left"/>
-      <w:pPr>
-        <w:ind w:left="5760" w:hanging="360"/>
-      </w:pPr>
-    </w:lvl>
-    <w:lvl w:ilvl="8" w:tplc="1809001B" w:tentative="1">
-      <w:start w:val="1"/>
-      <w:numFmt w:val="lowerRoman"/>
-      <w:lvlText w:val="%9."/>
-      <w:lvlJc w:val="right"/>
-      <w:pPr>
-        <w:ind w:left="6480" w:hanging="180"/>
-      </w:pPr>
-    </w:lvl>
-  </w:abstractNum>
-  <w:abstractNum w:abstractNumId="1" w15:restartNumberingAfterBreak="0">
-    <w:nsid w:val="4E3D2FF3"/>
-    <w:multiLevelType w:val="hybridMultilevel"/>
-    <w:tmpl w:val="66C279B2"/>
-    <w:lvl w:ilvl="0" w:tplc="1809000F">
-      <w:start w:val="1"/>
-      <w:numFmt w:val="decimal"/>
-      <w:lvlText w:val="%1."/>
-      <w:lvlJc w:val="left"/>
-      <w:pPr>
-        <w:ind w:left="720" w:hanging="360"/>
-      </w:pPr>
-    </w:lvl>
-    <w:lvl w:ilvl="1" w:tplc="18090019" w:tentative="1">
-      <w:start w:val="1"/>
-      <w:numFmt w:val="lowerLetter"/>
-      <w:lvlText w:val="%2."/>
-      <w:lvlJc w:val="left"/>
-      <w:pPr>
-        <w:ind w:left="1440" w:hanging="360"/>
-      </w:pPr>
-    </w:lvl>
-    <w:lvl w:ilvl="2" w:tplc="1809001B" w:tentative="1">
-      <w:start w:val="1"/>
-      <w:numFmt w:val="lowerRoman"/>
-      <w:lvlText w:val="%3."/>
-      <w:lvlJc w:val="right"/>
-      <w:pPr>
-        <w:ind w:left="2160" w:hanging="180"/>
-      </w:pPr>
-    </w:lvl>
-    <w:lvl w:ilvl="3" w:tplc="1809000F" w:tentative="1">
-      <w:start w:val="1"/>
-      <w:numFmt w:val="decimal"/>
-      <w:lvlText w:val="%4."/>
-      <w:lvlJc w:val="left"/>
-      <w:pPr>
-        <w:ind w:left="2880" w:hanging="360"/>
-      </w:pPr>
-    </w:lvl>
-    <w:lvl w:ilvl="4" w:tplc="18090019" w:tentative="1">
-      <w:start w:val="1"/>
-      <w:numFmt w:val="lowerLetter"/>
-      <w:lvlText w:val="%5."/>
-      <w:lvlJc w:val="left"/>
-      <w:pPr>
-        <w:ind w:left="3600" w:hanging="360"/>
-      </w:pPr>
-    </w:lvl>
-    <w:lvl w:ilvl="5" w:tplc="1809001B" w:tentative="1">
-      <w:start w:val="1"/>
-      <w:numFmt w:val="lowerRoman"/>
-      <w:lvlText w:val="%6."/>
-      <w:lvlJc w:val="right"/>
-      <w:pPr>
-        <w:ind w:left="4320" w:hanging="180"/>
-      </w:pPr>
-    </w:lvl>
-    <w:lvl w:ilvl="6" w:tplc="1809000F" w:tentative="1">
-      <w:start w:val="1"/>
-      <w:numFmt w:val="decimal"/>
-      <w:lvlText w:val="%7."/>
-      <w:lvlJc w:val="left"/>
-      <w:pPr>
-        <w:ind w:left="5040" w:hanging="360"/>
-      </w:pPr>
-    </w:lvl>
-    <w:lvl w:ilvl="7" w:tplc="18090019" w:tentative="1">
-      <w:start w:val="1"/>
-      <w:numFmt w:val="lowerLetter"/>
-      <w:lvlText w:val="%8."/>
-      <w:lvlJc w:val="left"/>
-      <w:pPr>
-        <w:ind w:left="5760" w:hanging="360"/>
-      </w:pPr>
-    </w:lvl>
-    <w:lvl w:ilvl="8" w:tplc="1809001B" w:tentative="1">
-      <w:start w:val="1"/>
-      <w:numFmt w:val="lowerRoman"/>
-      <w:lvlText w:val="%9."/>
-      <w:lvlJc w:val="right"/>
-      <w:pPr>
-        <w:ind w:left="6480" w:hanging="180"/>
-      </w:pPr>
-    </w:lvl>
-  </w:abstractNum>
-  <w:abstractNum w:abstractNumId="2" w15:restartNumberingAfterBreak="0">
-    <w:nsid w:val="55EC18C8"/>
-    <w:multiLevelType w:val="hybridMultilevel"/>
-    <w:tmpl w:val="E6969178"/>
+    <w:tmpl w:val="086A24AC"/>
     <w:lvl w:ilvl="0" w:tplc="18090001">
       <w:start w:val="1"/>
       <w:numFmt w:val="bullet"/>
@@ -7190,10 +10212,182 @@
       </w:rPr>
     </w:lvl>
   </w:abstractNum>
+  <w:abstractNum w:abstractNumId="1" w15:restartNumberingAfterBreak="0">
+    <w:nsid w:val="4D417420"/>
+    <w:multiLevelType w:val="hybridMultilevel"/>
+    <w:tmpl w:val="881C0DB2"/>
+    <w:lvl w:ilvl="0" w:tplc="1809000F">
+      <w:start w:val="1"/>
+      <w:numFmt w:val="decimal"/>
+      <w:lvlText w:val="%1."/>
+      <w:lvlJc w:val="left"/>
+      <w:pPr>
+        <w:ind w:left="720" w:hanging="360"/>
+      </w:pPr>
+    </w:lvl>
+    <w:lvl w:ilvl="1" w:tplc="18090019" w:tentative="1">
+      <w:start w:val="1"/>
+      <w:numFmt w:val="lowerLetter"/>
+      <w:lvlText w:val="%2."/>
+      <w:lvlJc w:val="left"/>
+      <w:pPr>
+        <w:ind w:left="1440" w:hanging="360"/>
+      </w:pPr>
+    </w:lvl>
+    <w:lvl w:ilvl="2" w:tplc="1809001B" w:tentative="1">
+      <w:start w:val="1"/>
+      <w:numFmt w:val="lowerRoman"/>
+      <w:lvlText w:val="%3."/>
+      <w:lvlJc w:val="right"/>
+      <w:pPr>
+        <w:ind w:left="2160" w:hanging="180"/>
+      </w:pPr>
+    </w:lvl>
+    <w:lvl w:ilvl="3" w:tplc="1809000F" w:tentative="1">
+      <w:start w:val="1"/>
+      <w:numFmt w:val="decimal"/>
+      <w:lvlText w:val="%4."/>
+      <w:lvlJc w:val="left"/>
+      <w:pPr>
+        <w:ind w:left="2880" w:hanging="360"/>
+      </w:pPr>
+    </w:lvl>
+    <w:lvl w:ilvl="4" w:tplc="18090019" w:tentative="1">
+      <w:start w:val="1"/>
+      <w:numFmt w:val="lowerLetter"/>
+      <w:lvlText w:val="%5."/>
+      <w:lvlJc w:val="left"/>
+      <w:pPr>
+        <w:ind w:left="3600" w:hanging="360"/>
+      </w:pPr>
+    </w:lvl>
+    <w:lvl w:ilvl="5" w:tplc="1809001B" w:tentative="1">
+      <w:start w:val="1"/>
+      <w:numFmt w:val="lowerRoman"/>
+      <w:lvlText w:val="%6."/>
+      <w:lvlJc w:val="right"/>
+      <w:pPr>
+        <w:ind w:left="4320" w:hanging="180"/>
+      </w:pPr>
+    </w:lvl>
+    <w:lvl w:ilvl="6" w:tplc="1809000F" w:tentative="1">
+      <w:start w:val="1"/>
+      <w:numFmt w:val="decimal"/>
+      <w:lvlText w:val="%7."/>
+      <w:lvlJc w:val="left"/>
+      <w:pPr>
+        <w:ind w:left="5040" w:hanging="360"/>
+      </w:pPr>
+    </w:lvl>
+    <w:lvl w:ilvl="7" w:tplc="18090019" w:tentative="1">
+      <w:start w:val="1"/>
+      <w:numFmt w:val="lowerLetter"/>
+      <w:lvlText w:val="%8."/>
+      <w:lvlJc w:val="left"/>
+      <w:pPr>
+        <w:ind w:left="5760" w:hanging="360"/>
+      </w:pPr>
+    </w:lvl>
+    <w:lvl w:ilvl="8" w:tplc="1809001B" w:tentative="1">
+      <w:start w:val="1"/>
+      <w:numFmt w:val="lowerRoman"/>
+      <w:lvlText w:val="%9."/>
+      <w:lvlJc w:val="right"/>
+      <w:pPr>
+        <w:ind w:left="6480" w:hanging="180"/>
+      </w:pPr>
+    </w:lvl>
+  </w:abstractNum>
+  <w:abstractNum w:abstractNumId="2" w15:restartNumberingAfterBreak="0">
+    <w:nsid w:val="4E3D2FF3"/>
+    <w:multiLevelType w:val="hybridMultilevel"/>
+    <w:tmpl w:val="66C279B2"/>
+    <w:lvl w:ilvl="0" w:tplc="1809000F">
+      <w:start w:val="1"/>
+      <w:numFmt w:val="decimal"/>
+      <w:lvlText w:val="%1."/>
+      <w:lvlJc w:val="left"/>
+      <w:pPr>
+        <w:ind w:left="720" w:hanging="360"/>
+      </w:pPr>
+    </w:lvl>
+    <w:lvl w:ilvl="1" w:tplc="18090019" w:tentative="1">
+      <w:start w:val="1"/>
+      <w:numFmt w:val="lowerLetter"/>
+      <w:lvlText w:val="%2."/>
+      <w:lvlJc w:val="left"/>
+      <w:pPr>
+        <w:ind w:left="1440" w:hanging="360"/>
+      </w:pPr>
+    </w:lvl>
+    <w:lvl w:ilvl="2" w:tplc="1809001B" w:tentative="1">
+      <w:start w:val="1"/>
+      <w:numFmt w:val="lowerRoman"/>
+      <w:lvlText w:val="%3."/>
+      <w:lvlJc w:val="right"/>
+      <w:pPr>
+        <w:ind w:left="2160" w:hanging="180"/>
+      </w:pPr>
+    </w:lvl>
+    <w:lvl w:ilvl="3" w:tplc="1809000F" w:tentative="1">
+      <w:start w:val="1"/>
+      <w:numFmt w:val="decimal"/>
+      <w:lvlText w:val="%4."/>
+      <w:lvlJc w:val="left"/>
+      <w:pPr>
+        <w:ind w:left="2880" w:hanging="360"/>
+      </w:pPr>
+    </w:lvl>
+    <w:lvl w:ilvl="4" w:tplc="18090019" w:tentative="1">
+      <w:start w:val="1"/>
+      <w:numFmt w:val="lowerLetter"/>
+      <w:lvlText w:val="%5."/>
+      <w:lvlJc w:val="left"/>
+      <w:pPr>
+        <w:ind w:left="3600" w:hanging="360"/>
+      </w:pPr>
+    </w:lvl>
+    <w:lvl w:ilvl="5" w:tplc="1809001B" w:tentative="1">
+      <w:start w:val="1"/>
+      <w:numFmt w:val="lowerRoman"/>
+      <w:lvlText w:val="%6."/>
+      <w:lvlJc w:val="right"/>
+      <w:pPr>
+        <w:ind w:left="4320" w:hanging="180"/>
+      </w:pPr>
+    </w:lvl>
+    <w:lvl w:ilvl="6" w:tplc="1809000F" w:tentative="1">
+      <w:start w:val="1"/>
+      <w:numFmt w:val="decimal"/>
+      <w:lvlText w:val="%7."/>
+      <w:lvlJc w:val="left"/>
+      <w:pPr>
+        <w:ind w:left="5040" w:hanging="360"/>
+      </w:pPr>
+    </w:lvl>
+    <w:lvl w:ilvl="7" w:tplc="18090019" w:tentative="1">
+      <w:start w:val="1"/>
+      <w:numFmt w:val="lowerLetter"/>
+      <w:lvlText w:val="%8."/>
+      <w:lvlJc w:val="left"/>
+      <w:pPr>
+        <w:ind w:left="5760" w:hanging="360"/>
+      </w:pPr>
+    </w:lvl>
+    <w:lvl w:ilvl="8" w:tplc="1809001B" w:tentative="1">
+      <w:start w:val="1"/>
+      <w:numFmt w:val="lowerRoman"/>
+      <w:lvlText w:val="%9."/>
+      <w:lvlJc w:val="right"/>
+      <w:pPr>
+        <w:ind w:left="6480" w:hanging="180"/>
+      </w:pPr>
+    </w:lvl>
+  </w:abstractNum>
   <w:abstractNum w:abstractNumId="3" w15:restartNumberingAfterBreak="0">
-    <w:nsid w:val="6D7502FE"/>
+    <w:nsid w:val="55EC18C8"/>
     <w:multiLevelType w:val="hybridMultilevel"/>
-    <w:tmpl w:val="FF367982"/>
+    <w:tmpl w:val="E6969178"/>
     <w:lvl w:ilvl="0" w:tplc="18090001">
       <w:start w:val="1"/>
       <w:numFmt w:val="bullet"/>
@@ -7304,6 +10498,119 @@
     </w:lvl>
   </w:abstractNum>
   <w:abstractNum w:abstractNumId="4" w15:restartNumberingAfterBreak="0">
+    <w:nsid w:val="6D7502FE"/>
+    <w:multiLevelType w:val="hybridMultilevel"/>
+    <w:tmpl w:val="FF367982"/>
+    <w:lvl w:ilvl="0" w:tplc="18090001">
+      <w:start w:val="1"/>
+      <w:numFmt w:val="bullet"/>
+      <w:lvlText w:val=""/>
+      <w:lvlJc w:val="left"/>
+      <w:pPr>
+        <w:ind w:left="720" w:hanging="360"/>
+      </w:pPr>
+      <w:rPr>
+        <w:rFonts w:ascii="Symbol" w:hAnsi="Symbol" w:hint="default"/>
+      </w:rPr>
+    </w:lvl>
+    <w:lvl w:ilvl="1" w:tplc="18090003" w:tentative="1">
+      <w:start w:val="1"/>
+      <w:numFmt w:val="bullet"/>
+      <w:lvlText w:val="o"/>
+      <w:lvlJc w:val="left"/>
+      <w:pPr>
+        <w:ind w:left="1440" w:hanging="360"/>
+      </w:pPr>
+      <w:rPr>
+        <w:rFonts w:ascii="Courier New" w:hAnsi="Courier New" w:cs="Courier New" w:hint="default"/>
+      </w:rPr>
+    </w:lvl>
+    <w:lvl w:ilvl="2" w:tplc="18090005" w:tentative="1">
+      <w:start w:val="1"/>
+      <w:numFmt w:val="bullet"/>
+      <w:lvlText w:val=""/>
+      <w:lvlJc w:val="left"/>
+      <w:pPr>
+        <w:ind w:left="2160" w:hanging="360"/>
+      </w:pPr>
+      <w:rPr>
+        <w:rFonts w:ascii="Wingdings" w:hAnsi="Wingdings" w:hint="default"/>
+      </w:rPr>
+    </w:lvl>
+    <w:lvl w:ilvl="3" w:tplc="18090001" w:tentative="1">
+      <w:start w:val="1"/>
+      <w:numFmt w:val="bullet"/>
+      <w:lvlText w:val=""/>
+      <w:lvlJc w:val="left"/>
+      <w:pPr>
+        <w:ind w:left="2880" w:hanging="360"/>
+      </w:pPr>
+      <w:rPr>
+        <w:rFonts w:ascii="Symbol" w:hAnsi="Symbol" w:hint="default"/>
+      </w:rPr>
+    </w:lvl>
+    <w:lvl w:ilvl="4" w:tplc="18090003" w:tentative="1">
+      <w:start w:val="1"/>
+      <w:numFmt w:val="bullet"/>
+      <w:lvlText w:val="o"/>
+      <w:lvlJc w:val="left"/>
+      <w:pPr>
+        <w:ind w:left="3600" w:hanging="360"/>
+      </w:pPr>
+      <w:rPr>
+        <w:rFonts w:ascii="Courier New" w:hAnsi="Courier New" w:cs="Courier New" w:hint="default"/>
+      </w:rPr>
+    </w:lvl>
+    <w:lvl w:ilvl="5" w:tplc="18090005" w:tentative="1">
+      <w:start w:val="1"/>
+      <w:numFmt w:val="bullet"/>
+      <w:lvlText w:val=""/>
+      <w:lvlJc w:val="left"/>
+      <w:pPr>
+        <w:ind w:left="4320" w:hanging="360"/>
+      </w:pPr>
+      <w:rPr>
+        <w:rFonts w:ascii="Wingdings" w:hAnsi="Wingdings" w:hint="default"/>
+      </w:rPr>
+    </w:lvl>
+    <w:lvl w:ilvl="6" w:tplc="18090001" w:tentative="1">
+      <w:start w:val="1"/>
+      <w:numFmt w:val="bullet"/>
+      <w:lvlText w:val=""/>
+      <w:lvlJc w:val="left"/>
+      <w:pPr>
+        <w:ind w:left="5040" w:hanging="360"/>
+      </w:pPr>
+      <w:rPr>
+        <w:rFonts w:ascii="Symbol" w:hAnsi="Symbol" w:hint="default"/>
+      </w:rPr>
+    </w:lvl>
+    <w:lvl w:ilvl="7" w:tplc="18090003" w:tentative="1">
+      <w:start w:val="1"/>
+      <w:numFmt w:val="bullet"/>
+      <w:lvlText w:val="o"/>
+      <w:lvlJc w:val="left"/>
+      <w:pPr>
+        <w:ind w:left="5760" w:hanging="360"/>
+      </w:pPr>
+      <w:rPr>
+        <w:rFonts w:ascii="Courier New" w:hAnsi="Courier New" w:cs="Courier New" w:hint="default"/>
+      </w:rPr>
+    </w:lvl>
+    <w:lvl w:ilvl="8" w:tplc="18090005" w:tentative="1">
+      <w:start w:val="1"/>
+      <w:numFmt w:val="bullet"/>
+      <w:lvlText w:val=""/>
+      <w:lvlJc w:val="left"/>
+      <w:pPr>
+        <w:ind w:left="6480" w:hanging="360"/>
+      </w:pPr>
+      <w:rPr>
+        <w:rFonts w:ascii="Wingdings" w:hAnsi="Wingdings" w:hint="default"/>
+      </w:rPr>
+    </w:lvl>
+  </w:abstractNum>
+  <w:abstractNum w:abstractNumId="5" w15:restartNumberingAfterBreak="0">
     <w:nsid w:val="70675FA6"/>
     <w:multiLevelType w:val="hybridMultilevel"/>
     <w:tmpl w:val="43243F4E"/>
@@ -7390,19 +10697,22 @@
     </w:lvl>
   </w:abstractNum>
   <w:num w:numId="1">
+    <w:abstractNumId w:val="5"/>
+  </w:num>
+  <w:num w:numId="2">
+    <w:abstractNumId w:val="1"/>
+  </w:num>
+  <w:num w:numId="3">
+    <w:abstractNumId w:val="2"/>
+  </w:num>
+  <w:num w:numId="4">
+    <w:abstractNumId w:val="3"/>
+  </w:num>
+  <w:num w:numId="5">
     <w:abstractNumId w:val="4"/>
   </w:num>
-  <w:num w:numId="2">
+  <w:num w:numId="6">
     <w:abstractNumId w:val="0"/>
-  </w:num>
-  <w:num w:numId="3">
-    <w:abstractNumId w:val="1"/>
-  </w:num>
-  <w:num w:numId="4">
-    <w:abstractNumId w:val="2"/>
-  </w:num>
-  <w:num w:numId="5">
-    <w:abstractNumId w:val="3"/>
   </w:num>
 </w:numbering>
 </file>
@@ -8456,7 +11766,7 @@
         </b:NameList>
       </b:Author>
     </b:Author>
-    <b:RefOrder>23</b:RefOrder>
+    <b:RefOrder>25</b:RefOrder>
   </b:Source>
   <b:Source>
     <b:Tag>IBM99</b:Tag>
@@ -8478,7 +11788,7 @@
         </b:NameList>
       </b:Author>
     </b:Author>
-    <b:RefOrder>14</b:RefOrder>
+    <b:RefOrder>15</b:RefOrder>
   </b:Source>
   <b:Source>
     <b:Tag>Gui16</b:Tag>
@@ -8502,7 +11812,7 @@
         </b:NameList>
       </b:Author>
     </b:Author>
-    <b:RefOrder>24</b:RefOrder>
+    <b:RefOrder>26</b:RefOrder>
   </b:Source>
   <b:Source>
     <b:Tag>IBM17</b:Tag>
@@ -8518,7 +11828,7 @@
     <b:MonthAccessed>09</b:MonthAccessed>
     <b:DayAccessed>27</b:DayAccessed>
     <b:URL>http://www-03.ibm.com/ibm/history/ibm100/us/en/icons/deepblue/</b:URL>
-    <b:RefOrder>15</b:RefOrder>
+    <b:RefOrder>16</b:RefOrder>
   </b:Source>
   <b:Source>
     <b:Tag>Wan08</b:Tag>
@@ -8590,7 +11900,7 @@
         </b:NameList>
       </b:Author>
     </b:Author>
-    <b:RefOrder>25</b:RefOrder>
+    <b:RefOrder>27</b:RefOrder>
   </b:Source>
   <b:Source>
     <b:Tag>Ben16</b:Tag>
@@ -8736,7 +12046,7 @@
         </b:NameList>
       </b:Author>
     </b:Author>
-    <b:RefOrder>18</b:RefOrder>
+    <b:RefOrder>19</b:RefOrder>
   </b:Source>
   <b:Source>
     <b:Tag>Dee17</b:Tag>
@@ -8752,7 +12062,7 @@
     <b:MonthAccessed>10</b:MonthAccessed>
     <b:DayAccessed>07</b:DayAccessed>
     <b:URL>https://deepmind.com/research/alphago/</b:URL>
-    <b:RefOrder>16</b:RefOrder>
+    <b:RefOrder>17</b:RefOrder>
   </b:Source>
   <b:Source>
     <b:Tag>Sil16</b:Tag>
@@ -8849,7 +12159,7 @@
         </b:NameList>
       </b:Author>
     </b:Author>
-    <b:RefOrder>17</b:RefOrder>
+    <b:RefOrder>18</b:RefOrder>
   </b:Source>
   <b:Source>
     <b:Tag>Cop04</b:Tag>
@@ -8868,7 +12178,7 @@
         </b:NameList>
       </b:Author>
     </b:Author>
-    <b:RefOrder>20</b:RefOrder>
+    <b:RefOrder>22</b:RefOrder>
   </b:Source>
   <b:Source>
     <b:Tag>Yel17</b:Tag>
@@ -8884,7 +12194,7 @@
     <b:MonthAccessed>10</b:MonthAccessed>
     <b:DayAccessed>11</b:DayAccessed>
     <b:URL>https://www.ymimports.com/pages/how-to-play-xiangqi-chinese-chess</b:URL>
-    <b:RefOrder>19</b:RefOrder>
+    <b:RefOrder>20</b:RefOrder>
   </b:Source>
   <b:Source>
     <b:Tag>Tes95</b:Tag>
@@ -8928,7 +12238,7 @@
         </b:NameList>
       </b:Author>
     </b:Author>
-    <b:RefOrder>13</b:RefOrder>
+    <b:RefOrder>14</b:RefOrder>
   </b:Source>
   <b:Source>
     <b:Tag>Yan17</b:Tag>
@@ -8964,7 +12274,7 @@
         </b:NameList>
       </b:Author>
     </b:Author>
-    <b:RefOrder>26</b:RefOrder>
+    <b:RefOrder>28</b:RefOrder>
   </b:Source>
   <b:Source>
     <b:Tag>Ros14</b:Tag>
@@ -8986,7 +12296,7 @@
         </b:NameList>
       </b:Author>
     </b:Author>
-    <b:RefOrder>21</b:RefOrder>
+    <b:RefOrder>23</b:RefOrder>
   </b:Source>
   <b:Source>
     <b:Tag>Ken01</b:Tag>
@@ -9008,7 +12318,7 @@
         </b:NameList>
       </b:Author>
     </b:Author>
-    <b:RefOrder>22</b:RefOrder>
+    <b:RefOrder>24</b:RefOrder>
   </b:Source>
   <b:Source>
     <b:Tag>LiY16</b:Tag>
@@ -9066,11 +12376,53 @@
     </b:Author>
     <b:RefOrder>12</b:RefOrder>
   </b:Source>
+  <b:Source>
+    <b:Tag>Keh15</b:Tag>
+    <b:SourceType>InternetSite</b:SourceType>
+    <b:Guid>{74E76E7C-7F83-4727-8143-45F82DFB8B24}</b:Guid>
+    <b:Title>Designing Artificial Intelligence for Games (Part 1)</b:Title>
+    <b:Year>2015</b:Year>
+    <b:Author>
+      <b:Author>
+        <b:NameList>
+          <b:Person>
+            <b:Last>Kehoe</b:Last>
+            <b:First>Donald </b:First>
+          </b:Person>
+        </b:NameList>
+      </b:Author>
+    </b:Author>
+    <b:YearAccessed>2017</b:YearAccessed>
+    <b:MonthAccessed>10</b:MonthAccessed>
+    <b:DayAccessed>22</b:DayAccessed>
+    <b:URL>https://software.intel.com/en-us/articles/designing-artificial-intelligence-for-games-part-1</b:URL>
+    <b:RefOrder>13</b:RefOrder>
+  </b:Source>
+  <b:Source>
+    <b:Tag>Ras09</b:Tag>
+    <b:SourceType>Book</b:SourceType>
+    <b:Guid>{7038E2BC-2ED0-492E-8A95-687D4B1CC66C}</b:Guid>
+    <b:Title>Chess Metaphors : Artificial Intelligence and the Human Mind</b:Title>
+    <b:Year>2009</b:Year>
+    <b:City>Cambridge</b:City>
+    <b:Publisher>The MIT Press</b:Publisher>
+    <b:Author>
+      <b:Author>
+        <b:NameList>
+          <b:Person>
+            <b:Last>Rasskin-Gutman</b:Last>
+            <b:First>Diego</b:First>
+          </b:Person>
+        </b:NameList>
+      </b:Author>
+    </b:Author>
+    <b:RefOrder>21</b:RefOrder>
+  </b:Source>
 </b:Sources>
 </file>
 
 <file path=customXml/itemProps1.xml><?xml version="1.0" encoding="utf-8"?>
-<ds:datastoreItem xmlns:ds="http://schemas.openxmlformats.org/officeDocument/2006/customXml" ds:itemID="{9FCE62DA-E166-42E1-AE18-93C0C0705E78}">
+<ds:datastoreItem xmlns:ds="http://schemas.openxmlformats.org/officeDocument/2006/customXml" ds:itemID="{4934B458-E828-4062-85E4-FC0F0D11634F}">
   <ds:schemaRefs>
     <ds:schemaRef ds:uri="http://schemas.openxmlformats.org/officeDocument/2006/bibliography"/>
   </ds:schemaRefs>

</xml_diff>

<commit_message>
Added chinese chess pieces names to doc
</commit_message>
<xml_diff>
--- a/FYPResearch.docx
+++ b/FYPResearch.docx
@@ -10,7 +10,7 @@
           <w:b/>
         </w:rPr>
       </w:pPr>
-      <w:bookmarkStart w:id="0" w:name="_Toc497998109"/>
+      <w:bookmarkStart w:id="0" w:name="_Toc498720237"/>
       <w:r>
         <w:rPr>
           <w:b/>
@@ -58,7 +58,7 @@
             </w:tabs>
             <w:rPr>
               <w:noProof/>
-              <w:lang w:eastAsia="en-IE"/>
+              <w:lang w:eastAsia="zh-CN"/>
             </w:rPr>
           </w:pPr>
           <w:r>
@@ -70,7 +70,7 @@
           <w:r>
             <w:fldChar w:fldCharType="separate"/>
           </w:r>
-          <w:hyperlink w:anchor="_Toc497998109" w:history="1">
+          <w:hyperlink w:anchor="_Toc498720237" w:history="1">
             <w:r>
               <w:rPr>
                 <w:rStyle w:val="Hyperlink"/>
@@ -98,7 +98,7 @@
                 <w:noProof/>
                 <w:webHidden/>
               </w:rPr>
-              <w:instrText xml:space="preserve"> PAGEREF _Toc497998109 \h </w:instrText>
+              <w:instrText xml:space="preserve"> PAGEREF _Toc498720237 \h </w:instrText>
             </w:r>
             <w:r>
               <w:rPr>
@@ -137,10 +137,10 @@
             </w:tabs>
             <w:rPr>
               <w:noProof/>
-              <w:lang w:eastAsia="en-IE"/>
+              <w:lang w:eastAsia="zh-CN"/>
             </w:rPr>
           </w:pPr>
-          <w:hyperlink w:anchor="_Toc497998110" w:history="1">
+          <w:hyperlink w:anchor="_Toc498720238" w:history="1">
             <w:r>
               <w:rPr>
                 <w:rStyle w:val="Hyperlink"/>
@@ -168,7 +168,7 @@
                 <w:noProof/>
                 <w:webHidden/>
               </w:rPr>
-              <w:instrText xml:space="preserve"> PAGEREF _Toc497998110 \h </w:instrText>
+              <w:instrText xml:space="preserve"> PAGEREF _Toc498720238 \h </w:instrText>
             </w:r>
             <w:r>
               <w:rPr>
@@ -188,7 +188,7 @@
                 <w:noProof/>
                 <w:webHidden/>
               </w:rPr>
-              <w:t>2</w:t>
+              <w:t>3</w:t>
             </w:r>
             <w:r>
               <w:rPr>
@@ -207,10 +207,10 @@
             </w:tabs>
             <w:rPr>
               <w:noProof/>
-              <w:lang w:eastAsia="en-IE"/>
+              <w:lang w:eastAsia="zh-CN"/>
             </w:rPr>
           </w:pPr>
-          <w:hyperlink w:anchor="_Toc497998111" w:history="1">
+          <w:hyperlink w:anchor="_Toc498720239" w:history="1">
             <w:r>
               <w:rPr>
                 <w:rStyle w:val="Hyperlink"/>
@@ -238,7 +238,7 @@
                 <w:noProof/>
                 <w:webHidden/>
               </w:rPr>
-              <w:instrText xml:space="preserve"> PAGEREF _Toc497998111 \h </w:instrText>
+              <w:instrText xml:space="preserve"> PAGEREF _Toc498720239 \h </w:instrText>
             </w:r>
             <w:r>
               <w:rPr>
@@ -258,7 +258,7 @@
                 <w:noProof/>
                 <w:webHidden/>
               </w:rPr>
-              <w:t>3</w:t>
+              <w:t>4</w:t>
             </w:r>
             <w:r>
               <w:rPr>
@@ -277,10 +277,10 @@
             </w:tabs>
             <w:rPr>
               <w:noProof/>
-              <w:lang w:eastAsia="en-IE"/>
+              <w:lang w:eastAsia="zh-CN"/>
             </w:rPr>
           </w:pPr>
-          <w:hyperlink w:anchor="_Toc497998112" w:history="1">
+          <w:hyperlink w:anchor="_Toc498720240" w:history="1">
             <w:r>
               <w:rPr>
                 <w:rStyle w:val="Hyperlink"/>
@@ -308,7 +308,7 @@
                 <w:noProof/>
                 <w:webHidden/>
               </w:rPr>
-              <w:instrText xml:space="preserve"> PAGEREF _Toc497998112 \h </w:instrText>
+              <w:instrText xml:space="preserve"> PAGEREF _Toc498720240 \h </w:instrText>
             </w:r>
             <w:r>
               <w:rPr>
@@ -328,7 +328,7 @@
                 <w:noProof/>
                 <w:webHidden/>
               </w:rPr>
-              <w:t>3</w:t>
+              <w:t>4</w:t>
             </w:r>
             <w:r>
               <w:rPr>
@@ -347,10 +347,10 @@
             </w:tabs>
             <w:rPr>
               <w:noProof/>
-              <w:lang w:eastAsia="en-IE"/>
+              <w:lang w:eastAsia="zh-CN"/>
             </w:rPr>
           </w:pPr>
-          <w:hyperlink w:anchor="_Toc497998113" w:history="1">
+          <w:hyperlink w:anchor="_Toc498720241" w:history="1">
             <w:r>
               <w:rPr>
                 <w:rStyle w:val="Hyperlink"/>
@@ -378,7 +378,7 @@
                 <w:noProof/>
                 <w:webHidden/>
               </w:rPr>
-              <w:instrText xml:space="preserve"> PAGEREF _Toc497998113 \h </w:instrText>
+              <w:instrText xml:space="preserve"> PAGEREF _Toc498720241 \h </w:instrText>
             </w:r>
             <w:r>
               <w:rPr>
@@ -398,7 +398,7 @@
                 <w:noProof/>
                 <w:webHidden/>
               </w:rPr>
-              <w:t>3</w:t>
+              <w:t>4</w:t>
             </w:r>
             <w:r>
               <w:rPr>
@@ -417,10 +417,10 @@
             </w:tabs>
             <w:rPr>
               <w:noProof/>
-              <w:lang w:eastAsia="en-IE"/>
+              <w:lang w:eastAsia="zh-CN"/>
             </w:rPr>
           </w:pPr>
-          <w:hyperlink w:anchor="_Toc497998114" w:history="1">
+          <w:hyperlink w:anchor="_Toc498720242" w:history="1">
             <w:r>
               <w:rPr>
                 <w:rStyle w:val="Hyperlink"/>
@@ -448,7 +448,7 @@
                 <w:noProof/>
                 <w:webHidden/>
               </w:rPr>
-              <w:instrText xml:space="preserve"> PAGEREF _Toc497998114 \h </w:instrText>
+              <w:instrText xml:space="preserve"> PAGEREF _Toc498720242 \h </w:instrText>
             </w:r>
             <w:r>
               <w:rPr>
@@ -468,7 +468,7 @@
                 <w:noProof/>
                 <w:webHidden/>
               </w:rPr>
-              <w:t>3</w:t>
+              <w:t>4</w:t>
             </w:r>
             <w:r>
               <w:rPr>
@@ -487,10 +487,10 @@
             </w:tabs>
             <w:rPr>
               <w:noProof/>
-              <w:lang w:eastAsia="en-IE"/>
+              <w:lang w:eastAsia="zh-CN"/>
             </w:rPr>
           </w:pPr>
-          <w:hyperlink w:anchor="_Toc497998115" w:history="1">
+          <w:hyperlink w:anchor="_Toc498720243" w:history="1">
             <w:r>
               <w:rPr>
                 <w:rStyle w:val="Hyperlink"/>
@@ -518,7 +518,7 @@
                 <w:noProof/>
                 <w:webHidden/>
               </w:rPr>
-              <w:instrText xml:space="preserve"> PAGEREF _Toc497998115 \h </w:instrText>
+              <w:instrText xml:space="preserve"> PAGEREF _Toc498720243 \h </w:instrText>
             </w:r>
             <w:r>
               <w:rPr>
@@ -538,7 +538,7 @@
                 <w:noProof/>
                 <w:webHidden/>
               </w:rPr>
-              <w:t>3</w:t>
+              <w:t>4</w:t>
             </w:r>
             <w:r>
               <w:rPr>
@@ -557,10 +557,10 @@
             </w:tabs>
             <w:rPr>
               <w:noProof/>
-              <w:lang w:eastAsia="en-IE"/>
+              <w:lang w:eastAsia="zh-CN"/>
             </w:rPr>
           </w:pPr>
-          <w:hyperlink w:anchor="_Toc497998116" w:history="1">
+          <w:hyperlink w:anchor="_Toc498720244" w:history="1">
             <w:r>
               <w:rPr>
                 <w:rStyle w:val="Hyperlink"/>
@@ -588,7 +588,7 @@
                 <w:noProof/>
                 <w:webHidden/>
               </w:rPr>
-              <w:instrText xml:space="preserve"> PAGEREF _Toc497998116 \h </w:instrText>
+              <w:instrText xml:space="preserve"> PAGEREF _Toc498720244 \h </w:instrText>
             </w:r>
             <w:r>
               <w:rPr>
@@ -608,7 +608,7 @@
                 <w:noProof/>
                 <w:webHidden/>
               </w:rPr>
-              <w:t>3</w:t>
+              <w:t>4</w:t>
             </w:r>
             <w:r>
               <w:rPr>
@@ -627,10 +627,10 @@
             </w:tabs>
             <w:rPr>
               <w:noProof/>
-              <w:lang w:eastAsia="en-IE"/>
+              <w:lang w:eastAsia="zh-CN"/>
             </w:rPr>
           </w:pPr>
-          <w:hyperlink w:anchor="_Toc497998117" w:history="1">
+          <w:hyperlink w:anchor="_Toc498720245" w:history="1">
             <w:r>
               <w:rPr>
                 <w:rStyle w:val="Hyperlink"/>
@@ -658,7 +658,7 @@
                 <w:noProof/>
                 <w:webHidden/>
               </w:rPr>
-              <w:instrText xml:space="preserve"> PAGEREF _Toc497998117 \h </w:instrText>
+              <w:instrText xml:space="preserve"> PAGEREF _Toc498720245 \h </w:instrText>
             </w:r>
             <w:r>
               <w:rPr>
@@ -678,7 +678,7 @@
                 <w:noProof/>
                 <w:webHidden/>
               </w:rPr>
-              <w:t>4</w:t>
+              <w:t>5</w:t>
             </w:r>
             <w:r>
               <w:rPr>
@@ -697,10 +697,10 @@
             </w:tabs>
             <w:rPr>
               <w:noProof/>
-              <w:lang w:eastAsia="en-IE"/>
+              <w:lang w:eastAsia="zh-CN"/>
             </w:rPr>
           </w:pPr>
-          <w:hyperlink w:anchor="_Toc497998118" w:history="1">
+          <w:hyperlink w:anchor="_Toc498720246" w:history="1">
             <w:r>
               <w:rPr>
                 <w:rStyle w:val="Hyperlink"/>
@@ -728,7 +728,7 @@
                 <w:noProof/>
                 <w:webHidden/>
               </w:rPr>
-              <w:instrText xml:space="preserve"> PAGEREF _Toc497998118 \h </w:instrText>
+              <w:instrText xml:space="preserve"> PAGEREF _Toc498720246 \h </w:instrText>
             </w:r>
             <w:r>
               <w:rPr>
@@ -748,7 +748,7 @@
                 <w:noProof/>
                 <w:webHidden/>
               </w:rPr>
-              <w:t>4</w:t>
+              <w:t>5</w:t>
             </w:r>
             <w:r>
               <w:rPr>
@@ -767,10 +767,10 @@
             </w:tabs>
             <w:rPr>
               <w:noProof/>
-              <w:lang w:eastAsia="en-IE"/>
+              <w:lang w:eastAsia="zh-CN"/>
             </w:rPr>
           </w:pPr>
-          <w:hyperlink w:anchor="_Toc497998119" w:history="1">
+          <w:hyperlink w:anchor="_Toc498720247" w:history="1">
             <w:r>
               <w:rPr>
                 <w:rStyle w:val="Hyperlink"/>
@@ -798,7 +798,7 @@
                 <w:noProof/>
                 <w:webHidden/>
               </w:rPr>
-              <w:instrText xml:space="preserve"> PAGEREF _Toc497998119 \h </w:instrText>
+              <w:instrText xml:space="preserve"> PAGEREF _Toc498720247 \h </w:instrText>
             </w:r>
             <w:r>
               <w:rPr>
@@ -818,7 +818,7 @@
                 <w:noProof/>
                 <w:webHidden/>
               </w:rPr>
-              <w:t>4</w:t>
+              <w:t>5</w:t>
             </w:r>
             <w:r>
               <w:rPr>
@@ -837,10 +837,10 @@
             </w:tabs>
             <w:rPr>
               <w:noProof/>
-              <w:lang w:eastAsia="en-IE"/>
+              <w:lang w:eastAsia="zh-CN"/>
             </w:rPr>
           </w:pPr>
-          <w:hyperlink w:anchor="_Toc497998120" w:history="1">
+          <w:hyperlink w:anchor="_Toc498720248" w:history="1">
             <w:r>
               <w:rPr>
                 <w:rStyle w:val="Hyperlink"/>
@@ -868,7 +868,7 @@
                 <w:noProof/>
                 <w:webHidden/>
               </w:rPr>
-              <w:instrText xml:space="preserve"> PAGEREF _Toc497998120 \h </w:instrText>
+              <w:instrText xml:space="preserve"> PAGEREF _Toc498720248 \h </w:instrText>
             </w:r>
             <w:r>
               <w:rPr>
@@ -888,7 +888,7 @@
                 <w:noProof/>
                 <w:webHidden/>
               </w:rPr>
-              <w:t>5</w:t>
+              <w:t>6</w:t>
             </w:r>
             <w:r>
               <w:rPr>
@@ -907,10 +907,10 @@
             </w:tabs>
             <w:rPr>
               <w:noProof/>
-              <w:lang w:eastAsia="en-IE"/>
+              <w:lang w:eastAsia="zh-CN"/>
             </w:rPr>
           </w:pPr>
-          <w:hyperlink w:anchor="_Toc497998121" w:history="1">
+          <w:hyperlink w:anchor="_Toc498720249" w:history="1">
             <w:r>
               <w:rPr>
                 <w:rStyle w:val="Hyperlink"/>
@@ -938,7 +938,7 @@
                 <w:noProof/>
                 <w:webHidden/>
               </w:rPr>
-              <w:instrText xml:space="preserve"> PAGEREF _Toc497998121 \h </w:instrText>
+              <w:instrText xml:space="preserve"> PAGEREF _Toc498720249 \h </w:instrText>
             </w:r>
             <w:r>
               <w:rPr>
@@ -958,7 +958,7 @@
                 <w:noProof/>
                 <w:webHidden/>
               </w:rPr>
-              <w:t>5</w:t>
+              <w:t>6</w:t>
             </w:r>
             <w:r>
               <w:rPr>
@@ -977,10 +977,10 @@
             </w:tabs>
             <w:rPr>
               <w:noProof/>
-              <w:lang w:eastAsia="en-IE"/>
+              <w:lang w:eastAsia="zh-CN"/>
             </w:rPr>
           </w:pPr>
-          <w:hyperlink w:anchor="_Toc497998122" w:history="1">
+          <w:hyperlink w:anchor="_Toc498720250" w:history="1">
             <w:r>
               <w:rPr>
                 <w:rStyle w:val="Hyperlink"/>
@@ -1008,7 +1008,7 @@
                 <w:noProof/>
                 <w:webHidden/>
               </w:rPr>
-              <w:instrText xml:space="preserve"> PAGEREF _Toc497998122 \h </w:instrText>
+              <w:instrText xml:space="preserve"> PAGEREF _Toc498720250 \h </w:instrText>
             </w:r>
             <w:r>
               <w:rPr>
@@ -1028,7 +1028,7 @@
                 <w:noProof/>
                 <w:webHidden/>
               </w:rPr>
-              <w:t>5</w:t>
+              <w:t>6</w:t>
             </w:r>
             <w:r>
               <w:rPr>
@@ -1047,10 +1047,10 @@
             </w:tabs>
             <w:rPr>
               <w:noProof/>
-              <w:lang w:eastAsia="en-IE"/>
+              <w:lang w:eastAsia="zh-CN"/>
             </w:rPr>
           </w:pPr>
-          <w:hyperlink w:anchor="_Toc497998123" w:history="1">
+          <w:hyperlink w:anchor="_Toc498720251" w:history="1">
             <w:r>
               <w:rPr>
                 <w:rStyle w:val="Hyperlink"/>
@@ -1078,7 +1078,7 @@
                 <w:noProof/>
                 <w:webHidden/>
               </w:rPr>
-              <w:instrText xml:space="preserve"> PAGEREF _Toc497998123 \h </w:instrText>
+              <w:instrText xml:space="preserve"> PAGEREF _Toc498720251 \h </w:instrText>
             </w:r>
             <w:r>
               <w:rPr>
@@ -1098,7 +1098,7 @@
                 <w:noProof/>
                 <w:webHidden/>
               </w:rPr>
-              <w:t>5</w:t>
+              <w:t>6</w:t>
             </w:r>
             <w:r>
               <w:rPr>
@@ -1117,10 +1117,10 @@
             </w:tabs>
             <w:rPr>
               <w:noProof/>
-              <w:lang w:eastAsia="en-IE"/>
+              <w:lang w:eastAsia="zh-CN"/>
             </w:rPr>
           </w:pPr>
-          <w:hyperlink w:anchor="_Toc497998124" w:history="1">
+          <w:hyperlink w:anchor="_Toc498720252" w:history="1">
             <w:r>
               <w:rPr>
                 <w:rStyle w:val="Hyperlink"/>
@@ -1148,7 +1148,7 @@
                 <w:noProof/>
                 <w:webHidden/>
               </w:rPr>
-              <w:instrText xml:space="preserve"> PAGEREF _Toc497998124 \h </w:instrText>
+              <w:instrText xml:space="preserve"> PAGEREF _Toc498720252 \h </w:instrText>
             </w:r>
             <w:r>
               <w:rPr>
@@ -1168,7 +1168,7 @@
                 <w:noProof/>
                 <w:webHidden/>
               </w:rPr>
-              <w:t>6</w:t>
+              <w:t>7</w:t>
             </w:r>
             <w:r>
               <w:rPr>
@@ -1187,10 +1187,10 @@
             </w:tabs>
             <w:rPr>
               <w:noProof/>
-              <w:lang w:eastAsia="en-IE"/>
+              <w:lang w:eastAsia="zh-CN"/>
             </w:rPr>
           </w:pPr>
-          <w:hyperlink w:anchor="_Toc497998125" w:history="1">
+          <w:hyperlink w:anchor="_Toc498720253" w:history="1">
             <w:r>
               <w:rPr>
                 <w:rStyle w:val="Hyperlink"/>
@@ -1218,7 +1218,7 @@
                 <w:noProof/>
                 <w:webHidden/>
               </w:rPr>
-              <w:instrText xml:space="preserve"> PAGEREF _Toc497998125 \h </w:instrText>
+              <w:instrText xml:space="preserve"> PAGEREF _Toc498720253 \h </w:instrText>
             </w:r>
             <w:r>
               <w:rPr>
@@ -1238,7 +1238,7 @@
                 <w:noProof/>
                 <w:webHidden/>
               </w:rPr>
-              <w:t>6</w:t>
+              <w:t>7</w:t>
             </w:r>
             <w:r>
               <w:rPr>
@@ -1257,10 +1257,10 @@
             </w:tabs>
             <w:rPr>
               <w:noProof/>
-              <w:lang w:eastAsia="en-IE"/>
+              <w:lang w:eastAsia="zh-CN"/>
             </w:rPr>
           </w:pPr>
-          <w:hyperlink w:anchor="_Toc497998126" w:history="1">
+          <w:hyperlink w:anchor="_Toc498720254" w:history="1">
             <w:r>
               <w:rPr>
                 <w:rStyle w:val="Hyperlink"/>
@@ -1288,7 +1288,7 @@
                 <w:noProof/>
                 <w:webHidden/>
               </w:rPr>
-              <w:instrText xml:space="preserve"> PAGEREF _Toc497998126 \h </w:instrText>
+              <w:instrText xml:space="preserve"> PAGEREF _Toc498720254 \h </w:instrText>
             </w:r>
             <w:r>
               <w:rPr>
@@ -1308,7 +1308,7 @@
                 <w:noProof/>
                 <w:webHidden/>
               </w:rPr>
-              <w:t>6</w:t>
+              <w:t>7</w:t>
             </w:r>
             <w:r>
               <w:rPr>
@@ -1327,10 +1327,10 @@
             </w:tabs>
             <w:rPr>
               <w:noProof/>
-              <w:lang w:eastAsia="en-IE"/>
+              <w:lang w:eastAsia="zh-CN"/>
             </w:rPr>
           </w:pPr>
-          <w:hyperlink w:anchor="_Toc497998127" w:history="1">
+          <w:hyperlink w:anchor="_Toc498720255" w:history="1">
             <w:r>
               <w:rPr>
                 <w:rStyle w:val="Hyperlink"/>
@@ -1358,7 +1358,7 @@
                 <w:noProof/>
                 <w:webHidden/>
               </w:rPr>
-              <w:instrText xml:space="preserve"> PAGEREF _Toc497998127 \h </w:instrText>
+              <w:instrText xml:space="preserve"> PAGEREF _Toc498720255 \h </w:instrText>
             </w:r>
             <w:r>
               <w:rPr>
@@ -1378,7 +1378,7 @@
                 <w:noProof/>
                 <w:webHidden/>
               </w:rPr>
-              <w:t>7</w:t>
+              <w:t>8</w:t>
             </w:r>
             <w:r>
               <w:rPr>
@@ -1397,10 +1397,10 @@
             </w:tabs>
             <w:rPr>
               <w:noProof/>
-              <w:lang w:eastAsia="en-IE"/>
+              <w:lang w:eastAsia="zh-CN"/>
             </w:rPr>
           </w:pPr>
-          <w:hyperlink w:anchor="_Toc497998128" w:history="1">
+          <w:hyperlink w:anchor="_Toc498720256" w:history="1">
             <w:r>
               <w:rPr>
                 <w:rStyle w:val="Hyperlink"/>
@@ -1428,7 +1428,7 @@
                 <w:noProof/>
                 <w:webHidden/>
               </w:rPr>
-              <w:instrText xml:space="preserve"> PAGEREF _Toc497998128 \h </w:instrText>
+              <w:instrText xml:space="preserve"> PAGEREF _Toc498720256 \h </w:instrText>
             </w:r>
             <w:r>
               <w:rPr>
@@ -1448,7 +1448,7 @@
                 <w:noProof/>
                 <w:webHidden/>
               </w:rPr>
-              <w:t>8</w:t>
+              <w:t>9</w:t>
             </w:r>
             <w:r>
               <w:rPr>
@@ -1467,10 +1467,10 @@
             </w:tabs>
             <w:rPr>
               <w:noProof/>
-              <w:lang w:eastAsia="en-IE"/>
+              <w:lang w:eastAsia="zh-CN"/>
             </w:rPr>
           </w:pPr>
-          <w:hyperlink w:anchor="_Toc497998129" w:history="1">
+          <w:hyperlink w:anchor="_Toc498720257" w:history="1">
             <w:r>
               <w:rPr>
                 <w:rStyle w:val="Hyperlink"/>
@@ -1498,7 +1498,7 @@
                 <w:noProof/>
                 <w:webHidden/>
               </w:rPr>
-              <w:instrText xml:space="preserve"> PAGEREF _Toc497998129 \h </w:instrText>
+              <w:instrText xml:space="preserve"> PAGEREF _Toc498720257 \h </w:instrText>
             </w:r>
             <w:r>
               <w:rPr>
@@ -1518,7 +1518,7 @@
                 <w:noProof/>
                 <w:webHidden/>
               </w:rPr>
-              <w:t>8</w:t>
+              <w:t>9</w:t>
             </w:r>
             <w:r>
               <w:rPr>
@@ -1537,10 +1537,10 @@
             </w:tabs>
             <w:rPr>
               <w:noProof/>
-              <w:lang w:eastAsia="en-IE"/>
+              <w:lang w:eastAsia="zh-CN"/>
             </w:rPr>
           </w:pPr>
-          <w:hyperlink w:anchor="_Toc497998130" w:history="1">
+          <w:hyperlink w:anchor="_Toc498720258" w:history="1">
             <w:r>
               <w:rPr>
                 <w:rStyle w:val="Hyperlink"/>
@@ -1568,7 +1568,7 @@
                 <w:noProof/>
                 <w:webHidden/>
               </w:rPr>
-              <w:instrText xml:space="preserve"> PAGEREF _Toc497998130 \h </w:instrText>
+              <w:instrText xml:space="preserve"> PAGEREF _Toc498720258 \h </w:instrText>
             </w:r>
             <w:r>
               <w:rPr>
@@ -1588,7 +1588,7 @@
                 <w:noProof/>
                 <w:webHidden/>
               </w:rPr>
-              <w:t>8</w:t>
+              <w:t>9</w:t>
             </w:r>
             <w:r>
               <w:rPr>
@@ -1607,10 +1607,10 @@
             </w:tabs>
             <w:rPr>
               <w:noProof/>
-              <w:lang w:eastAsia="en-IE"/>
+              <w:lang w:eastAsia="zh-CN"/>
             </w:rPr>
           </w:pPr>
-          <w:hyperlink w:anchor="_Toc497998131" w:history="1">
+          <w:hyperlink w:anchor="_Toc498720259" w:history="1">
             <w:r>
               <w:rPr>
                 <w:rStyle w:val="Hyperlink"/>
@@ -1638,7 +1638,7 @@
                 <w:noProof/>
                 <w:webHidden/>
               </w:rPr>
-              <w:instrText xml:space="preserve"> PAGEREF _Toc497998131 \h </w:instrText>
+              <w:instrText xml:space="preserve"> PAGEREF _Toc498720259 \h </w:instrText>
             </w:r>
             <w:r>
               <w:rPr>
@@ -1658,7 +1658,7 @@
                 <w:noProof/>
                 <w:webHidden/>
               </w:rPr>
-              <w:t>8</w:t>
+              <w:t>9</w:t>
             </w:r>
             <w:r>
               <w:rPr>
@@ -1677,10 +1677,10 @@
             </w:tabs>
             <w:rPr>
               <w:noProof/>
-              <w:lang w:eastAsia="en-IE"/>
+              <w:lang w:eastAsia="zh-CN"/>
             </w:rPr>
           </w:pPr>
-          <w:hyperlink w:anchor="_Toc497998132" w:history="1">
+          <w:hyperlink w:anchor="_Toc498720260" w:history="1">
             <w:r>
               <w:rPr>
                 <w:rStyle w:val="Hyperlink"/>
@@ -1708,7 +1708,7 @@
                 <w:noProof/>
                 <w:webHidden/>
               </w:rPr>
-              <w:instrText xml:space="preserve"> PAGEREF _Toc497998132 \h </w:instrText>
+              <w:instrText xml:space="preserve"> PAGEREF _Toc498720260 \h </w:instrText>
             </w:r>
             <w:r>
               <w:rPr>
@@ -1728,7 +1728,7 @@
                 <w:noProof/>
                 <w:webHidden/>
               </w:rPr>
-              <w:t>10</w:t>
+              <w:t>11</w:t>
             </w:r>
             <w:r>
               <w:rPr>
@@ -1747,10 +1747,10 @@
             </w:tabs>
             <w:rPr>
               <w:noProof/>
-              <w:lang w:eastAsia="en-IE"/>
+              <w:lang w:eastAsia="zh-CN"/>
             </w:rPr>
           </w:pPr>
-          <w:hyperlink w:anchor="_Toc497998133" w:history="1">
+          <w:hyperlink w:anchor="_Toc498720261" w:history="1">
             <w:r>
               <w:rPr>
                 <w:rStyle w:val="Hyperlink"/>
@@ -1778,7 +1778,7 @@
                 <w:noProof/>
                 <w:webHidden/>
               </w:rPr>
-              <w:instrText xml:space="preserve"> PAGEREF _Toc497998133 \h </w:instrText>
+              <w:instrText xml:space="preserve"> PAGEREF _Toc498720261 \h </w:instrText>
             </w:r>
             <w:r>
               <w:rPr>
@@ -1798,7 +1798,7 @@
                 <w:noProof/>
                 <w:webHidden/>
               </w:rPr>
-              <w:t>10</w:t>
+              <w:t>11</w:t>
             </w:r>
             <w:r>
               <w:rPr>
@@ -1817,10 +1817,10 @@
             </w:tabs>
             <w:rPr>
               <w:noProof/>
-              <w:lang w:eastAsia="en-IE"/>
+              <w:lang w:eastAsia="zh-CN"/>
             </w:rPr>
           </w:pPr>
-          <w:hyperlink w:anchor="_Toc497998134" w:history="1">
+          <w:hyperlink w:anchor="_Toc498720262" w:history="1">
             <w:r>
               <w:rPr>
                 <w:rStyle w:val="Hyperlink"/>
@@ -1848,7 +1848,7 @@
                 <w:noProof/>
                 <w:webHidden/>
               </w:rPr>
-              <w:instrText xml:space="preserve"> PAGEREF _Toc497998134 \h </w:instrText>
+              <w:instrText xml:space="preserve"> PAGEREF _Toc498720262 \h </w:instrText>
             </w:r>
             <w:r>
               <w:rPr>
@@ -1868,7 +1868,7 @@
                 <w:noProof/>
                 <w:webHidden/>
               </w:rPr>
-              <w:t>11</w:t>
+              <w:t>12</w:t>
             </w:r>
             <w:r>
               <w:rPr>
@@ -1887,10 +1887,10 @@
             </w:tabs>
             <w:rPr>
               <w:noProof/>
-              <w:lang w:eastAsia="en-IE"/>
+              <w:lang w:eastAsia="zh-CN"/>
             </w:rPr>
           </w:pPr>
-          <w:hyperlink w:anchor="_Toc497998135" w:history="1">
+          <w:hyperlink w:anchor="_Toc498720263" w:history="1">
             <w:r>
               <w:rPr>
                 <w:rStyle w:val="Hyperlink"/>
@@ -1918,7 +1918,7 @@
                 <w:noProof/>
                 <w:webHidden/>
               </w:rPr>
-              <w:instrText xml:space="preserve"> PAGEREF _Toc497998135 \h </w:instrText>
+              <w:instrText xml:space="preserve"> PAGEREF _Toc498720263 \h </w:instrText>
             </w:r>
             <w:r>
               <w:rPr>
@@ -1938,7 +1938,7 @@
                 <w:noProof/>
                 <w:webHidden/>
               </w:rPr>
-              <w:t>12</w:t>
+              <w:t>13</w:t>
             </w:r>
             <w:r>
               <w:rPr>
@@ -1957,10 +1957,10 @@
             </w:tabs>
             <w:rPr>
               <w:noProof/>
-              <w:lang w:eastAsia="en-IE"/>
+              <w:lang w:eastAsia="zh-CN"/>
             </w:rPr>
           </w:pPr>
-          <w:hyperlink w:anchor="_Toc497998136" w:history="1">
+          <w:hyperlink w:anchor="_Toc498720264" w:history="1">
             <w:r>
               <w:rPr>
                 <w:rStyle w:val="Hyperlink"/>
@@ -1988,7 +1988,7 @@
                 <w:noProof/>
                 <w:webHidden/>
               </w:rPr>
-              <w:instrText xml:space="preserve"> PAGEREF _Toc497998136 \h </w:instrText>
+              <w:instrText xml:space="preserve"> PAGEREF _Toc498720264 \h </w:instrText>
             </w:r>
             <w:r>
               <w:rPr>
@@ -2008,7 +2008,7 @@
                 <w:noProof/>
                 <w:webHidden/>
               </w:rPr>
-              <w:t>12</w:t>
+              <w:t>13</w:t>
             </w:r>
             <w:r>
               <w:rPr>
@@ -2027,10 +2027,10 @@
             </w:tabs>
             <w:rPr>
               <w:noProof/>
-              <w:lang w:eastAsia="en-IE"/>
+              <w:lang w:eastAsia="zh-CN"/>
             </w:rPr>
           </w:pPr>
-          <w:hyperlink w:anchor="_Toc497998137" w:history="1">
+          <w:hyperlink w:anchor="_Toc498720265" w:history="1">
             <w:r>
               <w:rPr>
                 <w:rStyle w:val="Hyperlink"/>
@@ -2058,7 +2058,7 @@
                 <w:noProof/>
                 <w:webHidden/>
               </w:rPr>
-              <w:instrText xml:space="preserve"> PAGEREF _Toc497998137 \h </w:instrText>
+              <w:instrText xml:space="preserve"> PAGEREF _Toc498720265 \h </w:instrText>
             </w:r>
             <w:r>
               <w:rPr>
@@ -2078,7 +2078,7 @@
                 <w:noProof/>
                 <w:webHidden/>
               </w:rPr>
-              <w:t>12</w:t>
+              <w:t>13</w:t>
             </w:r>
             <w:r>
               <w:rPr>
@@ -2097,10 +2097,10 @@
             </w:tabs>
             <w:rPr>
               <w:noProof/>
-              <w:lang w:eastAsia="en-IE"/>
+              <w:lang w:eastAsia="zh-CN"/>
             </w:rPr>
           </w:pPr>
-          <w:hyperlink w:anchor="_Toc497998138" w:history="1">
+          <w:hyperlink w:anchor="_Toc498720266" w:history="1">
             <w:r>
               <w:rPr>
                 <w:rStyle w:val="Hyperlink"/>
@@ -2128,7 +2128,7 @@
                 <w:noProof/>
                 <w:webHidden/>
               </w:rPr>
-              <w:instrText xml:space="preserve"> PAGEREF _Toc497998138 \h </w:instrText>
+              <w:instrText xml:space="preserve"> PAGEREF _Toc498720266 \h </w:instrText>
             </w:r>
             <w:r>
               <w:rPr>
@@ -2148,7 +2148,7 @@
                 <w:noProof/>
                 <w:webHidden/>
               </w:rPr>
-              <w:t>13</w:t>
+              <w:t>14</w:t>
             </w:r>
             <w:r>
               <w:rPr>
@@ -2167,10 +2167,10 @@
             </w:tabs>
             <w:rPr>
               <w:noProof/>
-              <w:lang w:eastAsia="en-IE"/>
+              <w:lang w:eastAsia="zh-CN"/>
             </w:rPr>
           </w:pPr>
-          <w:hyperlink w:anchor="_Toc497998139" w:history="1">
+          <w:hyperlink w:anchor="_Toc498720267" w:history="1">
             <w:r>
               <w:rPr>
                 <w:rStyle w:val="Hyperlink"/>
@@ -2198,7 +2198,7 @@
                 <w:noProof/>
                 <w:webHidden/>
               </w:rPr>
-              <w:instrText xml:space="preserve"> PAGEREF _Toc497998139 \h </w:instrText>
+              <w:instrText xml:space="preserve"> PAGEREF _Toc498720267 \h </w:instrText>
             </w:r>
             <w:r>
               <w:rPr>
@@ -2218,7 +2218,7 @@
                 <w:noProof/>
                 <w:webHidden/>
               </w:rPr>
-              <w:t>14</w:t>
+              <w:t>15</w:t>
             </w:r>
             <w:r>
               <w:rPr>
@@ -2237,17 +2237,17 @@
             </w:tabs>
             <w:rPr>
               <w:noProof/>
-              <w:lang w:eastAsia="en-IE"/>
+              <w:lang w:eastAsia="zh-CN"/>
             </w:rPr>
           </w:pPr>
-          <w:hyperlink w:anchor="_Toc497998140" w:history="1">
+          <w:hyperlink w:anchor="_Toc498720268" w:history="1">
             <w:r>
               <w:rPr>
                 <w:rStyle w:val="Hyperlink"/>
-                <w:rFonts w:cstheme="minorHAnsi"/>
-                <w:noProof/>
-              </w:rPr>
-              <w:t>References</w:t>
+                <w:b/>
+                <w:noProof/>
+              </w:rPr>
+              <w:t>Chapter 5: Methodology and Design</w:t>
             </w:r>
             <w:r>
               <w:rPr>
@@ -2268,7 +2268,7 @@
                 <w:noProof/>
                 <w:webHidden/>
               </w:rPr>
-              <w:instrText xml:space="preserve"> PAGEREF _Toc497998140 \h </w:instrText>
+              <w:instrText xml:space="preserve"> PAGEREF _Toc498720268 \h </w:instrText>
             </w:r>
             <w:r>
               <w:rPr>
@@ -2288,7 +2288,7 @@
                 <w:noProof/>
                 <w:webHidden/>
               </w:rPr>
-              <w:t>15</w:t>
+              <w:t>16</w:t>
             </w:r>
             <w:r>
               <w:rPr>
@@ -2300,13 +2300,780 @@
           </w:hyperlink>
         </w:p>
         <w:p>
+          <w:pPr>
+            <w:pStyle w:val="TOC2"/>
+            <w:tabs>
+              <w:tab w:val="right" w:leader="dot" w:pos="9016"/>
+            </w:tabs>
+            <w:rPr>
+              <w:noProof/>
+              <w:lang w:eastAsia="zh-CN"/>
+            </w:rPr>
+          </w:pPr>
+          <w:hyperlink w:anchor="_Toc498720269" w:history="1">
+            <w:r>
+              <w:rPr>
+                <w:rStyle w:val="Hyperlink"/>
+                <w:b/>
+                <w:noProof/>
+              </w:rPr>
+              <w:t>5.1 Review of research undertaken</w:t>
+            </w:r>
+            <w:r>
+              <w:rPr>
+                <w:noProof/>
+                <w:webHidden/>
+              </w:rPr>
+              <w:tab/>
+            </w:r>
+            <w:r>
+              <w:rPr>
+                <w:noProof/>
+                <w:webHidden/>
+              </w:rPr>
+              <w:fldChar w:fldCharType="begin"/>
+            </w:r>
+            <w:r>
+              <w:rPr>
+                <w:noProof/>
+                <w:webHidden/>
+              </w:rPr>
+              <w:instrText xml:space="preserve"> PAGEREF _Toc498720269 \h </w:instrText>
+            </w:r>
+            <w:r>
+              <w:rPr>
+                <w:noProof/>
+                <w:webHidden/>
+              </w:rPr>
+            </w:r>
+            <w:r>
+              <w:rPr>
+                <w:noProof/>
+                <w:webHidden/>
+              </w:rPr>
+              <w:fldChar w:fldCharType="separate"/>
+            </w:r>
+            <w:r>
+              <w:rPr>
+                <w:noProof/>
+                <w:webHidden/>
+              </w:rPr>
+              <w:t>16</w:t>
+            </w:r>
+            <w:r>
+              <w:rPr>
+                <w:noProof/>
+                <w:webHidden/>
+              </w:rPr>
+              <w:fldChar w:fldCharType="end"/>
+            </w:r>
+          </w:hyperlink>
+        </w:p>
+        <w:p>
+          <w:pPr>
+            <w:pStyle w:val="TOC2"/>
+            <w:tabs>
+              <w:tab w:val="right" w:leader="dot" w:pos="9016"/>
+            </w:tabs>
+            <w:rPr>
+              <w:noProof/>
+              <w:lang w:eastAsia="zh-CN"/>
+            </w:rPr>
+          </w:pPr>
+          <w:hyperlink w:anchor="_Toc498720270" w:history="1">
+            <w:r>
+              <w:rPr>
+                <w:rStyle w:val="Hyperlink"/>
+                <w:b/>
+                <w:noProof/>
+              </w:rPr>
+              <w:t>5.2 Research Question</w:t>
+            </w:r>
+            <w:r>
+              <w:rPr>
+                <w:noProof/>
+                <w:webHidden/>
+              </w:rPr>
+              <w:tab/>
+            </w:r>
+            <w:r>
+              <w:rPr>
+                <w:noProof/>
+                <w:webHidden/>
+              </w:rPr>
+              <w:fldChar w:fldCharType="begin"/>
+            </w:r>
+            <w:r>
+              <w:rPr>
+                <w:noProof/>
+                <w:webHidden/>
+              </w:rPr>
+              <w:instrText xml:space="preserve"> PAGEREF _Toc498720270 \h </w:instrText>
+            </w:r>
+            <w:r>
+              <w:rPr>
+                <w:noProof/>
+                <w:webHidden/>
+              </w:rPr>
+            </w:r>
+            <w:r>
+              <w:rPr>
+                <w:noProof/>
+                <w:webHidden/>
+              </w:rPr>
+              <w:fldChar w:fldCharType="separate"/>
+            </w:r>
+            <w:r>
+              <w:rPr>
+                <w:noProof/>
+                <w:webHidden/>
+              </w:rPr>
+              <w:t>16</w:t>
+            </w:r>
+            <w:r>
+              <w:rPr>
+                <w:noProof/>
+                <w:webHidden/>
+              </w:rPr>
+              <w:fldChar w:fldCharType="end"/>
+            </w:r>
+          </w:hyperlink>
+        </w:p>
+        <w:p>
+          <w:pPr>
+            <w:pStyle w:val="TOC2"/>
+            <w:tabs>
+              <w:tab w:val="right" w:leader="dot" w:pos="9016"/>
+            </w:tabs>
+            <w:rPr>
+              <w:noProof/>
+              <w:lang w:eastAsia="zh-CN"/>
+            </w:rPr>
+          </w:pPr>
+          <w:hyperlink w:anchor="_Toc498720271" w:history="1">
+            <w:r>
+              <w:rPr>
+                <w:rStyle w:val="Hyperlink"/>
+                <w:b/>
+                <w:noProof/>
+              </w:rPr>
+              <w:t>5.3 Methodology</w:t>
+            </w:r>
+            <w:r>
+              <w:rPr>
+                <w:noProof/>
+                <w:webHidden/>
+              </w:rPr>
+              <w:tab/>
+            </w:r>
+            <w:r>
+              <w:rPr>
+                <w:noProof/>
+                <w:webHidden/>
+              </w:rPr>
+              <w:fldChar w:fldCharType="begin"/>
+            </w:r>
+            <w:r>
+              <w:rPr>
+                <w:noProof/>
+                <w:webHidden/>
+              </w:rPr>
+              <w:instrText xml:space="preserve"> PAGEREF _Toc498720271 \h </w:instrText>
+            </w:r>
+            <w:r>
+              <w:rPr>
+                <w:noProof/>
+                <w:webHidden/>
+              </w:rPr>
+            </w:r>
+            <w:r>
+              <w:rPr>
+                <w:noProof/>
+                <w:webHidden/>
+              </w:rPr>
+              <w:fldChar w:fldCharType="separate"/>
+            </w:r>
+            <w:r>
+              <w:rPr>
+                <w:noProof/>
+                <w:webHidden/>
+              </w:rPr>
+              <w:t>16</w:t>
+            </w:r>
+            <w:r>
+              <w:rPr>
+                <w:noProof/>
+                <w:webHidden/>
+              </w:rPr>
+              <w:fldChar w:fldCharType="end"/>
+            </w:r>
+          </w:hyperlink>
+        </w:p>
+        <w:p>
+          <w:pPr>
+            <w:pStyle w:val="TOC2"/>
+            <w:tabs>
+              <w:tab w:val="right" w:leader="dot" w:pos="9016"/>
+            </w:tabs>
+            <w:rPr>
+              <w:noProof/>
+              <w:lang w:eastAsia="zh-CN"/>
+            </w:rPr>
+          </w:pPr>
+          <w:hyperlink w:anchor="_Toc498720272" w:history="1">
+            <w:r>
+              <w:rPr>
+                <w:rStyle w:val="Hyperlink"/>
+                <w:b/>
+                <w:noProof/>
+              </w:rPr>
+              <w:t>5.4 Design</w:t>
+            </w:r>
+            <w:r>
+              <w:rPr>
+                <w:noProof/>
+                <w:webHidden/>
+              </w:rPr>
+              <w:tab/>
+            </w:r>
+            <w:r>
+              <w:rPr>
+                <w:noProof/>
+                <w:webHidden/>
+              </w:rPr>
+              <w:fldChar w:fldCharType="begin"/>
+            </w:r>
+            <w:r>
+              <w:rPr>
+                <w:noProof/>
+                <w:webHidden/>
+              </w:rPr>
+              <w:instrText xml:space="preserve"> PAGEREF _Toc498720272 \h </w:instrText>
+            </w:r>
+            <w:r>
+              <w:rPr>
+                <w:noProof/>
+                <w:webHidden/>
+              </w:rPr>
+            </w:r>
+            <w:r>
+              <w:rPr>
+                <w:noProof/>
+                <w:webHidden/>
+              </w:rPr>
+              <w:fldChar w:fldCharType="separate"/>
+            </w:r>
+            <w:r>
+              <w:rPr>
+                <w:noProof/>
+                <w:webHidden/>
+              </w:rPr>
+              <w:t>16</w:t>
+            </w:r>
+            <w:r>
+              <w:rPr>
+                <w:noProof/>
+                <w:webHidden/>
+              </w:rPr>
+              <w:fldChar w:fldCharType="end"/>
+            </w:r>
+          </w:hyperlink>
+        </w:p>
+        <w:p>
+          <w:pPr>
+            <w:pStyle w:val="TOC3"/>
+            <w:tabs>
+              <w:tab w:val="right" w:leader="dot" w:pos="9016"/>
+            </w:tabs>
+            <w:rPr>
+              <w:noProof/>
+              <w:lang w:eastAsia="zh-CN"/>
+            </w:rPr>
+          </w:pPr>
+          <w:hyperlink w:anchor="_Toc498720273" w:history="1">
+            <w:r>
+              <w:rPr>
+                <w:rStyle w:val="Hyperlink"/>
+                <w:b/>
+                <w:noProof/>
+              </w:rPr>
+              <w:t>5.4.1 Vision Document</w:t>
+            </w:r>
+            <w:r>
+              <w:rPr>
+                <w:noProof/>
+                <w:webHidden/>
+              </w:rPr>
+              <w:tab/>
+            </w:r>
+            <w:r>
+              <w:rPr>
+                <w:noProof/>
+                <w:webHidden/>
+              </w:rPr>
+              <w:fldChar w:fldCharType="begin"/>
+            </w:r>
+            <w:r>
+              <w:rPr>
+                <w:noProof/>
+                <w:webHidden/>
+              </w:rPr>
+              <w:instrText xml:space="preserve"> PAGEREF _Toc498720273 \h </w:instrText>
+            </w:r>
+            <w:r>
+              <w:rPr>
+                <w:noProof/>
+                <w:webHidden/>
+              </w:rPr>
+            </w:r>
+            <w:r>
+              <w:rPr>
+                <w:noProof/>
+                <w:webHidden/>
+              </w:rPr>
+              <w:fldChar w:fldCharType="separate"/>
+            </w:r>
+            <w:r>
+              <w:rPr>
+                <w:noProof/>
+                <w:webHidden/>
+              </w:rPr>
+              <w:t>16</w:t>
+            </w:r>
+            <w:r>
+              <w:rPr>
+                <w:noProof/>
+                <w:webHidden/>
+              </w:rPr>
+              <w:fldChar w:fldCharType="end"/>
+            </w:r>
+          </w:hyperlink>
+        </w:p>
+        <w:p>
+          <w:pPr>
+            <w:pStyle w:val="TOC3"/>
+            <w:tabs>
+              <w:tab w:val="right" w:leader="dot" w:pos="9016"/>
+            </w:tabs>
+            <w:rPr>
+              <w:noProof/>
+              <w:lang w:eastAsia="zh-CN"/>
+            </w:rPr>
+          </w:pPr>
+          <w:hyperlink w:anchor="_Toc498720274" w:history="1">
+            <w:r>
+              <w:rPr>
+                <w:rStyle w:val="Hyperlink"/>
+                <w:noProof/>
+              </w:rPr>
+              <w:t>Unity3D</w:t>
+            </w:r>
+            <w:r>
+              <w:rPr>
+                <w:noProof/>
+                <w:webHidden/>
+              </w:rPr>
+              <w:tab/>
+            </w:r>
+            <w:r>
+              <w:rPr>
+                <w:noProof/>
+                <w:webHidden/>
+              </w:rPr>
+              <w:fldChar w:fldCharType="begin"/>
+            </w:r>
+            <w:r>
+              <w:rPr>
+                <w:noProof/>
+                <w:webHidden/>
+              </w:rPr>
+              <w:instrText xml:space="preserve"> PAGEREF _Toc498720274 \h </w:instrText>
+            </w:r>
+            <w:r>
+              <w:rPr>
+                <w:noProof/>
+                <w:webHidden/>
+              </w:rPr>
+            </w:r>
+            <w:r>
+              <w:rPr>
+                <w:noProof/>
+                <w:webHidden/>
+              </w:rPr>
+              <w:fldChar w:fldCharType="separate"/>
+            </w:r>
+            <w:r>
+              <w:rPr>
+                <w:noProof/>
+                <w:webHidden/>
+              </w:rPr>
+              <w:t>16</w:t>
+            </w:r>
+            <w:r>
+              <w:rPr>
+                <w:noProof/>
+                <w:webHidden/>
+              </w:rPr>
+              <w:fldChar w:fldCharType="end"/>
+            </w:r>
+          </w:hyperlink>
+        </w:p>
+        <w:p>
+          <w:pPr>
+            <w:pStyle w:val="TOC3"/>
+            <w:tabs>
+              <w:tab w:val="right" w:leader="dot" w:pos="9016"/>
+            </w:tabs>
+            <w:rPr>
+              <w:noProof/>
+              <w:lang w:eastAsia="zh-CN"/>
+            </w:rPr>
+          </w:pPr>
+          <w:hyperlink w:anchor="_Toc498720275" w:history="1">
+            <w:r>
+              <w:rPr>
+                <w:rStyle w:val="Hyperlink"/>
+                <w:noProof/>
+              </w:rPr>
+              <w:t>Visual Studio</w:t>
+            </w:r>
+            <w:r>
+              <w:rPr>
+                <w:noProof/>
+                <w:webHidden/>
+              </w:rPr>
+              <w:tab/>
+            </w:r>
+            <w:r>
+              <w:rPr>
+                <w:noProof/>
+                <w:webHidden/>
+              </w:rPr>
+              <w:fldChar w:fldCharType="begin"/>
+            </w:r>
+            <w:r>
+              <w:rPr>
+                <w:noProof/>
+                <w:webHidden/>
+              </w:rPr>
+              <w:instrText xml:space="preserve"> PAGEREF _Toc498720275 \h </w:instrText>
+            </w:r>
+            <w:r>
+              <w:rPr>
+                <w:noProof/>
+                <w:webHidden/>
+              </w:rPr>
+            </w:r>
+            <w:r>
+              <w:rPr>
+                <w:noProof/>
+                <w:webHidden/>
+              </w:rPr>
+              <w:fldChar w:fldCharType="separate"/>
+            </w:r>
+            <w:r>
+              <w:rPr>
+                <w:noProof/>
+                <w:webHidden/>
+              </w:rPr>
+              <w:t>16</w:t>
+            </w:r>
+            <w:r>
+              <w:rPr>
+                <w:noProof/>
+                <w:webHidden/>
+              </w:rPr>
+              <w:fldChar w:fldCharType="end"/>
+            </w:r>
+          </w:hyperlink>
+        </w:p>
+        <w:p>
+          <w:pPr>
+            <w:pStyle w:val="TOC2"/>
+            <w:tabs>
+              <w:tab w:val="right" w:leader="dot" w:pos="9016"/>
+            </w:tabs>
+            <w:rPr>
+              <w:noProof/>
+              <w:lang w:eastAsia="zh-CN"/>
+            </w:rPr>
+          </w:pPr>
+          <w:hyperlink w:anchor="_Toc498720276" w:history="1">
+            <w:r>
+              <w:rPr>
+                <w:rStyle w:val="Hyperlink"/>
+                <w:b/>
+                <w:noProof/>
+              </w:rPr>
+              <w:t>Functional Specification</w:t>
+            </w:r>
+            <w:r>
+              <w:rPr>
+                <w:noProof/>
+                <w:webHidden/>
+              </w:rPr>
+              <w:tab/>
+            </w:r>
+            <w:r>
+              <w:rPr>
+                <w:noProof/>
+                <w:webHidden/>
+              </w:rPr>
+              <w:fldChar w:fldCharType="begin"/>
+            </w:r>
+            <w:r>
+              <w:rPr>
+                <w:noProof/>
+                <w:webHidden/>
+              </w:rPr>
+              <w:instrText xml:space="preserve"> PAGEREF _Toc498720276 \h </w:instrText>
+            </w:r>
+            <w:r>
+              <w:rPr>
+                <w:noProof/>
+                <w:webHidden/>
+              </w:rPr>
+            </w:r>
+            <w:r>
+              <w:rPr>
+                <w:noProof/>
+                <w:webHidden/>
+              </w:rPr>
+              <w:fldChar w:fldCharType="separate"/>
+            </w:r>
+            <w:r>
+              <w:rPr>
+                <w:noProof/>
+                <w:webHidden/>
+              </w:rPr>
+              <w:t>17</w:t>
+            </w:r>
+            <w:r>
+              <w:rPr>
+                <w:noProof/>
+                <w:webHidden/>
+              </w:rPr>
+              <w:fldChar w:fldCharType="end"/>
+            </w:r>
+          </w:hyperlink>
+        </w:p>
+        <w:p>
+          <w:pPr>
+            <w:pStyle w:val="TOC2"/>
+            <w:tabs>
+              <w:tab w:val="right" w:leader="dot" w:pos="9016"/>
+            </w:tabs>
+            <w:rPr>
+              <w:noProof/>
+              <w:lang w:eastAsia="zh-CN"/>
+            </w:rPr>
+          </w:pPr>
+          <w:hyperlink w:anchor="_Toc498720277" w:history="1">
+            <w:r>
+              <w:rPr>
+                <w:rStyle w:val="Hyperlink"/>
+                <w:b/>
+                <w:noProof/>
+              </w:rPr>
+              <w:t>Prototype</w:t>
+            </w:r>
+            <w:r>
+              <w:rPr>
+                <w:noProof/>
+                <w:webHidden/>
+              </w:rPr>
+              <w:tab/>
+            </w:r>
+            <w:r>
+              <w:rPr>
+                <w:noProof/>
+                <w:webHidden/>
+              </w:rPr>
+              <w:fldChar w:fldCharType="begin"/>
+            </w:r>
+            <w:r>
+              <w:rPr>
+                <w:noProof/>
+                <w:webHidden/>
+              </w:rPr>
+              <w:instrText xml:space="preserve"> PAGEREF _Toc498720277 \h </w:instrText>
+            </w:r>
+            <w:r>
+              <w:rPr>
+                <w:noProof/>
+                <w:webHidden/>
+              </w:rPr>
+            </w:r>
+            <w:r>
+              <w:rPr>
+                <w:noProof/>
+                <w:webHidden/>
+              </w:rPr>
+              <w:fldChar w:fldCharType="separate"/>
+            </w:r>
+            <w:r>
+              <w:rPr>
+                <w:noProof/>
+                <w:webHidden/>
+              </w:rPr>
+              <w:t>17</w:t>
+            </w:r>
+            <w:r>
+              <w:rPr>
+                <w:noProof/>
+                <w:webHidden/>
+              </w:rPr>
+              <w:fldChar w:fldCharType="end"/>
+            </w:r>
+          </w:hyperlink>
+        </w:p>
+        <w:p>
+          <w:pPr>
+            <w:pStyle w:val="TOC1"/>
+            <w:tabs>
+              <w:tab w:val="right" w:leader="dot" w:pos="9016"/>
+            </w:tabs>
+            <w:rPr>
+              <w:noProof/>
+              <w:lang w:eastAsia="zh-CN"/>
+            </w:rPr>
+          </w:pPr>
+          <w:hyperlink w:anchor="_Toc498720278" w:history="1">
+            <w:r>
+              <w:rPr>
+                <w:rStyle w:val="Hyperlink"/>
+                <w:b/>
+                <w:noProof/>
+              </w:rPr>
+              <w:t>Chapter 7: Implementation</w:t>
+            </w:r>
+            <w:r>
+              <w:rPr>
+                <w:noProof/>
+                <w:webHidden/>
+              </w:rPr>
+              <w:tab/>
+            </w:r>
+            <w:r>
+              <w:rPr>
+                <w:noProof/>
+                <w:webHidden/>
+              </w:rPr>
+              <w:fldChar w:fldCharType="begin"/>
+            </w:r>
+            <w:r>
+              <w:rPr>
+                <w:noProof/>
+                <w:webHidden/>
+              </w:rPr>
+              <w:instrText xml:space="preserve"> PAGEREF _Toc498720278 \h </w:instrText>
+            </w:r>
+            <w:r>
+              <w:rPr>
+                <w:noProof/>
+                <w:webHidden/>
+              </w:rPr>
+            </w:r>
+            <w:r>
+              <w:rPr>
+                <w:noProof/>
+                <w:webHidden/>
+              </w:rPr>
+              <w:fldChar w:fldCharType="separate"/>
+            </w:r>
+            <w:r>
+              <w:rPr>
+                <w:noProof/>
+                <w:webHidden/>
+              </w:rPr>
+              <w:t>17</w:t>
+            </w:r>
+            <w:r>
+              <w:rPr>
+                <w:noProof/>
+                <w:webHidden/>
+              </w:rPr>
+              <w:fldChar w:fldCharType="end"/>
+            </w:r>
+          </w:hyperlink>
+        </w:p>
+        <w:p>
+          <w:pPr>
+            <w:pStyle w:val="TOC1"/>
+            <w:tabs>
+              <w:tab w:val="right" w:leader="dot" w:pos="9016"/>
+            </w:tabs>
+            <w:rPr>
+              <w:noProof/>
+              <w:lang w:eastAsia="zh-CN"/>
+            </w:rPr>
+          </w:pPr>
+          <w:hyperlink w:anchor="_Toc498720279" w:history="1">
+            <w:r>
+              <w:rPr>
+                <w:rStyle w:val="Hyperlink"/>
+                <w:rFonts w:cstheme="minorHAnsi"/>
+                <w:noProof/>
+              </w:rPr>
+              <w:t>References</w:t>
+            </w:r>
+            <w:r>
+              <w:rPr>
+                <w:noProof/>
+                <w:webHidden/>
+              </w:rPr>
+              <w:tab/>
+            </w:r>
+            <w:r>
+              <w:rPr>
+                <w:noProof/>
+                <w:webHidden/>
+              </w:rPr>
+              <w:fldChar w:fldCharType="begin"/>
+            </w:r>
+            <w:r>
+              <w:rPr>
+                <w:noProof/>
+                <w:webHidden/>
+              </w:rPr>
+              <w:instrText xml:space="preserve"> PAGEREF _Toc498720279 \h </w:instrText>
+            </w:r>
+            <w:r>
+              <w:rPr>
+                <w:noProof/>
+                <w:webHidden/>
+              </w:rPr>
+            </w:r>
+            <w:r>
+              <w:rPr>
+                <w:noProof/>
+                <w:webHidden/>
+              </w:rPr>
+              <w:fldChar w:fldCharType="separate"/>
+            </w:r>
+            <w:r>
+              <w:rPr>
+                <w:noProof/>
+                <w:webHidden/>
+              </w:rPr>
+              <w:t>17</w:t>
+            </w:r>
+            <w:r>
+              <w:rPr>
+                <w:noProof/>
+                <w:webHidden/>
+              </w:rPr>
+              <w:fldChar w:fldCharType="end"/>
+            </w:r>
+          </w:hyperlink>
+        </w:p>
+        <w:p>
           <w:r>
             <w:rPr>
               <w:b/>
               <w:bCs/>
               <w:noProof/>
             </w:rPr>
-            <w:lastRenderedPageBreak/>
             <w:fldChar w:fldCharType="end"/>
           </w:r>
         </w:p>
@@ -2314,6 +3081,23 @@
     </w:sdt>
     <w:p/>
     <w:p/>
+    <w:p/>
+    <w:p/>
+    <w:p/>
+    <w:p/>
+    <w:p/>
+    <w:p/>
+    <w:p/>
+    <w:p/>
+    <w:p/>
+    <w:p/>
+    <w:p/>
+    <w:p/>
+    <w:p/>
+    <w:p/>
+    <w:p/>
+    <w:p/>
+    <w:p/>
     <w:p>
       <w:pPr>
         <w:pStyle w:val="Heading1"/>
@@ -2321,11 +3105,12 @@
           <w:b/>
         </w:rPr>
       </w:pPr>
-      <w:bookmarkStart w:id="1" w:name="_Toc497998110"/>
-      <w:r>
-        <w:rPr>
-          <w:b/>
-        </w:rPr>
+      <w:bookmarkStart w:id="1" w:name="_Toc498720238"/>
+      <w:r>
+        <w:rPr>
+          <w:b/>
+        </w:rPr>
+        <w:lastRenderedPageBreak/>
         <w:t>Chapter 1</w:t>
       </w:r>
       <w:r>
@@ -2368,6 +3153,7 @@
     <w:p/>
     <w:p/>
     <w:p/>
+    <w:p/>
     <w:p>
       <w:pPr>
         <w:pStyle w:val="Heading1"/>
@@ -2375,7 +3161,7 @@
           <w:b/>
         </w:rPr>
       </w:pPr>
-      <w:bookmarkStart w:id="2" w:name="_Toc497998111"/>
+      <w:bookmarkStart w:id="2" w:name="_Toc498720239"/>
       <w:r>
         <w:rPr>
           <w:b/>
@@ -2395,7 +3181,7 @@
           <w:szCs w:val="28"/>
         </w:rPr>
       </w:pPr>
-      <w:bookmarkStart w:id="3" w:name="_Toc497998112"/>
+      <w:bookmarkStart w:id="3" w:name="_Toc498720240"/>
       <w:r>
         <w:rPr>
           <w:rFonts w:asciiTheme="minorHAnsi" w:hAnsiTheme="minorHAnsi" w:cstheme="minorHAnsi"/>
@@ -2452,7 +3238,6 @@
           <w:id w:val="-738864479"/>
           <w:citation/>
         </w:sdtPr>
-        <w:sdtEndPr/>
         <w:sdtContent>
           <w:r>
             <w:rPr>
@@ -2531,7 +3316,6 @@
           <w:id w:val="955916175"/>
           <w:citation/>
         </w:sdtPr>
-        <w:sdtEndPr/>
         <w:sdtContent>
           <w:r>
             <w:rPr>
@@ -2605,7 +3389,6 @@
           <w:id w:val="-1362203621"/>
           <w:citation/>
         </w:sdtPr>
-        <w:sdtEndPr/>
         <w:sdtContent>
           <w:r>
             <w:rPr>
@@ -2700,7 +3483,6 @@
           <w:id w:val="-655224069"/>
           <w:citation/>
         </w:sdtPr>
-        <w:sdtEndPr/>
         <w:sdtContent>
           <w:r>
             <w:rPr>
@@ -2789,7 +3571,6 @@
           <w:id w:val="-1052995050"/>
           <w:citation/>
         </w:sdtPr>
-        <w:sdtEndPr/>
         <w:sdtContent>
           <w:r>
             <w:rPr>
@@ -2853,7 +3634,7 @@
           <w:szCs w:val="28"/>
         </w:rPr>
       </w:pPr>
-      <w:bookmarkStart w:id="4" w:name="_Toc497998113"/>
+      <w:bookmarkStart w:id="4" w:name="_Toc498720241"/>
       <w:r>
         <w:rPr>
           <w:rFonts w:asciiTheme="minorHAnsi" w:hAnsiTheme="minorHAnsi" w:cstheme="minorHAnsi"/>
@@ -2912,7 +3693,7 @@
           <w:b/>
         </w:rPr>
       </w:pPr>
-      <w:bookmarkStart w:id="5" w:name="_Toc497998114"/>
+      <w:bookmarkStart w:id="5" w:name="_Toc498720242"/>
       <w:r>
         <w:rPr>
           <w:b/>
@@ -3027,7 +3808,6 @@
           <w:id w:val="1290008014"/>
           <w:citation/>
         </w:sdtPr>
-        <w:sdtEndPr/>
         <w:sdtContent>
           <w:r>
             <w:rPr>
@@ -3097,7 +3877,7 @@
           <w:b/>
         </w:rPr>
       </w:pPr>
-      <w:bookmarkStart w:id="6" w:name="_Toc497998115"/>
+      <w:bookmarkStart w:id="6" w:name="_Toc498720243"/>
       <w:r>
         <w:rPr>
           <w:b/>
@@ -3143,7 +3923,6 @@
           <w:id w:val="-1617364604"/>
           <w:citation/>
         </w:sdtPr>
-        <w:sdtEndPr/>
         <w:sdtContent>
           <w:r>
             <w:rPr>
@@ -3199,7 +3978,7 @@
           <w:b/>
         </w:rPr>
       </w:pPr>
-      <w:bookmarkStart w:id="7" w:name="_Toc497998116"/>
+      <w:bookmarkStart w:id="7" w:name="_Toc498720244"/>
       <w:r>
         <w:rPr>
           <w:b/>
@@ -3295,7 +4074,6 @@
           <w:id w:val="750474802"/>
           <w:citation/>
         </w:sdtPr>
-        <w:sdtEndPr/>
         <w:sdtContent>
           <w:r>
             <w:rPr>
@@ -3353,7 +4131,7 @@
           <w:szCs w:val="28"/>
         </w:rPr>
       </w:pPr>
-      <w:bookmarkStart w:id="8" w:name="_Toc497998117"/>
+      <w:bookmarkStart w:id="8" w:name="_Toc498720245"/>
       <w:r>
         <w:rPr>
           <w:rFonts w:asciiTheme="minorHAnsi" w:hAnsiTheme="minorHAnsi" w:cstheme="minorHAnsi"/>
@@ -3404,7 +4182,7 @@
           <w:b/>
         </w:rPr>
       </w:pPr>
-      <w:bookmarkStart w:id="9" w:name="_Toc497998118"/>
+      <w:bookmarkStart w:id="9" w:name="_Toc498720246"/>
       <w:r>
         <w:rPr>
           <w:b/>
@@ -3490,7 +4268,6 @@
           <w:id w:val="145941978"/>
           <w:citation/>
         </w:sdtPr>
-        <w:sdtEndPr/>
         <w:sdtContent>
           <w:r>
             <w:rPr>
@@ -3552,7 +4329,7 @@
           <w:b/>
         </w:rPr>
       </w:pPr>
-      <w:bookmarkStart w:id="10" w:name="_Toc497998119"/>
+      <w:bookmarkStart w:id="10" w:name="_Toc498720247"/>
       <w:r>
         <w:rPr>
           <w:b/>
@@ -3638,7 +4415,6 @@
           <w:id w:val="-155534911"/>
           <w:citation/>
         </w:sdtPr>
-        <w:sdtEndPr/>
         <w:sdtContent>
           <w:r>
             <w:rPr>
@@ -3709,7 +4485,6 @@
           <w:id w:val="1790694242"/>
           <w:citation/>
         </w:sdtPr>
-        <w:sdtEndPr/>
         <w:sdtContent>
           <w:r>
             <w:rPr>
@@ -3893,7 +4668,6 @@
           <w:id w:val="-1841608851"/>
           <w:citation/>
         </w:sdtPr>
-        <w:sdtEndPr/>
         <w:sdtContent>
           <w:r>
             <w:rPr>
@@ -3947,7 +4721,7 @@
           <w:b/>
         </w:rPr>
       </w:pPr>
-      <w:bookmarkStart w:id="11" w:name="_Toc497998120"/>
+      <w:bookmarkStart w:id="11" w:name="_Toc498720248"/>
       <w:r>
         <w:rPr>
           <w:b/>
@@ -4004,7 +4778,6 @@
           <w:id w:val="821397373"/>
           <w:citation/>
         </w:sdtPr>
-        <w:sdtEndPr/>
         <w:sdtContent>
           <w:r>
             <w:rPr>
@@ -4066,7 +4839,7 @@
           <w:b/>
         </w:rPr>
       </w:pPr>
-      <w:bookmarkStart w:id="12" w:name="_Toc497998121"/>
+      <w:bookmarkStart w:id="12" w:name="_Toc498720249"/>
       <w:r>
         <w:rPr>
           <w:b/>
@@ -4130,7 +4903,6 @@
           <w:id w:val="1309216327"/>
           <w:citation/>
         </w:sdtPr>
-        <w:sdtEndPr/>
         <w:sdtContent>
           <w:r>
             <w:rPr>
@@ -4201,7 +4973,6 @@
           <w:id w:val="-1328748521"/>
           <w:citation/>
         </w:sdtPr>
-        <w:sdtEndPr/>
         <w:sdtContent>
           <w:r>
             <w:rPr>
@@ -4263,7 +5034,7 @@
           <w:b/>
         </w:rPr>
       </w:pPr>
-      <w:bookmarkStart w:id="13" w:name="_Toc497998122"/>
+      <w:bookmarkStart w:id="13" w:name="_Toc498720250"/>
       <w:r>
         <w:rPr>
           <w:b/>
@@ -4329,7 +5100,6 @@
           <w:id w:val="571556381"/>
           <w:citation/>
         </w:sdtPr>
-        <w:sdtEndPr/>
         <w:sdtContent>
           <w:r>
             <w:rPr>
@@ -4393,7 +5163,7 @@
           <w:szCs w:val="28"/>
         </w:rPr>
       </w:pPr>
-      <w:bookmarkStart w:id="14" w:name="_Toc497998123"/>
+      <w:bookmarkStart w:id="14" w:name="_Toc498720251"/>
       <w:r>
         <w:rPr>
           <w:rFonts w:asciiTheme="minorHAnsi" w:hAnsiTheme="minorHAnsi" w:cstheme="minorHAnsi"/>
@@ -4557,7 +5327,7 @@
           <w:b/>
         </w:rPr>
       </w:pPr>
-      <w:bookmarkStart w:id="15" w:name="_Toc497998124"/>
+      <w:bookmarkStart w:id="15" w:name="_Toc498720252"/>
       <w:r>
         <w:rPr>
           <w:b/>
@@ -4583,7 +5353,7 @@
           <w:szCs w:val="28"/>
         </w:rPr>
       </w:pPr>
-      <w:bookmarkStart w:id="16" w:name="_Toc497998125"/>
+      <w:bookmarkStart w:id="16" w:name="_Toc498720253"/>
       <w:r>
         <w:rPr>
           <w:rFonts w:asciiTheme="minorHAnsi" w:hAnsiTheme="minorHAnsi" w:cstheme="minorHAnsi"/>
@@ -4645,7 +5415,6 @@
           <w:id w:val="-479232295"/>
           <w:citation/>
         </w:sdtPr>
-        <w:sdtEndPr/>
         <w:sdtContent>
           <w:r>
             <w:rPr>
@@ -4952,7 +5721,6 @@
           <w:id w:val="1940943631"/>
           <w:citation/>
         </w:sdtPr>
-        <w:sdtEndPr/>
         <w:sdtContent>
           <w:r>
             <w:rPr>
@@ -5008,7 +5776,7 @@
           <w:szCs w:val="28"/>
         </w:rPr>
       </w:pPr>
-      <w:bookmarkStart w:id="17" w:name="_Toc497998126"/>
+      <w:bookmarkStart w:id="17" w:name="_Toc498720254"/>
       <w:r>
         <w:rPr>
           <w:rFonts w:asciiTheme="minorHAnsi" w:hAnsiTheme="minorHAnsi" w:cstheme="minorHAnsi"/>
@@ -5106,7 +5874,6 @@
           <w:id w:val="47276234"/>
           <w:citation/>
         </w:sdtPr>
-        <w:sdtEndPr/>
         <w:sdtContent>
           <w:r>
             <w:rPr>
@@ -5371,7 +6138,6 @@
           <w:id w:val="-2102705416"/>
           <w:citation/>
         </w:sdtPr>
-        <w:sdtEndPr/>
         <w:sdtContent>
           <w:r>
             <w:rPr>
@@ -5545,7 +6311,6 @@
           <w:id w:val="-13691334"/>
           <w:citation/>
         </w:sdtPr>
-        <w:sdtEndPr/>
         <w:sdtContent>
           <w:r>
             <w:rPr>
@@ -5668,7 +6433,6 @@
           <w:id w:val="1209524166"/>
           <w:citation/>
         </w:sdtPr>
-        <w:sdtEndPr/>
         <w:sdtContent>
           <w:r>
             <w:rPr>
@@ -5817,7 +6581,6 @@
           <w:id w:val="-1017930628"/>
           <w:citation/>
         </w:sdtPr>
-        <w:sdtEndPr/>
         <w:sdtContent>
           <w:r>
             <w:rPr>
@@ -5873,7 +6636,7 @@
           <w:szCs w:val="28"/>
         </w:rPr>
       </w:pPr>
-      <w:bookmarkStart w:id="18" w:name="_Toc497998127"/>
+      <w:bookmarkStart w:id="18" w:name="_Toc498720255"/>
       <w:r>
         <w:rPr>
           <w:rFonts w:asciiTheme="minorHAnsi" w:hAnsiTheme="minorHAnsi" w:cstheme="minorHAnsi"/>
@@ -6025,7 +6788,6 @@
           <w:id w:val="680549876"/>
           <w:citation/>
         </w:sdtPr>
-        <w:sdtEndPr/>
         <w:sdtContent>
           <w:r>
             <w:rPr>
@@ -6138,7 +6900,6 @@
           <w:id w:val="30463973"/>
           <w:citation/>
         </w:sdtPr>
-        <w:sdtEndPr/>
         <w:sdtContent>
           <w:r>
             <w:rPr>
@@ -6270,7 +7031,6 @@
           <w:id w:val="1027832501"/>
           <w:citation/>
         </w:sdtPr>
-        <w:sdtEndPr/>
         <w:sdtContent>
           <w:r>
             <w:rPr>
@@ -6326,7 +7086,7 @@
           <w:szCs w:val="28"/>
         </w:rPr>
       </w:pPr>
-      <w:bookmarkStart w:id="19" w:name="_Toc497998128"/>
+      <w:bookmarkStart w:id="19" w:name="_Toc498720256"/>
       <w:r>
         <w:rPr>
           <w:rFonts w:asciiTheme="minorHAnsi" w:hAnsiTheme="minorHAnsi" w:cstheme="minorHAnsi"/>
@@ -6361,7 +7121,7 @@
           <w:b/>
         </w:rPr>
       </w:pPr>
-      <w:bookmarkStart w:id="20" w:name="_Toc497998129"/>
+      <w:bookmarkStart w:id="20" w:name="_Toc498720257"/>
       <w:r>
         <w:rPr>
           <w:b/>
@@ -6435,7 +7195,6 @@
           <w:id w:val="-1669404669"/>
           <w:citation/>
         </w:sdtPr>
-        <w:sdtEndPr/>
         <w:sdtContent>
           <w:r>
             <w:rPr>
@@ -6497,7 +7256,7 @@
           <w:b/>
         </w:rPr>
       </w:pPr>
-      <w:bookmarkStart w:id="21" w:name="_Toc497998130"/>
+      <w:bookmarkStart w:id="21" w:name="_Toc498720258"/>
       <w:r>
         <w:rPr>
           <w:b/>
@@ -6545,7 +7304,6 @@
           <w:id w:val="1439571482"/>
           <w:citation/>
         </w:sdtPr>
-        <w:sdtEndPr/>
         <w:sdtContent>
           <w:r>
             <w:rPr>
@@ -6608,7 +7366,6 @@
           <w:id w:val="1025215843"/>
           <w:citation/>
         </w:sdtPr>
-        <w:sdtEndPr/>
         <w:sdtContent>
           <w:r>
             <w:rPr>
@@ -6670,7 +7427,7 @@
           <w:b/>
         </w:rPr>
       </w:pPr>
-      <w:bookmarkStart w:id="22" w:name="_Toc497998131"/>
+      <w:bookmarkStart w:id="22" w:name="_Toc498720259"/>
       <w:r>
         <w:rPr>
           <w:b/>
@@ -6768,7 +7525,6 @@
           <w:id w:val="-1118837014"/>
           <w:citation/>
         </w:sdtPr>
-        <w:sdtEndPr/>
         <w:sdtContent>
           <w:r>
             <w:rPr>
@@ -6840,7 +7596,6 @@
           <w:id w:val="1996060761"/>
           <w:citation/>
         </w:sdtPr>
-        <w:sdtEndPr/>
         <w:sdtContent>
           <w:r>
             <w:rPr>
@@ -7092,7 +7847,7 @@
           <w:b/>
         </w:rPr>
       </w:pPr>
-      <w:bookmarkStart w:id="23" w:name="_Toc497998132"/>
+      <w:bookmarkStart w:id="23" w:name="_Toc498720260"/>
       <w:r>
         <w:rPr>
           <w:b/>
@@ -7130,7 +7885,7 @@
           <w:szCs w:val="28"/>
         </w:rPr>
       </w:pPr>
-      <w:bookmarkStart w:id="24" w:name="_Toc497998133"/>
+      <w:bookmarkStart w:id="24" w:name="_Toc498720261"/>
       <w:r>
         <w:rPr>
           <w:rFonts w:asciiTheme="minorHAnsi" w:hAnsiTheme="minorHAnsi" w:cstheme="minorHAnsi"/>
@@ -7465,7 +8220,6 @@
           <w:id w:val="-2049986876"/>
           <w:citation/>
         </w:sdtPr>
-        <w:sdtEndPr/>
         <w:sdtContent>
           <w:r>
             <w:rPr>
@@ -7635,7 +8389,6 @@
           <w:id w:val="-30575424"/>
           <w:citation/>
         </w:sdtPr>
-        <w:sdtEndPr/>
         <w:sdtContent>
           <w:r>
             <w:rPr>
@@ -7696,35 +8449,462 @@
       <w:pPr>
         <w:spacing w:line="360" w:lineRule="auto"/>
         <w:rPr>
-          <w:rFonts w:cstheme="minorHAnsi"/>
-          <w:sz w:val="24"/>
-          <w:szCs w:val="24"/>
-        </w:rPr>
-      </w:pPr>
-      <w:r>
-        <w:rPr>
-          <w:rFonts w:cstheme="minorHAnsi"/>
-          <w:sz w:val="24"/>
-          <w:szCs w:val="24"/>
+          <w:rFonts w:eastAsiaTheme="majorEastAsia" w:cstheme="minorHAnsi"/>
+          <w:color w:val="2E74B5" w:themeColor="accent1" w:themeShade="BF"/>
+          <w:sz w:val="28"/>
+          <w:szCs w:val="28"/>
+        </w:rPr>
+      </w:pPr>
+      <w:r>
+        <w:rPr>
+          <w:rFonts w:eastAsiaTheme="majorEastAsia" w:cstheme="minorHAnsi"/>
+          <w:color w:val="2E74B5" w:themeColor="accent1" w:themeShade="BF"/>
+          <w:sz w:val="28"/>
+          <w:szCs w:val="28"/>
         </w:rPr>
         <w:t>4.2 Chinese Chess Pieces</w:t>
       </w:r>
     </w:p>
-    <w:p>
-      <w:pPr>
-        <w:spacing w:line="360" w:lineRule="auto"/>
-        <w:rPr>
-          <w:rFonts w:cstheme="minorHAnsi"/>
-          <w:sz w:val="24"/>
-          <w:szCs w:val="24"/>
-        </w:rPr>
-      </w:pPr>
-      <w:r>
-        <w:rPr>
-          <w:rFonts w:cstheme="minorHAnsi"/>
-          <w:sz w:val="24"/>
-          <w:szCs w:val="24"/>
-        </w:rPr>
+    <w:tbl>
+      <w:tblPr>
+        <w:tblStyle w:val="TableGrid"/>
+        <w:tblW w:w="0" w:type="auto"/>
+        <w:tblLook w:val="04A0" w:firstRow="1" w:lastRow="0" w:firstColumn="1" w:lastColumn="0" w:noHBand="0" w:noVBand="1"/>
+      </w:tblPr>
+      <w:tblGrid>
+        <w:gridCol w:w="4508"/>
+        <w:gridCol w:w="4508"/>
+      </w:tblGrid>
+      <w:tr>
+        <w:tc>
+          <w:tcPr>
+            <w:tcW w:w="4508" w:type="dxa"/>
+          </w:tcPr>
+          <w:p>
+            <w:pPr>
+              <w:spacing w:line="360" w:lineRule="auto"/>
+              <w:jc w:val="center"/>
+              <w:rPr>
+                <w:rFonts w:cstheme="minorHAnsi"/>
+                <w:sz w:val="32"/>
+                <w:szCs w:val="32"/>
+              </w:rPr>
+            </w:pPr>
+            <w:r>
+              <w:rPr>
+                <w:rFonts w:cstheme="minorHAnsi"/>
+                <w:sz w:val="32"/>
+                <w:szCs w:val="32"/>
+              </w:rPr>
+              <w:t>Piece Name in Chinese</w:t>
+            </w:r>
+          </w:p>
+        </w:tc>
+        <w:tc>
+          <w:tcPr>
+            <w:tcW w:w="4508" w:type="dxa"/>
+          </w:tcPr>
+          <w:p>
+            <w:pPr>
+              <w:spacing w:line="360" w:lineRule="auto"/>
+              <w:jc w:val="center"/>
+              <w:rPr>
+                <w:rFonts w:eastAsia="SimSun" w:cstheme="minorHAnsi"/>
+                <w:sz w:val="32"/>
+                <w:szCs w:val="32"/>
+                <w:lang w:eastAsia="zh-CN"/>
+              </w:rPr>
+            </w:pPr>
+            <w:r>
+              <w:rPr>
+                <w:rFonts w:eastAsia="SimSun" w:cstheme="minorHAnsi"/>
+                <w:sz w:val="32"/>
+                <w:szCs w:val="32"/>
+                <w:lang w:eastAsia="zh-CN"/>
+              </w:rPr>
+              <w:t>Piece Name in English</w:t>
+            </w:r>
+          </w:p>
+        </w:tc>
+      </w:tr>
+      <w:tr>
+        <w:tc>
+          <w:tcPr>
+            <w:tcW w:w="4508" w:type="dxa"/>
+          </w:tcPr>
+          <w:p>
+            <w:pPr>
+              <w:spacing w:line="360" w:lineRule="auto"/>
+              <w:jc w:val="center"/>
+              <w:rPr>
+                <w:rFonts w:cstheme="minorHAnsi"/>
+                <w:sz w:val="32"/>
+                <w:szCs w:val="32"/>
+              </w:rPr>
+            </w:pPr>
+            <w:r>
+              <w:rPr>
+                <w:rFonts w:cstheme="minorHAnsi"/>
+                <w:sz w:val="32"/>
+                <w:szCs w:val="32"/>
+              </w:rPr>
+              <w:t>帥</w:t>
+            </w:r>
+          </w:p>
+        </w:tc>
+        <w:tc>
+          <w:tcPr>
+            <w:tcW w:w="4508" w:type="dxa"/>
+          </w:tcPr>
+          <w:p>
+            <w:pPr>
+              <w:spacing w:line="360" w:lineRule="auto"/>
+              <w:jc w:val="center"/>
+              <w:rPr>
+                <w:rFonts w:cstheme="minorHAnsi"/>
+                <w:sz w:val="32"/>
+                <w:szCs w:val="32"/>
+              </w:rPr>
+            </w:pPr>
+            <w:r>
+              <w:rPr>
+                <w:rFonts w:eastAsia="SimSun" w:cstheme="minorHAnsi"/>
+                <w:sz w:val="32"/>
+                <w:szCs w:val="32"/>
+                <w:lang w:eastAsia="zh-CN"/>
+              </w:rPr>
+              <w:t>King</w:t>
+            </w:r>
+          </w:p>
+        </w:tc>
+      </w:tr>
+      <w:tr>
+        <w:tc>
+          <w:tcPr>
+            <w:tcW w:w="4508" w:type="dxa"/>
+          </w:tcPr>
+          <w:p>
+            <w:pPr>
+              <w:spacing w:line="360" w:lineRule="auto"/>
+              <w:jc w:val="center"/>
+              <w:rPr>
+                <w:rFonts w:cstheme="minorHAnsi"/>
+                <w:sz w:val="32"/>
+                <w:szCs w:val="32"/>
+              </w:rPr>
+            </w:pPr>
+            <w:r>
+              <w:rPr>
+                <w:rFonts w:cstheme="minorHAnsi"/>
+                <w:sz w:val="32"/>
+                <w:szCs w:val="32"/>
+              </w:rPr>
+              <w:t>士</w:t>
+            </w:r>
+          </w:p>
+        </w:tc>
+        <w:tc>
+          <w:tcPr>
+            <w:tcW w:w="4508" w:type="dxa"/>
+          </w:tcPr>
+          <w:p>
+            <w:pPr>
+              <w:spacing w:line="360" w:lineRule="auto"/>
+              <w:jc w:val="center"/>
+              <w:rPr>
+                <w:rFonts w:cstheme="minorHAnsi"/>
+                <w:sz w:val="32"/>
+                <w:szCs w:val="32"/>
+              </w:rPr>
+            </w:pPr>
+            <w:r>
+              <w:rPr>
+                <w:rFonts w:cstheme="minorHAnsi"/>
+                <w:sz w:val="32"/>
+                <w:szCs w:val="32"/>
+              </w:rPr>
+              <w:t>Guard</w:t>
+            </w:r>
+          </w:p>
+        </w:tc>
+      </w:tr>
+      <w:tr>
+        <w:tc>
+          <w:tcPr>
+            <w:tcW w:w="4508" w:type="dxa"/>
+          </w:tcPr>
+          <w:p>
+            <w:pPr>
+              <w:spacing w:line="360" w:lineRule="auto"/>
+              <w:jc w:val="center"/>
+              <w:rPr>
+                <w:rFonts w:cstheme="minorHAnsi"/>
+                <w:sz w:val="32"/>
+                <w:szCs w:val="32"/>
+              </w:rPr>
+            </w:pPr>
+            <w:r>
+              <w:rPr>
+                <w:rFonts w:cstheme="minorHAnsi"/>
+                <w:sz w:val="32"/>
+                <w:szCs w:val="32"/>
+              </w:rPr>
+              <w:t>相</w:t>
+            </w:r>
+          </w:p>
+        </w:tc>
+        <w:tc>
+          <w:tcPr>
+            <w:tcW w:w="4508" w:type="dxa"/>
+          </w:tcPr>
+          <w:p>
+            <w:pPr>
+              <w:spacing w:line="360" w:lineRule="auto"/>
+              <w:jc w:val="center"/>
+              <w:rPr>
+                <w:rFonts w:cstheme="minorHAnsi"/>
+                <w:sz w:val="32"/>
+                <w:szCs w:val="32"/>
+              </w:rPr>
+            </w:pPr>
+            <w:r>
+              <w:rPr>
+                <w:rFonts w:cstheme="minorHAnsi"/>
+                <w:sz w:val="32"/>
+                <w:szCs w:val="32"/>
+              </w:rPr>
+              <w:t>Bishop</w:t>
+            </w:r>
+          </w:p>
+        </w:tc>
+      </w:tr>
+      <w:tr>
+        <w:tc>
+          <w:tcPr>
+            <w:tcW w:w="4508" w:type="dxa"/>
+          </w:tcPr>
+          <w:p>
+            <w:pPr>
+              <w:spacing w:line="360" w:lineRule="auto"/>
+              <w:jc w:val="center"/>
+              <w:rPr>
+                <w:rFonts w:cstheme="minorHAnsi"/>
+                <w:sz w:val="32"/>
+                <w:szCs w:val="32"/>
+              </w:rPr>
+            </w:pPr>
+            <w:r>
+              <w:rPr>
+                <w:rFonts w:cstheme="minorHAnsi"/>
+                <w:sz w:val="32"/>
+                <w:szCs w:val="32"/>
+              </w:rPr>
+              <w:t>車</w:t>
+            </w:r>
+          </w:p>
+        </w:tc>
+        <w:tc>
+          <w:tcPr>
+            <w:tcW w:w="4508" w:type="dxa"/>
+          </w:tcPr>
+          <w:p>
+            <w:pPr>
+              <w:spacing w:line="360" w:lineRule="auto"/>
+              <w:jc w:val="center"/>
+              <w:rPr>
+                <w:rFonts w:cstheme="minorHAnsi"/>
+                <w:sz w:val="32"/>
+                <w:szCs w:val="32"/>
+              </w:rPr>
+            </w:pPr>
+            <w:r>
+              <w:rPr>
+                <w:rFonts w:cstheme="minorHAnsi"/>
+                <w:sz w:val="32"/>
+                <w:szCs w:val="32"/>
+              </w:rPr>
+              <w:t>Knight</w:t>
+            </w:r>
+          </w:p>
+        </w:tc>
+      </w:tr>
+      <w:tr>
+        <w:tc>
+          <w:tcPr>
+            <w:tcW w:w="4508" w:type="dxa"/>
+          </w:tcPr>
+          <w:p>
+            <w:pPr>
+              <w:spacing w:line="360" w:lineRule="auto"/>
+              <w:jc w:val="center"/>
+              <w:rPr>
+                <w:rFonts w:cstheme="minorHAnsi"/>
+                <w:sz w:val="32"/>
+                <w:szCs w:val="32"/>
+              </w:rPr>
+            </w:pPr>
+            <w:r>
+              <w:rPr>
+                <w:rFonts w:cstheme="minorHAnsi"/>
+                <w:sz w:val="32"/>
+                <w:szCs w:val="32"/>
+              </w:rPr>
+              <w:t>馬</w:t>
+            </w:r>
+          </w:p>
+        </w:tc>
+        <w:tc>
+          <w:tcPr>
+            <w:tcW w:w="4508" w:type="dxa"/>
+          </w:tcPr>
+          <w:p>
+            <w:pPr>
+              <w:spacing w:line="360" w:lineRule="auto"/>
+              <w:jc w:val="center"/>
+              <w:rPr>
+                <w:rFonts w:cstheme="minorHAnsi"/>
+                <w:sz w:val="32"/>
+                <w:szCs w:val="32"/>
+              </w:rPr>
+            </w:pPr>
+            <w:r>
+              <w:rPr>
+                <w:rFonts w:cstheme="minorHAnsi"/>
+                <w:sz w:val="32"/>
+                <w:szCs w:val="32"/>
+              </w:rPr>
+              <w:t>Rook</w:t>
+            </w:r>
+          </w:p>
+        </w:tc>
+      </w:tr>
+      <w:tr>
+        <w:tc>
+          <w:tcPr>
+            <w:tcW w:w="4508" w:type="dxa"/>
+          </w:tcPr>
+          <w:p>
+            <w:pPr>
+              <w:spacing w:line="360" w:lineRule="auto"/>
+              <w:jc w:val="center"/>
+              <w:rPr>
+                <w:rFonts w:cstheme="minorHAnsi"/>
+                <w:sz w:val="32"/>
+                <w:szCs w:val="32"/>
+              </w:rPr>
+            </w:pPr>
+            <w:r>
+              <w:rPr>
+                <w:rFonts w:cstheme="minorHAnsi"/>
+                <w:sz w:val="32"/>
+                <w:szCs w:val="32"/>
+              </w:rPr>
+              <w:t>炮</w:t>
+            </w:r>
+          </w:p>
+        </w:tc>
+        <w:tc>
+          <w:tcPr>
+            <w:tcW w:w="4508" w:type="dxa"/>
+          </w:tcPr>
+          <w:p>
+            <w:pPr>
+              <w:spacing w:line="360" w:lineRule="auto"/>
+              <w:jc w:val="center"/>
+              <w:rPr>
+                <w:rFonts w:cstheme="minorHAnsi"/>
+                <w:sz w:val="32"/>
+                <w:szCs w:val="32"/>
+              </w:rPr>
+            </w:pPr>
+            <w:r>
+              <w:rPr>
+                <w:rFonts w:cstheme="minorHAnsi"/>
+                <w:sz w:val="32"/>
+                <w:szCs w:val="32"/>
+              </w:rPr>
+              <w:t>Cannon</w:t>
+            </w:r>
+          </w:p>
+        </w:tc>
+      </w:tr>
+      <w:tr>
+        <w:tc>
+          <w:tcPr>
+            <w:tcW w:w="4508" w:type="dxa"/>
+          </w:tcPr>
+          <w:p>
+            <w:pPr>
+              <w:spacing w:line="360" w:lineRule="auto"/>
+              <w:jc w:val="center"/>
+              <w:rPr>
+                <w:rFonts w:cstheme="minorHAnsi"/>
+                <w:sz w:val="32"/>
+                <w:szCs w:val="32"/>
+              </w:rPr>
+            </w:pPr>
+            <w:r>
+              <w:rPr>
+                <w:rFonts w:cstheme="minorHAnsi"/>
+                <w:sz w:val="32"/>
+                <w:szCs w:val="32"/>
+              </w:rPr>
+              <w:t>兵</w:t>
+            </w:r>
+          </w:p>
+        </w:tc>
+        <w:tc>
+          <w:tcPr>
+            <w:tcW w:w="4508" w:type="dxa"/>
+          </w:tcPr>
+          <w:p>
+            <w:pPr>
+              <w:spacing w:line="360" w:lineRule="auto"/>
+              <w:jc w:val="center"/>
+              <w:rPr>
+                <w:rFonts w:cstheme="minorHAnsi"/>
+                <w:sz w:val="32"/>
+                <w:szCs w:val="32"/>
+              </w:rPr>
+            </w:pPr>
+            <w:r>
+              <w:rPr>
+                <w:rFonts w:cstheme="minorHAnsi"/>
+                <w:sz w:val="32"/>
+                <w:szCs w:val="32"/>
+              </w:rPr>
+              <w:t>Pawn</w:t>
+            </w:r>
+          </w:p>
+        </w:tc>
+      </w:tr>
+    </w:tbl>
+    <w:p>
+      <w:pPr>
+        <w:spacing w:line="360" w:lineRule="auto"/>
+        <w:rPr>
+          <w:rFonts w:cstheme="minorHAnsi"/>
+          <w:sz w:val="24"/>
+          <w:szCs w:val="24"/>
+        </w:rPr>
+      </w:pPr>
+    </w:p>
+    <w:p>
+      <w:pPr>
+        <w:spacing w:line="360" w:lineRule="auto"/>
+        <w:rPr>
+          <w:rFonts w:cstheme="minorHAnsi"/>
+          <w:sz w:val="24"/>
+          <w:szCs w:val="24"/>
+        </w:rPr>
+      </w:pPr>
+      <w:r>
+        <w:rPr>
+          <w:rFonts w:cstheme="minorHAnsi"/>
+          <w:sz w:val="24"/>
+          <w:szCs w:val="24"/>
+        </w:rPr>
+        <w:lastRenderedPageBreak/>
         <w:t>4.3 Rules of Chinese Chess</w:t>
       </w:r>
     </w:p>
@@ -7738,7 +8918,7 @@
           <w:szCs w:val="28"/>
         </w:rPr>
       </w:pPr>
-      <w:bookmarkStart w:id="25" w:name="_Toc497998134"/>
+      <w:bookmarkStart w:id="25" w:name="_Toc498720262"/>
       <w:r>
         <w:rPr>
           <w:rFonts w:asciiTheme="minorHAnsi" w:hAnsiTheme="minorHAnsi" w:cstheme="minorHAnsi"/>
@@ -7919,7 +9099,6 @@
           <w:id w:val="-1048441273"/>
           <w:citation/>
         </w:sdtPr>
-        <w:sdtEndPr/>
         <w:sdtContent>
           <w:r>
             <w:rPr>
@@ -7973,12 +9152,11 @@
           <w:b/>
         </w:rPr>
       </w:pPr>
-      <w:bookmarkStart w:id="26" w:name="_Toc497998135"/>
-      <w:r>
-        <w:rPr>
-          <w:b/>
-        </w:rPr>
-        <w:lastRenderedPageBreak/>
+      <w:bookmarkStart w:id="26" w:name="_Toc498720263"/>
+      <w:r>
+        <w:rPr>
+          <w:b/>
+        </w:rPr>
         <w:t>4.</w:t>
       </w:r>
       <w:r>
@@ -8066,7 +9244,6 @@
           <w:id w:val="1334341643"/>
           <w:citation/>
         </w:sdtPr>
-        <w:sdtEndPr/>
         <w:sdtContent>
           <w:r>
             <w:rPr>
@@ -8216,7 +9393,6 @@
           <w:id w:val="-696382356"/>
           <w:citation/>
         </w:sdtPr>
-        <w:sdtEndPr/>
         <w:sdtContent>
           <w:r>
             <w:rPr>
@@ -8270,11 +9446,12 @@
           <w:b/>
         </w:rPr>
       </w:pPr>
-      <w:bookmarkStart w:id="27" w:name="_Toc497998136"/>
-      <w:r>
-        <w:rPr>
-          <w:b/>
-        </w:rPr>
+      <w:bookmarkStart w:id="27" w:name="_Toc498720264"/>
+      <w:r>
+        <w:rPr>
+          <w:b/>
+        </w:rPr>
+        <w:lastRenderedPageBreak/>
         <w:t>4.2.1 Search</w:t>
       </w:r>
       <w:r>
@@ -8320,7 +9497,6 @@
           <w:id w:val="-1616896266"/>
           <w:citation/>
         </w:sdtPr>
-        <w:sdtEndPr/>
         <w:sdtContent>
           <w:r>
             <w:rPr>
@@ -8382,7 +9558,7 @@
           <w:b/>
         </w:rPr>
       </w:pPr>
-      <w:bookmarkStart w:id="28" w:name="_Toc497998137"/>
+      <w:bookmarkStart w:id="28" w:name="_Toc498720265"/>
       <w:r>
         <w:rPr>
           <w:b/>
@@ -8516,7 +9692,6 @@
           <w:id w:val="-1950147432"/>
           <w:citation/>
         </w:sdtPr>
-        <w:sdtEndPr/>
         <w:sdtContent>
           <w:r>
             <w:rPr>
@@ -8601,7 +9776,6 @@
           <w:noProof/>
           <w:lang w:eastAsia="zh-CN"/>
         </w:rPr>
-        <w:lastRenderedPageBreak/>
         <w:drawing>
           <wp:inline distT="0" distB="0" distL="0" distR="0">
             <wp:extent cx="3228109" cy="3028684"/>
@@ -8680,7 +9854,6 @@
           <w:id w:val="1848827793"/>
           <w:citation/>
         </w:sdtPr>
-        <w:sdtEndPr/>
         <w:sdtContent>
           <w:r>
             <w:rPr>
@@ -8742,7 +9915,7 @@
           <w:b/>
         </w:rPr>
       </w:pPr>
-      <w:bookmarkStart w:id="29" w:name="_Toc497998138"/>
+      <w:bookmarkStart w:id="29" w:name="_Toc498720266"/>
       <w:r>
         <w:rPr>
           <w:b/>
@@ -8882,7 +10055,6 @@
           <w:id w:val="-2137242576"/>
           <w:citation/>
         </w:sdtPr>
-        <w:sdtEndPr/>
         <w:sdtContent>
           <w:r>
             <w:rPr>
@@ -8951,6 +10123,7 @@
           <w:noProof/>
           <w:lang w:eastAsia="zh-CN"/>
         </w:rPr>
+        <w:lastRenderedPageBreak/>
         <w:drawing>
           <wp:inline distT="0" distB="0" distL="0" distR="0">
             <wp:extent cx="3084253" cy="3241963"/>
@@ -9029,7 +10202,6 @@
           <w:id w:val="1096292900"/>
           <w:citation/>
         </w:sdtPr>
-        <w:sdtEndPr/>
         <w:sdtContent>
           <w:r>
             <w:rPr>
@@ -9083,12 +10255,11 @@
           <w:b/>
         </w:rPr>
       </w:pPr>
-      <w:bookmarkStart w:id="30" w:name="_Toc497998139"/>
-      <w:r>
-        <w:rPr>
-          <w:b/>
-        </w:rPr>
-        <w:lastRenderedPageBreak/>
+      <w:bookmarkStart w:id="30" w:name="_Toc498720267"/>
+      <w:r>
+        <w:rPr>
+          <w:b/>
+        </w:rPr>
         <w:t>4.</w:t>
       </w:r>
       <w:r>
@@ -9190,7 +10361,6 @@
           <w:id w:val="109632226"/>
           <w:citation/>
         </w:sdtPr>
-        <w:sdtEndPr/>
         <w:sdtContent>
           <w:r>
             <w:rPr>
@@ -9256,16 +10426,98 @@
     </w:p>
     <w:p>
       <w:pPr>
+        <w:spacing w:line="360" w:lineRule="auto"/>
+        <w:rPr>
+          <w:rFonts w:cstheme="minorHAnsi"/>
+          <w:sz w:val="24"/>
+          <w:szCs w:val="24"/>
+        </w:rPr>
+      </w:pPr>
+    </w:p>
+    <w:p>
+      <w:pPr>
+        <w:spacing w:line="360" w:lineRule="auto"/>
+        <w:rPr>
+          <w:rFonts w:cstheme="minorHAnsi"/>
+          <w:sz w:val="24"/>
+          <w:szCs w:val="24"/>
+        </w:rPr>
+      </w:pPr>
+    </w:p>
+    <w:p>
+      <w:pPr>
+        <w:spacing w:line="360" w:lineRule="auto"/>
+        <w:rPr>
+          <w:rFonts w:cstheme="minorHAnsi"/>
+          <w:sz w:val="24"/>
+          <w:szCs w:val="24"/>
+        </w:rPr>
+      </w:pPr>
+    </w:p>
+    <w:p>
+      <w:pPr>
+        <w:spacing w:line="360" w:lineRule="auto"/>
+        <w:rPr>
+          <w:rFonts w:cstheme="minorHAnsi"/>
+          <w:sz w:val="24"/>
+          <w:szCs w:val="24"/>
+        </w:rPr>
+      </w:pPr>
+    </w:p>
+    <w:p>
+      <w:pPr>
+        <w:spacing w:line="360" w:lineRule="auto"/>
+        <w:rPr>
+          <w:rFonts w:cstheme="minorHAnsi"/>
+          <w:sz w:val="24"/>
+          <w:szCs w:val="24"/>
+        </w:rPr>
+      </w:pPr>
+    </w:p>
+    <w:p>
+      <w:pPr>
+        <w:spacing w:line="360" w:lineRule="auto"/>
+        <w:rPr>
+          <w:rFonts w:cstheme="minorHAnsi"/>
+          <w:sz w:val="24"/>
+          <w:szCs w:val="24"/>
+        </w:rPr>
+      </w:pPr>
+    </w:p>
+    <w:p>
+      <w:pPr>
+        <w:spacing w:line="360" w:lineRule="auto"/>
+        <w:rPr>
+          <w:rFonts w:cstheme="minorHAnsi"/>
+          <w:sz w:val="24"/>
+          <w:szCs w:val="24"/>
+        </w:rPr>
+      </w:pPr>
+    </w:p>
+    <w:p>
+      <w:pPr>
+        <w:spacing w:line="360" w:lineRule="auto"/>
+        <w:rPr>
+          <w:rFonts w:cstheme="minorHAnsi"/>
+          <w:sz w:val="24"/>
+          <w:szCs w:val="24"/>
+        </w:rPr>
+      </w:pPr>
+    </w:p>
+    <w:p>
+      <w:pPr>
         <w:pStyle w:val="Heading1"/>
         <w:spacing w:line="360" w:lineRule="auto"/>
         <w:rPr>
           <w:b/>
         </w:rPr>
       </w:pPr>
-      <w:r>
-        <w:rPr>
-          <w:b/>
-        </w:rPr>
+      <w:bookmarkStart w:id="31" w:name="_Toc498720268"/>
+      <w:r>
+        <w:rPr>
+          <w:b/>
+        </w:rPr>
+        <w:lastRenderedPageBreak/>
         <w:t>Chapter 5:</w:t>
       </w:r>
       <w:r>
@@ -9280,55 +10532,590 @@
         </w:rPr>
         <w:t>Methodology</w:t>
       </w:r>
-    </w:p>
-    <w:p>
-      <w:r>
+      <w:r>
+        <w:rPr>
+          <w:b/>
+        </w:rPr>
+        <w:t xml:space="preserve"> and Design</w:t>
+      </w:r>
+      <w:bookmarkEnd w:id="31"/>
+    </w:p>
+    <w:p>
+      <w:pPr>
+        <w:pStyle w:val="Heading2"/>
+        <w:rPr>
+          <w:b/>
+        </w:rPr>
+      </w:pPr>
+      <w:bookmarkStart w:id="32" w:name="_Toc498720269"/>
+      <w:r>
+        <w:rPr>
+          <w:b/>
+        </w:rPr>
+        <w:t xml:space="preserve">5.1 </w:t>
+      </w:r>
+      <w:r>
+        <w:rPr>
+          <w:b/>
+        </w:rPr>
         <w:t>Review of research</w:t>
       </w:r>
+      <w:r>
+        <w:rPr>
+          <w:b/>
+        </w:rPr>
+        <w:t xml:space="preserve"> undertaken</w:t>
+      </w:r>
+      <w:bookmarkEnd w:id="32"/>
+    </w:p>
+    <w:p>
+      <w:pPr>
+        <w:pStyle w:val="Heading2"/>
+        <w:rPr>
+          <w:b/>
+        </w:rPr>
+      </w:pPr>
+      <w:bookmarkStart w:id="33" w:name="_Toc498720270"/>
+      <w:r>
+        <w:rPr>
+          <w:b/>
+        </w:rPr>
+        <w:t>5.2 Research Question</w:t>
+      </w:r>
+      <w:bookmarkEnd w:id="33"/>
+      <w:r>
+        <w:rPr>
+          <w:b/>
+        </w:rPr>
+        <w:t xml:space="preserve"> </w:t>
+      </w:r>
+    </w:p>
+    <w:p>
+      <w:pPr>
+        <w:pStyle w:val="Heading2"/>
+        <w:rPr>
+          <w:b/>
+        </w:rPr>
+      </w:pPr>
+      <w:bookmarkStart w:id="34" w:name="_Toc498720271"/>
+      <w:r>
+        <w:rPr>
+          <w:b/>
+        </w:rPr>
+        <w:t>5.3 Methodology</w:t>
+      </w:r>
+      <w:bookmarkEnd w:id="34"/>
     </w:p>
     <w:p>
       <w:r>
         <w:t>This is what I found out, this is what I am going to do</w:t>
       </w:r>
     </w:p>
+    <w:p>
+      <w:r>
+        <w:t>Create ch</w:t>
+      </w:r>
+      <w:r>
+        <w:t>ess pieces movement, using searc</w:t>
+      </w:r>
+      <w:r>
+        <w:t>h</w:t>
+      </w:r>
+    </w:p>
+    <w:p>
+      <w:r>
+        <w:t>Evaluation</w:t>
+      </w:r>
+    </w:p>
+    <w:p>
+      <w:r>
+        <w:t>2-ply search</w:t>
+      </w:r>
+    </w:p>
+    <w:p>
+      <w:pPr>
+        <w:pStyle w:val="Heading2"/>
+        <w:rPr>
+          <w:b/>
+        </w:rPr>
+      </w:pPr>
+      <w:bookmarkStart w:id="35" w:name="_Toc498720272"/>
+      <w:r>
+        <w:rPr>
+          <w:b/>
+        </w:rPr>
+        <w:t>5.</w:t>
+      </w:r>
+      <w:r>
+        <w:rPr>
+          <w:b/>
+        </w:rPr>
+        <w:t>4 Design</w:t>
+      </w:r>
+      <w:bookmarkEnd w:id="35"/>
+    </w:p>
+    <w:p>
+      <w:pPr>
+        <w:pStyle w:val="Heading3"/>
+        <w:rPr>
+          <w:b/>
+        </w:rPr>
+      </w:pPr>
+      <w:bookmarkStart w:id="36" w:name="_Toc498720273"/>
+      <w:r>
+        <w:rPr>
+          <w:b/>
+        </w:rPr>
+        <w:t xml:space="preserve">5.4.1 </w:t>
+      </w:r>
+      <w:r>
+        <w:rPr>
+          <w:b/>
+        </w:rPr>
+        <w:t>Vision Document</w:t>
+      </w:r>
+      <w:bookmarkEnd w:id="36"/>
+    </w:p>
+    <w:p>
+      <w:pPr>
+        <w:pStyle w:val="Heading4"/>
+        <w:rPr>
+          <w:b/>
+        </w:rPr>
+      </w:pPr>
+      <w:r>
+        <w:rPr>
+          <w:b/>
+        </w:rPr>
+        <w:t xml:space="preserve">5.4.1.1 </w:t>
+      </w:r>
+      <w:r>
+        <w:rPr>
+          <w:b/>
+        </w:rPr>
+        <w:t>Purpose</w:t>
+      </w:r>
+    </w:p>
+    <w:p>
+      <w:pPr>
+        <w:spacing w:line="360" w:lineRule="auto"/>
+        <w:rPr>
+          <w:sz w:val="24"/>
+          <w:szCs w:val="24"/>
+        </w:rPr>
+      </w:pPr>
+      <w:r>
+        <w:rPr>
+          <w:sz w:val="24"/>
+          <w:szCs w:val="24"/>
+        </w:rPr>
+        <w:t xml:space="preserve">Chinese Chess is a two player strategy computer board game. </w:t>
+      </w:r>
+    </w:p>
+    <w:p>
+      <w:pPr>
+        <w:pStyle w:val="Heading4"/>
+        <w:rPr>
+          <w:b/>
+        </w:rPr>
+      </w:pPr>
+      <w:r>
+        <w:rPr>
+          <w:b/>
+        </w:rPr>
+        <w:t>5.4.1</w:t>
+      </w:r>
+      <w:r>
+        <w:rPr>
+          <w:b/>
+        </w:rPr>
+        <w:t xml:space="preserve">.2 </w:t>
+      </w:r>
+      <w:r>
+        <w:rPr>
+          <w:b/>
+        </w:rPr>
+        <w:t>Scope</w:t>
+      </w:r>
+    </w:p>
+    <w:p>
+      <w:pPr>
+        <w:spacing w:line="360" w:lineRule="auto"/>
+        <w:rPr>
+          <w:sz w:val="24"/>
+          <w:szCs w:val="24"/>
+        </w:rPr>
+      </w:pPr>
+      <w:r>
+        <w:rPr>
+          <w:sz w:val="24"/>
+          <w:szCs w:val="24"/>
+        </w:rPr>
+        <w:t>To be able to play against a computer player.</w:t>
+      </w:r>
+    </w:p>
+    <w:p>
+      <w:pPr>
+        <w:pStyle w:val="Heading4"/>
+        <w:rPr>
+          <w:b/>
+        </w:rPr>
+      </w:pPr>
+      <w:r>
+        <w:rPr>
+          <w:b/>
+        </w:rPr>
+        <w:t>5.4.1</w:t>
+      </w:r>
+      <w:r>
+        <w:rPr>
+          <w:b/>
+        </w:rPr>
+        <w:t xml:space="preserve">.3 </w:t>
+      </w:r>
+      <w:r>
+        <w:rPr>
+          <w:b/>
+        </w:rPr>
+        <w:t xml:space="preserve">Product Overview </w:t>
+      </w:r>
+    </w:p>
+    <w:p>
+      <w:pPr>
+        <w:spacing w:line="360" w:lineRule="auto"/>
+      </w:pPr>
+    </w:p>
+    <w:p>
+      <w:pPr>
+        <w:pStyle w:val="Heading4"/>
+        <w:rPr>
+          <w:b/>
+        </w:rPr>
+      </w:pPr>
+      <w:r>
+        <w:rPr>
+          <w:b/>
+        </w:rPr>
+        <w:t>5.4.1</w:t>
+      </w:r>
+      <w:r>
+        <w:rPr>
+          <w:b/>
+        </w:rPr>
+        <w:t xml:space="preserve">.4 </w:t>
+      </w:r>
+      <w:r>
+        <w:rPr>
+          <w:b/>
+        </w:rPr>
+        <w:t>User Requirements</w:t>
+      </w:r>
+    </w:p>
+    <w:p>
+      <w:pPr>
+        <w:spacing w:line="360" w:lineRule="auto"/>
+      </w:pPr>
+      <w:r>
+        <w:t>Using MOSCOW method</w:t>
+      </w:r>
+    </w:p>
+    <w:p>
+      <w:pPr>
+        <w:spacing w:line="360" w:lineRule="auto"/>
+      </w:pPr>
+      <w:r>
+        <w:t>Must have (AI: movements on each pieces, search tree method, board creation, pieces set up)</w:t>
+      </w:r>
+    </w:p>
+    <w:p>
+      <w:pPr>
+        <w:spacing w:line="360" w:lineRule="auto"/>
+      </w:pPr>
+      <w:r>
+        <w:t>Should have (</w:t>
+      </w:r>
+      <w:r>
+        <w:t>GUI</w:t>
+      </w:r>
+      <w:r>
+        <w:t>)</w:t>
+      </w:r>
+    </w:p>
+    <w:p>
+      <w:pPr>
+        <w:spacing w:line="360" w:lineRule="auto"/>
+      </w:pPr>
+      <w:r>
+        <w:t xml:space="preserve">Could have </w:t>
+      </w:r>
+    </w:p>
+    <w:p>
+      <w:pPr>
+        <w:spacing w:line="360" w:lineRule="auto"/>
+      </w:pPr>
+      <w:r>
+        <w:t>Won’t have (</w:t>
+      </w:r>
+      <w:r>
+        <w:t>multiplayer</w:t>
+      </w:r>
+      <w:r>
+        <w:t>, game difficulties</w:t>
+      </w:r>
+      <w:r>
+        <w:t>, score board</w:t>
+      </w:r>
+      <w:r>
+        <w:t>)</w:t>
+      </w:r>
+    </w:p>
+    <w:p>
+      <w:pPr>
+        <w:spacing w:line="360" w:lineRule="auto"/>
+      </w:pPr>
+      <w:r>
+        <w:t>000</w:t>
+      </w:r>
+    </w:p>
+    <w:p>
+      <w:pPr>
+        <w:pStyle w:val="Heading4"/>
+        <w:rPr>
+          <w:b/>
+        </w:rPr>
+      </w:pPr>
+      <w:r>
+        <w:rPr>
+          <w:b/>
+        </w:rPr>
+        <w:t>5.4.</w:t>
+      </w:r>
+      <w:r>
+        <w:rPr>
+          <w:b/>
+        </w:rPr>
+        <w:t>1.5</w:t>
+      </w:r>
+      <w:r>
+        <w:rPr>
+          <w:b/>
+        </w:rPr>
+        <w:t xml:space="preserve"> </w:t>
+      </w:r>
+      <w:r>
+        <w:rPr>
+          <w:b/>
+        </w:rPr>
+        <w:t xml:space="preserve">Risk </w:t>
+      </w:r>
+      <w:r>
+        <w:rPr>
+          <w:b/>
+        </w:rPr>
+        <w:t>Analysis</w:t>
+      </w:r>
+    </w:p>
+    <w:p>
+      <w:pPr>
+        <w:spacing w:line="360" w:lineRule="auto"/>
+      </w:pPr>
+    </w:p>
+    <w:p>
+      <w:pPr>
+        <w:pStyle w:val="Heading4"/>
+        <w:rPr>
+          <w:b/>
+        </w:rPr>
+      </w:pPr>
+      <w:r>
+        <w:rPr>
+          <w:b/>
+        </w:rPr>
+        <w:t>5.4.1</w:t>
+      </w:r>
+      <w:r>
+        <w:rPr>
+          <w:b/>
+        </w:rPr>
+        <w:t xml:space="preserve">.6 </w:t>
+      </w:r>
+      <w:r>
+        <w:rPr>
+          <w:b/>
+        </w:rPr>
+        <w:t>Solutions (Tools and Platform)</w:t>
+      </w:r>
+    </w:p>
+    <w:tbl>
+      <w:tblPr>
+        <w:tblStyle w:val="TableGrid"/>
+        <w:tblW w:w="0" w:type="auto"/>
+        <w:tblLook w:val="04A0" w:firstRow="1" w:lastRow="0" w:firstColumn="1" w:lastColumn="0" w:noHBand="0" w:noVBand="1"/>
+      </w:tblPr>
+      <w:tblGrid>
+        <w:gridCol w:w="4508"/>
+        <w:gridCol w:w="4508"/>
+      </w:tblGrid>
+      <w:tr>
+        <w:tc>
+          <w:tcPr>
+            <w:tcW w:w="4508" w:type="dxa"/>
+          </w:tcPr>
+          <w:p>
+            <w:r>
+              <w:t>Game Engine</w:t>
+            </w:r>
+          </w:p>
+        </w:tc>
+        <w:tc>
+          <w:tcPr>
+            <w:tcW w:w="4508" w:type="dxa"/>
+          </w:tcPr>
+          <w:p>
+            <w:pPr>
+              <w:pStyle w:val="Heading3"/>
+              <w:outlineLvl w:val="2"/>
+              <w:rPr>
+                <w:rFonts w:asciiTheme="minorHAnsi" w:eastAsiaTheme="minorEastAsia" w:hAnsiTheme="minorHAnsi" w:cstheme="minorBidi"/>
+                <w:color w:val="auto"/>
+                <w:sz w:val="22"/>
+                <w:szCs w:val="22"/>
+              </w:rPr>
+            </w:pPr>
+            <w:bookmarkStart w:id="37" w:name="_Toc498720274"/>
+            <w:r>
+              <w:rPr>
+                <w:rFonts w:asciiTheme="minorHAnsi" w:eastAsiaTheme="minorEastAsia" w:hAnsiTheme="minorHAnsi" w:cstheme="minorBidi"/>
+                <w:color w:val="auto"/>
+                <w:sz w:val="22"/>
+                <w:szCs w:val="22"/>
+              </w:rPr>
+              <w:t>Unity3D</w:t>
+            </w:r>
+            <w:bookmarkEnd w:id="37"/>
+          </w:p>
+        </w:tc>
+      </w:tr>
+      <w:tr>
+        <w:tc>
+          <w:tcPr>
+            <w:tcW w:w="4508" w:type="dxa"/>
+          </w:tcPr>
+          <w:p>
+            <w:r>
+              <w:t>IDE</w:t>
+            </w:r>
+          </w:p>
+        </w:tc>
+        <w:tc>
+          <w:tcPr>
+            <w:tcW w:w="4508" w:type="dxa"/>
+          </w:tcPr>
+          <w:p>
+            <w:pPr>
+              <w:pStyle w:val="Heading3"/>
+              <w:outlineLvl w:val="2"/>
+              <w:rPr>
+                <w:rFonts w:asciiTheme="minorHAnsi" w:eastAsiaTheme="minorEastAsia" w:hAnsiTheme="minorHAnsi" w:cstheme="minorBidi"/>
+                <w:color w:val="auto"/>
+                <w:sz w:val="22"/>
+                <w:szCs w:val="22"/>
+              </w:rPr>
+            </w:pPr>
+            <w:bookmarkStart w:id="38" w:name="_Toc498720275"/>
+            <w:r>
+              <w:rPr>
+                <w:rFonts w:asciiTheme="minorHAnsi" w:eastAsiaTheme="minorEastAsia" w:hAnsiTheme="minorHAnsi" w:cstheme="minorBidi"/>
+                <w:color w:val="auto"/>
+                <w:sz w:val="22"/>
+                <w:szCs w:val="22"/>
+              </w:rPr>
+              <w:t>Visual Studio</w:t>
+            </w:r>
+            <w:bookmarkEnd w:id="38"/>
+            <w:r>
+              <w:rPr>
+                <w:rFonts w:asciiTheme="minorHAnsi" w:eastAsiaTheme="minorEastAsia" w:hAnsiTheme="minorHAnsi" w:cstheme="minorBidi"/>
+                <w:color w:val="auto"/>
+                <w:sz w:val="22"/>
+                <w:szCs w:val="22"/>
+              </w:rPr>
+              <w:t xml:space="preserve"> </w:t>
+            </w:r>
+          </w:p>
+        </w:tc>
+      </w:tr>
+      <w:tr>
+        <w:tc>
+          <w:tcPr>
+            <w:tcW w:w="4508" w:type="dxa"/>
+          </w:tcPr>
+          <w:p>
+            <w:r>
+              <w:t xml:space="preserve">Coding Language </w:t>
+            </w:r>
+          </w:p>
+        </w:tc>
+        <w:tc>
+          <w:tcPr>
+            <w:tcW w:w="4508" w:type="dxa"/>
+          </w:tcPr>
+          <w:p>
+            <w:r>
+              <w:t>C#</w:t>
+            </w:r>
+          </w:p>
+        </w:tc>
+      </w:tr>
+      <w:tr>
+        <w:tc>
+          <w:tcPr>
+            <w:tcW w:w="4508" w:type="dxa"/>
+          </w:tcPr>
+          <w:p>
+            <w:r>
+              <w:t>Source Control</w:t>
+            </w:r>
+          </w:p>
+        </w:tc>
+        <w:tc>
+          <w:tcPr>
+            <w:tcW w:w="4508" w:type="dxa"/>
+          </w:tcPr>
+          <w:p>
+            <w:r>
+              <w:t>GitHub</w:t>
+            </w:r>
+          </w:p>
+        </w:tc>
+      </w:tr>
+    </w:tbl>
     <w:p/>
     <w:p>
-      <w:r>
-        <w:t>Evaluation</w:t>
-      </w:r>
-    </w:p>
-    <w:p>
-      <w:r>
-        <w:t>2-ply search</w:t>
-      </w:r>
-    </w:p>
-    <w:p>
-      <w:pPr>
-        <w:pStyle w:val="Heading1"/>
-        <w:spacing w:line="360" w:lineRule="auto"/>
-        <w:rPr>
-          <w:b/>
-        </w:rPr>
-      </w:pPr>
-      <w:r>
-        <w:rPr>
-          <w:b/>
-        </w:rPr>
-        <w:t>Chapter 6:</w:t>
-      </w:r>
+      <w:pPr>
+        <w:pStyle w:val="Heading2"/>
+        <w:rPr>
+          <w:b/>
+        </w:rPr>
+      </w:pPr>
+      <w:bookmarkStart w:id="39" w:name="_Toc498720276"/>
+      <w:r>
+        <w:rPr>
+          <w:b/>
+        </w:rPr>
+        <w:lastRenderedPageBreak/>
+        <w:t>Functional Specification</w:t>
+      </w:r>
+      <w:bookmarkEnd w:id="39"/>
       <w:r>
         <w:rPr>
           <w:b/>
         </w:rPr>
         <w:t xml:space="preserve"> </w:t>
       </w:r>
-      <w:r>
-        <w:rPr>
-          <w:b/>
-        </w:rPr>
-        <w:t>Design</w:t>
-      </w:r>
-    </w:p>
+    </w:p>
+    <w:p/>
+    <w:p/>
     <w:p>
       <w:pPr>
         <w:pStyle w:val="Heading2"/>
@@ -9336,202 +11123,19 @@
           <w:b/>
         </w:rPr>
       </w:pPr>
-      <w:r>
-        <w:rPr>
-          <w:b/>
-        </w:rPr>
-        <w:t>Vision Document</w:t>
-      </w:r>
-    </w:p>
-    <w:p>
-      <w:pPr>
-        <w:pStyle w:val="Heading2"/>
-      </w:pPr>
-      <w:r>
-        <w:t>6</w:t>
-      </w:r>
-      <w:r>
-        <w:t>.1 Purpose</w:t>
-      </w:r>
-    </w:p>
-    <w:p>
-      <w:pPr>
-        <w:spacing w:line="360" w:lineRule="auto"/>
-        <w:rPr>
-          <w:sz w:val="24"/>
-          <w:szCs w:val="24"/>
-        </w:rPr>
-      </w:pPr>
-      <w:r>
-        <w:rPr>
-          <w:sz w:val="24"/>
-          <w:szCs w:val="24"/>
-        </w:rPr>
-        <w:t xml:space="preserve">Chinese Chess is a two player strategy computer board game. </w:t>
-      </w:r>
-    </w:p>
-    <w:p>
-      <w:pPr>
-        <w:pStyle w:val="Heading2"/>
-      </w:pPr>
-      <w:r>
-        <w:t>6</w:t>
-      </w:r>
-      <w:r>
-        <w:t>.2 Scope</w:t>
-      </w:r>
-    </w:p>
-    <w:p>
-      <w:pPr>
-        <w:spacing w:line="360" w:lineRule="auto"/>
-        <w:rPr>
-          <w:sz w:val="24"/>
-          <w:szCs w:val="24"/>
-        </w:rPr>
-      </w:pPr>
-      <w:r>
-        <w:rPr>
-          <w:sz w:val="24"/>
-          <w:szCs w:val="24"/>
-        </w:rPr>
-        <w:t>To be able to play against a computer player.</w:t>
-      </w:r>
-    </w:p>
-    <w:p>
-      <w:pPr>
-        <w:pStyle w:val="Heading2"/>
-      </w:pPr>
-      <w:r>
-        <w:t xml:space="preserve">6.3. Product Overview </w:t>
-      </w:r>
-    </w:p>
-    <w:p>
-      <w:pPr>
-        <w:pStyle w:val="Heading3"/>
-      </w:pPr>
-      <w:r>
-        <w:t>6.3.1</w:t>
-      </w:r>
-      <w:r>
-        <w:t xml:space="preserve"> Product Feature</w:t>
-      </w:r>
-    </w:p>
-    <w:p>
-      <w:pPr>
-        <w:spacing w:line="360" w:lineRule="auto"/>
-      </w:pPr>
-    </w:p>
-    <w:p>
-      <w:pPr>
-        <w:pStyle w:val="Heading2"/>
-      </w:pPr>
-      <w:r>
-        <w:t>6.4 User R</w:t>
-      </w:r>
-      <w:r>
-        <w:t>equirements</w:t>
-      </w:r>
-    </w:p>
-    <w:p>
-      <w:pPr>
-        <w:spacing w:line="360" w:lineRule="auto"/>
-      </w:pPr>
-      <w:r>
-        <w:t>Using MOSCOW method</w:t>
-      </w:r>
-    </w:p>
-    <w:p>
-      <w:pPr>
-        <w:spacing w:line="360" w:lineRule="auto"/>
-      </w:pPr>
-      <w:r>
-        <w:t>Must have (AI: movements on each pieces, search tree method, board creation, pieces set up)</w:t>
-      </w:r>
-    </w:p>
-    <w:p>
-      <w:pPr>
-        <w:spacing w:line="360" w:lineRule="auto"/>
-      </w:pPr>
-      <w:r>
-        <w:t>Should have (</w:t>
-      </w:r>
-      <w:r>
-        <w:t>GUI</w:t>
-      </w:r>
-      <w:r>
-        <w:t>)</w:t>
-      </w:r>
-    </w:p>
-    <w:p>
-      <w:pPr>
-        <w:spacing w:line="360" w:lineRule="auto"/>
-      </w:pPr>
-      <w:r>
-        <w:t xml:space="preserve">Could have </w:t>
-      </w:r>
-    </w:p>
-    <w:p>
-      <w:pPr>
-        <w:spacing w:line="360" w:lineRule="auto"/>
-      </w:pPr>
-      <w:r>
-        <w:t>Won’t have (</w:t>
-      </w:r>
-      <w:r>
-        <w:t>multiplayer</w:t>
-      </w:r>
-      <w:bookmarkStart w:id="31" w:name="_GoBack"/>
-      <w:bookmarkEnd w:id="31"/>
-      <w:r>
-        <w:t>, game difficulties)</w:t>
-      </w:r>
-    </w:p>
-    <w:p>
-      <w:pPr>
-        <w:spacing w:line="360" w:lineRule="auto"/>
-      </w:pPr>
-      <w:r>
-        <w:t>000</w:t>
-      </w:r>
-    </w:p>
-    <w:p>
-      <w:pPr>
-        <w:pStyle w:val="Heading2"/>
-      </w:pPr>
-      <w:r>
-        <w:lastRenderedPageBreak/>
-        <w:t xml:space="preserve">6.5 </w:t>
-      </w:r>
-      <w:r>
-        <w:t>Solutions</w:t>
-      </w:r>
-      <w:r>
-        <w:t xml:space="preserve"> (Tools and Platform)</w:t>
-      </w:r>
-    </w:p>
-    <w:p>
-      <w:r>
-        <w:t>Unity Game Engine</w:t>
-      </w:r>
-    </w:p>
-    <w:p>
-      <w:r>
-        <w:t xml:space="preserve">Visual Studio </w:t>
-      </w:r>
-    </w:p>
-    <w:p>
-      <w:pPr>
-        <w:pStyle w:val="Heading1"/>
-        <w:spacing w:line="360" w:lineRule="auto"/>
-        <w:rPr>
-          <w:b/>
-        </w:rPr>
-      </w:pPr>
-      <w:r>
-        <w:rPr>
-          <w:b/>
-        </w:rPr>
-        <w:t>Chapter 7: Implementation and Prototype</w:t>
+      <w:bookmarkStart w:id="40" w:name="_Toc498720277"/>
+      <w:r>
+        <w:rPr>
+          <w:b/>
+        </w:rPr>
+        <w:t>Prototype</w:t>
+      </w:r>
+      <w:bookmarkEnd w:id="40"/>
+      <w:r>
+        <w:rPr>
+          <w:b/>
+        </w:rPr>
+        <w:t xml:space="preserve"> </w:t>
       </w:r>
     </w:p>
     <w:p/>
@@ -9946,6 +11550,55 @@
           </w:p>
         </w:tc>
       </w:tr>
+      <w:tr>
+        <w:trPr>
+          <w:trHeight w:val="471"/>
+        </w:trPr>
+        <w:tc>
+          <w:tcPr>
+            <w:tcW w:w="1380" w:type="dxa"/>
+          </w:tcPr>
+          <w:p>
+            <w:pPr>
+              <w:spacing w:line="360" w:lineRule="auto"/>
+            </w:pPr>
+            <w:r>
+              <w:t>5</w:t>
+            </w:r>
+          </w:p>
+        </w:tc>
+        <w:tc>
+          <w:tcPr>
+            <w:tcW w:w="5103" w:type="dxa"/>
+          </w:tcPr>
+          <w:p>
+            <w:pPr>
+              <w:spacing w:line="360" w:lineRule="auto"/>
+            </w:pPr>
+            <w:r>
+              <w:t xml:space="preserve">Created </w:t>
+            </w:r>
+            <w:proofErr w:type="spellStart"/>
+            <w:r>
+              <w:t>BoardAI</w:t>
+            </w:r>
+            <w:proofErr w:type="spellEnd"/>
+            <w:r>
+              <w:t xml:space="preserve"> Class to handle Chess Pieces Set up</w:t>
+            </w:r>
+          </w:p>
+        </w:tc>
+        <w:tc>
+          <w:tcPr>
+            <w:tcW w:w="2169" w:type="dxa"/>
+          </w:tcPr>
+          <w:p>
+            <w:pPr>
+              <w:spacing w:line="360" w:lineRule="auto"/>
+            </w:pPr>
+          </w:p>
+        </w:tc>
+      </w:tr>
     </w:tbl>
     <w:p>
       <w:pPr>
@@ -9986,75 +11639,100 @@
     </w:p>
     <w:p>
       <w:pPr>
-        <w:spacing w:line="360" w:lineRule="auto"/>
-        <w:rPr>
-          <w:rFonts w:cstheme="minorHAnsi"/>
-          <w:sz w:val="24"/>
-          <w:szCs w:val="24"/>
-        </w:rPr>
-      </w:pPr>
-    </w:p>
-    <w:p>
-      <w:pPr>
-        <w:spacing w:line="360" w:lineRule="auto"/>
-        <w:rPr>
-          <w:rFonts w:cstheme="minorHAnsi"/>
-          <w:sz w:val="24"/>
-          <w:szCs w:val="24"/>
-        </w:rPr>
-      </w:pPr>
-    </w:p>
-    <w:p>
-      <w:pPr>
-        <w:spacing w:line="360" w:lineRule="auto"/>
-        <w:rPr>
-          <w:rFonts w:cstheme="minorHAnsi"/>
-          <w:sz w:val="24"/>
-          <w:szCs w:val="24"/>
-        </w:rPr>
-      </w:pPr>
-    </w:p>
-    <w:p>
-      <w:pPr>
-        <w:spacing w:line="360" w:lineRule="auto"/>
-        <w:rPr>
-          <w:rFonts w:cstheme="minorHAnsi"/>
-          <w:sz w:val="24"/>
-          <w:szCs w:val="24"/>
-        </w:rPr>
-      </w:pPr>
-    </w:p>
-    <w:p>
-      <w:pPr>
-        <w:spacing w:line="360" w:lineRule="auto"/>
-        <w:rPr>
-          <w:rFonts w:cstheme="minorHAnsi"/>
-          <w:sz w:val="24"/>
-          <w:szCs w:val="24"/>
-        </w:rPr>
-      </w:pPr>
-    </w:p>
-    <w:p>
-      <w:pPr>
-        <w:spacing w:line="360" w:lineRule="auto"/>
-        <w:rPr>
-          <w:rFonts w:cstheme="minorHAnsi"/>
-          <w:sz w:val="24"/>
-          <w:szCs w:val="24"/>
-        </w:rPr>
-      </w:pPr>
-    </w:p>
-    <w:p>
-      <w:pPr>
-        <w:spacing w:line="360" w:lineRule="auto"/>
-        <w:rPr>
-          <w:rFonts w:cstheme="minorHAnsi"/>
-          <w:sz w:val="24"/>
-          <w:szCs w:val="24"/>
-        </w:rPr>
-      </w:pPr>
-    </w:p>
-    <w:bookmarkStart w:id="32" w:name="_Toc497998140" w:displacedByCustomXml="next"/>
+        <w:pStyle w:val="Heading1"/>
+        <w:spacing w:line="360" w:lineRule="auto"/>
+        <w:rPr>
+          <w:b/>
+        </w:rPr>
+      </w:pPr>
+      <w:bookmarkStart w:id="41" w:name="_Toc498720278"/>
+      <w:r>
+        <w:rPr>
+          <w:b/>
+        </w:rPr>
+        <w:t>Chapter 7: Implementation</w:t>
+      </w:r>
+      <w:bookmarkEnd w:id="41"/>
+      <w:r>
+        <w:rPr>
+          <w:b/>
+        </w:rPr>
+        <w:t xml:space="preserve"> </w:t>
+      </w:r>
+    </w:p>
+    <w:p>
+      <w:pPr>
+        <w:spacing w:line="360" w:lineRule="auto"/>
+        <w:rPr>
+          <w:rFonts w:cstheme="minorHAnsi"/>
+          <w:sz w:val="24"/>
+          <w:szCs w:val="24"/>
+        </w:rPr>
+      </w:pPr>
+    </w:p>
+    <w:p>
+      <w:pPr>
+        <w:spacing w:line="360" w:lineRule="auto"/>
+        <w:rPr>
+          <w:rFonts w:cstheme="minorHAnsi"/>
+          <w:sz w:val="24"/>
+          <w:szCs w:val="24"/>
+        </w:rPr>
+      </w:pPr>
+    </w:p>
+    <w:p>
+      <w:pPr>
+        <w:spacing w:line="360" w:lineRule="auto"/>
+        <w:rPr>
+          <w:rFonts w:cstheme="minorHAnsi"/>
+          <w:sz w:val="24"/>
+          <w:szCs w:val="24"/>
+        </w:rPr>
+      </w:pPr>
+    </w:p>
+    <w:p>
+      <w:pPr>
+        <w:spacing w:line="360" w:lineRule="auto"/>
+        <w:rPr>
+          <w:rFonts w:cstheme="minorHAnsi"/>
+          <w:sz w:val="24"/>
+          <w:szCs w:val="24"/>
+        </w:rPr>
+      </w:pPr>
+      <w:bookmarkStart w:id="42" w:name="_GoBack"/>
+      <w:bookmarkEnd w:id="42"/>
+    </w:p>
+    <w:p>
+      <w:pPr>
+        <w:spacing w:line="360" w:lineRule="auto"/>
+        <w:rPr>
+          <w:rFonts w:cstheme="minorHAnsi"/>
+          <w:sz w:val="24"/>
+          <w:szCs w:val="24"/>
+        </w:rPr>
+      </w:pPr>
+    </w:p>
+    <w:p>
+      <w:pPr>
+        <w:spacing w:line="360" w:lineRule="auto"/>
+        <w:rPr>
+          <w:rFonts w:cstheme="minorHAnsi"/>
+          <w:sz w:val="24"/>
+          <w:szCs w:val="24"/>
+        </w:rPr>
+      </w:pPr>
+    </w:p>
+    <w:p>
+      <w:pPr>
+        <w:spacing w:line="360" w:lineRule="auto"/>
+        <w:rPr>
+          <w:rFonts w:cstheme="minorHAnsi"/>
+          <w:sz w:val="24"/>
+          <w:szCs w:val="24"/>
+        </w:rPr>
+      </w:pPr>
+    </w:p>
+    <w:bookmarkStart w:id="43" w:name="_Toc498720279" w:displacedByCustomXml="next"/>
     <w:sdt>
       <w:sdtPr>
         <w:rPr>
@@ -10069,7 +11747,6 @@
           <w:docPartUnique/>
         </w:docPartObj>
       </w:sdtPr>
-      <w:sdtEndPr/>
       <w:sdtContent>
         <w:p>
           <w:pPr>
@@ -10089,7 +11766,7 @@
             </w:rPr>
             <w:t>References</w:t>
           </w:r>
-          <w:bookmarkEnd w:id="32"/>
+          <w:bookmarkEnd w:id="43"/>
         </w:p>
         <w:sdt>
           <w:sdtPr>
@@ -10101,7 +11778,6 @@
             <w:id w:val="-573587230"/>
             <w:bibliography/>
           </w:sdtPr>
-          <w:sdtEndPr/>
           <w:sdtContent>
             <w:p>
               <w:pPr>
@@ -11088,7 +12764,7 @@
           <w:rPr>
             <w:noProof/>
           </w:rPr>
-          <w:t>15</w:t>
+          <w:t>18</w:t>
         </w:r>
         <w:r>
           <w:rPr>
@@ -12211,6 +13887,28 @@
       <w:szCs w:val="24"/>
     </w:rPr>
   </w:style>
+  <w:style w:type="paragraph" w:styleId="Heading4">
+    <w:name w:val="heading 4"/>
+    <w:basedOn w:val="Normal"/>
+    <w:next w:val="Normal"/>
+    <w:link w:val="Heading4Char"/>
+    <w:uiPriority w:val="9"/>
+    <w:unhideWhenUsed/>
+    <w:qFormat/>
+    <w:rsid w:val="00174D08"/>
+    <w:pPr>
+      <w:keepNext/>
+      <w:keepLines/>
+      <w:spacing w:before="40" w:after="0"/>
+      <w:outlineLvl w:val="3"/>
+    </w:pPr>
+    <w:rPr>
+      <w:rFonts w:asciiTheme="majorHAnsi" w:eastAsiaTheme="majorEastAsia" w:hAnsiTheme="majorHAnsi" w:cstheme="majorBidi"/>
+      <w:i/>
+      <w:iCs/>
+      <w:color w:val="2E74B5" w:themeColor="accent1" w:themeShade="BF"/>
+    </w:rPr>
+  </w:style>
   <w:style w:type="character" w:default="1" w:styleId="DefaultParagraphFont">
     <w:name w:val="Default Paragraph Font"/>
     <w:uiPriority w:val="1"/>
@@ -12464,6 +14162,19 @@
         <w:insideV w:val="single" w:sz="4" w:space="0" w:color="auto"/>
       </w:tblBorders>
     </w:tblPr>
+  </w:style>
+  <w:style w:type="character" w:customStyle="1" w:styleId="Heading4Char">
+    <w:name w:val="Heading 4 Char"/>
+    <w:basedOn w:val="DefaultParagraphFont"/>
+    <w:link w:val="Heading4"/>
+    <w:uiPriority w:val="9"/>
+    <w:rsid w:val="00174D08"/>
+    <w:rPr>
+      <w:rFonts w:asciiTheme="majorHAnsi" w:eastAsiaTheme="majorEastAsia" w:hAnsiTheme="majorHAnsi" w:cstheme="majorBidi"/>
+      <w:i/>
+      <w:iCs/>
+      <w:color w:val="2E74B5" w:themeColor="accent1" w:themeShade="BF"/>
+    </w:rPr>
   </w:style>
 </w:styles>
 </file>
@@ -13457,7 +15168,7 @@
 </file>
 
 <file path=customXml/itemProps1.xml><?xml version="1.0" encoding="utf-8"?>
-<ds:datastoreItem xmlns:ds="http://schemas.openxmlformats.org/officeDocument/2006/customXml" ds:itemID="{3BE7BBFE-EBB7-42FB-BCDE-A9F3E6E2DB0F}">
+<ds:datastoreItem xmlns:ds="http://schemas.openxmlformats.org/officeDocument/2006/customXml" ds:itemID="{73F55CC6-DF68-4F35-96FE-A299738FD815}">
   <ds:schemaRefs>
     <ds:schemaRef ds:uri="http://schemas.openxmlformats.org/officeDocument/2006/bibliography"/>
   </ds:schemaRefs>

</xml_diff>